<commit_message>
Executive Summary & High-Level System Architecture
</commit_message>
<xml_diff>
--- a/M1/milestone1.docx
+++ b/M1/milestone1.docx
@@ -193,8 +193,6 @@
       <w:pPr>
         <w:pStyle w:val="NormalWeb"/>
         <w:spacing w:before="0" w:beforeAutospacing="0" w:after="0" w:afterAutospacing="0"/>
-      </w:pPr>
-      <w:r>
         <w:rPr>
           <w:rFonts w:ascii="Arial" w:hAnsi="Arial" w:cs="Arial"/>
           <w:b/>
@@ -203,14 +201,43 @@
           <w:sz w:val="22"/>
           <w:szCs w:val="22"/>
         </w:rPr>
+      </w:pPr>
+      <w:r>
+        <w:rPr>
+          <w:rFonts w:ascii="Arial" w:hAnsi="Arial" w:cs="Arial"/>
+          <w:b/>
+          <w:bCs/>
+          <w:color w:val="000000"/>
+          <w:sz w:val="22"/>
+          <w:szCs w:val="22"/>
+        </w:rPr>
         <w:t>Executive Summary</w:t>
       </w:r>
     </w:p>
     <w:p>
       <w:pPr>
-        <w:rPr>
-          <w:rFonts w:ascii="Arial" w:hAnsi="Arial" w:cs="Arial"/>
-        </w:rPr>
+        <w:pStyle w:val="NormalWeb"/>
+        <w:spacing w:after="0"/>
+      </w:pPr>
+      <w:r>
+        <w:t xml:space="preserve">     </w:t>
+      </w:r>
+      <w:r>
+        <w:t xml:space="preserve">The impact that COVID-19 has brought upon the world is undeniably horrendous. There have been approximately 4.55 million deaths, and the death toll is still rising. Multiple vaccines have been put out, and as of September 1st, </w:t>
+      </w:r>
+      <w:proofErr w:type="gramStart"/>
+      <w:r>
+        <w:t>2021</w:t>
+      </w:r>
+      <w:proofErr w:type="gramEnd"/>
+      <w:r>
+        <w:t xml:space="preserve"> only 39.6% of the world's population has received a vaccination. Currently, 3 major vaccines are available: Pfizer, Moderna, and J&amp;J.</w:t>
+      </w:r>
+    </w:p>
+    <w:p>
+      <w:pPr>
+        <w:pStyle w:val="NormalWeb"/>
+        <w:spacing w:after="0"/>
       </w:pPr>
     </w:p>
     <w:p>
@@ -219,6 +246,54 @@
         <w:spacing w:before="0" w:beforeAutospacing="0" w:after="0" w:afterAutospacing="0"/>
       </w:pPr>
       <w:r>
+        <w:t xml:space="preserve">     We came up with our idea of our game “The Vaccine Strikes Back” not only to have a bit of fun in these tough times, but to try and help spread awareness of how the vaccine can potentially help stop the spread of the virus. Our game will be </w:t>
+      </w:r>
+      <w:proofErr w:type="gramStart"/>
+      <w:r>
+        <w:t>similar to</w:t>
+      </w:r>
+      <w:proofErr w:type="gramEnd"/>
+      <w:r>
+        <w:t xml:space="preserve"> how the game “Space Invaders” plays, but with a COVID-19 theme. Basically you will control a vaccine </w:t>
+      </w:r>
+      <w:proofErr w:type="gramStart"/>
+      <w:r>
+        <w:t>needle(</w:t>
+      </w:r>
+      <w:proofErr w:type="gramEnd"/>
+      <w:r>
+        <w:t xml:space="preserve">i.e. the spaceship in “Space Invaders”) with the vaccine inside of it. This will be used as ammunition to destroy moving and falling harmful covid cells inside the body. If a harmful covid cell reaches the bottom of the screen or touches the vaccine needle, you will lose points. There will also be some cells that are too strong to destroy, which is where the in-game shop will come in. You will be able to buy power-ups and other items to aid the fight through the in-game shop. As you play the game, you will also be able to replenish ammo from vaccine droplets that will also fall from the top of the screen periodically. Our plan for the in-game shop is for the power-up items to be things that are known to be effective in fighting </w:t>
+      </w:r>
+      <w:proofErr w:type="gramStart"/>
+      <w:r>
+        <w:t>covid .</w:t>
+      </w:r>
+      <w:proofErr w:type="gramEnd"/>
+      <w:r>
+        <w:t xml:space="preserve"> There </w:t>
+      </w:r>
+      <w:proofErr w:type="gramStart"/>
+      <w:r>
+        <w:t>will  be</w:t>
+      </w:r>
+      <w:proofErr w:type="gramEnd"/>
+      <w:r>
+        <w:t xml:space="preserve"> in-game descriptions for each item to help educate people about what they actually do. In conclusion, we came up with the design of “The Vaccine Strikes Back” to not only have a fun experience, but to also learn more about COVID-19 as well.</w:t>
+      </w:r>
+    </w:p>
+    <w:p>
+      <w:pPr>
+        <w:rPr>
+          <w:rFonts w:ascii="Arial" w:hAnsi="Arial" w:cs="Arial"/>
+        </w:rPr>
+      </w:pPr>
+    </w:p>
+    <w:p>
+      <w:pPr>
+        <w:pStyle w:val="NormalWeb"/>
+        <w:spacing w:before="0" w:beforeAutospacing="0" w:after="0" w:afterAutospacing="0"/>
+      </w:pPr>
+      <w:r>
         <w:rPr>
           <w:rFonts w:ascii="Arial" w:hAnsi="Arial" w:cs="Arial"/>
           <w:b/>
@@ -337,8 +412,6 @@
       <w:pPr>
         <w:pStyle w:val="NormalWeb"/>
         <w:spacing w:before="0" w:beforeAutospacing="0" w:after="0" w:afterAutospacing="0"/>
-      </w:pPr>
-      <w:r>
         <w:rPr>
           <w:rFonts w:ascii="Arial" w:hAnsi="Arial" w:cs="Arial"/>
           <w:b/>
@@ -347,8 +420,523 @@
           <w:sz w:val="22"/>
           <w:szCs w:val="22"/>
         </w:rPr>
+      </w:pPr>
+      <w:r>
+        <w:rPr>
+          <w:rFonts w:ascii="Arial" w:hAnsi="Arial" w:cs="Arial"/>
+          <w:b/>
+          <w:bCs/>
+          <w:color w:val="000000"/>
+          <w:sz w:val="22"/>
+          <w:szCs w:val="22"/>
+        </w:rPr>
         <w:t>High-Level System Architecture</w:t>
       </w:r>
+    </w:p>
+    <w:p>
+      <w:pPr>
+        <w:pStyle w:val="NormalWeb"/>
+        <w:spacing w:before="0" w:beforeAutospacing="0" w:after="0" w:afterAutospacing="0"/>
+        <w:rPr>
+          <w:rFonts w:ascii="Arial" w:hAnsi="Arial" w:cs="Arial"/>
+          <w:b/>
+          <w:bCs/>
+          <w:color w:val="000000"/>
+          <w:sz w:val="22"/>
+          <w:szCs w:val="22"/>
+        </w:rPr>
+      </w:pPr>
+    </w:p>
+    <w:p>
+      <w:pPr>
+        <w:pStyle w:val="ListParagraph"/>
+        <w:numPr>
+          <w:ilvl w:val="0"/>
+          <w:numId w:val="7"/>
+        </w:numPr>
+        <w:spacing w:after="0" w:line="240" w:lineRule="auto"/>
+        <w:textAlignment w:val="baseline"/>
+        <w:rPr>
+          <w:rFonts w:ascii="Arial" w:eastAsia="Times New Roman" w:hAnsi="Arial" w:cs="Arial"/>
+          <w:color w:val="000000"/>
+        </w:rPr>
+      </w:pPr>
+      <w:proofErr w:type="spellStart"/>
+      <w:r>
+        <w:rPr>
+          <w:rFonts w:ascii="Arial" w:eastAsia="Times New Roman" w:hAnsi="Arial" w:cs="Arial"/>
+          <w:b/>
+          <w:bCs/>
+          <w:color w:val="000000"/>
+        </w:rPr>
+        <w:t>mySQL</w:t>
+      </w:r>
+      <w:proofErr w:type="spellEnd"/>
+      <w:r>
+        <w:rPr>
+          <w:rFonts w:ascii="Arial" w:eastAsia="Times New Roman" w:hAnsi="Arial" w:cs="Arial"/>
+          <w:b/>
+          <w:bCs/>
+          <w:color w:val="000000"/>
+        </w:rPr>
+        <w:t xml:space="preserve"> Database </w:t>
+      </w:r>
+      <w:r>
+        <w:rPr>
+          <w:rFonts w:ascii="Arial" w:eastAsia="Times New Roman" w:hAnsi="Arial" w:cs="Arial"/>
+          <w:color w:val="000000"/>
+        </w:rPr>
+        <w:t xml:space="preserve">- </w:t>
+      </w:r>
+      <w:proofErr w:type="spellStart"/>
+      <w:r>
+        <w:rPr>
+          <w:rFonts w:ascii="Arial" w:eastAsia="Times New Roman" w:hAnsi="Arial" w:cs="Arial"/>
+          <w:color w:val="000000"/>
+        </w:rPr>
+        <w:t>mySQL</w:t>
+      </w:r>
+      <w:proofErr w:type="spellEnd"/>
+      <w:r>
+        <w:rPr>
+          <w:rFonts w:ascii="Arial" w:eastAsia="Times New Roman" w:hAnsi="Arial" w:cs="Arial"/>
+          <w:color w:val="000000"/>
+        </w:rPr>
+        <w:t xml:space="preserve"> is the database we will be using to handle the data in our project. Users will be adding to the database through actions on the website and we, the developers, will be managing the data on our side.</w:t>
+      </w:r>
+    </w:p>
+    <w:p>
+      <w:pPr>
+        <w:spacing w:after="0" w:line="240" w:lineRule="auto"/>
+        <w:rPr>
+          <w:rFonts w:ascii="Times New Roman" w:eastAsia="Times New Roman" w:hAnsi="Times New Roman" w:cs="Times New Roman"/>
+          <w:sz w:val="24"/>
+          <w:szCs w:val="24"/>
+        </w:rPr>
+      </w:pPr>
+    </w:p>
+    <w:p>
+      <w:pPr>
+        <w:pStyle w:val="ListParagraph"/>
+        <w:numPr>
+          <w:ilvl w:val="0"/>
+          <w:numId w:val="7"/>
+        </w:numPr>
+        <w:spacing w:after="0" w:line="240" w:lineRule="auto"/>
+        <w:textAlignment w:val="baseline"/>
+        <w:rPr>
+          <w:rFonts w:ascii="Arial" w:eastAsia="Times New Roman" w:hAnsi="Arial" w:cs="Arial"/>
+          <w:color w:val="000000"/>
+        </w:rPr>
+      </w:pPr>
+      <w:r>
+        <w:rPr>
+          <w:rFonts w:ascii="Arial" w:eastAsia="Times New Roman" w:hAnsi="Arial" w:cs="Arial"/>
+          <w:b/>
+          <w:bCs/>
+          <w:color w:val="000000"/>
+        </w:rPr>
+        <w:t>Browser Compatibility</w:t>
+      </w:r>
+      <w:r>
+        <w:rPr>
+          <w:rFonts w:ascii="Arial" w:eastAsia="Times New Roman" w:hAnsi="Arial" w:cs="Arial"/>
+          <w:color w:val="000000"/>
+        </w:rPr>
+        <w:t xml:space="preserve"> - Our game will be a web-based application that will work on all major browsers.</w:t>
+      </w:r>
+    </w:p>
+    <w:p>
+      <w:pPr>
+        <w:spacing w:after="0" w:line="240" w:lineRule="auto"/>
+        <w:rPr>
+          <w:rFonts w:ascii="Times New Roman" w:eastAsia="Times New Roman" w:hAnsi="Times New Roman" w:cs="Times New Roman"/>
+          <w:sz w:val="24"/>
+          <w:szCs w:val="24"/>
+        </w:rPr>
+      </w:pPr>
+    </w:p>
+    <w:p>
+      <w:pPr>
+        <w:pStyle w:val="ListParagraph"/>
+        <w:numPr>
+          <w:ilvl w:val="0"/>
+          <w:numId w:val="7"/>
+        </w:numPr>
+        <w:spacing w:after="0" w:line="240" w:lineRule="auto"/>
+        <w:textAlignment w:val="baseline"/>
+        <w:rPr>
+          <w:rFonts w:ascii="Arial" w:eastAsia="Times New Roman" w:hAnsi="Arial" w:cs="Arial"/>
+          <w:color w:val="000000"/>
+        </w:rPr>
+      </w:pPr>
+      <w:r>
+        <w:rPr>
+          <w:rFonts w:ascii="Arial" w:eastAsia="Times New Roman" w:hAnsi="Arial" w:cs="Arial"/>
+          <w:b/>
+          <w:bCs/>
+          <w:color w:val="000000"/>
+        </w:rPr>
+        <w:t xml:space="preserve">Visual Studio </w:t>
+      </w:r>
+      <w:proofErr w:type="gramStart"/>
+      <w:r>
+        <w:rPr>
+          <w:rFonts w:ascii="Arial" w:eastAsia="Times New Roman" w:hAnsi="Arial" w:cs="Arial"/>
+          <w:b/>
+          <w:bCs/>
+          <w:color w:val="000000"/>
+        </w:rPr>
+        <w:t>Code(</w:t>
+      </w:r>
+      <w:proofErr w:type="gramEnd"/>
+      <w:r>
+        <w:rPr>
+          <w:rFonts w:ascii="Arial" w:eastAsia="Times New Roman" w:hAnsi="Arial" w:cs="Arial"/>
+          <w:b/>
+          <w:bCs/>
+          <w:color w:val="000000"/>
+        </w:rPr>
+        <w:t xml:space="preserve">IDE) </w:t>
+      </w:r>
+      <w:r>
+        <w:rPr>
+          <w:rFonts w:ascii="Arial" w:eastAsia="Times New Roman" w:hAnsi="Arial" w:cs="Arial"/>
+          <w:color w:val="000000"/>
+        </w:rPr>
+        <w:t>- Visual Studio Code is a code editor that we will be using to create the code for our web game application. The following languages will be used in our project:</w:t>
+      </w:r>
+    </w:p>
+    <w:p>
+      <w:pPr>
+        <w:spacing w:after="0" w:line="240" w:lineRule="auto"/>
+        <w:rPr>
+          <w:rFonts w:ascii="Times New Roman" w:eastAsia="Times New Roman" w:hAnsi="Times New Roman" w:cs="Times New Roman"/>
+          <w:sz w:val="24"/>
+          <w:szCs w:val="24"/>
+        </w:rPr>
+      </w:pPr>
+      <w:r>
+        <w:rPr>
+          <w:rFonts w:ascii="Arial" w:eastAsia="Times New Roman" w:hAnsi="Arial" w:cs="Arial"/>
+          <w:color w:val="000000"/>
+        </w:rPr>
+        <w:t xml:space="preserve">                    a.) </w:t>
+      </w:r>
+      <w:proofErr w:type="spellStart"/>
+      <w:r>
+        <w:rPr>
+          <w:rFonts w:ascii="Arial" w:eastAsia="Times New Roman" w:hAnsi="Arial" w:cs="Arial"/>
+          <w:b/>
+          <w:bCs/>
+          <w:color w:val="000000"/>
+        </w:rPr>
+        <w:t>Javascript</w:t>
+      </w:r>
+      <w:proofErr w:type="spellEnd"/>
+      <w:r>
+        <w:rPr>
+          <w:rFonts w:ascii="Arial" w:eastAsia="Times New Roman" w:hAnsi="Arial" w:cs="Arial"/>
+          <w:color w:val="000000"/>
+        </w:rPr>
+        <w:t xml:space="preserve"> - </w:t>
+      </w:r>
+      <w:proofErr w:type="spellStart"/>
+      <w:r>
+        <w:rPr>
+          <w:rFonts w:ascii="Arial" w:eastAsia="Times New Roman" w:hAnsi="Arial" w:cs="Arial"/>
+          <w:color w:val="000000"/>
+        </w:rPr>
+        <w:t>Javascript</w:t>
+      </w:r>
+      <w:proofErr w:type="spellEnd"/>
+      <w:r>
+        <w:rPr>
+          <w:rFonts w:ascii="Arial" w:eastAsia="Times New Roman" w:hAnsi="Arial" w:cs="Arial"/>
+          <w:color w:val="000000"/>
+        </w:rPr>
+        <w:t xml:space="preserve"> will be the language used for the backend of the game to make it very interactive and enjoyable for the user.        </w:t>
+      </w:r>
+    </w:p>
+    <w:p>
+      <w:pPr>
+        <w:spacing w:after="0" w:line="240" w:lineRule="auto"/>
+        <w:rPr>
+          <w:rFonts w:ascii="Times New Roman" w:eastAsia="Times New Roman" w:hAnsi="Times New Roman" w:cs="Times New Roman"/>
+          <w:sz w:val="24"/>
+          <w:szCs w:val="24"/>
+        </w:rPr>
+      </w:pPr>
+      <w:r>
+        <w:rPr>
+          <w:rFonts w:ascii="Arial" w:eastAsia="Times New Roman" w:hAnsi="Arial" w:cs="Arial"/>
+          <w:color w:val="000000"/>
+        </w:rPr>
+        <w:t xml:space="preserve">                    b.) </w:t>
+      </w:r>
+      <w:proofErr w:type="gramStart"/>
+      <w:r>
+        <w:rPr>
+          <w:rFonts w:ascii="Arial" w:eastAsia="Times New Roman" w:hAnsi="Arial" w:cs="Arial"/>
+          <w:b/>
+          <w:bCs/>
+          <w:color w:val="000000"/>
+        </w:rPr>
+        <w:t>HTML(</w:t>
+      </w:r>
+      <w:proofErr w:type="spellStart"/>
+      <w:proofErr w:type="gramEnd"/>
+      <w:r>
+        <w:rPr>
+          <w:rFonts w:ascii="Arial" w:eastAsia="Times New Roman" w:hAnsi="Arial" w:cs="Arial"/>
+          <w:b/>
+          <w:bCs/>
+          <w:color w:val="000000"/>
+        </w:rPr>
+        <w:t>HyperText</w:t>
+      </w:r>
+      <w:proofErr w:type="spellEnd"/>
+      <w:r>
+        <w:rPr>
+          <w:rFonts w:ascii="Arial" w:eastAsia="Times New Roman" w:hAnsi="Arial" w:cs="Arial"/>
+          <w:b/>
+          <w:bCs/>
+          <w:color w:val="000000"/>
+        </w:rPr>
+        <w:t xml:space="preserve"> Mark-Up Language)</w:t>
+      </w:r>
+      <w:r>
+        <w:rPr>
+          <w:rFonts w:ascii="Arial" w:eastAsia="Times New Roman" w:hAnsi="Arial" w:cs="Arial"/>
+          <w:color w:val="000000"/>
+        </w:rPr>
+        <w:t xml:space="preserve"> - HTML will be the language used for the frontend to ensure that the UI(User Interface) is visually appealing and enjoyable for the user. HTML will allow the browser to display the game.</w:t>
+      </w:r>
+    </w:p>
+    <w:p>
+      <w:pPr>
+        <w:spacing w:after="0" w:line="240" w:lineRule="auto"/>
+        <w:rPr>
+          <w:rFonts w:ascii="Times New Roman" w:eastAsia="Times New Roman" w:hAnsi="Times New Roman" w:cs="Times New Roman"/>
+          <w:sz w:val="24"/>
+          <w:szCs w:val="24"/>
+        </w:rPr>
+      </w:pPr>
+      <w:r>
+        <w:rPr>
+          <w:rFonts w:ascii="Times New Roman" w:eastAsia="Times New Roman" w:hAnsi="Times New Roman" w:cs="Times New Roman"/>
+          <w:sz w:val="24"/>
+          <w:szCs w:val="24"/>
+        </w:rPr>
+        <w:br/>
+      </w:r>
+    </w:p>
+    <w:p>
+      <w:pPr>
+        <w:pStyle w:val="ListParagraph"/>
+        <w:numPr>
+          <w:ilvl w:val="0"/>
+          <w:numId w:val="7"/>
+        </w:numPr>
+        <w:spacing w:after="0" w:line="240" w:lineRule="auto"/>
+        <w:textAlignment w:val="baseline"/>
+        <w:rPr>
+          <w:rFonts w:ascii="Arial" w:eastAsia="Times New Roman" w:hAnsi="Arial" w:cs="Arial"/>
+          <w:color w:val="000000"/>
+        </w:rPr>
+      </w:pPr>
+      <w:r>
+        <w:rPr>
+          <w:rFonts w:ascii="Arial" w:eastAsia="Times New Roman" w:hAnsi="Arial" w:cs="Arial"/>
+          <w:b/>
+          <w:bCs/>
+          <w:color w:val="000000"/>
+        </w:rPr>
+        <w:t xml:space="preserve">fau.edu Lamp Server </w:t>
+      </w:r>
+      <w:r>
+        <w:rPr>
+          <w:rFonts w:ascii="Arial" w:eastAsia="Times New Roman" w:hAnsi="Arial" w:cs="Arial"/>
+          <w:color w:val="000000"/>
+        </w:rPr>
+        <w:t>-</w:t>
+      </w:r>
+      <w:r>
+        <w:rPr>
+          <w:rFonts w:ascii="Arial" w:eastAsia="Times New Roman" w:hAnsi="Arial" w:cs="Arial"/>
+          <w:b/>
+          <w:bCs/>
+          <w:color w:val="000000"/>
+        </w:rPr>
+        <w:t xml:space="preserve"> </w:t>
+      </w:r>
+      <w:r>
+        <w:rPr>
+          <w:rFonts w:ascii="Arial" w:eastAsia="Times New Roman" w:hAnsi="Arial" w:cs="Arial"/>
+          <w:color w:val="000000"/>
+        </w:rPr>
+        <w:t>The FAU lamp server is what we will be using to host our project.</w:t>
+      </w:r>
+    </w:p>
+    <w:p>
+      <w:pPr>
+        <w:spacing w:after="0" w:line="240" w:lineRule="auto"/>
+        <w:rPr>
+          <w:rFonts w:ascii="Times New Roman" w:eastAsia="Times New Roman" w:hAnsi="Times New Roman" w:cs="Times New Roman"/>
+          <w:sz w:val="24"/>
+          <w:szCs w:val="24"/>
+        </w:rPr>
+      </w:pPr>
+      <w:r>
+        <w:rPr>
+          <w:rFonts w:ascii="Times New Roman" w:eastAsia="Times New Roman" w:hAnsi="Times New Roman" w:cs="Times New Roman"/>
+          <w:sz w:val="24"/>
+          <w:szCs w:val="24"/>
+        </w:rPr>
+        <w:br/>
+      </w:r>
+    </w:p>
+    <w:p>
+      <w:pPr>
+        <w:pStyle w:val="ListParagraph"/>
+        <w:numPr>
+          <w:ilvl w:val="0"/>
+          <w:numId w:val="7"/>
+        </w:numPr>
+        <w:spacing w:after="0" w:line="240" w:lineRule="auto"/>
+        <w:textAlignment w:val="baseline"/>
+        <w:rPr>
+          <w:rFonts w:ascii="Arial" w:eastAsia="Times New Roman" w:hAnsi="Arial" w:cs="Arial"/>
+          <w:b/>
+          <w:bCs/>
+          <w:color w:val="000000"/>
+        </w:rPr>
+      </w:pPr>
+      <w:r>
+        <w:rPr>
+          <w:rFonts w:ascii="Arial" w:eastAsia="Times New Roman" w:hAnsi="Arial" w:cs="Arial"/>
+          <w:b/>
+          <w:bCs/>
+          <w:color w:val="000000"/>
+        </w:rPr>
+        <w:t>P</w:t>
+      </w:r>
+      <w:proofErr w:type="gramStart"/>
+      <w:r>
+        <w:rPr>
+          <w:rFonts w:ascii="Arial" w:eastAsia="Times New Roman" w:hAnsi="Arial" w:cs="Arial"/>
+          <w:b/>
+          <w:bCs/>
+          <w:color w:val="000000"/>
+        </w:rPr>
+        <w:t>5.Play</w:t>
+      </w:r>
+      <w:proofErr w:type="gramEnd"/>
+      <w:r>
+        <w:rPr>
+          <w:rFonts w:ascii="Arial" w:eastAsia="Times New Roman" w:hAnsi="Arial" w:cs="Arial"/>
+          <w:b/>
+          <w:bCs/>
+          <w:color w:val="000000"/>
+        </w:rPr>
+        <w:t xml:space="preserve"> </w:t>
+      </w:r>
+      <w:r>
+        <w:rPr>
+          <w:rFonts w:ascii="Arial" w:eastAsia="Times New Roman" w:hAnsi="Arial" w:cs="Arial"/>
+          <w:color w:val="000000"/>
+        </w:rPr>
+        <w:t xml:space="preserve">- P5.Play is a </w:t>
+      </w:r>
+      <w:proofErr w:type="spellStart"/>
+      <w:r>
+        <w:rPr>
+          <w:rFonts w:ascii="Arial" w:eastAsia="Times New Roman" w:hAnsi="Arial" w:cs="Arial"/>
+          <w:color w:val="000000"/>
+        </w:rPr>
+        <w:t>Javascript</w:t>
+      </w:r>
+      <w:proofErr w:type="spellEnd"/>
+      <w:r>
+        <w:rPr>
+          <w:rFonts w:ascii="Arial" w:eastAsia="Times New Roman" w:hAnsi="Arial" w:cs="Arial"/>
+          <w:color w:val="000000"/>
+        </w:rPr>
+        <w:t xml:space="preserve"> library for the creation of games. This is what we will be using for </w:t>
+      </w:r>
+      <w:proofErr w:type="gramStart"/>
+      <w:r>
+        <w:rPr>
+          <w:rFonts w:ascii="Arial" w:eastAsia="Times New Roman" w:hAnsi="Arial" w:cs="Arial"/>
+          <w:color w:val="000000"/>
+        </w:rPr>
+        <w:t>all of</w:t>
+      </w:r>
+      <w:proofErr w:type="gramEnd"/>
+      <w:r>
+        <w:rPr>
+          <w:rFonts w:ascii="Arial" w:eastAsia="Times New Roman" w:hAnsi="Arial" w:cs="Arial"/>
+          <w:color w:val="000000"/>
+        </w:rPr>
+        <w:t xml:space="preserve"> our animations, interactions, collision detections, etc. </w:t>
+      </w:r>
+    </w:p>
+    <w:p>
+      <w:pPr>
+        <w:spacing w:after="0" w:line="240" w:lineRule="auto"/>
+        <w:rPr>
+          <w:rFonts w:ascii="Times New Roman" w:eastAsia="Times New Roman" w:hAnsi="Times New Roman" w:cs="Times New Roman"/>
+          <w:sz w:val="24"/>
+          <w:szCs w:val="24"/>
+        </w:rPr>
+      </w:pPr>
+      <w:r>
+        <w:rPr>
+          <w:rFonts w:ascii="Times New Roman" w:eastAsia="Times New Roman" w:hAnsi="Times New Roman" w:cs="Times New Roman"/>
+          <w:sz w:val="24"/>
+          <w:szCs w:val="24"/>
+        </w:rPr>
+        <w:br/>
+      </w:r>
+    </w:p>
+    <w:p>
+      <w:pPr>
+        <w:pStyle w:val="ListParagraph"/>
+        <w:numPr>
+          <w:ilvl w:val="0"/>
+          <w:numId w:val="7"/>
+        </w:numPr>
+        <w:spacing w:after="0" w:line="240" w:lineRule="auto"/>
+        <w:textAlignment w:val="baseline"/>
+        <w:rPr>
+          <w:rFonts w:ascii="Arial" w:eastAsia="Times New Roman" w:hAnsi="Arial" w:cs="Arial"/>
+          <w:b/>
+          <w:bCs/>
+          <w:color w:val="000000"/>
+        </w:rPr>
+      </w:pPr>
+      <w:r>
+        <w:rPr>
+          <w:rFonts w:ascii="Arial" w:eastAsia="Times New Roman" w:hAnsi="Arial" w:cs="Arial"/>
+          <w:b/>
+          <w:bCs/>
+          <w:color w:val="000000"/>
+        </w:rPr>
+        <w:t xml:space="preserve">Google Firebase </w:t>
+      </w:r>
+      <w:r>
+        <w:rPr>
+          <w:rFonts w:ascii="Arial" w:eastAsia="Times New Roman" w:hAnsi="Arial" w:cs="Arial"/>
+          <w:color w:val="000000"/>
+        </w:rPr>
+        <w:t>- We will be using Firebase to handle user authentication for our project. We will not be able to see user passwords, and encryption is handled on Google’s end. This seemed like the best option for our type of project.</w:t>
+      </w:r>
+    </w:p>
+    <w:p>
+      <w:pPr>
+        <w:pStyle w:val="NormalWeb"/>
+        <w:spacing w:before="0" w:beforeAutospacing="0" w:after="0" w:afterAutospacing="0"/>
+      </w:pPr>
     </w:p>
     <w:p>
       <w:pPr>
@@ -415,6 +1003,835 @@
     </w:sectPr>
   </w:body>
 </w:document>
+</file>
+
+<file path=word/numbering.xml><?xml version="1.0" encoding="utf-8"?>
+<w:numbering xmlns:wpc="http://schemas.microsoft.com/office/word/2010/wordprocessingCanvas" xmlns:cx="http://schemas.microsoft.com/office/drawing/2014/chartex" xmlns:cx1="http://schemas.microsoft.com/office/drawing/2015/9/8/chartex" xmlns:cx2="http://schemas.microsoft.com/office/drawing/2015/10/21/chartex" xmlns:cx3="http://schemas.microsoft.com/office/drawing/2016/5/9/chartex" xmlns:cx4="http://schemas.microsoft.com/office/drawing/2016/5/10/chartex" xmlns:cx5="http://schemas.microsoft.com/office/drawing/2016/5/11/chartex" xmlns:cx6="http://schemas.microsoft.com/office/drawing/2016/5/12/chartex" xmlns:cx7="http://schemas.microsoft.com/office/drawing/2016/5/13/chartex" xmlns:cx8="http://schemas.microsoft.com/office/drawing/2016/5/14/chartex" xmlns:mc="http://schemas.openxmlformats.org/markup-compatibility/2006" xmlns:aink="http://schemas.microsoft.com/office/drawing/2016/ink" xmlns:am3d="http://schemas.microsoft.com/office/drawing/2017/model3d" xmlns:o="urn:schemas-microsoft-com:office:office" xmlns:r="http://schemas.openxmlformats.org/officeDocument/2006/relationships" xmlns:m="http://schemas.openxmlformats.org/officeDocument/2006/math" xmlns:v="urn:schemas-microsoft-com:vml" xmlns:wp14="http://schemas.microsoft.com/office/word/2010/wordprocessingDrawing" xmlns:wp="http://schemas.openxmlformats.org/drawingml/2006/wordprocessingDrawing" xmlns:w10="urn:schemas-microsoft-com:office:word" xmlns:w="http://schemas.openxmlformats.org/wordprocessingml/2006/main" xmlns:w14="http://schemas.microsoft.com/office/word/2010/wordml" xmlns:w15="http://schemas.microsoft.com/office/word/2012/wordml" xmlns:w16cex="http://schemas.microsoft.com/office/word/2018/wordml/cex" xmlns:w16cid="http://schemas.microsoft.com/office/word/2016/wordml/cid" xmlns:w16="http://schemas.microsoft.com/office/word/2018/wordml" xmlns:w16sdtdh="http://schemas.microsoft.com/office/word/2020/wordml/sdtdatahash" xmlns:w16se="http://schemas.microsoft.com/office/word/2015/wordml/symex" xmlns:wpg="http://schemas.microsoft.com/office/word/2010/wordprocessingGroup" xmlns:wpi="http://schemas.microsoft.com/office/word/2010/wordprocessingInk" xmlns:wne="http://schemas.microsoft.com/office/word/2006/wordml" xmlns:wps="http://schemas.microsoft.com/office/word/2010/wordprocessingShape" mc:Ignorable="w14 w15 w16se w16cid w16 w16cex w16sdtdh wp14">
+  <w:abstractNum w:abstractNumId="0" w15:restartNumberingAfterBreak="0">
+    <w:nsid w:val="045A227A"/>
+    <w:multiLevelType w:val="multilevel"/>
+    <w:tmpl w:val="C56EA242"/>
+    <w:lvl w:ilvl="0">
+      <w:start w:val="6"/>
+      <w:numFmt w:val="decimal"/>
+      <w:lvlText w:val="%1."/>
+      <w:lvlJc w:val="left"/>
+      <w:pPr>
+        <w:tabs>
+          <w:tab w:val="num" w:pos="720"/>
+        </w:tabs>
+        <w:ind w:left="720" w:hanging="360"/>
+      </w:pPr>
+    </w:lvl>
+    <w:lvl w:ilvl="1" w:tentative="1">
+      <w:start w:val="1"/>
+      <w:numFmt w:val="decimal"/>
+      <w:lvlText w:val="%2."/>
+      <w:lvlJc w:val="left"/>
+      <w:pPr>
+        <w:tabs>
+          <w:tab w:val="num" w:pos="1440"/>
+        </w:tabs>
+        <w:ind w:left="1440" w:hanging="360"/>
+      </w:pPr>
+    </w:lvl>
+    <w:lvl w:ilvl="2" w:tentative="1">
+      <w:start w:val="1"/>
+      <w:numFmt w:val="decimal"/>
+      <w:lvlText w:val="%3."/>
+      <w:lvlJc w:val="left"/>
+      <w:pPr>
+        <w:tabs>
+          <w:tab w:val="num" w:pos="2160"/>
+        </w:tabs>
+        <w:ind w:left="2160" w:hanging="360"/>
+      </w:pPr>
+    </w:lvl>
+    <w:lvl w:ilvl="3" w:tentative="1">
+      <w:start w:val="1"/>
+      <w:numFmt w:val="decimal"/>
+      <w:lvlText w:val="%4."/>
+      <w:lvlJc w:val="left"/>
+      <w:pPr>
+        <w:tabs>
+          <w:tab w:val="num" w:pos="2880"/>
+        </w:tabs>
+        <w:ind w:left="2880" w:hanging="360"/>
+      </w:pPr>
+    </w:lvl>
+    <w:lvl w:ilvl="4" w:tentative="1">
+      <w:start w:val="1"/>
+      <w:numFmt w:val="decimal"/>
+      <w:lvlText w:val="%5."/>
+      <w:lvlJc w:val="left"/>
+      <w:pPr>
+        <w:tabs>
+          <w:tab w:val="num" w:pos="3600"/>
+        </w:tabs>
+        <w:ind w:left="3600" w:hanging="360"/>
+      </w:pPr>
+    </w:lvl>
+    <w:lvl w:ilvl="5" w:tentative="1">
+      <w:start w:val="1"/>
+      <w:numFmt w:val="decimal"/>
+      <w:lvlText w:val="%6."/>
+      <w:lvlJc w:val="left"/>
+      <w:pPr>
+        <w:tabs>
+          <w:tab w:val="num" w:pos="4320"/>
+        </w:tabs>
+        <w:ind w:left="4320" w:hanging="360"/>
+      </w:pPr>
+    </w:lvl>
+    <w:lvl w:ilvl="6" w:tentative="1">
+      <w:start w:val="1"/>
+      <w:numFmt w:val="decimal"/>
+      <w:lvlText w:val="%7."/>
+      <w:lvlJc w:val="left"/>
+      <w:pPr>
+        <w:tabs>
+          <w:tab w:val="num" w:pos="5040"/>
+        </w:tabs>
+        <w:ind w:left="5040" w:hanging="360"/>
+      </w:pPr>
+    </w:lvl>
+    <w:lvl w:ilvl="7" w:tentative="1">
+      <w:start w:val="1"/>
+      <w:numFmt w:val="decimal"/>
+      <w:lvlText w:val="%8."/>
+      <w:lvlJc w:val="left"/>
+      <w:pPr>
+        <w:tabs>
+          <w:tab w:val="num" w:pos="5760"/>
+        </w:tabs>
+        <w:ind w:left="5760" w:hanging="360"/>
+      </w:pPr>
+    </w:lvl>
+    <w:lvl w:ilvl="8" w:tentative="1">
+      <w:start w:val="1"/>
+      <w:numFmt w:val="decimal"/>
+      <w:lvlText w:val="%9."/>
+      <w:lvlJc w:val="left"/>
+      <w:pPr>
+        <w:tabs>
+          <w:tab w:val="num" w:pos="6480"/>
+        </w:tabs>
+        <w:ind w:left="6480" w:hanging="360"/>
+      </w:pPr>
+    </w:lvl>
+  </w:abstractNum>
+  <w:abstractNum w:abstractNumId="1" w15:restartNumberingAfterBreak="0">
+    <w:nsid w:val="093B57BC"/>
+    <w:multiLevelType w:val="multilevel"/>
+    <w:tmpl w:val="2FA8B0C4"/>
+    <w:lvl w:ilvl="0">
+      <w:start w:val="2"/>
+      <w:numFmt w:val="decimal"/>
+      <w:lvlText w:val="%1."/>
+      <w:lvlJc w:val="left"/>
+      <w:pPr>
+        <w:tabs>
+          <w:tab w:val="num" w:pos="720"/>
+        </w:tabs>
+        <w:ind w:left="720" w:hanging="360"/>
+      </w:pPr>
+    </w:lvl>
+    <w:lvl w:ilvl="1" w:tentative="1">
+      <w:start w:val="1"/>
+      <w:numFmt w:val="decimal"/>
+      <w:lvlText w:val="%2."/>
+      <w:lvlJc w:val="left"/>
+      <w:pPr>
+        <w:tabs>
+          <w:tab w:val="num" w:pos="1440"/>
+        </w:tabs>
+        <w:ind w:left="1440" w:hanging="360"/>
+      </w:pPr>
+    </w:lvl>
+    <w:lvl w:ilvl="2" w:tentative="1">
+      <w:start w:val="1"/>
+      <w:numFmt w:val="decimal"/>
+      <w:lvlText w:val="%3."/>
+      <w:lvlJc w:val="left"/>
+      <w:pPr>
+        <w:tabs>
+          <w:tab w:val="num" w:pos="2160"/>
+        </w:tabs>
+        <w:ind w:left="2160" w:hanging="360"/>
+      </w:pPr>
+    </w:lvl>
+    <w:lvl w:ilvl="3" w:tentative="1">
+      <w:start w:val="1"/>
+      <w:numFmt w:val="decimal"/>
+      <w:lvlText w:val="%4."/>
+      <w:lvlJc w:val="left"/>
+      <w:pPr>
+        <w:tabs>
+          <w:tab w:val="num" w:pos="2880"/>
+        </w:tabs>
+        <w:ind w:left="2880" w:hanging="360"/>
+      </w:pPr>
+    </w:lvl>
+    <w:lvl w:ilvl="4" w:tentative="1">
+      <w:start w:val="1"/>
+      <w:numFmt w:val="decimal"/>
+      <w:lvlText w:val="%5."/>
+      <w:lvlJc w:val="left"/>
+      <w:pPr>
+        <w:tabs>
+          <w:tab w:val="num" w:pos="3600"/>
+        </w:tabs>
+        <w:ind w:left="3600" w:hanging="360"/>
+      </w:pPr>
+    </w:lvl>
+    <w:lvl w:ilvl="5" w:tentative="1">
+      <w:start w:val="1"/>
+      <w:numFmt w:val="decimal"/>
+      <w:lvlText w:val="%6."/>
+      <w:lvlJc w:val="left"/>
+      <w:pPr>
+        <w:tabs>
+          <w:tab w:val="num" w:pos="4320"/>
+        </w:tabs>
+        <w:ind w:left="4320" w:hanging="360"/>
+      </w:pPr>
+    </w:lvl>
+    <w:lvl w:ilvl="6" w:tentative="1">
+      <w:start w:val="1"/>
+      <w:numFmt w:val="decimal"/>
+      <w:lvlText w:val="%7."/>
+      <w:lvlJc w:val="left"/>
+      <w:pPr>
+        <w:tabs>
+          <w:tab w:val="num" w:pos="5040"/>
+        </w:tabs>
+        <w:ind w:left="5040" w:hanging="360"/>
+      </w:pPr>
+    </w:lvl>
+    <w:lvl w:ilvl="7" w:tentative="1">
+      <w:start w:val="1"/>
+      <w:numFmt w:val="decimal"/>
+      <w:lvlText w:val="%8."/>
+      <w:lvlJc w:val="left"/>
+      <w:pPr>
+        <w:tabs>
+          <w:tab w:val="num" w:pos="5760"/>
+        </w:tabs>
+        <w:ind w:left="5760" w:hanging="360"/>
+      </w:pPr>
+    </w:lvl>
+    <w:lvl w:ilvl="8" w:tentative="1">
+      <w:start w:val="1"/>
+      <w:numFmt w:val="decimal"/>
+      <w:lvlText w:val="%9."/>
+      <w:lvlJc w:val="left"/>
+      <w:pPr>
+        <w:tabs>
+          <w:tab w:val="num" w:pos="6480"/>
+        </w:tabs>
+        <w:ind w:left="6480" w:hanging="360"/>
+      </w:pPr>
+    </w:lvl>
+  </w:abstractNum>
+  <w:abstractNum w:abstractNumId="2" w15:restartNumberingAfterBreak="0">
+    <w:nsid w:val="29A8526E"/>
+    <w:multiLevelType w:val="multilevel"/>
+    <w:tmpl w:val="2CD2C4CA"/>
+    <w:lvl w:ilvl="0">
+      <w:start w:val="5"/>
+      <w:numFmt w:val="decimal"/>
+      <w:lvlText w:val="%1."/>
+      <w:lvlJc w:val="left"/>
+      <w:pPr>
+        <w:tabs>
+          <w:tab w:val="num" w:pos="720"/>
+        </w:tabs>
+        <w:ind w:left="720" w:hanging="360"/>
+      </w:pPr>
+    </w:lvl>
+    <w:lvl w:ilvl="1" w:tentative="1">
+      <w:start w:val="1"/>
+      <w:numFmt w:val="decimal"/>
+      <w:lvlText w:val="%2."/>
+      <w:lvlJc w:val="left"/>
+      <w:pPr>
+        <w:tabs>
+          <w:tab w:val="num" w:pos="1440"/>
+        </w:tabs>
+        <w:ind w:left="1440" w:hanging="360"/>
+      </w:pPr>
+    </w:lvl>
+    <w:lvl w:ilvl="2" w:tentative="1">
+      <w:start w:val="1"/>
+      <w:numFmt w:val="decimal"/>
+      <w:lvlText w:val="%3."/>
+      <w:lvlJc w:val="left"/>
+      <w:pPr>
+        <w:tabs>
+          <w:tab w:val="num" w:pos="2160"/>
+        </w:tabs>
+        <w:ind w:left="2160" w:hanging="360"/>
+      </w:pPr>
+    </w:lvl>
+    <w:lvl w:ilvl="3" w:tentative="1">
+      <w:start w:val="1"/>
+      <w:numFmt w:val="decimal"/>
+      <w:lvlText w:val="%4."/>
+      <w:lvlJc w:val="left"/>
+      <w:pPr>
+        <w:tabs>
+          <w:tab w:val="num" w:pos="2880"/>
+        </w:tabs>
+        <w:ind w:left="2880" w:hanging="360"/>
+      </w:pPr>
+    </w:lvl>
+    <w:lvl w:ilvl="4" w:tentative="1">
+      <w:start w:val="1"/>
+      <w:numFmt w:val="decimal"/>
+      <w:lvlText w:val="%5."/>
+      <w:lvlJc w:val="left"/>
+      <w:pPr>
+        <w:tabs>
+          <w:tab w:val="num" w:pos="3600"/>
+        </w:tabs>
+        <w:ind w:left="3600" w:hanging="360"/>
+      </w:pPr>
+    </w:lvl>
+    <w:lvl w:ilvl="5" w:tentative="1">
+      <w:start w:val="1"/>
+      <w:numFmt w:val="decimal"/>
+      <w:lvlText w:val="%6."/>
+      <w:lvlJc w:val="left"/>
+      <w:pPr>
+        <w:tabs>
+          <w:tab w:val="num" w:pos="4320"/>
+        </w:tabs>
+        <w:ind w:left="4320" w:hanging="360"/>
+      </w:pPr>
+    </w:lvl>
+    <w:lvl w:ilvl="6" w:tentative="1">
+      <w:start w:val="1"/>
+      <w:numFmt w:val="decimal"/>
+      <w:lvlText w:val="%7."/>
+      <w:lvlJc w:val="left"/>
+      <w:pPr>
+        <w:tabs>
+          <w:tab w:val="num" w:pos="5040"/>
+        </w:tabs>
+        <w:ind w:left="5040" w:hanging="360"/>
+      </w:pPr>
+    </w:lvl>
+    <w:lvl w:ilvl="7" w:tentative="1">
+      <w:start w:val="1"/>
+      <w:numFmt w:val="decimal"/>
+      <w:lvlText w:val="%8."/>
+      <w:lvlJc w:val="left"/>
+      <w:pPr>
+        <w:tabs>
+          <w:tab w:val="num" w:pos="5760"/>
+        </w:tabs>
+        <w:ind w:left="5760" w:hanging="360"/>
+      </w:pPr>
+    </w:lvl>
+    <w:lvl w:ilvl="8" w:tentative="1">
+      <w:start w:val="1"/>
+      <w:numFmt w:val="decimal"/>
+      <w:lvlText w:val="%9."/>
+      <w:lvlJc w:val="left"/>
+      <w:pPr>
+        <w:tabs>
+          <w:tab w:val="num" w:pos="6480"/>
+        </w:tabs>
+        <w:ind w:left="6480" w:hanging="360"/>
+      </w:pPr>
+    </w:lvl>
+  </w:abstractNum>
+  <w:abstractNum w:abstractNumId="3" w15:restartNumberingAfterBreak="0">
+    <w:nsid w:val="3D925C02"/>
+    <w:multiLevelType w:val="multilevel"/>
+    <w:tmpl w:val="FFB8D460"/>
+    <w:lvl w:ilvl="0">
+      <w:start w:val="1"/>
+      <w:numFmt w:val="decimal"/>
+      <w:lvlText w:val="%1."/>
+      <w:lvlJc w:val="left"/>
+      <w:pPr>
+        <w:tabs>
+          <w:tab w:val="num" w:pos="720"/>
+        </w:tabs>
+        <w:ind w:left="720" w:hanging="360"/>
+      </w:pPr>
+    </w:lvl>
+    <w:lvl w:ilvl="1" w:tentative="1">
+      <w:start w:val="1"/>
+      <w:numFmt w:val="decimal"/>
+      <w:lvlText w:val="%2."/>
+      <w:lvlJc w:val="left"/>
+      <w:pPr>
+        <w:tabs>
+          <w:tab w:val="num" w:pos="1440"/>
+        </w:tabs>
+        <w:ind w:left="1440" w:hanging="360"/>
+      </w:pPr>
+    </w:lvl>
+    <w:lvl w:ilvl="2" w:tentative="1">
+      <w:start w:val="1"/>
+      <w:numFmt w:val="decimal"/>
+      <w:lvlText w:val="%3."/>
+      <w:lvlJc w:val="left"/>
+      <w:pPr>
+        <w:tabs>
+          <w:tab w:val="num" w:pos="2160"/>
+        </w:tabs>
+        <w:ind w:left="2160" w:hanging="360"/>
+      </w:pPr>
+    </w:lvl>
+    <w:lvl w:ilvl="3" w:tentative="1">
+      <w:start w:val="1"/>
+      <w:numFmt w:val="decimal"/>
+      <w:lvlText w:val="%4."/>
+      <w:lvlJc w:val="left"/>
+      <w:pPr>
+        <w:tabs>
+          <w:tab w:val="num" w:pos="2880"/>
+        </w:tabs>
+        <w:ind w:left="2880" w:hanging="360"/>
+      </w:pPr>
+    </w:lvl>
+    <w:lvl w:ilvl="4" w:tentative="1">
+      <w:start w:val="1"/>
+      <w:numFmt w:val="decimal"/>
+      <w:lvlText w:val="%5."/>
+      <w:lvlJc w:val="left"/>
+      <w:pPr>
+        <w:tabs>
+          <w:tab w:val="num" w:pos="3600"/>
+        </w:tabs>
+        <w:ind w:left="3600" w:hanging="360"/>
+      </w:pPr>
+    </w:lvl>
+    <w:lvl w:ilvl="5" w:tentative="1">
+      <w:start w:val="1"/>
+      <w:numFmt w:val="decimal"/>
+      <w:lvlText w:val="%6."/>
+      <w:lvlJc w:val="left"/>
+      <w:pPr>
+        <w:tabs>
+          <w:tab w:val="num" w:pos="4320"/>
+        </w:tabs>
+        <w:ind w:left="4320" w:hanging="360"/>
+      </w:pPr>
+    </w:lvl>
+    <w:lvl w:ilvl="6" w:tentative="1">
+      <w:start w:val="1"/>
+      <w:numFmt w:val="decimal"/>
+      <w:lvlText w:val="%7."/>
+      <w:lvlJc w:val="left"/>
+      <w:pPr>
+        <w:tabs>
+          <w:tab w:val="num" w:pos="5040"/>
+        </w:tabs>
+        <w:ind w:left="5040" w:hanging="360"/>
+      </w:pPr>
+    </w:lvl>
+    <w:lvl w:ilvl="7" w:tentative="1">
+      <w:start w:val="1"/>
+      <w:numFmt w:val="decimal"/>
+      <w:lvlText w:val="%8."/>
+      <w:lvlJc w:val="left"/>
+      <w:pPr>
+        <w:tabs>
+          <w:tab w:val="num" w:pos="5760"/>
+        </w:tabs>
+        <w:ind w:left="5760" w:hanging="360"/>
+      </w:pPr>
+    </w:lvl>
+    <w:lvl w:ilvl="8" w:tentative="1">
+      <w:start w:val="1"/>
+      <w:numFmt w:val="decimal"/>
+      <w:lvlText w:val="%9."/>
+      <w:lvlJc w:val="left"/>
+      <w:pPr>
+        <w:tabs>
+          <w:tab w:val="num" w:pos="6480"/>
+        </w:tabs>
+        <w:ind w:left="6480" w:hanging="360"/>
+      </w:pPr>
+    </w:lvl>
+  </w:abstractNum>
+  <w:abstractNum w:abstractNumId="4" w15:restartNumberingAfterBreak="0">
+    <w:nsid w:val="594902E5"/>
+    <w:multiLevelType w:val="hybridMultilevel"/>
+    <w:tmpl w:val="4D8A28F0"/>
+    <w:lvl w:ilvl="0" w:tplc="376CAC58">
+      <w:start w:val="1"/>
+      <w:numFmt w:val="decimal"/>
+      <w:lvlText w:val="%1.)"/>
+      <w:lvlJc w:val="left"/>
+      <w:pPr>
+        <w:ind w:left="720" w:hanging="360"/>
+      </w:pPr>
+      <w:rPr>
+        <w:rFonts w:hint="default"/>
+        <w:b/>
+      </w:rPr>
+    </w:lvl>
+    <w:lvl w:ilvl="1" w:tplc="04090019" w:tentative="1">
+      <w:start w:val="1"/>
+      <w:numFmt w:val="lowerLetter"/>
+      <w:lvlText w:val="%2."/>
+      <w:lvlJc w:val="left"/>
+      <w:pPr>
+        <w:ind w:left="1440" w:hanging="360"/>
+      </w:pPr>
+    </w:lvl>
+    <w:lvl w:ilvl="2" w:tplc="0409001B" w:tentative="1">
+      <w:start w:val="1"/>
+      <w:numFmt w:val="lowerRoman"/>
+      <w:lvlText w:val="%3."/>
+      <w:lvlJc w:val="right"/>
+      <w:pPr>
+        <w:ind w:left="2160" w:hanging="180"/>
+      </w:pPr>
+    </w:lvl>
+    <w:lvl w:ilvl="3" w:tplc="0409000F" w:tentative="1">
+      <w:start w:val="1"/>
+      <w:numFmt w:val="decimal"/>
+      <w:lvlText w:val="%4."/>
+      <w:lvlJc w:val="left"/>
+      <w:pPr>
+        <w:ind w:left="2880" w:hanging="360"/>
+      </w:pPr>
+    </w:lvl>
+    <w:lvl w:ilvl="4" w:tplc="04090019" w:tentative="1">
+      <w:start w:val="1"/>
+      <w:numFmt w:val="lowerLetter"/>
+      <w:lvlText w:val="%5."/>
+      <w:lvlJc w:val="left"/>
+      <w:pPr>
+        <w:ind w:left="3600" w:hanging="360"/>
+      </w:pPr>
+    </w:lvl>
+    <w:lvl w:ilvl="5" w:tplc="0409001B" w:tentative="1">
+      <w:start w:val="1"/>
+      <w:numFmt w:val="lowerRoman"/>
+      <w:lvlText w:val="%6."/>
+      <w:lvlJc w:val="right"/>
+      <w:pPr>
+        <w:ind w:left="4320" w:hanging="180"/>
+      </w:pPr>
+    </w:lvl>
+    <w:lvl w:ilvl="6" w:tplc="0409000F" w:tentative="1">
+      <w:start w:val="1"/>
+      <w:numFmt w:val="decimal"/>
+      <w:lvlText w:val="%7."/>
+      <w:lvlJc w:val="left"/>
+      <w:pPr>
+        <w:ind w:left="5040" w:hanging="360"/>
+      </w:pPr>
+    </w:lvl>
+    <w:lvl w:ilvl="7" w:tplc="04090019" w:tentative="1">
+      <w:start w:val="1"/>
+      <w:numFmt w:val="lowerLetter"/>
+      <w:lvlText w:val="%8."/>
+      <w:lvlJc w:val="left"/>
+      <w:pPr>
+        <w:ind w:left="5760" w:hanging="360"/>
+      </w:pPr>
+    </w:lvl>
+    <w:lvl w:ilvl="8" w:tplc="0409001B" w:tentative="1">
+      <w:start w:val="1"/>
+      <w:numFmt w:val="lowerRoman"/>
+      <w:lvlText w:val="%9."/>
+      <w:lvlJc w:val="right"/>
+      <w:pPr>
+        <w:ind w:left="6480" w:hanging="180"/>
+      </w:pPr>
+    </w:lvl>
+  </w:abstractNum>
+  <w:abstractNum w:abstractNumId="5" w15:restartNumberingAfterBreak="0">
+    <w:nsid w:val="6C3041AE"/>
+    <w:multiLevelType w:val="multilevel"/>
+    <w:tmpl w:val="C12EA974"/>
+    <w:lvl w:ilvl="0">
+      <w:start w:val="4"/>
+      <w:numFmt w:val="decimal"/>
+      <w:lvlText w:val="%1."/>
+      <w:lvlJc w:val="left"/>
+      <w:pPr>
+        <w:tabs>
+          <w:tab w:val="num" w:pos="720"/>
+        </w:tabs>
+        <w:ind w:left="720" w:hanging="360"/>
+      </w:pPr>
+    </w:lvl>
+    <w:lvl w:ilvl="1" w:tentative="1">
+      <w:start w:val="1"/>
+      <w:numFmt w:val="decimal"/>
+      <w:lvlText w:val="%2."/>
+      <w:lvlJc w:val="left"/>
+      <w:pPr>
+        <w:tabs>
+          <w:tab w:val="num" w:pos="1440"/>
+        </w:tabs>
+        <w:ind w:left="1440" w:hanging="360"/>
+      </w:pPr>
+    </w:lvl>
+    <w:lvl w:ilvl="2" w:tentative="1">
+      <w:start w:val="1"/>
+      <w:numFmt w:val="decimal"/>
+      <w:lvlText w:val="%3."/>
+      <w:lvlJc w:val="left"/>
+      <w:pPr>
+        <w:tabs>
+          <w:tab w:val="num" w:pos="2160"/>
+        </w:tabs>
+        <w:ind w:left="2160" w:hanging="360"/>
+      </w:pPr>
+    </w:lvl>
+    <w:lvl w:ilvl="3" w:tentative="1">
+      <w:start w:val="1"/>
+      <w:numFmt w:val="decimal"/>
+      <w:lvlText w:val="%4."/>
+      <w:lvlJc w:val="left"/>
+      <w:pPr>
+        <w:tabs>
+          <w:tab w:val="num" w:pos="2880"/>
+        </w:tabs>
+        <w:ind w:left="2880" w:hanging="360"/>
+      </w:pPr>
+    </w:lvl>
+    <w:lvl w:ilvl="4" w:tentative="1">
+      <w:start w:val="1"/>
+      <w:numFmt w:val="decimal"/>
+      <w:lvlText w:val="%5."/>
+      <w:lvlJc w:val="left"/>
+      <w:pPr>
+        <w:tabs>
+          <w:tab w:val="num" w:pos="3600"/>
+        </w:tabs>
+        <w:ind w:left="3600" w:hanging="360"/>
+      </w:pPr>
+    </w:lvl>
+    <w:lvl w:ilvl="5" w:tentative="1">
+      <w:start w:val="1"/>
+      <w:numFmt w:val="decimal"/>
+      <w:lvlText w:val="%6."/>
+      <w:lvlJc w:val="left"/>
+      <w:pPr>
+        <w:tabs>
+          <w:tab w:val="num" w:pos="4320"/>
+        </w:tabs>
+        <w:ind w:left="4320" w:hanging="360"/>
+      </w:pPr>
+    </w:lvl>
+    <w:lvl w:ilvl="6" w:tentative="1">
+      <w:start w:val="1"/>
+      <w:numFmt w:val="decimal"/>
+      <w:lvlText w:val="%7."/>
+      <w:lvlJc w:val="left"/>
+      <w:pPr>
+        <w:tabs>
+          <w:tab w:val="num" w:pos="5040"/>
+        </w:tabs>
+        <w:ind w:left="5040" w:hanging="360"/>
+      </w:pPr>
+    </w:lvl>
+    <w:lvl w:ilvl="7" w:tentative="1">
+      <w:start w:val="1"/>
+      <w:numFmt w:val="decimal"/>
+      <w:lvlText w:val="%8."/>
+      <w:lvlJc w:val="left"/>
+      <w:pPr>
+        <w:tabs>
+          <w:tab w:val="num" w:pos="5760"/>
+        </w:tabs>
+        <w:ind w:left="5760" w:hanging="360"/>
+      </w:pPr>
+    </w:lvl>
+    <w:lvl w:ilvl="8" w:tentative="1">
+      <w:start w:val="1"/>
+      <w:numFmt w:val="decimal"/>
+      <w:lvlText w:val="%9."/>
+      <w:lvlJc w:val="left"/>
+      <w:pPr>
+        <w:tabs>
+          <w:tab w:val="num" w:pos="6480"/>
+        </w:tabs>
+        <w:ind w:left="6480" w:hanging="360"/>
+      </w:pPr>
+    </w:lvl>
+  </w:abstractNum>
+  <w:abstractNum w:abstractNumId="6" w15:restartNumberingAfterBreak="0">
+    <w:nsid w:val="705F3138"/>
+    <w:multiLevelType w:val="multilevel"/>
+    <w:tmpl w:val="E0DACF6C"/>
+    <w:lvl w:ilvl="0">
+      <w:start w:val="3"/>
+      <w:numFmt w:val="decimal"/>
+      <w:lvlText w:val="%1."/>
+      <w:lvlJc w:val="left"/>
+      <w:pPr>
+        <w:tabs>
+          <w:tab w:val="num" w:pos="720"/>
+        </w:tabs>
+        <w:ind w:left="720" w:hanging="360"/>
+      </w:pPr>
+    </w:lvl>
+    <w:lvl w:ilvl="1" w:tentative="1">
+      <w:start w:val="1"/>
+      <w:numFmt w:val="decimal"/>
+      <w:lvlText w:val="%2."/>
+      <w:lvlJc w:val="left"/>
+      <w:pPr>
+        <w:tabs>
+          <w:tab w:val="num" w:pos="1440"/>
+        </w:tabs>
+        <w:ind w:left="1440" w:hanging="360"/>
+      </w:pPr>
+    </w:lvl>
+    <w:lvl w:ilvl="2" w:tentative="1">
+      <w:start w:val="1"/>
+      <w:numFmt w:val="decimal"/>
+      <w:lvlText w:val="%3."/>
+      <w:lvlJc w:val="left"/>
+      <w:pPr>
+        <w:tabs>
+          <w:tab w:val="num" w:pos="2160"/>
+        </w:tabs>
+        <w:ind w:left="2160" w:hanging="360"/>
+      </w:pPr>
+    </w:lvl>
+    <w:lvl w:ilvl="3" w:tentative="1">
+      <w:start w:val="1"/>
+      <w:numFmt w:val="decimal"/>
+      <w:lvlText w:val="%4."/>
+      <w:lvlJc w:val="left"/>
+      <w:pPr>
+        <w:tabs>
+          <w:tab w:val="num" w:pos="2880"/>
+        </w:tabs>
+        <w:ind w:left="2880" w:hanging="360"/>
+      </w:pPr>
+    </w:lvl>
+    <w:lvl w:ilvl="4" w:tentative="1">
+      <w:start w:val="1"/>
+      <w:numFmt w:val="decimal"/>
+      <w:lvlText w:val="%5."/>
+      <w:lvlJc w:val="left"/>
+      <w:pPr>
+        <w:tabs>
+          <w:tab w:val="num" w:pos="3600"/>
+        </w:tabs>
+        <w:ind w:left="3600" w:hanging="360"/>
+      </w:pPr>
+    </w:lvl>
+    <w:lvl w:ilvl="5" w:tentative="1">
+      <w:start w:val="1"/>
+      <w:numFmt w:val="decimal"/>
+      <w:lvlText w:val="%6."/>
+      <w:lvlJc w:val="left"/>
+      <w:pPr>
+        <w:tabs>
+          <w:tab w:val="num" w:pos="4320"/>
+        </w:tabs>
+        <w:ind w:left="4320" w:hanging="360"/>
+      </w:pPr>
+    </w:lvl>
+    <w:lvl w:ilvl="6" w:tentative="1">
+      <w:start w:val="1"/>
+      <w:numFmt w:val="decimal"/>
+      <w:lvlText w:val="%7."/>
+      <w:lvlJc w:val="left"/>
+      <w:pPr>
+        <w:tabs>
+          <w:tab w:val="num" w:pos="5040"/>
+        </w:tabs>
+        <w:ind w:left="5040" w:hanging="360"/>
+      </w:pPr>
+    </w:lvl>
+    <w:lvl w:ilvl="7" w:tentative="1">
+      <w:start w:val="1"/>
+      <w:numFmt w:val="decimal"/>
+      <w:lvlText w:val="%8."/>
+      <w:lvlJc w:val="left"/>
+      <w:pPr>
+        <w:tabs>
+          <w:tab w:val="num" w:pos="5760"/>
+        </w:tabs>
+        <w:ind w:left="5760" w:hanging="360"/>
+      </w:pPr>
+    </w:lvl>
+    <w:lvl w:ilvl="8" w:tentative="1">
+      <w:start w:val="1"/>
+      <w:numFmt w:val="decimal"/>
+      <w:lvlText w:val="%9."/>
+      <w:lvlJc w:val="left"/>
+      <w:pPr>
+        <w:tabs>
+          <w:tab w:val="num" w:pos="6480"/>
+        </w:tabs>
+        <w:ind w:left="6480" w:hanging="360"/>
+      </w:pPr>
+    </w:lvl>
+  </w:abstractNum>
+  <w:num w:numId="1">
+    <w:abstractNumId w:val="3"/>
+  </w:num>
+  <w:num w:numId="2">
+    <w:abstractNumId w:val="1"/>
+    <w:lvlOverride w:ilvl="0">
+      <w:lvl w:ilvl="0">
+        <w:numFmt w:val="decimal"/>
+        <w:lvlText w:val="%1."/>
+        <w:lvlJc w:val="left"/>
+      </w:lvl>
+    </w:lvlOverride>
+  </w:num>
+  <w:num w:numId="3">
+    <w:abstractNumId w:val="6"/>
+    <w:lvlOverride w:ilvl="0">
+      <w:lvl w:ilvl="0">
+        <w:numFmt w:val="decimal"/>
+        <w:lvlText w:val="%1."/>
+        <w:lvlJc w:val="left"/>
+      </w:lvl>
+    </w:lvlOverride>
+  </w:num>
+  <w:num w:numId="4">
+    <w:abstractNumId w:val="5"/>
+    <w:lvlOverride w:ilvl="0">
+      <w:lvl w:ilvl="0">
+        <w:numFmt w:val="decimal"/>
+        <w:lvlText w:val="%1."/>
+        <w:lvlJc w:val="left"/>
+      </w:lvl>
+    </w:lvlOverride>
+  </w:num>
+  <w:num w:numId="5">
+    <w:abstractNumId w:val="2"/>
+    <w:lvlOverride w:ilvl="0">
+      <w:lvl w:ilvl="0">
+        <w:numFmt w:val="decimal"/>
+        <w:lvlText w:val="%1."/>
+        <w:lvlJc w:val="left"/>
+      </w:lvl>
+    </w:lvlOverride>
+  </w:num>
+  <w:num w:numId="6">
+    <w:abstractNumId w:val="0"/>
+    <w:lvlOverride w:ilvl="0">
+      <w:lvl w:ilvl="0">
+        <w:numFmt w:val="decimal"/>
+        <w:lvlText w:val="%1."/>
+        <w:lvlJc w:val="left"/>
+      </w:lvl>
+    </w:lvlOverride>
+  </w:num>
+  <w:num w:numId="7">
+    <w:abstractNumId w:val="4"/>
+  </w:num>
+</w:numbering>
 </file>
 
 <file path=word/styles.xml><?xml version="1.0" encoding="utf-8"?>
@@ -859,6 +2276,17 @@
       <w:szCs w:val="24"/>
     </w:rPr>
   </w:style>
+  <w:style w:type="paragraph" w:styleId="ListParagraph">
+    <w:name w:val="List Paragraph"/>
+    <w:basedOn w:val="Normal"/>
+    <w:uiPriority w:val="34"/>
+    <w:qFormat/>
+    <w:rsid w:val="00277FBD"/>
+    <w:pPr>
+      <w:ind w:left="720"/>
+      <w:contextualSpacing/>
+    </w:pPr>
+  </w:style>
 </w:styles>
 </file>
 

</xml_diff>

<commit_message>
Added Use Cases and List of Team Members
</commit_message>
<xml_diff>
--- a/M1/milestone1.docx
+++ b/M1/milestone1.docx
@@ -1876,8 +1876,6 @@
       <w:pPr>
         <w:pStyle w:val="NormalWeb"/>
         <w:spacing w:before="0" w:beforeAutospacing="0" w:after="0" w:afterAutospacing="0"/>
-      </w:pPr>
-      <w:r>
         <w:rPr>
           <w:rFonts w:ascii="Arial" w:hAnsi="Arial" w:cs="Arial"/>
           <w:b/>
@@ -1886,20 +1884,6 @@
           <w:sz w:val="22"/>
           <w:szCs w:val="22"/>
         </w:rPr>
-        <w:t>Overview, scenarios, and use cases</w:t>
-      </w:r>
-    </w:p>
-    <w:p>
-      <w:pPr>
-        <w:rPr>
-          <w:rFonts w:ascii="Arial" w:hAnsi="Arial" w:cs="Arial"/>
-        </w:rPr>
-      </w:pPr>
-    </w:p>
-    <w:p>
-      <w:pPr>
-        <w:pStyle w:val="NormalWeb"/>
-        <w:spacing w:before="0" w:beforeAutospacing="0" w:after="0" w:afterAutospacing="0"/>
       </w:pPr>
       <w:r>
         <w:rPr>
@@ -1915,6 +1899,3845 @@
     </w:p>
     <w:p>
       <w:pPr>
+        <w:pStyle w:val="NormalWeb"/>
+        <w:spacing w:before="0" w:beforeAutospacing="0" w:after="0" w:afterAutospacing="0"/>
+      </w:pPr>
+    </w:p>
+    <w:p>
+      <w:pPr>
+        <w:rPr>
+          <w:rFonts w:ascii="Arial" w:hAnsi="Arial" w:cs="Arial"/>
+          <w:sz w:val="28"/>
+          <w:szCs w:val="28"/>
+        </w:rPr>
+      </w:pPr>
+      <w:r>
+        <w:rPr>
+          <w:rFonts w:ascii="Arial" w:hAnsi="Arial" w:cs="Arial"/>
+          <w:b/>
+          <w:bCs/>
+          <w:sz w:val="28"/>
+          <w:szCs w:val="28"/>
+          <w:u w:val="single"/>
+        </w:rPr>
+        <w:t>Use Case - Start</w:t>
+      </w:r>
+    </w:p>
+    <w:p>
+      <w:pPr>
+        <w:rPr>
+          <w:rFonts w:ascii="Arial" w:hAnsi="Arial" w:cs="Arial"/>
+        </w:rPr>
+      </w:pPr>
+      <w:r>
+        <w:rPr>
+          <w:rFonts w:ascii="Arial" w:hAnsi="Arial" w:cs="Arial"/>
+        </w:rPr>
+        <w:lastRenderedPageBreak/>
+        <w:t xml:space="preserve">User wants to start a game. User will come to a home page where he would use a “Play” button </w:t>
+      </w:r>
+      <w:proofErr w:type="gramStart"/>
+      <w:r>
+        <w:rPr>
+          <w:rFonts w:ascii="Arial" w:hAnsi="Arial" w:cs="Arial"/>
+        </w:rPr>
+        <w:t>in order to</w:t>
+      </w:r>
+      <w:proofErr w:type="gramEnd"/>
+      <w:r>
+        <w:rPr>
+          <w:rFonts w:ascii="Arial" w:hAnsi="Arial" w:cs="Arial"/>
+        </w:rPr>
+        <w:t xml:space="preserve"> be taken to a game screen to begin a game.</w:t>
+      </w:r>
+    </w:p>
+    <w:p>
+      <w:pPr>
+        <w:rPr>
+          <w:rFonts w:ascii="Arial" w:hAnsi="Arial" w:cs="Arial"/>
+        </w:rPr>
+      </w:pPr>
+      <w:r>
+        <w:rPr>
+          <w:rFonts w:ascii="Arial" w:hAnsi="Arial" w:cs="Arial"/>
+        </w:rPr>
+        <w:t xml:space="preserve">1. </w:t>
+      </w:r>
+      <w:r>
+        <w:rPr>
+          <w:rFonts w:ascii="Arial" w:hAnsi="Arial" w:cs="Arial"/>
+          <w:b/>
+          <w:bCs/>
+        </w:rPr>
+        <w:t>Description:</w:t>
+      </w:r>
+    </w:p>
+    <w:p>
+      <w:pPr>
+        <w:rPr>
+          <w:rFonts w:ascii="Arial" w:hAnsi="Arial" w:cs="Arial"/>
+        </w:rPr>
+      </w:pPr>
+      <w:r>
+        <w:rPr>
+          <w:rFonts w:ascii="Arial" w:hAnsi="Arial" w:cs="Arial"/>
+        </w:rPr>
+        <w:tab/>
+        <w:t>Use case will describe a process of how the user will start a game.</w:t>
+      </w:r>
+    </w:p>
+    <w:p>
+      <w:pPr>
+        <w:rPr>
+          <w:rFonts w:ascii="Arial" w:hAnsi="Arial" w:cs="Arial"/>
+        </w:rPr>
+      </w:pPr>
+      <w:r>
+        <w:rPr>
+          <w:rFonts w:ascii="Arial" w:hAnsi="Arial" w:cs="Arial"/>
+        </w:rPr>
+        <w:t xml:space="preserve">2. </w:t>
+      </w:r>
+      <w:r>
+        <w:rPr>
+          <w:rFonts w:ascii="Arial" w:hAnsi="Arial" w:cs="Arial"/>
+          <w:b/>
+          <w:bCs/>
+        </w:rPr>
+        <w:t>Actors:</w:t>
+      </w:r>
+    </w:p>
+    <w:p>
+      <w:pPr>
+        <w:rPr>
+          <w:rFonts w:ascii="Arial" w:hAnsi="Arial" w:cs="Arial"/>
+        </w:rPr>
+      </w:pPr>
+      <w:r>
+        <w:rPr>
+          <w:rFonts w:ascii="Arial" w:hAnsi="Arial" w:cs="Arial"/>
+        </w:rPr>
+        <w:tab/>
+        <w:t>2.1 User</w:t>
+      </w:r>
+    </w:p>
+    <w:p>
+      <w:pPr>
+        <w:rPr>
+          <w:rFonts w:ascii="Arial" w:hAnsi="Arial" w:cs="Arial"/>
+        </w:rPr>
+      </w:pPr>
+      <w:r>
+        <w:rPr>
+          <w:rFonts w:ascii="Arial" w:hAnsi="Arial" w:cs="Arial"/>
+        </w:rPr>
+        <w:tab/>
+        <w:t>2.2 System</w:t>
+      </w:r>
+    </w:p>
+    <w:p>
+      <w:pPr>
+        <w:rPr>
+          <w:rFonts w:ascii="Arial" w:hAnsi="Arial" w:cs="Arial"/>
+        </w:rPr>
+      </w:pPr>
+      <w:r>
+        <w:rPr>
+          <w:rFonts w:ascii="Arial" w:hAnsi="Arial" w:cs="Arial"/>
+        </w:rPr>
+        <w:t xml:space="preserve">3. </w:t>
+      </w:r>
+      <w:r>
+        <w:rPr>
+          <w:rFonts w:ascii="Arial" w:hAnsi="Arial" w:cs="Arial"/>
+          <w:b/>
+          <w:bCs/>
+        </w:rPr>
+        <w:t>Preconditions:</w:t>
+      </w:r>
+    </w:p>
+    <w:p>
+      <w:pPr>
+        <w:rPr>
+          <w:rFonts w:ascii="Arial" w:hAnsi="Arial" w:cs="Arial"/>
+        </w:rPr>
+      </w:pPr>
+      <w:r>
+        <w:rPr>
+          <w:rFonts w:ascii="Arial" w:hAnsi="Arial" w:cs="Arial"/>
+        </w:rPr>
+        <w:tab/>
+        <w:t>3.1 System is available</w:t>
+      </w:r>
+    </w:p>
+    <w:p>
+      <w:pPr>
+        <w:rPr>
+          <w:rFonts w:ascii="Arial" w:hAnsi="Arial" w:cs="Arial"/>
+        </w:rPr>
+      </w:pPr>
+      <w:r>
+        <w:rPr>
+          <w:rFonts w:ascii="Arial" w:hAnsi="Arial" w:cs="Arial"/>
+        </w:rPr>
+        <w:t xml:space="preserve">4. </w:t>
+      </w:r>
+      <w:r>
+        <w:rPr>
+          <w:rFonts w:ascii="Arial" w:hAnsi="Arial" w:cs="Arial"/>
+          <w:b/>
+          <w:bCs/>
+        </w:rPr>
+        <w:t>Primary flow of events:</w:t>
+      </w:r>
+    </w:p>
+    <w:p>
+      <w:pPr>
+        <w:rPr>
+          <w:rFonts w:ascii="Arial" w:hAnsi="Arial" w:cs="Arial"/>
+        </w:rPr>
+      </w:pPr>
+      <w:r>
+        <w:rPr>
+          <w:rFonts w:ascii="Arial" w:hAnsi="Arial" w:cs="Arial"/>
+        </w:rPr>
+        <w:tab/>
+        <w:t>4.1 User opens the application and arrives on a home page</w:t>
+      </w:r>
+    </w:p>
+    <w:p>
+      <w:pPr>
+        <w:rPr>
+          <w:rFonts w:ascii="Arial" w:hAnsi="Arial" w:cs="Arial"/>
+        </w:rPr>
+      </w:pPr>
+      <w:r>
+        <w:rPr>
+          <w:rFonts w:ascii="Arial" w:hAnsi="Arial" w:cs="Arial"/>
+        </w:rPr>
+        <w:tab/>
+        <w:t>4.2 User selects a play button </w:t>
+      </w:r>
+    </w:p>
+    <w:p>
+      <w:pPr>
+        <w:rPr>
+          <w:rFonts w:ascii="Arial" w:hAnsi="Arial" w:cs="Arial"/>
+        </w:rPr>
+      </w:pPr>
+      <w:r>
+        <w:rPr>
+          <w:rFonts w:ascii="Arial" w:hAnsi="Arial" w:cs="Arial"/>
+        </w:rPr>
+        <w:tab/>
+        <w:t>4.3 System displays a quick tutorial </w:t>
+      </w:r>
+    </w:p>
+    <w:p>
+      <w:pPr>
+        <w:rPr>
+          <w:rFonts w:ascii="Arial" w:hAnsi="Arial" w:cs="Arial"/>
+        </w:rPr>
+      </w:pPr>
+      <w:r>
+        <w:rPr>
+          <w:rFonts w:ascii="Arial" w:hAnsi="Arial" w:cs="Arial"/>
+        </w:rPr>
+        <w:tab/>
+        <w:t>4.4 User closes a tutorial and starts a game</w:t>
+      </w:r>
+    </w:p>
+    <w:p>
+      <w:pPr>
+        <w:rPr>
+          <w:rFonts w:ascii="Arial" w:hAnsi="Arial" w:cs="Arial"/>
+        </w:rPr>
+      </w:pPr>
+      <w:r>
+        <w:rPr>
+          <w:rFonts w:ascii="Arial" w:hAnsi="Arial" w:cs="Arial"/>
+        </w:rPr>
+        <w:tab/>
+        <w:t>4.5 Terminate Use Case: Start</w:t>
+      </w:r>
+    </w:p>
+    <w:p>
+      <w:pPr>
+        <w:rPr>
+          <w:rFonts w:ascii="Arial" w:hAnsi="Arial" w:cs="Arial"/>
+        </w:rPr>
+      </w:pPr>
+    </w:p>
+    <w:p>
+      <w:pPr>
+        <w:rPr>
+          <w:rFonts w:ascii="Arial" w:hAnsi="Arial" w:cs="Arial"/>
+          <w:sz w:val="28"/>
+          <w:szCs w:val="28"/>
+        </w:rPr>
+      </w:pPr>
+      <w:r>
+        <w:rPr>
+          <w:rFonts w:ascii="Arial" w:hAnsi="Arial" w:cs="Arial"/>
+          <w:b/>
+          <w:bCs/>
+          <w:sz w:val="28"/>
+          <w:szCs w:val="28"/>
+          <w:u w:val="single"/>
+        </w:rPr>
+        <w:t>Use Case - Settings</w:t>
+      </w:r>
+    </w:p>
+    <w:p>
+      <w:pPr>
+        <w:rPr>
+          <w:rFonts w:ascii="Arial" w:hAnsi="Arial" w:cs="Arial"/>
+        </w:rPr>
+      </w:pPr>
+      <w:r>
+        <w:rPr>
+          <w:rFonts w:ascii="Arial" w:hAnsi="Arial" w:cs="Arial"/>
+        </w:rPr>
+        <w:t>User wants to adjust game settings such as volume and account settings. User will come to a home page where he would use a “Settings” button to get to a settings screen.</w:t>
+      </w:r>
+    </w:p>
+    <w:p>
+      <w:pPr>
+        <w:rPr>
+          <w:rFonts w:ascii="Arial" w:hAnsi="Arial" w:cs="Arial"/>
+        </w:rPr>
+      </w:pPr>
+      <w:r>
+        <w:rPr>
+          <w:rFonts w:ascii="Arial" w:hAnsi="Arial" w:cs="Arial"/>
+        </w:rPr>
+        <w:t xml:space="preserve">1. </w:t>
+      </w:r>
+      <w:r>
+        <w:rPr>
+          <w:rFonts w:ascii="Arial" w:hAnsi="Arial" w:cs="Arial"/>
+          <w:b/>
+          <w:bCs/>
+        </w:rPr>
+        <w:t>Description:</w:t>
+      </w:r>
+    </w:p>
+    <w:p>
+      <w:pPr>
+        <w:rPr>
+          <w:rFonts w:ascii="Arial" w:hAnsi="Arial" w:cs="Arial"/>
+        </w:rPr>
+      </w:pPr>
+      <w:r>
+        <w:rPr>
+          <w:rFonts w:ascii="Arial" w:hAnsi="Arial" w:cs="Arial"/>
+        </w:rPr>
+        <w:tab/>
+        <w:t>Use Case will describe a process of how the user gets to the settings screen to adjust settings.</w:t>
+      </w:r>
+    </w:p>
+    <w:p>
+      <w:pPr>
+        <w:rPr>
+          <w:rFonts w:ascii="Arial" w:hAnsi="Arial" w:cs="Arial"/>
+        </w:rPr>
+      </w:pPr>
+      <w:r>
+        <w:rPr>
+          <w:rFonts w:ascii="Arial" w:hAnsi="Arial" w:cs="Arial"/>
+        </w:rPr>
+        <w:t xml:space="preserve">2. </w:t>
+      </w:r>
+      <w:r>
+        <w:rPr>
+          <w:rFonts w:ascii="Arial" w:hAnsi="Arial" w:cs="Arial"/>
+          <w:b/>
+          <w:bCs/>
+        </w:rPr>
+        <w:t>Actors:</w:t>
+      </w:r>
+    </w:p>
+    <w:p>
+      <w:pPr>
+        <w:rPr>
+          <w:rFonts w:ascii="Arial" w:hAnsi="Arial" w:cs="Arial"/>
+        </w:rPr>
+      </w:pPr>
+      <w:r>
+        <w:rPr>
+          <w:rFonts w:ascii="Arial" w:hAnsi="Arial" w:cs="Arial"/>
+        </w:rPr>
+        <w:tab/>
+        <w:t>2.1 User</w:t>
+      </w:r>
+    </w:p>
+    <w:p>
+      <w:pPr>
+        <w:rPr>
+          <w:rFonts w:ascii="Arial" w:hAnsi="Arial" w:cs="Arial"/>
+        </w:rPr>
+      </w:pPr>
+      <w:r>
+        <w:rPr>
+          <w:rFonts w:ascii="Arial" w:hAnsi="Arial" w:cs="Arial"/>
+        </w:rPr>
+        <w:tab/>
+        <w:t>2.2 System</w:t>
+      </w:r>
+    </w:p>
+    <w:p>
+      <w:pPr>
+        <w:rPr>
+          <w:rFonts w:ascii="Arial" w:hAnsi="Arial" w:cs="Arial"/>
+        </w:rPr>
+      </w:pPr>
+      <w:r>
+        <w:rPr>
+          <w:rFonts w:ascii="Arial" w:hAnsi="Arial" w:cs="Arial"/>
+        </w:rPr>
+        <w:t xml:space="preserve">3. </w:t>
+      </w:r>
+      <w:r>
+        <w:rPr>
+          <w:rFonts w:ascii="Arial" w:hAnsi="Arial" w:cs="Arial"/>
+          <w:b/>
+          <w:bCs/>
+        </w:rPr>
+        <w:t>Preconditions:</w:t>
+      </w:r>
+    </w:p>
+    <w:p>
+      <w:pPr>
+        <w:rPr>
+          <w:rFonts w:ascii="Arial" w:hAnsi="Arial" w:cs="Arial"/>
+        </w:rPr>
+      </w:pPr>
+      <w:r>
+        <w:rPr>
+          <w:rFonts w:ascii="Arial" w:hAnsi="Arial" w:cs="Arial"/>
+        </w:rPr>
+        <w:tab/>
+        <w:t>3.1 System is available</w:t>
+      </w:r>
+    </w:p>
+    <w:p>
+      <w:pPr>
+        <w:rPr>
+          <w:rFonts w:ascii="Arial" w:hAnsi="Arial" w:cs="Arial"/>
+        </w:rPr>
+      </w:pPr>
+      <w:r>
+        <w:rPr>
+          <w:rFonts w:ascii="Arial" w:hAnsi="Arial" w:cs="Arial"/>
+        </w:rPr>
+        <w:t xml:space="preserve">4. </w:t>
+      </w:r>
+      <w:r>
+        <w:rPr>
+          <w:rFonts w:ascii="Arial" w:hAnsi="Arial" w:cs="Arial"/>
+          <w:b/>
+          <w:bCs/>
+        </w:rPr>
+        <w:t>Primary flow of events:</w:t>
+      </w:r>
+    </w:p>
+    <w:p>
+      <w:pPr>
+        <w:rPr>
+          <w:rFonts w:ascii="Arial" w:hAnsi="Arial" w:cs="Arial"/>
+        </w:rPr>
+      </w:pPr>
+      <w:r>
+        <w:rPr>
+          <w:rFonts w:ascii="Arial" w:hAnsi="Arial" w:cs="Arial"/>
+          <w:b/>
+          <w:bCs/>
+        </w:rPr>
+        <w:tab/>
+      </w:r>
+      <w:r>
+        <w:rPr>
+          <w:rFonts w:ascii="Arial" w:hAnsi="Arial" w:cs="Arial"/>
+        </w:rPr>
+        <w:t>4.1 User arrives at a home page</w:t>
+      </w:r>
+    </w:p>
+    <w:p>
+      <w:pPr>
+        <w:rPr>
+          <w:rFonts w:ascii="Arial" w:hAnsi="Arial" w:cs="Arial"/>
+        </w:rPr>
+      </w:pPr>
+      <w:r>
+        <w:rPr>
+          <w:rFonts w:ascii="Arial" w:hAnsi="Arial" w:cs="Arial"/>
+        </w:rPr>
+        <w:tab/>
+        <w:t>4.2 User selects “Settings” button</w:t>
+      </w:r>
+    </w:p>
+    <w:p>
+      <w:pPr>
+        <w:rPr>
+          <w:rFonts w:ascii="Arial" w:hAnsi="Arial" w:cs="Arial"/>
+        </w:rPr>
+      </w:pPr>
+      <w:r>
+        <w:rPr>
+          <w:rFonts w:ascii="Arial" w:hAnsi="Arial" w:cs="Arial"/>
+        </w:rPr>
+        <w:tab/>
+        <w:t>4.3 System takes user to a Settings page</w:t>
+      </w:r>
+    </w:p>
+    <w:p>
+      <w:pPr>
+        <w:rPr>
+          <w:rFonts w:ascii="Arial" w:hAnsi="Arial" w:cs="Arial"/>
+        </w:rPr>
+      </w:pPr>
+      <w:r>
+        <w:rPr>
+          <w:rFonts w:ascii="Arial" w:hAnsi="Arial" w:cs="Arial"/>
+        </w:rPr>
+        <w:lastRenderedPageBreak/>
+        <w:tab/>
+        <w:t>4.4 User adjusts Settings according to their needs:</w:t>
+      </w:r>
+    </w:p>
+    <w:p>
+      <w:pPr>
+        <w:rPr>
+          <w:rFonts w:ascii="Arial" w:hAnsi="Arial" w:cs="Arial"/>
+        </w:rPr>
+      </w:pPr>
+      <w:r>
+        <w:rPr>
+          <w:rFonts w:ascii="Arial" w:hAnsi="Arial" w:cs="Arial"/>
+        </w:rPr>
+        <w:tab/>
+      </w:r>
+      <w:r>
+        <w:rPr>
+          <w:rFonts w:ascii="Arial" w:hAnsi="Arial" w:cs="Arial"/>
+        </w:rPr>
+        <w:tab/>
+        <w:t>4.4.1 User may adjust their volume</w:t>
+      </w:r>
+    </w:p>
+    <w:p>
+      <w:pPr>
+        <w:rPr>
+          <w:rFonts w:ascii="Arial" w:hAnsi="Arial" w:cs="Arial"/>
+        </w:rPr>
+      </w:pPr>
+      <w:r>
+        <w:rPr>
+          <w:rFonts w:ascii="Arial" w:hAnsi="Arial" w:cs="Arial"/>
+        </w:rPr>
+        <w:tab/>
+      </w:r>
+      <w:r>
+        <w:rPr>
+          <w:rFonts w:ascii="Arial" w:hAnsi="Arial" w:cs="Arial"/>
+        </w:rPr>
+        <w:tab/>
+        <w:t>4.4.2 User may login or log out of their account (perform Use Case: Login)</w:t>
+      </w:r>
+    </w:p>
+    <w:p>
+      <w:pPr>
+        <w:rPr>
+          <w:rFonts w:ascii="Arial" w:hAnsi="Arial" w:cs="Arial"/>
+        </w:rPr>
+      </w:pPr>
+      <w:r>
+        <w:rPr>
+          <w:rFonts w:ascii="Arial" w:hAnsi="Arial" w:cs="Arial"/>
+        </w:rPr>
+        <w:tab/>
+        <w:t>4.5 System saves users adjustments</w:t>
+      </w:r>
+    </w:p>
+    <w:p>
+      <w:pPr>
+        <w:rPr>
+          <w:rFonts w:ascii="Arial" w:hAnsi="Arial" w:cs="Arial"/>
+        </w:rPr>
+      </w:pPr>
+      <w:r>
+        <w:rPr>
+          <w:rFonts w:ascii="Arial" w:hAnsi="Arial" w:cs="Arial"/>
+        </w:rPr>
+        <w:tab/>
+        <w:t>4.5 User presses “close” button</w:t>
+      </w:r>
+    </w:p>
+    <w:p>
+      <w:pPr>
+        <w:rPr>
+          <w:rFonts w:ascii="Arial" w:hAnsi="Arial" w:cs="Arial"/>
+        </w:rPr>
+      </w:pPr>
+      <w:r>
+        <w:rPr>
+          <w:rFonts w:ascii="Arial" w:hAnsi="Arial" w:cs="Arial"/>
+        </w:rPr>
+        <w:tab/>
+        <w:t>4.6 System takes user back to home page</w:t>
+      </w:r>
+    </w:p>
+    <w:p>
+      <w:pPr>
+        <w:rPr>
+          <w:rFonts w:ascii="Arial" w:hAnsi="Arial" w:cs="Arial"/>
+        </w:rPr>
+      </w:pPr>
+      <w:r>
+        <w:rPr>
+          <w:rFonts w:ascii="Arial" w:hAnsi="Arial" w:cs="Arial"/>
+        </w:rPr>
+        <w:tab/>
+        <w:t>4.7 Terminate Use Case: Settings</w:t>
+      </w:r>
+    </w:p>
+    <w:p>
+      <w:pPr>
+        <w:rPr>
+          <w:rFonts w:ascii="Arial" w:hAnsi="Arial" w:cs="Arial"/>
+        </w:rPr>
+      </w:pPr>
+    </w:p>
+    <w:p>
+      <w:pPr>
+        <w:rPr>
+          <w:rFonts w:ascii="Arial" w:hAnsi="Arial" w:cs="Arial"/>
+          <w:sz w:val="28"/>
+          <w:szCs w:val="28"/>
+        </w:rPr>
+      </w:pPr>
+      <w:r>
+        <w:rPr>
+          <w:rFonts w:ascii="Arial" w:hAnsi="Arial" w:cs="Arial"/>
+          <w:b/>
+          <w:bCs/>
+          <w:sz w:val="28"/>
+          <w:szCs w:val="28"/>
+          <w:u w:val="single"/>
+        </w:rPr>
+        <w:t>Use Case - Login</w:t>
+      </w:r>
+    </w:p>
+    <w:p>
+      <w:pPr>
+        <w:rPr>
+          <w:rFonts w:ascii="Arial" w:hAnsi="Arial" w:cs="Arial"/>
+        </w:rPr>
+      </w:pPr>
+      <w:r>
+        <w:rPr>
+          <w:rFonts w:ascii="Arial" w:hAnsi="Arial" w:cs="Arial"/>
+        </w:rPr>
+        <w:t>The user wants to login into their account to save progress and view the leaderboard. User would come to the “settings” menu and click the “Login” button.</w:t>
+      </w:r>
+    </w:p>
+    <w:p>
+      <w:pPr>
+        <w:rPr>
+          <w:rFonts w:ascii="Arial" w:hAnsi="Arial" w:cs="Arial"/>
+        </w:rPr>
+      </w:pPr>
+      <w:r>
+        <w:rPr>
+          <w:rFonts w:ascii="Arial" w:hAnsi="Arial" w:cs="Arial"/>
+        </w:rPr>
+        <w:t xml:space="preserve">1. </w:t>
+      </w:r>
+      <w:r>
+        <w:rPr>
+          <w:rFonts w:ascii="Arial" w:hAnsi="Arial" w:cs="Arial"/>
+          <w:b/>
+          <w:bCs/>
+        </w:rPr>
+        <w:t>Description:</w:t>
+      </w:r>
+    </w:p>
+    <w:p>
+      <w:pPr>
+        <w:rPr>
+          <w:rFonts w:ascii="Arial" w:hAnsi="Arial" w:cs="Arial"/>
+        </w:rPr>
+      </w:pPr>
+      <w:r>
+        <w:rPr>
+          <w:rFonts w:ascii="Arial" w:hAnsi="Arial" w:cs="Arial"/>
+          <w:b/>
+          <w:bCs/>
+        </w:rPr>
+        <w:tab/>
+      </w:r>
+      <w:r>
+        <w:rPr>
+          <w:rFonts w:ascii="Arial" w:hAnsi="Arial" w:cs="Arial"/>
+        </w:rPr>
+        <w:t>Use Case will describe a process of user logging into existing account</w:t>
+      </w:r>
+    </w:p>
+    <w:p>
+      <w:pPr>
+        <w:rPr>
+          <w:rFonts w:ascii="Arial" w:hAnsi="Arial" w:cs="Arial"/>
+        </w:rPr>
+      </w:pPr>
+      <w:r>
+        <w:rPr>
+          <w:rFonts w:ascii="Arial" w:hAnsi="Arial" w:cs="Arial"/>
+        </w:rPr>
+        <w:t xml:space="preserve">2. </w:t>
+      </w:r>
+      <w:r>
+        <w:rPr>
+          <w:rFonts w:ascii="Arial" w:hAnsi="Arial" w:cs="Arial"/>
+          <w:b/>
+          <w:bCs/>
+        </w:rPr>
+        <w:t>Actors:</w:t>
+      </w:r>
+    </w:p>
+    <w:p>
+      <w:pPr>
+        <w:rPr>
+          <w:rFonts w:ascii="Arial" w:hAnsi="Arial" w:cs="Arial"/>
+        </w:rPr>
+      </w:pPr>
+      <w:r>
+        <w:rPr>
+          <w:rFonts w:ascii="Arial" w:hAnsi="Arial" w:cs="Arial"/>
+        </w:rPr>
+        <w:tab/>
+        <w:t>2.1 User</w:t>
+      </w:r>
+    </w:p>
+    <w:p>
+      <w:pPr>
+        <w:rPr>
+          <w:rFonts w:ascii="Arial" w:hAnsi="Arial" w:cs="Arial"/>
+        </w:rPr>
+      </w:pPr>
+      <w:r>
+        <w:rPr>
+          <w:rFonts w:ascii="Arial" w:hAnsi="Arial" w:cs="Arial"/>
+        </w:rPr>
+        <w:tab/>
+        <w:t>2.2 System</w:t>
+      </w:r>
+    </w:p>
+    <w:p>
+      <w:pPr>
+        <w:rPr>
+          <w:rFonts w:ascii="Arial" w:hAnsi="Arial" w:cs="Arial"/>
+        </w:rPr>
+      </w:pPr>
+      <w:r>
+        <w:rPr>
+          <w:rFonts w:ascii="Arial" w:hAnsi="Arial" w:cs="Arial"/>
+        </w:rPr>
+        <w:t xml:space="preserve">3. </w:t>
+      </w:r>
+      <w:r>
+        <w:rPr>
+          <w:rFonts w:ascii="Arial" w:hAnsi="Arial" w:cs="Arial"/>
+          <w:b/>
+          <w:bCs/>
+        </w:rPr>
+        <w:t>Preconditions:</w:t>
+      </w:r>
+    </w:p>
+    <w:p>
+      <w:pPr>
+        <w:rPr>
+          <w:rFonts w:ascii="Arial" w:hAnsi="Arial" w:cs="Arial"/>
+        </w:rPr>
+      </w:pPr>
+      <w:r>
+        <w:rPr>
+          <w:rFonts w:ascii="Arial" w:hAnsi="Arial" w:cs="Arial"/>
+        </w:rPr>
+        <w:tab/>
+        <w:t>3.1 User has an internet connection</w:t>
+      </w:r>
+    </w:p>
+    <w:p>
+      <w:pPr>
+        <w:rPr>
+          <w:rFonts w:ascii="Arial" w:hAnsi="Arial" w:cs="Arial"/>
+        </w:rPr>
+      </w:pPr>
+      <w:r>
+        <w:rPr>
+          <w:rFonts w:ascii="Arial" w:hAnsi="Arial" w:cs="Arial"/>
+        </w:rPr>
+        <w:tab/>
+        <w:t>3.2 System is available</w:t>
+      </w:r>
+    </w:p>
+    <w:p>
+      <w:pPr>
+        <w:rPr>
+          <w:rFonts w:ascii="Arial" w:hAnsi="Arial" w:cs="Arial"/>
+        </w:rPr>
+      </w:pPr>
+      <w:r>
+        <w:rPr>
+          <w:rFonts w:ascii="Arial" w:hAnsi="Arial" w:cs="Arial"/>
+        </w:rPr>
+        <w:tab/>
+        <w:t>3.3 User has an account </w:t>
+      </w:r>
+    </w:p>
+    <w:p>
+      <w:pPr>
+        <w:rPr>
+          <w:rFonts w:ascii="Arial" w:hAnsi="Arial" w:cs="Arial"/>
+        </w:rPr>
+      </w:pPr>
+      <w:r>
+        <w:rPr>
+          <w:rFonts w:ascii="Arial" w:hAnsi="Arial" w:cs="Arial"/>
+        </w:rPr>
+        <w:tab/>
+        <w:t>3.4 User is in settings menu</w:t>
+      </w:r>
+    </w:p>
+    <w:p>
+      <w:pPr>
+        <w:rPr>
+          <w:rFonts w:ascii="Arial" w:hAnsi="Arial" w:cs="Arial"/>
+        </w:rPr>
+      </w:pPr>
+      <w:r>
+        <w:rPr>
+          <w:rFonts w:ascii="Arial" w:hAnsi="Arial" w:cs="Arial"/>
+        </w:rPr>
+        <w:t xml:space="preserve">4. </w:t>
+      </w:r>
+      <w:r>
+        <w:rPr>
+          <w:rFonts w:ascii="Arial" w:hAnsi="Arial" w:cs="Arial"/>
+          <w:b/>
+          <w:bCs/>
+        </w:rPr>
+        <w:t>Primary flow of events:</w:t>
+      </w:r>
+    </w:p>
+    <w:p>
+      <w:pPr>
+        <w:rPr>
+          <w:rFonts w:ascii="Arial" w:hAnsi="Arial" w:cs="Arial"/>
+        </w:rPr>
+      </w:pPr>
+      <w:r>
+        <w:rPr>
+          <w:rFonts w:ascii="Arial" w:hAnsi="Arial" w:cs="Arial"/>
+          <w:b/>
+          <w:bCs/>
+        </w:rPr>
+        <w:tab/>
+      </w:r>
+      <w:r>
+        <w:rPr>
+          <w:rFonts w:ascii="Arial" w:hAnsi="Arial" w:cs="Arial"/>
+        </w:rPr>
+        <w:t>4.1 User arrives to “Settings” menu</w:t>
+      </w:r>
+    </w:p>
+    <w:p>
+      <w:pPr>
+        <w:rPr>
+          <w:rFonts w:ascii="Arial" w:hAnsi="Arial" w:cs="Arial"/>
+        </w:rPr>
+      </w:pPr>
+      <w:r>
+        <w:rPr>
+          <w:rFonts w:ascii="Arial" w:hAnsi="Arial" w:cs="Arial"/>
+        </w:rPr>
+        <w:tab/>
+        <w:t>4.2 User clicks on a log in button </w:t>
+      </w:r>
+    </w:p>
+    <w:p>
+      <w:pPr>
+        <w:rPr>
+          <w:rFonts w:ascii="Arial" w:hAnsi="Arial" w:cs="Arial"/>
+        </w:rPr>
+      </w:pPr>
+      <w:r>
+        <w:rPr>
+          <w:rFonts w:ascii="Arial" w:hAnsi="Arial" w:cs="Arial"/>
+        </w:rPr>
+        <w:tab/>
+        <w:t>4.3 System prompts user to enter their Login and Password information</w:t>
+      </w:r>
+    </w:p>
+    <w:p>
+      <w:pPr>
+        <w:rPr>
+          <w:rFonts w:ascii="Arial" w:hAnsi="Arial" w:cs="Arial"/>
+        </w:rPr>
+      </w:pPr>
+      <w:r>
+        <w:rPr>
+          <w:rFonts w:ascii="Arial" w:hAnsi="Arial" w:cs="Arial"/>
+        </w:rPr>
+        <w:tab/>
+        <w:t>4.4 User enters their information and clicks “Login”</w:t>
+      </w:r>
+    </w:p>
+    <w:p>
+      <w:pPr>
+        <w:rPr>
+          <w:rFonts w:ascii="Arial" w:hAnsi="Arial" w:cs="Arial"/>
+        </w:rPr>
+      </w:pPr>
+      <w:r>
+        <w:rPr>
+          <w:rFonts w:ascii="Arial" w:hAnsi="Arial" w:cs="Arial"/>
+        </w:rPr>
+        <w:tab/>
+      </w:r>
+      <w:r>
+        <w:rPr>
+          <w:rFonts w:ascii="Arial" w:hAnsi="Arial" w:cs="Arial"/>
+        </w:rPr>
+        <w:tab/>
+        <w:t>4.4.1 If user doesn’t have existing account, go to alternate flow 5.1</w:t>
+      </w:r>
+    </w:p>
+    <w:p>
+      <w:pPr>
+        <w:rPr>
+          <w:rFonts w:ascii="Arial" w:hAnsi="Arial" w:cs="Arial"/>
+        </w:rPr>
+      </w:pPr>
+      <w:r>
+        <w:rPr>
+          <w:rFonts w:ascii="Arial" w:hAnsi="Arial" w:cs="Arial"/>
+        </w:rPr>
+        <w:tab/>
+        <w:t>4.5 System logged user into a system</w:t>
+      </w:r>
+    </w:p>
+    <w:p>
+      <w:pPr>
+        <w:rPr>
+          <w:rFonts w:ascii="Arial" w:hAnsi="Arial" w:cs="Arial"/>
+        </w:rPr>
+      </w:pPr>
+      <w:r>
+        <w:rPr>
+          <w:rFonts w:ascii="Arial" w:hAnsi="Arial" w:cs="Arial"/>
+        </w:rPr>
+        <w:tab/>
+        <w:t>4.6 Terminate Use Case: Login</w:t>
+      </w:r>
+    </w:p>
+    <w:p>
+      <w:pPr>
+        <w:rPr>
+          <w:rFonts w:ascii="Arial" w:hAnsi="Arial" w:cs="Arial"/>
+        </w:rPr>
+      </w:pPr>
+      <w:r>
+        <w:rPr>
+          <w:rFonts w:ascii="Arial" w:hAnsi="Arial" w:cs="Arial"/>
+        </w:rPr>
+        <w:t xml:space="preserve">5. </w:t>
+      </w:r>
+      <w:r>
+        <w:rPr>
+          <w:rFonts w:ascii="Arial" w:hAnsi="Arial" w:cs="Arial"/>
+          <w:b/>
+          <w:bCs/>
+        </w:rPr>
+        <w:t>Alternate Flows:</w:t>
+      </w:r>
+    </w:p>
+    <w:p>
+      <w:pPr>
+        <w:rPr>
+          <w:rFonts w:ascii="Arial" w:hAnsi="Arial" w:cs="Arial"/>
+        </w:rPr>
+      </w:pPr>
+      <w:r>
+        <w:rPr>
+          <w:rFonts w:ascii="Arial" w:hAnsi="Arial" w:cs="Arial"/>
+        </w:rPr>
+        <w:lastRenderedPageBreak/>
+        <w:tab/>
+        <w:t>5.1 User Does not have an existing account:</w:t>
+      </w:r>
+    </w:p>
+    <w:p>
+      <w:pPr>
+        <w:ind w:left="720" w:firstLine="720"/>
+        <w:rPr>
+          <w:rFonts w:ascii="Arial" w:hAnsi="Arial" w:cs="Arial"/>
+        </w:rPr>
+      </w:pPr>
+      <w:r>
+        <w:rPr>
+          <w:rFonts w:ascii="Arial" w:hAnsi="Arial" w:cs="Arial"/>
+        </w:rPr>
+        <w:t>5.1.1 Perform Use Case: Create Account</w:t>
+      </w:r>
+    </w:p>
+    <w:p>
+      <w:pPr>
+        <w:ind w:left="720" w:firstLine="720"/>
+        <w:rPr>
+          <w:rFonts w:ascii="Arial" w:hAnsi="Arial" w:cs="Arial"/>
+        </w:rPr>
+      </w:pPr>
+      <w:r>
+        <w:rPr>
+          <w:rFonts w:ascii="Arial" w:hAnsi="Arial" w:cs="Arial"/>
+        </w:rPr>
+        <w:t>5.1.2 Move to step 4.3</w:t>
+      </w:r>
+    </w:p>
+    <w:p>
+      <w:pPr>
+        <w:rPr>
+          <w:rFonts w:ascii="Arial" w:hAnsi="Arial" w:cs="Arial"/>
+        </w:rPr>
+      </w:pPr>
+    </w:p>
+    <w:p>
+      <w:pPr>
+        <w:rPr>
+          <w:rFonts w:ascii="Arial" w:hAnsi="Arial" w:cs="Arial"/>
+          <w:sz w:val="28"/>
+          <w:szCs w:val="28"/>
+        </w:rPr>
+      </w:pPr>
+      <w:r>
+        <w:rPr>
+          <w:rFonts w:ascii="Arial" w:hAnsi="Arial" w:cs="Arial"/>
+          <w:b/>
+          <w:bCs/>
+          <w:sz w:val="28"/>
+          <w:szCs w:val="28"/>
+          <w:u w:val="single"/>
+        </w:rPr>
+        <w:t>Use Case - Create Account</w:t>
+      </w:r>
+    </w:p>
+    <w:p>
+      <w:pPr>
+        <w:rPr>
+          <w:rFonts w:ascii="Arial" w:hAnsi="Arial" w:cs="Arial"/>
+        </w:rPr>
+      </w:pPr>
+      <w:r>
+        <w:rPr>
+          <w:rFonts w:ascii="Arial" w:hAnsi="Arial" w:cs="Arial"/>
+        </w:rPr>
+        <w:t>The user wants to create their account to save progress and view the leaderboard. User will go to the settings menu and click on “create account”.</w:t>
+      </w:r>
+    </w:p>
+    <w:p>
+      <w:pPr>
+        <w:rPr>
+          <w:rFonts w:ascii="Arial" w:hAnsi="Arial" w:cs="Arial"/>
+        </w:rPr>
+      </w:pPr>
+      <w:r>
+        <w:rPr>
+          <w:rFonts w:ascii="Arial" w:hAnsi="Arial" w:cs="Arial"/>
+        </w:rPr>
+        <w:t xml:space="preserve">1. </w:t>
+      </w:r>
+      <w:r>
+        <w:rPr>
+          <w:rFonts w:ascii="Arial" w:hAnsi="Arial" w:cs="Arial"/>
+          <w:b/>
+          <w:bCs/>
+        </w:rPr>
+        <w:t>Description:</w:t>
+      </w:r>
+    </w:p>
+    <w:p>
+      <w:pPr>
+        <w:rPr>
+          <w:rFonts w:ascii="Arial" w:hAnsi="Arial" w:cs="Arial"/>
+        </w:rPr>
+      </w:pPr>
+      <w:r>
+        <w:rPr>
+          <w:rFonts w:ascii="Arial" w:hAnsi="Arial" w:cs="Arial"/>
+          <w:b/>
+          <w:bCs/>
+        </w:rPr>
+        <w:tab/>
+      </w:r>
+      <w:r>
+        <w:rPr>
+          <w:rFonts w:ascii="Arial" w:hAnsi="Arial" w:cs="Arial"/>
+        </w:rPr>
+        <w:t>Use Case will describe a process of a user creating a new account.</w:t>
+      </w:r>
+    </w:p>
+    <w:p>
+      <w:pPr>
+        <w:rPr>
+          <w:rFonts w:ascii="Arial" w:hAnsi="Arial" w:cs="Arial"/>
+        </w:rPr>
+      </w:pPr>
+      <w:r>
+        <w:rPr>
+          <w:rFonts w:ascii="Arial" w:hAnsi="Arial" w:cs="Arial"/>
+        </w:rPr>
+        <w:t xml:space="preserve">2. </w:t>
+      </w:r>
+      <w:r>
+        <w:rPr>
+          <w:rFonts w:ascii="Arial" w:hAnsi="Arial" w:cs="Arial"/>
+          <w:b/>
+          <w:bCs/>
+        </w:rPr>
+        <w:t>Actors:</w:t>
+      </w:r>
+    </w:p>
+    <w:p>
+      <w:pPr>
+        <w:rPr>
+          <w:rFonts w:ascii="Arial" w:hAnsi="Arial" w:cs="Arial"/>
+        </w:rPr>
+      </w:pPr>
+      <w:r>
+        <w:rPr>
+          <w:rFonts w:ascii="Arial" w:hAnsi="Arial" w:cs="Arial"/>
+        </w:rPr>
+        <w:tab/>
+        <w:t>2.1 User</w:t>
+      </w:r>
+    </w:p>
+    <w:p>
+      <w:pPr>
+        <w:rPr>
+          <w:rFonts w:ascii="Arial" w:hAnsi="Arial" w:cs="Arial"/>
+        </w:rPr>
+      </w:pPr>
+      <w:r>
+        <w:rPr>
+          <w:rFonts w:ascii="Arial" w:hAnsi="Arial" w:cs="Arial"/>
+        </w:rPr>
+        <w:tab/>
+        <w:t>2.2 System</w:t>
+      </w:r>
+    </w:p>
+    <w:p>
+      <w:pPr>
+        <w:rPr>
+          <w:rFonts w:ascii="Arial" w:hAnsi="Arial" w:cs="Arial"/>
+        </w:rPr>
+      </w:pPr>
+      <w:r>
+        <w:rPr>
+          <w:rFonts w:ascii="Arial" w:hAnsi="Arial" w:cs="Arial"/>
+        </w:rPr>
+        <w:t xml:space="preserve">3. </w:t>
+      </w:r>
+      <w:r>
+        <w:rPr>
+          <w:rFonts w:ascii="Arial" w:hAnsi="Arial" w:cs="Arial"/>
+          <w:b/>
+          <w:bCs/>
+        </w:rPr>
+        <w:t>Preconditions:</w:t>
+      </w:r>
+    </w:p>
+    <w:p>
+      <w:pPr>
+        <w:rPr>
+          <w:rFonts w:ascii="Arial" w:hAnsi="Arial" w:cs="Arial"/>
+        </w:rPr>
+      </w:pPr>
+      <w:r>
+        <w:rPr>
+          <w:rFonts w:ascii="Arial" w:hAnsi="Arial" w:cs="Arial"/>
+        </w:rPr>
+        <w:tab/>
+        <w:t>3.1 User has an internet connection</w:t>
+      </w:r>
+    </w:p>
+    <w:p>
+      <w:pPr>
+        <w:rPr>
+          <w:rFonts w:ascii="Arial" w:hAnsi="Arial" w:cs="Arial"/>
+        </w:rPr>
+      </w:pPr>
+      <w:r>
+        <w:rPr>
+          <w:rFonts w:ascii="Arial" w:hAnsi="Arial" w:cs="Arial"/>
+        </w:rPr>
+        <w:tab/>
+        <w:t>3.2 System is available</w:t>
+      </w:r>
+    </w:p>
+    <w:p>
+      <w:pPr>
+        <w:rPr>
+          <w:rFonts w:ascii="Arial" w:hAnsi="Arial" w:cs="Arial"/>
+        </w:rPr>
+      </w:pPr>
+      <w:r>
+        <w:rPr>
+          <w:rFonts w:ascii="Arial" w:hAnsi="Arial" w:cs="Arial"/>
+        </w:rPr>
+        <w:tab/>
+        <w:t>3.3 User is in settings menu</w:t>
+      </w:r>
+    </w:p>
+    <w:p>
+      <w:pPr>
+        <w:rPr>
+          <w:rFonts w:ascii="Arial" w:hAnsi="Arial" w:cs="Arial"/>
+        </w:rPr>
+      </w:pPr>
+      <w:r>
+        <w:rPr>
+          <w:rFonts w:ascii="Arial" w:hAnsi="Arial" w:cs="Arial"/>
+        </w:rPr>
+        <w:t xml:space="preserve">4. </w:t>
+      </w:r>
+      <w:r>
+        <w:rPr>
+          <w:rFonts w:ascii="Arial" w:hAnsi="Arial" w:cs="Arial"/>
+          <w:b/>
+          <w:bCs/>
+        </w:rPr>
+        <w:t>Primary flow of events:</w:t>
+      </w:r>
+    </w:p>
+    <w:p>
+      <w:pPr>
+        <w:rPr>
+          <w:rFonts w:ascii="Arial" w:hAnsi="Arial" w:cs="Arial"/>
+        </w:rPr>
+      </w:pPr>
+      <w:r>
+        <w:rPr>
+          <w:rFonts w:ascii="Arial" w:hAnsi="Arial" w:cs="Arial"/>
+        </w:rPr>
+        <w:tab/>
+        <w:t>4.1 User arrives to “Settings” menu</w:t>
+      </w:r>
+    </w:p>
+    <w:p>
+      <w:pPr>
+        <w:rPr>
+          <w:rFonts w:ascii="Arial" w:hAnsi="Arial" w:cs="Arial"/>
+        </w:rPr>
+      </w:pPr>
+      <w:r>
+        <w:rPr>
+          <w:rFonts w:ascii="Arial" w:hAnsi="Arial" w:cs="Arial"/>
+        </w:rPr>
+        <w:tab/>
+        <w:t>4.2 User clicks on Create Account button</w:t>
+      </w:r>
+    </w:p>
+    <w:p>
+      <w:pPr>
+        <w:rPr>
+          <w:rFonts w:ascii="Arial" w:hAnsi="Arial" w:cs="Arial"/>
+        </w:rPr>
+      </w:pPr>
+      <w:r>
+        <w:rPr>
+          <w:rFonts w:ascii="Arial" w:hAnsi="Arial" w:cs="Arial"/>
+        </w:rPr>
+        <w:tab/>
+        <w:t>4.3 System Prompts user to Enter a new Login and Password</w:t>
+      </w:r>
+    </w:p>
+    <w:p>
+      <w:pPr>
+        <w:rPr>
+          <w:rFonts w:ascii="Arial" w:hAnsi="Arial" w:cs="Arial"/>
+        </w:rPr>
+      </w:pPr>
+      <w:r>
+        <w:rPr>
+          <w:rFonts w:ascii="Arial" w:hAnsi="Arial" w:cs="Arial"/>
+        </w:rPr>
+        <w:tab/>
+        <w:t>4.4 User enters login and password information and clicks create button</w:t>
+      </w:r>
+    </w:p>
+    <w:p>
+      <w:pPr>
+        <w:rPr>
+          <w:rFonts w:ascii="Arial" w:hAnsi="Arial" w:cs="Arial"/>
+        </w:rPr>
+      </w:pPr>
+      <w:r>
+        <w:rPr>
+          <w:rFonts w:ascii="Arial" w:hAnsi="Arial" w:cs="Arial"/>
+        </w:rPr>
+        <w:tab/>
+        <w:t>4.5 System Checks for the availability of the Login</w:t>
+      </w:r>
+    </w:p>
+    <w:p>
+      <w:pPr>
+        <w:rPr>
+          <w:rFonts w:ascii="Arial" w:hAnsi="Arial" w:cs="Arial"/>
+        </w:rPr>
+      </w:pPr>
+      <w:r>
+        <w:rPr>
+          <w:rFonts w:ascii="Arial" w:hAnsi="Arial" w:cs="Arial"/>
+        </w:rPr>
+        <w:tab/>
+      </w:r>
+      <w:r>
+        <w:rPr>
+          <w:rFonts w:ascii="Arial" w:hAnsi="Arial" w:cs="Arial"/>
+        </w:rPr>
+        <w:tab/>
+        <w:t>4.5.1 If login isn’t available go to alternate flow 5.1</w:t>
+      </w:r>
+    </w:p>
+    <w:p>
+      <w:pPr>
+        <w:rPr>
+          <w:rFonts w:ascii="Arial" w:hAnsi="Arial" w:cs="Arial"/>
+        </w:rPr>
+      </w:pPr>
+      <w:r>
+        <w:rPr>
+          <w:rFonts w:ascii="Arial" w:hAnsi="Arial" w:cs="Arial"/>
+        </w:rPr>
+        <w:tab/>
+        <w:t>4.6 System saves Account information</w:t>
+      </w:r>
+    </w:p>
+    <w:p>
+      <w:pPr>
+        <w:rPr>
+          <w:rFonts w:ascii="Arial" w:hAnsi="Arial" w:cs="Arial"/>
+        </w:rPr>
+      </w:pPr>
+      <w:r>
+        <w:rPr>
+          <w:rFonts w:ascii="Arial" w:hAnsi="Arial" w:cs="Arial"/>
+        </w:rPr>
+        <w:tab/>
+        <w:t>4.7 Terminate Use Case: Create Account</w:t>
+      </w:r>
+    </w:p>
+    <w:p>
+      <w:pPr>
+        <w:rPr>
+          <w:rFonts w:ascii="Arial" w:hAnsi="Arial" w:cs="Arial"/>
+        </w:rPr>
+      </w:pPr>
+      <w:r>
+        <w:rPr>
+          <w:rFonts w:ascii="Arial" w:hAnsi="Arial" w:cs="Arial"/>
+        </w:rPr>
+        <w:t xml:space="preserve">5. </w:t>
+      </w:r>
+      <w:r>
+        <w:rPr>
+          <w:rFonts w:ascii="Arial" w:hAnsi="Arial" w:cs="Arial"/>
+          <w:b/>
+          <w:bCs/>
+        </w:rPr>
+        <w:t>Alternate Flows:</w:t>
+      </w:r>
+    </w:p>
+    <w:p>
+      <w:pPr>
+        <w:rPr>
+          <w:rFonts w:ascii="Arial" w:hAnsi="Arial" w:cs="Arial"/>
+        </w:rPr>
+      </w:pPr>
+      <w:r>
+        <w:rPr>
+          <w:rFonts w:ascii="Arial" w:hAnsi="Arial" w:cs="Arial"/>
+          <w:b/>
+          <w:bCs/>
+        </w:rPr>
+        <w:tab/>
+      </w:r>
+      <w:r>
+        <w:rPr>
+          <w:rFonts w:ascii="Arial" w:hAnsi="Arial" w:cs="Arial"/>
+        </w:rPr>
+        <w:t xml:space="preserve">5.1 If Login is </w:t>
+      </w:r>
+      <w:proofErr w:type="gramStart"/>
+      <w:r>
+        <w:rPr>
+          <w:rFonts w:ascii="Arial" w:hAnsi="Arial" w:cs="Arial"/>
+        </w:rPr>
+        <w:t>take</w:t>
+      </w:r>
+      <w:proofErr w:type="gramEnd"/>
+      <w:r>
+        <w:rPr>
+          <w:rFonts w:ascii="Arial" w:hAnsi="Arial" w:cs="Arial"/>
+        </w:rPr>
+        <w:t xml:space="preserve"> by another user</w:t>
+      </w:r>
+    </w:p>
+    <w:p>
+      <w:pPr>
+        <w:rPr>
+          <w:rFonts w:ascii="Arial" w:hAnsi="Arial" w:cs="Arial"/>
+        </w:rPr>
+      </w:pPr>
+      <w:r>
+        <w:rPr>
+          <w:rFonts w:ascii="Arial" w:hAnsi="Arial" w:cs="Arial"/>
+        </w:rPr>
+        <w:tab/>
+      </w:r>
+      <w:r>
+        <w:rPr>
+          <w:rFonts w:ascii="Arial" w:hAnsi="Arial" w:cs="Arial"/>
+        </w:rPr>
+        <w:tab/>
+        <w:t>5.1.1 System will notify a user that login isn’t available </w:t>
+      </w:r>
+    </w:p>
+    <w:p>
+      <w:pPr>
+        <w:rPr>
+          <w:rFonts w:ascii="Arial" w:hAnsi="Arial" w:cs="Arial"/>
+        </w:rPr>
+      </w:pPr>
+      <w:r>
+        <w:rPr>
+          <w:rFonts w:ascii="Arial" w:hAnsi="Arial" w:cs="Arial"/>
+        </w:rPr>
+        <w:tab/>
+      </w:r>
+      <w:r>
+        <w:rPr>
+          <w:rFonts w:ascii="Arial" w:hAnsi="Arial" w:cs="Arial"/>
+        </w:rPr>
+        <w:tab/>
+        <w:t>5.1.2 Go back to 4.3</w:t>
+      </w:r>
+    </w:p>
+    <w:p>
+      <w:pPr>
+        <w:rPr>
+          <w:rFonts w:ascii="Arial" w:hAnsi="Arial" w:cs="Arial"/>
+        </w:rPr>
+      </w:pPr>
+    </w:p>
+    <w:p>
+      <w:pPr>
+        <w:rPr>
+          <w:rFonts w:ascii="Arial" w:hAnsi="Arial" w:cs="Arial"/>
+          <w:sz w:val="28"/>
+          <w:szCs w:val="28"/>
+        </w:rPr>
+      </w:pPr>
+      <w:r>
+        <w:rPr>
+          <w:rFonts w:ascii="Arial" w:hAnsi="Arial" w:cs="Arial"/>
+          <w:b/>
+          <w:bCs/>
+          <w:sz w:val="28"/>
+          <w:szCs w:val="28"/>
+          <w:u w:val="single"/>
+        </w:rPr>
+        <w:lastRenderedPageBreak/>
+        <w:t>Use Case - Leaderboard</w:t>
+      </w:r>
+    </w:p>
+    <w:p>
+      <w:pPr>
+        <w:rPr>
+          <w:rFonts w:ascii="Arial" w:hAnsi="Arial" w:cs="Arial"/>
+        </w:rPr>
+      </w:pPr>
+      <w:r>
+        <w:rPr>
+          <w:rFonts w:ascii="Arial" w:hAnsi="Arial" w:cs="Arial"/>
+        </w:rPr>
+        <w:t>The user wants to view their score on a leaderboard and compare it to other players.</w:t>
+      </w:r>
+    </w:p>
+    <w:p>
+      <w:pPr>
+        <w:rPr>
+          <w:rFonts w:ascii="Arial" w:hAnsi="Arial" w:cs="Arial"/>
+        </w:rPr>
+      </w:pPr>
+      <w:r>
+        <w:rPr>
+          <w:rFonts w:ascii="Arial" w:hAnsi="Arial" w:cs="Arial"/>
+        </w:rPr>
+        <w:t xml:space="preserve">1. </w:t>
+      </w:r>
+      <w:r>
+        <w:rPr>
+          <w:rFonts w:ascii="Arial" w:hAnsi="Arial" w:cs="Arial"/>
+          <w:b/>
+          <w:bCs/>
+        </w:rPr>
+        <w:t>Description:</w:t>
+      </w:r>
+    </w:p>
+    <w:p>
+      <w:pPr>
+        <w:rPr>
+          <w:rFonts w:ascii="Arial" w:hAnsi="Arial" w:cs="Arial"/>
+        </w:rPr>
+      </w:pPr>
+      <w:r>
+        <w:rPr>
+          <w:rFonts w:ascii="Arial" w:hAnsi="Arial" w:cs="Arial"/>
+          <w:b/>
+          <w:bCs/>
+        </w:rPr>
+        <w:tab/>
+      </w:r>
+      <w:r>
+        <w:rPr>
+          <w:rFonts w:ascii="Arial" w:hAnsi="Arial" w:cs="Arial"/>
+        </w:rPr>
+        <w:t>Use case will describe a process of user opening and tracking a leaderboard</w:t>
+      </w:r>
+    </w:p>
+    <w:p>
+      <w:pPr>
+        <w:rPr>
+          <w:rFonts w:ascii="Arial" w:hAnsi="Arial" w:cs="Arial"/>
+        </w:rPr>
+      </w:pPr>
+      <w:r>
+        <w:rPr>
+          <w:rFonts w:ascii="Arial" w:hAnsi="Arial" w:cs="Arial"/>
+        </w:rPr>
+        <w:t xml:space="preserve">2. </w:t>
+      </w:r>
+      <w:r>
+        <w:rPr>
+          <w:rFonts w:ascii="Arial" w:hAnsi="Arial" w:cs="Arial"/>
+          <w:b/>
+          <w:bCs/>
+        </w:rPr>
+        <w:t>Actors:</w:t>
+      </w:r>
+    </w:p>
+    <w:p>
+      <w:pPr>
+        <w:rPr>
+          <w:rFonts w:ascii="Arial" w:hAnsi="Arial" w:cs="Arial"/>
+        </w:rPr>
+      </w:pPr>
+      <w:r>
+        <w:rPr>
+          <w:rFonts w:ascii="Arial" w:hAnsi="Arial" w:cs="Arial"/>
+          <w:b/>
+          <w:bCs/>
+        </w:rPr>
+        <w:tab/>
+      </w:r>
+      <w:r>
+        <w:rPr>
+          <w:rFonts w:ascii="Arial" w:hAnsi="Arial" w:cs="Arial"/>
+        </w:rPr>
+        <w:t>2.1 User</w:t>
+      </w:r>
+    </w:p>
+    <w:p>
+      <w:pPr>
+        <w:rPr>
+          <w:rFonts w:ascii="Arial" w:hAnsi="Arial" w:cs="Arial"/>
+        </w:rPr>
+      </w:pPr>
+      <w:r>
+        <w:rPr>
+          <w:rFonts w:ascii="Arial" w:hAnsi="Arial" w:cs="Arial"/>
+        </w:rPr>
+        <w:tab/>
+        <w:t>2.2 System</w:t>
+      </w:r>
+    </w:p>
+    <w:p>
+      <w:pPr>
+        <w:rPr>
+          <w:rFonts w:ascii="Arial" w:hAnsi="Arial" w:cs="Arial"/>
+        </w:rPr>
+      </w:pPr>
+      <w:r>
+        <w:rPr>
+          <w:rFonts w:ascii="Arial" w:hAnsi="Arial" w:cs="Arial"/>
+        </w:rPr>
+        <w:t xml:space="preserve">3. </w:t>
+      </w:r>
+      <w:r>
+        <w:rPr>
+          <w:rFonts w:ascii="Arial" w:hAnsi="Arial" w:cs="Arial"/>
+          <w:b/>
+          <w:bCs/>
+        </w:rPr>
+        <w:t>Preconditions:</w:t>
+      </w:r>
+    </w:p>
+    <w:p>
+      <w:pPr>
+        <w:rPr>
+          <w:rFonts w:ascii="Arial" w:hAnsi="Arial" w:cs="Arial"/>
+        </w:rPr>
+      </w:pPr>
+      <w:r>
+        <w:rPr>
+          <w:rFonts w:ascii="Arial" w:hAnsi="Arial" w:cs="Arial"/>
+        </w:rPr>
+        <w:tab/>
+        <w:t>3.1 User has an internet connection</w:t>
+      </w:r>
+    </w:p>
+    <w:p>
+      <w:pPr>
+        <w:rPr>
+          <w:rFonts w:ascii="Arial" w:hAnsi="Arial" w:cs="Arial"/>
+        </w:rPr>
+      </w:pPr>
+      <w:r>
+        <w:rPr>
+          <w:rFonts w:ascii="Arial" w:hAnsi="Arial" w:cs="Arial"/>
+        </w:rPr>
+        <w:tab/>
+        <w:t>3.2 System is available</w:t>
+      </w:r>
+    </w:p>
+    <w:p>
+      <w:pPr>
+        <w:rPr>
+          <w:rFonts w:ascii="Arial" w:hAnsi="Arial" w:cs="Arial"/>
+        </w:rPr>
+      </w:pPr>
+      <w:r>
+        <w:rPr>
+          <w:rFonts w:ascii="Arial" w:hAnsi="Arial" w:cs="Arial"/>
+        </w:rPr>
+        <w:tab/>
+        <w:t>3.3 User has an active account</w:t>
+      </w:r>
+    </w:p>
+    <w:p>
+      <w:pPr>
+        <w:rPr>
+          <w:rFonts w:ascii="Arial" w:hAnsi="Arial" w:cs="Arial"/>
+        </w:rPr>
+      </w:pPr>
+      <w:r>
+        <w:rPr>
+          <w:rFonts w:ascii="Arial" w:hAnsi="Arial" w:cs="Arial"/>
+        </w:rPr>
+        <w:tab/>
+        <w:t>3.4 User is logged into their account</w:t>
+      </w:r>
+    </w:p>
+    <w:p>
+      <w:pPr>
+        <w:rPr>
+          <w:rFonts w:ascii="Arial" w:hAnsi="Arial" w:cs="Arial"/>
+        </w:rPr>
+      </w:pPr>
+      <w:r>
+        <w:rPr>
+          <w:rFonts w:ascii="Arial" w:hAnsi="Arial" w:cs="Arial"/>
+        </w:rPr>
+        <w:t xml:space="preserve">4. </w:t>
+      </w:r>
+      <w:r>
+        <w:rPr>
+          <w:rFonts w:ascii="Arial" w:hAnsi="Arial" w:cs="Arial"/>
+          <w:b/>
+          <w:bCs/>
+        </w:rPr>
+        <w:t>Primary flow of events:</w:t>
+      </w:r>
+    </w:p>
+    <w:p>
+      <w:pPr>
+        <w:rPr>
+          <w:rFonts w:ascii="Arial" w:hAnsi="Arial" w:cs="Arial"/>
+        </w:rPr>
+      </w:pPr>
+      <w:r>
+        <w:rPr>
+          <w:rFonts w:ascii="Arial" w:hAnsi="Arial" w:cs="Arial"/>
+          <w:b/>
+          <w:bCs/>
+        </w:rPr>
+        <w:tab/>
+      </w:r>
+      <w:r>
+        <w:rPr>
+          <w:rFonts w:ascii="Arial" w:hAnsi="Arial" w:cs="Arial"/>
+        </w:rPr>
+        <w:t>4.1 User arrives to a home menu</w:t>
+      </w:r>
+    </w:p>
+    <w:p>
+      <w:pPr>
+        <w:rPr>
+          <w:rFonts w:ascii="Arial" w:hAnsi="Arial" w:cs="Arial"/>
+        </w:rPr>
+      </w:pPr>
+      <w:r>
+        <w:rPr>
+          <w:rFonts w:ascii="Arial" w:hAnsi="Arial" w:cs="Arial"/>
+        </w:rPr>
+        <w:tab/>
+        <w:t>4.2 User clicks on a leaderboard button</w:t>
+      </w:r>
+    </w:p>
+    <w:p>
+      <w:pPr>
+        <w:rPr>
+          <w:rFonts w:ascii="Arial" w:hAnsi="Arial" w:cs="Arial"/>
+        </w:rPr>
+      </w:pPr>
+      <w:r>
+        <w:rPr>
+          <w:rFonts w:ascii="Arial" w:hAnsi="Arial" w:cs="Arial"/>
+        </w:rPr>
+        <w:tab/>
+        <w:t>4.3 System takes user to a Leaderboard menu</w:t>
+      </w:r>
+    </w:p>
+    <w:p>
+      <w:pPr>
+        <w:rPr>
+          <w:rFonts w:ascii="Arial" w:hAnsi="Arial" w:cs="Arial"/>
+        </w:rPr>
+      </w:pPr>
+      <w:r>
+        <w:rPr>
+          <w:rFonts w:ascii="Arial" w:hAnsi="Arial" w:cs="Arial"/>
+        </w:rPr>
+        <w:tab/>
+      </w:r>
+      <w:r>
+        <w:rPr>
+          <w:rFonts w:ascii="Arial" w:hAnsi="Arial" w:cs="Arial"/>
+        </w:rPr>
+        <w:tab/>
+        <w:t>4.3.1 If user isn’t logged in, go to alternate flow 5.1</w:t>
+      </w:r>
+    </w:p>
+    <w:p>
+      <w:pPr>
+        <w:rPr>
+          <w:rFonts w:ascii="Arial" w:hAnsi="Arial" w:cs="Arial"/>
+        </w:rPr>
+      </w:pPr>
+      <w:r>
+        <w:rPr>
+          <w:rFonts w:ascii="Arial" w:hAnsi="Arial" w:cs="Arial"/>
+        </w:rPr>
+        <w:tab/>
+        <w:t>4.4 User can scroll and see their position on a leaderboard</w:t>
+      </w:r>
+    </w:p>
+    <w:p>
+      <w:pPr>
+        <w:rPr>
+          <w:rFonts w:ascii="Arial" w:hAnsi="Arial" w:cs="Arial"/>
+        </w:rPr>
+      </w:pPr>
+      <w:r>
+        <w:rPr>
+          <w:rFonts w:ascii="Arial" w:hAnsi="Arial" w:cs="Arial"/>
+        </w:rPr>
+        <w:tab/>
+        <w:t>4.5 User clicks on “X” to go back to home menu</w:t>
+      </w:r>
+    </w:p>
+    <w:p>
+      <w:pPr>
+        <w:rPr>
+          <w:rFonts w:ascii="Arial" w:hAnsi="Arial" w:cs="Arial"/>
+        </w:rPr>
+      </w:pPr>
+      <w:r>
+        <w:rPr>
+          <w:rFonts w:ascii="Arial" w:hAnsi="Arial" w:cs="Arial"/>
+        </w:rPr>
+        <w:tab/>
+        <w:t>4.6 Terminate Use Case: Leaderboard</w:t>
+      </w:r>
+    </w:p>
+    <w:p>
+      <w:pPr>
+        <w:rPr>
+          <w:rFonts w:ascii="Arial" w:hAnsi="Arial" w:cs="Arial"/>
+        </w:rPr>
+      </w:pPr>
+      <w:r>
+        <w:rPr>
+          <w:rFonts w:ascii="Arial" w:hAnsi="Arial" w:cs="Arial"/>
+        </w:rPr>
+        <w:t xml:space="preserve">5. </w:t>
+      </w:r>
+      <w:r>
+        <w:rPr>
+          <w:rFonts w:ascii="Arial" w:hAnsi="Arial" w:cs="Arial"/>
+          <w:b/>
+          <w:bCs/>
+        </w:rPr>
+        <w:t>Alternate Flows:</w:t>
+      </w:r>
+    </w:p>
+    <w:p>
+      <w:pPr>
+        <w:rPr>
+          <w:rFonts w:ascii="Arial" w:hAnsi="Arial" w:cs="Arial"/>
+        </w:rPr>
+      </w:pPr>
+      <w:r>
+        <w:rPr>
+          <w:rFonts w:ascii="Arial" w:hAnsi="Arial" w:cs="Arial"/>
+          <w:b/>
+          <w:bCs/>
+        </w:rPr>
+        <w:tab/>
+      </w:r>
+      <w:r>
+        <w:rPr>
+          <w:rFonts w:ascii="Arial" w:hAnsi="Arial" w:cs="Arial"/>
+        </w:rPr>
+        <w:t>5.1 User isn’t logged in:</w:t>
+      </w:r>
+    </w:p>
+    <w:p>
+      <w:pPr>
+        <w:rPr>
+          <w:rFonts w:ascii="Arial" w:hAnsi="Arial" w:cs="Arial"/>
+        </w:rPr>
+      </w:pPr>
+      <w:r>
+        <w:rPr>
+          <w:rFonts w:ascii="Arial" w:hAnsi="Arial" w:cs="Arial"/>
+        </w:rPr>
+        <w:tab/>
+      </w:r>
+      <w:r>
+        <w:rPr>
+          <w:rFonts w:ascii="Arial" w:hAnsi="Arial" w:cs="Arial"/>
+        </w:rPr>
+        <w:tab/>
+        <w:t>5.1.1 Perform Use Case: Login</w:t>
+      </w:r>
+    </w:p>
+    <w:p>
+      <w:pPr>
+        <w:rPr>
+          <w:rFonts w:ascii="Arial" w:hAnsi="Arial" w:cs="Arial"/>
+        </w:rPr>
+      </w:pPr>
+      <w:r>
+        <w:rPr>
+          <w:rFonts w:ascii="Arial" w:hAnsi="Arial" w:cs="Arial"/>
+        </w:rPr>
+        <w:tab/>
+      </w:r>
+      <w:r>
+        <w:rPr>
+          <w:rFonts w:ascii="Arial" w:hAnsi="Arial" w:cs="Arial"/>
+        </w:rPr>
+        <w:tab/>
+        <w:t>5.1.2 Go back to 4.3</w:t>
+      </w:r>
+    </w:p>
+    <w:p>
+      <w:pPr>
+        <w:rPr>
+          <w:rFonts w:ascii="Arial" w:hAnsi="Arial" w:cs="Arial"/>
+        </w:rPr>
+      </w:pPr>
+    </w:p>
+    <w:p>
+      <w:pPr>
+        <w:rPr>
+          <w:rFonts w:ascii="Arial" w:hAnsi="Arial" w:cs="Arial"/>
+          <w:sz w:val="28"/>
+          <w:szCs w:val="28"/>
+        </w:rPr>
+      </w:pPr>
+      <w:r>
+        <w:rPr>
+          <w:rFonts w:ascii="Arial" w:hAnsi="Arial" w:cs="Arial"/>
+          <w:b/>
+          <w:bCs/>
+          <w:sz w:val="28"/>
+          <w:szCs w:val="28"/>
+          <w:u w:val="single"/>
+        </w:rPr>
+        <w:t>Use Case - Shop</w:t>
+      </w:r>
+    </w:p>
+    <w:p>
+      <w:pPr>
+        <w:rPr>
+          <w:rFonts w:ascii="Arial" w:hAnsi="Arial" w:cs="Arial"/>
+        </w:rPr>
+      </w:pPr>
+      <w:r>
+        <w:rPr>
+          <w:rFonts w:ascii="Arial" w:hAnsi="Arial" w:cs="Arial"/>
+        </w:rPr>
+        <w:t xml:space="preserve">The user wants to purchase improvements with an </w:t>
+      </w:r>
+      <w:proofErr w:type="spellStart"/>
+      <w:r>
+        <w:rPr>
+          <w:rFonts w:ascii="Arial" w:hAnsi="Arial" w:cs="Arial"/>
+        </w:rPr>
+        <w:t>ingame</w:t>
+      </w:r>
+      <w:proofErr w:type="spellEnd"/>
+      <w:r>
+        <w:rPr>
+          <w:rFonts w:ascii="Arial" w:hAnsi="Arial" w:cs="Arial"/>
+        </w:rPr>
+        <w:t xml:space="preserve"> currency to better progress in the game.</w:t>
+      </w:r>
+    </w:p>
+    <w:p>
+      <w:pPr>
+        <w:rPr>
+          <w:rFonts w:ascii="Arial" w:hAnsi="Arial" w:cs="Arial"/>
+        </w:rPr>
+      </w:pPr>
+      <w:r>
+        <w:rPr>
+          <w:rFonts w:ascii="Arial" w:hAnsi="Arial" w:cs="Arial"/>
+        </w:rPr>
+        <w:t xml:space="preserve">1. </w:t>
+      </w:r>
+      <w:r>
+        <w:rPr>
+          <w:rFonts w:ascii="Arial" w:hAnsi="Arial" w:cs="Arial"/>
+          <w:b/>
+          <w:bCs/>
+        </w:rPr>
+        <w:t>Description:</w:t>
+      </w:r>
+    </w:p>
+    <w:p>
+      <w:pPr>
+        <w:rPr>
+          <w:rFonts w:ascii="Arial" w:hAnsi="Arial" w:cs="Arial"/>
+        </w:rPr>
+      </w:pPr>
+      <w:r>
+        <w:rPr>
+          <w:rFonts w:ascii="Arial" w:hAnsi="Arial" w:cs="Arial"/>
+          <w:b/>
+          <w:bCs/>
+        </w:rPr>
+        <w:tab/>
+      </w:r>
+      <w:r>
+        <w:rPr>
+          <w:rFonts w:ascii="Arial" w:hAnsi="Arial" w:cs="Arial"/>
+        </w:rPr>
+        <w:t>Use Case will describe a process of how user will interact with a shop</w:t>
+      </w:r>
+    </w:p>
+    <w:p>
+      <w:pPr>
+        <w:rPr>
+          <w:rFonts w:ascii="Arial" w:hAnsi="Arial" w:cs="Arial"/>
+        </w:rPr>
+      </w:pPr>
+      <w:r>
+        <w:rPr>
+          <w:rFonts w:ascii="Arial" w:hAnsi="Arial" w:cs="Arial"/>
+        </w:rPr>
+        <w:lastRenderedPageBreak/>
+        <w:t xml:space="preserve">2. </w:t>
+      </w:r>
+      <w:r>
+        <w:rPr>
+          <w:rFonts w:ascii="Arial" w:hAnsi="Arial" w:cs="Arial"/>
+          <w:b/>
+          <w:bCs/>
+        </w:rPr>
+        <w:t>Actors:</w:t>
+      </w:r>
+    </w:p>
+    <w:p>
+      <w:pPr>
+        <w:rPr>
+          <w:rFonts w:ascii="Arial" w:hAnsi="Arial" w:cs="Arial"/>
+        </w:rPr>
+      </w:pPr>
+      <w:r>
+        <w:rPr>
+          <w:rFonts w:ascii="Arial" w:hAnsi="Arial" w:cs="Arial"/>
+        </w:rPr>
+        <w:tab/>
+        <w:t>2.1 User</w:t>
+      </w:r>
+    </w:p>
+    <w:p>
+      <w:pPr>
+        <w:rPr>
+          <w:rFonts w:ascii="Arial" w:hAnsi="Arial" w:cs="Arial"/>
+        </w:rPr>
+      </w:pPr>
+      <w:r>
+        <w:rPr>
+          <w:rFonts w:ascii="Arial" w:hAnsi="Arial" w:cs="Arial"/>
+        </w:rPr>
+        <w:tab/>
+        <w:t>2.2 System</w:t>
+      </w:r>
+    </w:p>
+    <w:p>
+      <w:pPr>
+        <w:rPr>
+          <w:rFonts w:ascii="Arial" w:hAnsi="Arial" w:cs="Arial"/>
+        </w:rPr>
+      </w:pPr>
+      <w:r>
+        <w:rPr>
+          <w:rFonts w:ascii="Arial" w:hAnsi="Arial" w:cs="Arial"/>
+        </w:rPr>
+        <w:t xml:space="preserve">3. </w:t>
+      </w:r>
+      <w:r>
+        <w:rPr>
+          <w:rFonts w:ascii="Arial" w:hAnsi="Arial" w:cs="Arial"/>
+          <w:b/>
+          <w:bCs/>
+        </w:rPr>
+        <w:t>Preconditions:</w:t>
+      </w:r>
+    </w:p>
+    <w:p>
+      <w:pPr>
+        <w:rPr>
+          <w:rFonts w:ascii="Arial" w:hAnsi="Arial" w:cs="Arial"/>
+        </w:rPr>
+      </w:pPr>
+      <w:r>
+        <w:rPr>
+          <w:rFonts w:ascii="Arial" w:hAnsi="Arial" w:cs="Arial"/>
+          <w:b/>
+          <w:bCs/>
+        </w:rPr>
+        <w:tab/>
+      </w:r>
+      <w:r>
+        <w:rPr>
+          <w:rFonts w:ascii="Arial" w:hAnsi="Arial" w:cs="Arial"/>
+        </w:rPr>
+        <w:t>3.1 System is available</w:t>
+      </w:r>
+    </w:p>
+    <w:p>
+      <w:pPr>
+        <w:rPr>
+          <w:rFonts w:ascii="Arial" w:hAnsi="Arial" w:cs="Arial"/>
+        </w:rPr>
+      </w:pPr>
+      <w:r>
+        <w:rPr>
+          <w:rFonts w:ascii="Arial" w:hAnsi="Arial" w:cs="Arial"/>
+        </w:rPr>
+        <w:t xml:space="preserve">4. </w:t>
+      </w:r>
+      <w:r>
+        <w:rPr>
+          <w:rFonts w:ascii="Arial" w:hAnsi="Arial" w:cs="Arial"/>
+          <w:b/>
+          <w:bCs/>
+        </w:rPr>
+        <w:t>Primary flow of events:</w:t>
+      </w:r>
+    </w:p>
+    <w:p>
+      <w:pPr>
+        <w:rPr>
+          <w:rFonts w:ascii="Arial" w:hAnsi="Arial" w:cs="Arial"/>
+        </w:rPr>
+      </w:pPr>
+      <w:r>
+        <w:rPr>
+          <w:rFonts w:ascii="Arial" w:hAnsi="Arial" w:cs="Arial"/>
+          <w:b/>
+          <w:bCs/>
+        </w:rPr>
+        <w:tab/>
+      </w:r>
+      <w:r>
+        <w:rPr>
+          <w:rFonts w:ascii="Arial" w:hAnsi="Arial" w:cs="Arial"/>
+        </w:rPr>
+        <w:t>4.1 User arrives to a home menu</w:t>
+      </w:r>
+    </w:p>
+    <w:p>
+      <w:pPr>
+        <w:rPr>
+          <w:rFonts w:ascii="Arial" w:hAnsi="Arial" w:cs="Arial"/>
+        </w:rPr>
+      </w:pPr>
+      <w:r>
+        <w:rPr>
+          <w:rFonts w:ascii="Arial" w:hAnsi="Arial" w:cs="Arial"/>
+        </w:rPr>
+        <w:tab/>
+        <w:t>4.2 User clicks on a shop button</w:t>
+      </w:r>
+    </w:p>
+    <w:p>
+      <w:pPr>
+        <w:rPr>
+          <w:rFonts w:ascii="Arial" w:hAnsi="Arial" w:cs="Arial"/>
+        </w:rPr>
+      </w:pPr>
+      <w:r>
+        <w:rPr>
+          <w:rFonts w:ascii="Arial" w:hAnsi="Arial" w:cs="Arial"/>
+        </w:rPr>
+        <w:tab/>
+        <w:t>4.3 System takes user to a shop menu</w:t>
+      </w:r>
+    </w:p>
+    <w:p>
+      <w:pPr>
+        <w:rPr>
+          <w:rFonts w:ascii="Arial" w:hAnsi="Arial" w:cs="Arial"/>
+        </w:rPr>
+      </w:pPr>
+      <w:r>
+        <w:rPr>
+          <w:rFonts w:ascii="Arial" w:hAnsi="Arial" w:cs="Arial"/>
+        </w:rPr>
+        <w:tab/>
+        <w:t>4.4 User clicks on the item he wants to buy/upgrade</w:t>
+      </w:r>
+    </w:p>
+    <w:p>
+      <w:pPr>
+        <w:rPr>
+          <w:rFonts w:ascii="Arial" w:hAnsi="Arial" w:cs="Arial"/>
+        </w:rPr>
+      </w:pPr>
+      <w:r>
+        <w:rPr>
+          <w:rFonts w:ascii="Arial" w:hAnsi="Arial" w:cs="Arial"/>
+        </w:rPr>
+        <w:tab/>
+      </w:r>
+      <w:r>
+        <w:rPr>
+          <w:rFonts w:ascii="Arial" w:hAnsi="Arial" w:cs="Arial"/>
+        </w:rPr>
+        <w:tab/>
+        <w:t>4.4.1 If funds are insufficient, go to alternate flow 5.1</w:t>
+      </w:r>
+    </w:p>
+    <w:p>
+      <w:pPr>
+        <w:rPr>
+          <w:rFonts w:ascii="Arial" w:hAnsi="Arial" w:cs="Arial"/>
+        </w:rPr>
+      </w:pPr>
+      <w:r>
+        <w:rPr>
+          <w:rFonts w:ascii="Arial" w:hAnsi="Arial" w:cs="Arial"/>
+        </w:rPr>
+        <w:tab/>
+        <w:t xml:space="preserve">4.5 System processes </w:t>
+      </w:r>
+      <w:proofErr w:type="gramStart"/>
+      <w:r>
+        <w:rPr>
+          <w:rFonts w:ascii="Arial" w:hAnsi="Arial" w:cs="Arial"/>
+        </w:rPr>
+        <w:t>users</w:t>
+      </w:r>
+      <w:proofErr w:type="gramEnd"/>
+      <w:r>
+        <w:rPr>
+          <w:rFonts w:ascii="Arial" w:hAnsi="Arial" w:cs="Arial"/>
+        </w:rPr>
+        <w:t xml:space="preserve"> selection</w:t>
+      </w:r>
+    </w:p>
+    <w:p>
+      <w:pPr>
+        <w:rPr>
+          <w:rFonts w:ascii="Arial" w:hAnsi="Arial" w:cs="Arial"/>
+        </w:rPr>
+      </w:pPr>
+      <w:r>
+        <w:rPr>
+          <w:rFonts w:ascii="Arial" w:hAnsi="Arial" w:cs="Arial"/>
+        </w:rPr>
+        <w:tab/>
+        <w:t>4.6 User can go back to step 4.4 if necessary</w:t>
+      </w:r>
+    </w:p>
+    <w:p>
+      <w:pPr>
+        <w:rPr>
+          <w:rFonts w:ascii="Arial" w:hAnsi="Arial" w:cs="Arial"/>
+        </w:rPr>
+      </w:pPr>
+      <w:r>
+        <w:rPr>
+          <w:rFonts w:ascii="Arial" w:hAnsi="Arial" w:cs="Arial"/>
+        </w:rPr>
+        <w:tab/>
+        <w:t>4.7 User can click “X” to go back to home menu</w:t>
+      </w:r>
+    </w:p>
+    <w:p>
+      <w:pPr>
+        <w:rPr>
+          <w:rFonts w:ascii="Arial" w:hAnsi="Arial" w:cs="Arial"/>
+        </w:rPr>
+      </w:pPr>
+      <w:r>
+        <w:rPr>
+          <w:rFonts w:ascii="Arial" w:hAnsi="Arial" w:cs="Arial"/>
+        </w:rPr>
+        <w:tab/>
+        <w:t>4.8 System takes user to home menu</w:t>
+      </w:r>
+    </w:p>
+    <w:p>
+      <w:pPr>
+        <w:rPr>
+          <w:rFonts w:ascii="Arial" w:hAnsi="Arial" w:cs="Arial"/>
+        </w:rPr>
+      </w:pPr>
+      <w:r>
+        <w:rPr>
+          <w:rFonts w:ascii="Arial" w:hAnsi="Arial" w:cs="Arial"/>
+        </w:rPr>
+        <w:tab/>
+        <w:t>4.9 Terminate Use Case: Shop</w:t>
+      </w:r>
+    </w:p>
+    <w:p>
+      <w:pPr>
+        <w:rPr>
+          <w:rFonts w:ascii="Arial" w:hAnsi="Arial" w:cs="Arial"/>
+        </w:rPr>
+      </w:pPr>
+      <w:r>
+        <w:rPr>
+          <w:rFonts w:ascii="Arial" w:hAnsi="Arial" w:cs="Arial"/>
+        </w:rPr>
+        <w:t xml:space="preserve">5. </w:t>
+      </w:r>
+      <w:r>
+        <w:rPr>
+          <w:rFonts w:ascii="Arial" w:hAnsi="Arial" w:cs="Arial"/>
+          <w:b/>
+          <w:bCs/>
+        </w:rPr>
+        <w:t>Alternate Flow:</w:t>
+      </w:r>
+    </w:p>
+    <w:p>
+      <w:pPr>
+        <w:rPr>
+          <w:rFonts w:ascii="Arial" w:hAnsi="Arial" w:cs="Arial"/>
+        </w:rPr>
+      </w:pPr>
+      <w:r>
+        <w:rPr>
+          <w:rFonts w:ascii="Arial" w:hAnsi="Arial" w:cs="Arial"/>
+        </w:rPr>
+        <w:tab/>
+        <w:t>5.1 If funds are insufficient</w:t>
+      </w:r>
+    </w:p>
+    <w:p>
+      <w:pPr>
+        <w:rPr>
+          <w:rFonts w:ascii="Arial" w:hAnsi="Arial" w:cs="Arial"/>
+        </w:rPr>
+      </w:pPr>
+      <w:r>
+        <w:rPr>
+          <w:rFonts w:ascii="Arial" w:hAnsi="Arial" w:cs="Arial"/>
+        </w:rPr>
+        <w:tab/>
+      </w:r>
+      <w:r>
+        <w:rPr>
+          <w:rFonts w:ascii="Arial" w:hAnsi="Arial" w:cs="Arial"/>
+        </w:rPr>
+        <w:tab/>
+        <w:t>5.1.1 Notify user that funds are insufficient</w:t>
+      </w:r>
+    </w:p>
+    <w:p>
+      <w:pPr>
+        <w:rPr>
+          <w:rFonts w:ascii="Arial" w:hAnsi="Arial" w:cs="Arial"/>
+        </w:rPr>
+      </w:pPr>
+      <w:r>
+        <w:rPr>
+          <w:rFonts w:ascii="Arial" w:hAnsi="Arial" w:cs="Arial"/>
+        </w:rPr>
+        <w:tab/>
+      </w:r>
+      <w:r>
+        <w:rPr>
+          <w:rFonts w:ascii="Arial" w:hAnsi="Arial" w:cs="Arial"/>
+        </w:rPr>
+        <w:tab/>
+        <w:t>5.1.2 Take user back to step 4.4</w:t>
+      </w:r>
+    </w:p>
+    <w:p>
+      <w:pPr>
+        <w:rPr>
+          <w:rFonts w:ascii="Arial" w:hAnsi="Arial" w:cs="Arial"/>
+        </w:rPr>
+      </w:pPr>
+    </w:p>
+    <w:p>
+      <w:pPr>
+        <w:rPr>
+          <w:rFonts w:ascii="Arial" w:hAnsi="Arial" w:cs="Arial"/>
+          <w:sz w:val="28"/>
+          <w:szCs w:val="28"/>
+        </w:rPr>
+      </w:pPr>
+      <w:r>
+        <w:rPr>
+          <w:rFonts w:ascii="Arial" w:hAnsi="Arial" w:cs="Arial"/>
+          <w:b/>
+          <w:bCs/>
+          <w:sz w:val="28"/>
+          <w:szCs w:val="28"/>
+          <w:u w:val="single"/>
+        </w:rPr>
+        <w:t>Use Case - Shoot</w:t>
+      </w:r>
+    </w:p>
+    <w:p>
+      <w:pPr>
+        <w:rPr>
+          <w:rFonts w:ascii="Arial" w:hAnsi="Arial" w:cs="Arial"/>
+        </w:rPr>
+      </w:pPr>
+      <w:r>
+        <w:rPr>
+          <w:rFonts w:ascii="Arial" w:hAnsi="Arial" w:cs="Arial"/>
+        </w:rPr>
+        <w:t xml:space="preserve">The user wants to shoot the vaccine </w:t>
+      </w:r>
+      <w:proofErr w:type="gramStart"/>
+      <w:r>
+        <w:rPr>
+          <w:rFonts w:ascii="Arial" w:hAnsi="Arial" w:cs="Arial"/>
+        </w:rPr>
+        <w:t>in order to</w:t>
+      </w:r>
+      <w:proofErr w:type="gramEnd"/>
+      <w:r>
+        <w:rPr>
+          <w:rFonts w:ascii="Arial" w:hAnsi="Arial" w:cs="Arial"/>
+        </w:rPr>
+        <w:t xml:space="preserve"> destroy Covid particles.</w:t>
+      </w:r>
+    </w:p>
+    <w:p>
+      <w:pPr>
+        <w:rPr>
+          <w:rFonts w:ascii="Arial" w:hAnsi="Arial" w:cs="Arial"/>
+        </w:rPr>
+      </w:pPr>
+      <w:r>
+        <w:rPr>
+          <w:rFonts w:ascii="Arial" w:hAnsi="Arial" w:cs="Arial"/>
+        </w:rPr>
+        <w:t xml:space="preserve">1. </w:t>
+      </w:r>
+      <w:r>
+        <w:rPr>
+          <w:rFonts w:ascii="Arial" w:hAnsi="Arial" w:cs="Arial"/>
+          <w:b/>
+          <w:bCs/>
+        </w:rPr>
+        <w:t>Description:</w:t>
+      </w:r>
+    </w:p>
+    <w:p>
+      <w:pPr>
+        <w:rPr>
+          <w:rFonts w:ascii="Arial" w:hAnsi="Arial" w:cs="Arial"/>
+        </w:rPr>
+      </w:pPr>
+      <w:r>
+        <w:rPr>
+          <w:rFonts w:ascii="Arial" w:hAnsi="Arial" w:cs="Arial"/>
+        </w:rPr>
+        <w:tab/>
+        <w:t>Use Case will describe how user will use shooting function of the game</w:t>
+      </w:r>
+    </w:p>
+    <w:p>
+      <w:pPr>
+        <w:rPr>
+          <w:rFonts w:ascii="Arial" w:hAnsi="Arial" w:cs="Arial"/>
+        </w:rPr>
+      </w:pPr>
+      <w:r>
+        <w:rPr>
+          <w:rFonts w:ascii="Arial" w:hAnsi="Arial" w:cs="Arial"/>
+        </w:rPr>
+        <w:t xml:space="preserve">2. </w:t>
+      </w:r>
+      <w:r>
+        <w:rPr>
+          <w:rFonts w:ascii="Arial" w:hAnsi="Arial" w:cs="Arial"/>
+          <w:b/>
+          <w:bCs/>
+        </w:rPr>
+        <w:t>Actors:</w:t>
+      </w:r>
+    </w:p>
+    <w:p>
+      <w:pPr>
+        <w:rPr>
+          <w:rFonts w:ascii="Arial" w:hAnsi="Arial" w:cs="Arial"/>
+        </w:rPr>
+      </w:pPr>
+      <w:r>
+        <w:rPr>
+          <w:rFonts w:ascii="Arial" w:hAnsi="Arial" w:cs="Arial"/>
+          <w:b/>
+          <w:bCs/>
+        </w:rPr>
+        <w:tab/>
+      </w:r>
+      <w:r>
+        <w:rPr>
+          <w:rFonts w:ascii="Arial" w:hAnsi="Arial" w:cs="Arial"/>
+        </w:rPr>
+        <w:t>2.1 User</w:t>
+      </w:r>
+    </w:p>
+    <w:p>
+      <w:pPr>
+        <w:rPr>
+          <w:rFonts w:ascii="Arial" w:hAnsi="Arial" w:cs="Arial"/>
+        </w:rPr>
+      </w:pPr>
+      <w:r>
+        <w:rPr>
+          <w:rFonts w:ascii="Arial" w:hAnsi="Arial" w:cs="Arial"/>
+        </w:rPr>
+        <w:tab/>
+        <w:t>2.2 System</w:t>
+      </w:r>
+    </w:p>
+    <w:p>
+      <w:pPr>
+        <w:rPr>
+          <w:rFonts w:ascii="Arial" w:hAnsi="Arial" w:cs="Arial"/>
+        </w:rPr>
+      </w:pPr>
+      <w:r>
+        <w:rPr>
+          <w:rFonts w:ascii="Arial" w:hAnsi="Arial" w:cs="Arial"/>
+        </w:rPr>
+        <w:t xml:space="preserve">3. </w:t>
+      </w:r>
+      <w:r>
+        <w:rPr>
+          <w:rFonts w:ascii="Arial" w:hAnsi="Arial" w:cs="Arial"/>
+          <w:b/>
+          <w:bCs/>
+        </w:rPr>
+        <w:t>Preconditions:</w:t>
+      </w:r>
+    </w:p>
+    <w:p>
+      <w:pPr>
+        <w:rPr>
+          <w:rFonts w:ascii="Arial" w:hAnsi="Arial" w:cs="Arial"/>
+        </w:rPr>
+      </w:pPr>
+      <w:r>
+        <w:rPr>
+          <w:rFonts w:ascii="Arial" w:hAnsi="Arial" w:cs="Arial"/>
+          <w:b/>
+          <w:bCs/>
+        </w:rPr>
+        <w:tab/>
+      </w:r>
+      <w:r>
+        <w:rPr>
+          <w:rFonts w:ascii="Arial" w:hAnsi="Arial" w:cs="Arial"/>
+        </w:rPr>
+        <w:t>3.1 System is available</w:t>
+      </w:r>
+    </w:p>
+    <w:p>
+      <w:pPr>
+        <w:rPr>
+          <w:rFonts w:ascii="Arial" w:hAnsi="Arial" w:cs="Arial"/>
+        </w:rPr>
+      </w:pPr>
+      <w:r>
+        <w:rPr>
+          <w:rFonts w:ascii="Arial" w:hAnsi="Arial" w:cs="Arial"/>
+        </w:rPr>
+        <w:lastRenderedPageBreak/>
+        <w:tab/>
+        <w:t>3.2 User is in the game menu</w:t>
+      </w:r>
+    </w:p>
+    <w:p>
+      <w:pPr>
+        <w:rPr>
+          <w:rFonts w:ascii="Arial" w:hAnsi="Arial" w:cs="Arial"/>
+        </w:rPr>
+      </w:pPr>
+      <w:r>
+        <w:rPr>
+          <w:rFonts w:ascii="Arial" w:hAnsi="Arial" w:cs="Arial"/>
+        </w:rPr>
+        <w:tab/>
+        <w:t>3.3 User has ammunition</w:t>
+      </w:r>
+    </w:p>
+    <w:p>
+      <w:pPr>
+        <w:rPr>
+          <w:rFonts w:ascii="Arial" w:hAnsi="Arial" w:cs="Arial"/>
+        </w:rPr>
+      </w:pPr>
+      <w:r>
+        <w:rPr>
+          <w:rFonts w:ascii="Arial" w:hAnsi="Arial" w:cs="Arial"/>
+        </w:rPr>
+        <w:t xml:space="preserve">4. </w:t>
+      </w:r>
+      <w:r>
+        <w:rPr>
+          <w:rFonts w:ascii="Arial" w:hAnsi="Arial" w:cs="Arial"/>
+          <w:b/>
+          <w:bCs/>
+        </w:rPr>
+        <w:t>Primary flow of events:</w:t>
+      </w:r>
+    </w:p>
+    <w:p>
+      <w:pPr>
+        <w:rPr>
+          <w:rFonts w:ascii="Arial" w:hAnsi="Arial" w:cs="Arial"/>
+        </w:rPr>
+      </w:pPr>
+      <w:r>
+        <w:rPr>
+          <w:rFonts w:ascii="Arial" w:hAnsi="Arial" w:cs="Arial"/>
+          <w:b/>
+          <w:bCs/>
+        </w:rPr>
+        <w:tab/>
+      </w:r>
+      <w:r>
+        <w:rPr>
+          <w:rFonts w:ascii="Arial" w:hAnsi="Arial" w:cs="Arial"/>
+        </w:rPr>
+        <w:t>4.1 User arrives to a game screen</w:t>
+      </w:r>
+    </w:p>
+    <w:p>
+      <w:pPr>
+        <w:rPr>
+          <w:rFonts w:ascii="Arial" w:hAnsi="Arial" w:cs="Arial"/>
+        </w:rPr>
+      </w:pPr>
+      <w:r>
+        <w:rPr>
+          <w:rFonts w:ascii="Arial" w:hAnsi="Arial" w:cs="Arial"/>
+        </w:rPr>
+        <w:tab/>
+        <w:t>4.2 Covid Particles appear</w:t>
+      </w:r>
+    </w:p>
+    <w:p>
+      <w:pPr>
+        <w:rPr>
+          <w:rFonts w:ascii="Arial" w:hAnsi="Arial" w:cs="Arial"/>
+        </w:rPr>
+      </w:pPr>
+      <w:r>
+        <w:rPr>
+          <w:rFonts w:ascii="Arial" w:hAnsi="Arial" w:cs="Arial"/>
+        </w:rPr>
+        <w:tab/>
+        <w:t>4.3 User will press a “shoot” button </w:t>
+      </w:r>
+    </w:p>
+    <w:p>
+      <w:pPr>
+        <w:rPr>
+          <w:rFonts w:ascii="Arial" w:hAnsi="Arial" w:cs="Arial"/>
+        </w:rPr>
+      </w:pPr>
+      <w:r>
+        <w:rPr>
+          <w:rFonts w:ascii="Arial" w:hAnsi="Arial" w:cs="Arial"/>
+        </w:rPr>
+        <w:tab/>
+      </w:r>
+      <w:r>
+        <w:rPr>
+          <w:rFonts w:ascii="Arial" w:hAnsi="Arial" w:cs="Arial"/>
+        </w:rPr>
+        <w:tab/>
+        <w:t>4.3.1 If there is no ammo, go to alternate flow 5.1</w:t>
+      </w:r>
+    </w:p>
+    <w:p>
+      <w:pPr>
+        <w:rPr>
+          <w:rFonts w:ascii="Arial" w:hAnsi="Arial" w:cs="Arial"/>
+        </w:rPr>
+      </w:pPr>
+      <w:r>
+        <w:rPr>
+          <w:rFonts w:ascii="Arial" w:hAnsi="Arial" w:cs="Arial"/>
+        </w:rPr>
+        <w:tab/>
+        <w:t>4.4 System will register the action and displays shooting animation and shows ammo particle</w:t>
+      </w:r>
+    </w:p>
+    <w:p>
+      <w:pPr>
+        <w:rPr>
+          <w:rFonts w:ascii="Arial" w:hAnsi="Arial" w:cs="Arial"/>
+        </w:rPr>
+      </w:pPr>
+      <w:r>
+        <w:rPr>
+          <w:rFonts w:ascii="Arial" w:hAnsi="Arial" w:cs="Arial"/>
+        </w:rPr>
+        <w:tab/>
+        <w:t>4.5 System will decrease ammo count</w:t>
+      </w:r>
+    </w:p>
+    <w:p>
+      <w:pPr>
+        <w:rPr>
+          <w:rFonts w:ascii="Arial" w:hAnsi="Arial" w:cs="Arial"/>
+        </w:rPr>
+      </w:pPr>
+      <w:r>
+        <w:rPr>
+          <w:rFonts w:ascii="Arial" w:hAnsi="Arial" w:cs="Arial"/>
+        </w:rPr>
+        <w:tab/>
+        <w:t>4.6 Terminate Use Case: Shoot</w:t>
+      </w:r>
+    </w:p>
+    <w:p>
+      <w:pPr>
+        <w:rPr>
+          <w:rFonts w:ascii="Arial" w:hAnsi="Arial" w:cs="Arial"/>
+        </w:rPr>
+      </w:pPr>
+      <w:r>
+        <w:rPr>
+          <w:rFonts w:ascii="Arial" w:hAnsi="Arial" w:cs="Arial"/>
+        </w:rPr>
+        <w:t xml:space="preserve">5. </w:t>
+      </w:r>
+      <w:r>
+        <w:rPr>
+          <w:rFonts w:ascii="Arial" w:hAnsi="Arial" w:cs="Arial"/>
+          <w:b/>
+          <w:bCs/>
+        </w:rPr>
+        <w:t>Alternate Flow:</w:t>
+      </w:r>
+    </w:p>
+    <w:p>
+      <w:pPr>
+        <w:ind w:firstLine="720"/>
+        <w:rPr>
+          <w:rFonts w:ascii="Arial" w:hAnsi="Arial" w:cs="Arial"/>
+        </w:rPr>
+      </w:pPr>
+      <w:r>
+        <w:rPr>
+          <w:rFonts w:ascii="Arial" w:hAnsi="Arial" w:cs="Arial"/>
+        </w:rPr>
+        <w:t>5.1 If there is no ammunition</w:t>
+      </w:r>
+    </w:p>
+    <w:p>
+      <w:pPr>
+        <w:ind w:left="720" w:firstLine="720"/>
+        <w:rPr>
+          <w:rFonts w:ascii="Arial" w:hAnsi="Arial" w:cs="Arial"/>
+        </w:rPr>
+      </w:pPr>
+      <w:r>
+        <w:rPr>
+          <w:rFonts w:ascii="Arial" w:hAnsi="Arial" w:cs="Arial"/>
+        </w:rPr>
+        <w:t>5.1.1 Make a corresponding sound</w:t>
+      </w:r>
+    </w:p>
+    <w:p>
+      <w:pPr>
+        <w:ind w:left="720" w:firstLine="720"/>
+        <w:rPr>
+          <w:rFonts w:ascii="Arial" w:hAnsi="Arial" w:cs="Arial"/>
+        </w:rPr>
+      </w:pPr>
+      <w:r>
+        <w:rPr>
+          <w:rFonts w:ascii="Arial" w:hAnsi="Arial" w:cs="Arial"/>
+        </w:rPr>
+        <w:t>5.1.2 Go to step 4.6</w:t>
+      </w:r>
+      <w:r>
+        <w:rPr>
+          <w:rFonts w:ascii="Arial" w:hAnsi="Arial" w:cs="Arial"/>
+        </w:rPr>
+        <w:tab/>
+      </w:r>
+    </w:p>
+    <w:p>
+      <w:pPr>
+        <w:rPr>
+          <w:rFonts w:ascii="Arial" w:hAnsi="Arial" w:cs="Arial"/>
+        </w:rPr>
+      </w:pPr>
+    </w:p>
+    <w:p>
+      <w:pPr>
+        <w:rPr>
+          <w:rFonts w:ascii="Arial" w:hAnsi="Arial" w:cs="Arial"/>
+          <w:sz w:val="28"/>
+          <w:szCs w:val="28"/>
+        </w:rPr>
+      </w:pPr>
+      <w:r>
+        <w:rPr>
+          <w:rFonts w:ascii="Arial" w:hAnsi="Arial" w:cs="Arial"/>
+          <w:b/>
+          <w:bCs/>
+          <w:sz w:val="28"/>
+          <w:szCs w:val="28"/>
+          <w:u w:val="single"/>
+        </w:rPr>
+        <w:t>Use Case - Collect Ammunition</w:t>
+      </w:r>
+    </w:p>
+    <w:p>
+      <w:pPr>
+        <w:rPr>
+          <w:rFonts w:ascii="Arial" w:hAnsi="Arial" w:cs="Arial"/>
+        </w:rPr>
+      </w:pPr>
+      <w:r>
+        <w:rPr>
+          <w:rFonts w:ascii="Arial" w:hAnsi="Arial" w:cs="Arial"/>
+        </w:rPr>
+        <w:t xml:space="preserve">The user wants to collect vaccine particles </w:t>
+      </w:r>
+      <w:proofErr w:type="gramStart"/>
+      <w:r>
+        <w:rPr>
+          <w:rFonts w:ascii="Arial" w:hAnsi="Arial" w:cs="Arial"/>
+        </w:rPr>
+        <w:t>in order to</w:t>
+      </w:r>
+      <w:proofErr w:type="gramEnd"/>
+      <w:r>
+        <w:rPr>
+          <w:rFonts w:ascii="Arial" w:hAnsi="Arial" w:cs="Arial"/>
+        </w:rPr>
+        <w:t xml:space="preserve"> replenish ammunition.</w:t>
+      </w:r>
+    </w:p>
+    <w:p>
+      <w:pPr>
+        <w:rPr>
+          <w:rFonts w:ascii="Arial" w:hAnsi="Arial" w:cs="Arial"/>
+        </w:rPr>
+      </w:pPr>
+      <w:r>
+        <w:rPr>
+          <w:rFonts w:ascii="Arial" w:hAnsi="Arial" w:cs="Arial"/>
+        </w:rPr>
+        <w:t xml:space="preserve">1. </w:t>
+      </w:r>
+      <w:r>
+        <w:rPr>
+          <w:rFonts w:ascii="Arial" w:hAnsi="Arial" w:cs="Arial"/>
+          <w:b/>
+          <w:bCs/>
+        </w:rPr>
+        <w:t>Description:</w:t>
+      </w:r>
+    </w:p>
+    <w:p>
+      <w:pPr>
+        <w:rPr>
+          <w:rFonts w:ascii="Arial" w:hAnsi="Arial" w:cs="Arial"/>
+        </w:rPr>
+      </w:pPr>
+      <w:r>
+        <w:rPr>
+          <w:rFonts w:ascii="Arial" w:hAnsi="Arial" w:cs="Arial"/>
+          <w:b/>
+          <w:bCs/>
+        </w:rPr>
+        <w:tab/>
+      </w:r>
+      <w:r>
+        <w:rPr>
+          <w:rFonts w:ascii="Arial" w:hAnsi="Arial" w:cs="Arial"/>
+        </w:rPr>
+        <w:t>Use case will describe a process of a player collecting the ammunition</w:t>
+      </w:r>
+    </w:p>
+    <w:p>
+      <w:pPr>
+        <w:rPr>
+          <w:rFonts w:ascii="Arial" w:hAnsi="Arial" w:cs="Arial"/>
+        </w:rPr>
+      </w:pPr>
+      <w:r>
+        <w:rPr>
+          <w:rFonts w:ascii="Arial" w:hAnsi="Arial" w:cs="Arial"/>
+        </w:rPr>
+        <w:t xml:space="preserve">2. </w:t>
+      </w:r>
+      <w:r>
+        <w:rPr>
+          <w:rFonts w:ascii="Arial" w:hAnsi="Arial" w:cs="Arial"/>
+          <w:b/>
+          <w:bCs/>
+        </w:rPr>
+        <w:t>Actors:</w:t>
+      </w:r>
+    </w:p>
+    <w:p>
+      <w:pPr>
+        <w:rPr>
+          <w:rFonts w:ascii="Arial" w:hAnsi="Arial" w:cs="Arial"/>
+        </w:rPr>
+      </w:pPr>
+      <w:r>
+        <w:rPr>
+          <w:rFonts w:ascii="Arial" w:hAnsi="Arial" w:cs="Arial"/>
+          <w:b/>
+          <w:bCs/>
+        </w:rPr>
+        <w:tab/>
+      </w:r>
+      <w:r>
+        <w:rPr>
+          <w:rFonts w:ascii="Arial" w:hAnsi="Arial" w:cs="Arial"/>
+        </w:rPr>
+        <w:t>2.1 User</w:t>
+      </w:r>
+    </w:p>
+    <w:p>
+      <w:pPr>
+        <w:rPr>
+          <w:rFonts w:ascii="Arial" w:hAnsi="Arial" w:cs="Arial"/>
+        </w:rPr>
+      </w:pPr>
+      <w:r>
+        <w:rPr>
+          <w:rFonts w:ascii="Arial" w:hAnsi="Arial" w:cs="Arial"/>
+        </w:rPr>
+        <w:tab/>
+        <w:t>2.2 System</w:t>
+      </w:r>
+    </w:p>
+    <w:p>
+      <w:pPr>
+        <w:rPr>
+          <w:rFonts w:ascii="Arial" w:hAnsi="Arial" w:cs="Arial"/>
+        </w:rPr>
+      </w:pPr>
+      <w:r>
+        <w:rPr>
+          <w:rFonts w:ascii="Arial" w:hAnsi="Arial" w:cs="Arial"/>
+        </w:rPr>
+        <w:t xml:space="preserve">3. </w:t>
+      </w:r>
+      <w:r>
+        <w:rPr>
+          <w:rFonts w:ascii="Arial" w:hAnsi="Arial" w:cs="Arial"/>
+          <w:b/>
+          <w:bCs/>
+        </w:rPr>
+        <w:t>Preconditions:</w:t>
+      </w:r>
+    </w:p>
+    <w:p>
+      <w:pPr>
+        <w:rPr>
+          <w:rFonts w:ascii="Arial" w:hAnsi="Arial" w:cs="Arial"/>
+        </w:rPr>
+      </w:pPr>
+      <w:r>
+        <w:rPr>
+          <w:rFonts w:ascii="Arial" w:hAnsi="Arial" w:cs="Arial"/>
+          <w:b/>
+          <w:bCs/>
+        </w:rPr>
+        <w:tab/>
+      </w:r>
+      <w:r>
+        <w:rPr>
+          <w:rFonts w:ascii="Arial" w:hAnsi="Arial" w:cs="Arial"/>
+        </w:rPr>
+        <w:t>3.1 System is available</w:t>
+      </w:r>
+    </w:p>
+    <w:p>
+      <w:pPr>
+        <w:rPr>
+          <w:rFonts w:ascii="Arial" w:hAnsi="Arial" w:cs="Arial"/>
+        </w:rPr>
+      </w:pPr>
+      <w:r>
+        <w:rPr>
+          <w:rFonts w:ascii="Arial" w:hAnsi="Arial" w:cs="Arial"/>
+        </w:rPr>
+        <w:tab/>
+        <w:t>3.2 User is in the game menu</w:t>
+      </w:r>
+    </w:p>
+    <w:p>
+      <w:pPr>
+        <w:rPr>
+          <w:rFonts w:ascii="Arial" w:hAnsi="Arial" w:cs="Arial"/>
+        </w:rPr>
+      </w:pPr>
+      <w:r>
+        <w:rPr>
+          <w:rFonts w:ascii="Arial" w:hAnsi="Arial" w:cs="Arial"/>
+        </w:rPr>
+        <w:tab/>
+        <w:t>3.3 Ammunition is on the game canvas</w:t>
+      </w:r>
+    </w:p>
+    <w:p>
+      <w:pPr>
+        <w:rPr>
+          <w:rFonts w:ascii="Arial" w:hAnsi="Arial" w:cs="Arial"/>
+        </w:rPr>
+      </w:pPr>
+      <w:r>
+        <w:rPr>
+          <w:rFonts w:ascii="Arial" w:hAnsi="Arial" w:cs="Arial"/>
+        </w:rPr>
+        <w:t xml:space="preserve">4. </w:t>
+      </w:r>
+      <w:r>
+        <w:rPr>
+          <w:rFonts w:ascii="Arial" w:hAnsi="Arial" w:cs="Arial"/>
+          <w:b/>
+          <w:bCs/>
+        </w:rPr>
+        <w:t>Primary flow of events:</w:t>
+      </w:r>
+    </w:p>
+    <w:p>
+      <w:pPr>
+        <w:rPr>
+          <w:rFonts w:ascii="Arial" w:hAnsi="Arial" w:cs="Arial"/>
+        </w:rPr>
+      </w:pPr>
+      <w:r>
+        <w:rPr>
+          <w:rFonts w:ascii="Arial" w:hAnsi="Arial" w:cs="Arial"/>
+          <w:b/>
+          <w:bCs/>
+        </w:rPr>
+        <w:tab/>
+      </w:r>
+      <w:r>
+        <w:rPr>
+          <w:rFonts w:ascii="Arial" w:hAnsi="Arial" w:cs="Arial"/>
+        </w:rPr>
+        <w:t>4.1 User arrives on a game screen</w:t>
+      </w:r>
+    </w:p>
+    <w:p>
+      <w:pPr>
+        <w:rPr>
+          <w:rFonts w:ascii="Arial" w:hAnsi="Arial" w:cs="Arial"/>
+        </w:rPr>
+      </w:pPr>
+      <w:r>
+        <w:rPr>
+          <w:rFonts w:ascii="Arial" w:hAnsi="Arial" w:cs="Arial"/>
+        </w:rPr>
+        <w:tab/>
+        <w:t>4.2 System creates and displays ammunition particle on the canvas</w:t>
+      </w:r>
+    </w:p>
+    <w:p>
+      <w:pPr>
+        <w:rPr>
+          <w:rFonts w:ascii="Arial" w:hAnsi="Arial" w:cs="Arial"/>
+        </w:rPr>
+      </w:pPr>
+      <w:r>
+        <w:rPr>
+          <w:rFonts w:ascii="Arial" w:hAnsi="Arial" w:cs="Arial"/>
+        </w:rPr>
+        <w:lastRenderedPageBreak/>
+        <w:tab/>
+        <w:t>4.3 User performs Use Case: Move</w:t>
+      </w:r>
+    </w:p>
+    <w:p>
+      <w:pPr>
+        <w:rPr>
+          <w:rFonts w:ascii="Arial" w:hAnsi="Arial" w:cs="Arial"/>
+        </w:rPr>
+      </w:pPr>
+      <w:r>
+        <w:rPr>
+          <w:rFonts w:ascii="Arial" w:hAnsi="Arial" w:cs="Arial"/>
+        </w:rPr>
+        <w:tab/>
+        <w:t>4.4 User hovers over the ammunition particle </w:t>
+      </w:r>
+    </w:p>
+    <w:p>
+      <w:pPr>
+        <w:rPr>
+          <w:rFonts w:ascii="Arial" w:hAnsi="Arial" w:cs="Arial"/>
+        </w:rPr>
+      </w:pPr>
+      <w:r>
+        <w:rPr>
+          <w:rFonts w:ascii="Arial" w:hAnsi="Arial" w:cs="Arial"/>
+        </w:rPr>
+        <w:tab/>
+        <w:t>4.5 System registers the interaction of the ammunition and a player</w:t>
+      </w:r>
+    </w:p>
+    <w:p>
+      <w:pPr>
+        <w:rPr>
+          <w:rFonts w:ascii="Arial" w:hAnsi="Arial" w:cs="Arial"/>
+        </w:rPr>
+      </w:pPr>
+      <w:r>
+        <w:rPr>
+          <w:rFonts w:ascii="Arial" w:hAnsi="Arial" w:cs="Arial"/>
+        </w:rPr>
+        <w:tab/>
+        <w:t>4.6 System increases amount of ammunition</w:t>
+      </w:r>
+    </w:p>
+    <w:p>
+      <w:pPr>
+        <w:rPr>
+          <w:rFonts w:ascii="Arial" w:hAnsi="Arial" w:cs="Arial"/>
+        </w:rPr>
+      </w:pPr>
+      <w:r>
+        <w:rPr>
+          <w:rFonts w:ascii="Arial" w:hAnsi="Arial" w:cs="Arial"/>
+        </w:rPr>
+        <w:tab/>
+        <w:t>4.7 Terminate Use Case: Collect ammunition</w:t>
+      </w:r>
+    </w:p>
+    <w:p>
+      <w:pPr>
+        <w:rPr>
+          <w:rFonts w:ascii="Arial" w:hAnsi="Arial" w:cs="Arial"/>
+        </w:rPr>
+      </w:pPr>
+    </w:p>
+    <w:p>
+      <w:pPr>
+        <w:rPr>
+          <w:rFonts w:ascii="Arial" w:hAnsi="Arial" w:cs="Arial"/>
+          <w:sz w:val="28"/>
+          <w:szCs w:val="28"/>
+        </w:rPr>
+      </w:pPr>
+      <w:r>
+        <w:rPr>
+          <w:rFonts w:ascii="Arial" w:hAnsi="Arial" w:cs="Arial"/>
+          <w:b/>
+          <w:bCs/>
+          <w:sz w:val="28"/>
+          <w:szCs w:val="28"/>
+          <w:u w:val="single"/>
+        </w:rPr>
+        <w:t>Use Case - Destroy</w:t>
+      </w:r>
+    </w:p>
+    <w:p>
+      <w:pPr>
+        <w:rPr>
+          <w:rFonts w:ascii="Arial" w:hAnsi="Arial" w:cs="Arial"/>
+        </w:rPr>
+      </w:pPr>
+      <w:r>
+        <w:rPr>
+          <w:rFonts w:ascii="Arial" w:hAnsi="Arial" w:cs="Arial"/>
+        </w:rPr>
+        <w:t xml:space="preserve">The user wants to destroy Covid Particles </w:t>
+      </w:r>
+      <w:proofErr w:type="gramStart"/>
+      <w:r>
+        <w:rPr>
+          <w:rFonts w:ascii="Arial" w:hAnsi="Arial" w:cs="Arial"/>
+        </w:rPr>
+        <w:t>in order to</w:t>
+      </w:r>
+      <w:proofErr w:type="gramEnd"/>
+      <w:r>
+        <w:rPr>
+          <w:rFonts w:ascii="Arial" w:hAnsi="Arial" w:cs="Arial"/>
+        </w:rPr>
+        <w:t xml:space="preserve"> get points.</w:t>
+      </w:r>
+    </w:p>
+    <w:p>
+      <w:pPr>
+        <w:rPr>
+          <w:rFonts w:ascii="Arial" w:hAnsi="Arial" w:cs="Arial"/>
+        </w:rPr>
+      </w:pPr>
+      <w:r>
+        <w:rPr>
+          <w:rFonts w:ascii="Arial" w:hAnsi="Arial" w:cs="Arial"/>
+        </w:rPr>
+        <w:t xml:space="preserve">1. </w:t>
+      </w:r>
+      <w:r>
+        <w:rPr>
+          <w:rFonts w:ascii="Arial" w:hAnsi="Arial" w:cs="Arial"/>
+          <w:b/>
+          <w:bCs/>
+        </w:rPr>
+        <w:t>Description:</w:t>
+      </w:r>
+    </w:p>
+    <w:p>
+      <w:pPr>
+        <w:rPr>
+          <w:rFonts w:ascii="Arial" w:hAnsi="Arial" w:cs="Arial"/>
+        </w:rPr>
+      </w:pPr>
+      <w:r>
+        <w:rPr>
+          <w:rFonts w:ascii="Arial" w:hAnsi="Arial" w:cs="Arial"/>
+          <w:b/>
+          <w:bCs/>
+        </w:rPr>
+        <w:tab/>
+      </w:r>
+      <w:r>
+        <w:rPr>
+          <w:rFonts w:ascii="Arial" w:hAnsi="Arial" w:cs="Arial"/>
+        </w:rPr>
+        <w:t>Use Case will describe the process of destruction of covid particles</w:t>
+      </w:r>
+    </w:p>
+    <w:p>
+      <w:pPr>
+        <w:rPr>
+          <w:rFonts w:ascii="Arial" w:hAnsi="Arial" w:cs="Arial"/>
+        </w:rPr>
+      </w:pPr>
+      <w:r>
+        <w:rPr>
+          <w:rFonts w:ascii="Arial" w:hAnsi="Arial" w:cs="Arial"/>
+        </w:rPr>
+        <w:t xml:space="preserve">2. </w:t>
+      </w:r>
+      <w:r>
+        <w:rPr>
+          <w:rFonts w:ascii="Arial" w:hAnsi="Arial" w:cs="Arial"/>
+          <w:b/>
+          <w:bCs/>
+        </w:rPr>
+        <w:t>Actors:</w:t>
+      </w:r>
+    </w:p>
+    <w:p>
+      <w:pPr>
+        <w:rPr>
+          <w:rFonts w:ascii="Arial" w:hAnsi="Arial" w:cs="Arial"/>
+        </w:rPr>
+      </w:pPr>
+      <w:r>
+        <w:rPr>
+          <w:rFonts w:ascii="Arial" w:hAnsi="Arial" w:cs="Arial"/>
+          <w:b/>
+          <w:bCs/>
+        </w:rPr>
+        <w:tab/>
+      </w:r>
+      <w:r>
+        <w:rPr>
+          <w:rFonts w:ascii="Arial" w:hAnsi="Arial" w:cs="Arial"/>
+        </w:rPr>
+        <w:t>2.1 User</w:t>
+      </w:r>
+    </w:p>
+    <w:p>
+      <w:pPr>
+        <w:rPr>
+          <w:rFonts w:ascii="Arial" w:hAnsi="Arial" w:cs="Arial"/>
+        </w:rPr>
+      </w:pPr>
+      <w:r>
+        <w:rPr>
+          <w:rFonts w:ascii="Arial" w:hAnsi="Arial" w:cs="Arial"/>
+        </w:rPr>
+        <w:tab/>
+        <w:t>2.2 System</w:t>
+      </w:r>
+    </w:p>
+    <w:p>
+      <w:pPr>
+        <w:rPr>
+          <w:rFonts w:ascii="Arial" w:hAnsi="Arial" w:cs="Arial"/>
+        </w:rPr>
+      </w:pPr>
+      <w:r>
+        <w:rPr>
+          <w:rFonts w:ascii="Arial" w:hAnsi="Arial" w:cs="Arial"/>
+        </w:rPr>
+        <w:t xml:space="preserve">3. </w:t>
+      </w:r>
+      <w:r>
+        <w:rPr>
+          <w:rFonts w:ascii="Arial" w:hAnsi="Arial" w:cs="Arial"/>
+          <w:b/>
+          <w:bCs/>
+        </w:rPr>
+        <w:t>Preconditions:</w:t>
+      </w:r>
+    </w:p>
+    <w:p>
+      <w:pPr>
+        <w:rPr>
+          <w:rFonts w:ascii="Arial" w:hAnsi="Arial" w:cs="Arial"/>
+        </w:rPr>
+      </w:pPr>
+      <w:r>
+        <w:rPr>
+          <w:rFonts w:ascii="Arial" w:hAnsi="Arial" w:cs="Arial"/>
+          <w:b/>
+          <w:bCs/>
+        </w:rPr>
+        <w:tab/>
+      </w:r>
+      <w:r>
+        <w:rPr>
+          <w:rFonts w:ascii="Arial" w:hAnsi="Arial" w:cs="Arial"/>
+        </w:rPr>
+        <w:t>3.1 System is available</w:t>
+      </w:r>
+    </w:p>
+    <w:p>
+      <w:pPr>
+        <w:rPr>
+          <w:rFonts w:ascii="Arial" w:hAnsi="Arial" w:cs="Arial"/>
+        </w:rPr>
+      </w:pPr>
+      <w:r>
+        <w:rPr>
+          <w:rFonts w:ascii="Arial" w:hAnsi="Arial" w:cs="Arial"/>
+        </w:rPr>
+        <w:tab/>
+        <w:t>3.2 User is in the game screen</w:t>
+      </w:r>
+    </w:p>
+    <w:p>
+      <w:pPr>
+        <w:rPr>
+          <w:rFonts w:ascii="Arial" w:hAnsi="Arial" w:cs="Arial"/>
+        </w:rPr>
+      </w:pPr>
+      <w:r>
+        <w:rPr>
+          <w:rFonts w:ascii="Arial" w:hAnsi="Arial" w:cs="Arial"/>
+        </w:rPr>
+        <w:tab/>
+        <w:t>3.3 System has created Covid particles</w:t>
+      </w:r>
+    </w:p>
+    <w:p>
+      <w:pPr>
+        <w:rPr>
+          <w:rFonts w:ascii="Arial" w:hAnsi="Arial" w:cs="Arial"/>
+        </w:rPr>
+      </w:pPr>
+      <w:r>
+        <w:rPr>
+          <w:rFonts w:ascii="Arial" w:hAnsi="Arial" w:cs="Arial"/>
+        </w:rPr>
+        <w:tab/>
+        <w:t>3.4 User has ammunition</w:t>
+      </w:r>
+    </w:p>
+    <w:p>
+      <w:pPr>
+        <w:rPr>
+          <w:rFonts w:ascii="Arial" w:hAnsi="Arial" w:cs="Arial"/>
+        </w:rPr>
+      </w:pPr>
+      <w:r>
+        <w:rPr>
+          <w:rFonts w:ascii="Arial" w:hAnsi="Arial" w:cs="Arial"/>
+        </w:rPr>
+        <w:t xml:space="preserve">4. </w:t>
+      </w:r>
+      <w:r>
+        <w:rPr>
+          <w:rFonts w:ascii="Arial" w:hAnsi="Arial" w:cs="Arial"/>
+          <w:b/>
+          <w:bCs/>
+        </w:rPr>
+        <w:t>Primary flow of events:</w:t>
+      </w:r>
+    </w:p>
+    <w:p>
+      <w:pPr>
+        <w:rPr>
+          <w:rFonts w:ascii="Arial" w:hAnsi="Arial" w:cs="Arial"/>
+        </w:rPr>
+      </w:pPr>
+      <w:r>
+        <w:rPr>
+          <w:rFonts w:ascii="Arial" w:hAnsi="Arial" w:cs="Arial"/>
+          <w:b/>
+          <w:bCs/>
+        </w:rPr>
+        <w:tab/>
+      </w:r>
+      <w:r>
+        <w:rPr>
+          <w:rFonts w:ascii="Arial" w:hAnsi="Arial" w:cs="Arial"/>
+        </w:rPr>
+        <w:t>4.1 User arrives to a game screen</w:t>
+      </w:r>
+    </w:p>
+    <w:p>
+      <w:pPr>
+        <w:rPr>
+          <w:rFonts w:ascii="Arial" w:hAnsi="Arial" w:cs="Arial"/>
+        </w:rPr>
+      </w:pPr>
+      <w:r>
+        <w:rPr>
+          <w:rFonts w:ascii="Arial" w:hAnsi="Arial" w:cs="Arial"/>
+        </w:rPr>
+        <w:tab/>
+        <w:t>4.2 System created Covid particles</w:t>
+      </w:r>
+    </w:p>
+    <w:p>
+      <w:pPr>
+        <w:rPr>
+          <w:rFonts w:ascii="Arial" w:hAnsi="Arial" w:cs="Arial"/>
+        </w:rPr>
+      </w:pPr>
+      <w:r>
+        <w:rPr>
+          <w:rFonts w:ascii="Arial" w:hAnsi="Arial" w:cs="Arial"/>
+        </w:rPr>
+        <w:tab/>
+        <w:t>4.3 User performs Use Case: Move to line up with Covid Particle</w:t>
+      </w:r>
+    </w:p>
+    <w:p>
+      <w:pPr>
+        <w:rPr>
+          <w:rFonts w:ascii="Arial" w:hAnsi="Arial" w:cs="Arial"/>
+        </w:rPr>
+      </w:pPr>
+      <w:r>
+        <w:rPr>
+          <w:rFonts w:ascii="Arial" w:hAnsi="Arial" w:cs="Arial"/>
+        </w:rPr>
+        <w:tab/>
+        <w:t>4.4 User performs Use Case: Shoot</w:t>
+      </w:r>
+    </w:p>
+    <w:p>
+      <w:pPr>
+        <w:rPr>
+          <w:rFonts w:ascii="Arial" w:hAnsi="Arial" w:cs="Arial"/>
+        </w:rPr>
+      </w:pPr>
+      <w:r>
+        <w:rPr>
+          <w:rFonts w:ascii="Arial" w:hAnsi="Arial" w:cs="Arial"/>
+        </w:rPr>
+        <w:tab/>
+        <w:t>4.5 If ammunition particle touched Covid particle</w:t>
+      </w:r>
+    </w:p>
+    <w:p>
+      <w:pPr>
+        <w:rPr>
+          <w:rFonts w:ascii="Arial" w:hAnsi="Arial" w:cs="Arial"/>
+        </w:rPr>
+      </w:pPr>
+      <w:r>
+        <w:rPr>
+          <w:rFonts w:ascii="Arial" w:hAnsi="Arial" w:cs="Arial"/>
+        </w:rPr>
+        <w:tab/>
+      </w:r>
+      <w:r>
+        <w:rPr>
+          <w:rFonts w:ascii="Arial" w:hAnsi="Arial" w:cs="Arial"/>
+        </w:rPr>
+        <w:tab/>
+        <w:t>4.5.1 System registers a hit</w:t>
+      </w:r>
+    </w:p>
+    <w:p>
+      <w:pPr>
+        <w:rPr>
+          <w:rFonts w:ascii="Arial" w:hAnsi="Arial" w:cs="Arial"/>
+        </w:rPr>
+      </w:pPr>
+      <w:r>
+        <w:rPr>
+          <w:rFonts w:ascii="Arial" w:hAnsi="Arial" w:cs="Arial"/>
+        </w:rPr>
+        <w:tab/>
+      </w:r>
+      <w:r>
+        <w:rPr>
+          <w:rFonts w:ascii="Arial" w:hAnsi="Arial" w:cs="Arial"/>
+        </w:rPr>
+        <w:tab/>
+        <w:t>4.5.2 Covid particle life points will decrease</w:t>
+      </w:r>
+    </w:p>
+    <w:p>
+      <w:pPr>
+        <w:rPr>
+          <w:rFonts w:ascii="Arial" w:hAnsi="Arial" w:cs="Arial"/>
+        </w:rPr>
+      </w:pPr>
+      <w:r>
+        <w:rPr>
+          <w:rFonts w:ascii="Arial" w:hAnsi="Arial" w:cs="Arial"/>
+        </w:rPr>
+        <w:tab/>
+      </w:r>
+      <w:r>
+        <w:rPr>
+          <w:rFonts w:ascii="Arial" w:hAnsi="Arial" w:cs="Arial"/>
+        </w:rPr>
+        <w:tab/>
+      </w:r>
+      <w:r>
+        <w:rPr>
+          <w:rFonts w:ascii="Arial" w:hAnsi="Arial" w:cs="Arial"/>
+        </w:rPr>
+        <w:tab/>
+        <w:t>4.5.2.1 If life points reach 0 go to step 4.7</w:t>
+      </w:r>
+    </w:p>
+    <w:p>
+      <w:pPr>
+        <w:rPr>
+          <w:rFonts w:ascii="Arial" w:hAnsi="Arial" w:cs="Arial"/>
+        </w:rPr>
+      </w:pPr>
+      <w:r>
+        <w:rPr>
+          <w:rFonts w:ascii="Arial" w:hAnsi="Arial" w:cs="Arial"/>
+        </w:rPr>
+        <w:tab/>
+        <w:t>4.6 If life points are above 0, go back to step 4.3</w:t>
+      </w:r>
+    </w:p>
+    <w:p>
+      <w:pPr>
+        <w:rPr>
+          <w:rFonts w:ascii="Arial" w:hAnsi="Arial" w:cs="Arial"/>
+        </w:rPr>
+      </w:pPr>
+      <w:r>
+        <w:rPr>
+          <w:rFonts w:ascii="Arial" w:hAnsi="Arial" w:cs="Arial"/>
+        </w:rPr>
+        <w:tab/>
+        <w:t>4.7 System registers a destruction of a particle and hides it from the game screen</w:t>
+      </w:r>
+    </w:p>
+    <w:p>
+      <w:pPr>
+        <w:rPr>
+          <w:rFonts w:ascii="Arial" w:hAnsi="Arial" w:cs="Arial"/>
+        </w:rPr>
+      </w:pPr>
+      <w:r>
+        <w:rPr>
+          <w:rFonts w:ascii="Arial" w:hAnsi="Arial" w:cs="Arial"/>
+        </w:rPr>
+        <w:tab/>
+        <w:t>4.8 System registers points for destroying a Covid Particle</w:t>
+      </w:r>
+    </w:p>
+    <w:p>
+      <w:pPr>
+        <w:rPr>
+          <w:rFonts w:ascii="Arial" w:hAnsi="Arial" w:cs="Arial"/>
+        </w:rPr>
+      </w:pPr>
+      <w:r>
+        <w:rPr>
+          <w:rFonts w:ascii="Arial" w:hAnsi="Arial" w:cs="Arial"/>
+        </w:rPr>
+        <w:lastRenderedPageBreak/>
+        <w:tab/>
+        <w:t>4.9 Terminate Use Case: Destroy</w:t>
+      </w:r>
+    </w:p>
+    <w:p>
+      <w:pPr>
+        <w:rPr>
+          <w:rFonts w:ascii="Arial" w:hAnsi="Arial" w:cs="Arial"/>
+        </w:rPr>
+      </w:pPr>
+      <w:r>
+        <w:rPr>
+          <w:rFonts w:ascii="Arial" w:hAnsi="Arial" w:cs="Arial"/>
+        </w:rPr>
+        <w:tab/>
+      </w:r>
+    </w:p>
+    <w:p>
+      <w:pPr>
+        <w:rPr>
+          <w:rFonts w:ascii="Arial" w:hAnsi="Arial" w:cs="Arial"/>
+        </w:rPr>
+      </w:pPr>
+    </w:p>
+    <w:p>
+      <w:pPr>
+        <w:rPr>
+          <w:rFonts w:ascii="Arial" w:hAnsi="Arial" w:cs="Arial"/>
+          <w:sz w:val="28"/>
+          <w:szCs w:val="28"/>
+        </w:rPr>
+      </w:pPr>
+      <w:r>
+        <w:rPr>
+          <w:rFonts w:ascii="Arial" w:hAnsi="Arial" w:cs="Arial"/>
+          <w:b/>
+          <w:bCs/>
+          <w:sz w:val="28"/>
+          <w:szCs w:val="28"/>
+          <w:u w:val="single"/>
+        </w:rPr>
+        <w:t>Use Case - Move</w:t>
+      </w:r>
+    </w:p>
+    <w:p>
+      <w:pPr>
+        <w:rPr>
+          <w:rFonts w:ascii="Arial" w:hAnsi="Arial" w:cs="Arial"/>
+        </w:rPr>
+      </w:pPr>
+      <w:r>
+        <w:rPr>
+          <w:rFonts w:ascii="Arial" w:hAnsi="Arial" w:cs="Arial"/>
+        </w:rPr>
+        <w:t xml:space="preserve">The user wants to move around the canvas </w:t>
+      </w:r>
+      <w:proofErr w:type="gramStart"/>
+      <w:r>
+        <w:rPr>
+          <w:rFonts w:ascii="Arial" w:hAnsi="Arial" w:cs="Arial"/>
+        </w:rPr>
+        <w:t>in order to</w:t>
+      </w:r>
+      <w:proofErr w:type="gramEnd"/>
+      <w:r>
+        <w:rPr>
+          <w:rFonts w:ascii="Arial" w:hAnsi="Arial" w:cs="Arial"/>
+        </w:rPr>
+        <w:t xml:space="preserve"> shoot and destroy covid particles, as well as collect ammunition.</w:t>
+      </w:r>
+    </w:p>
+    <w:p>
+      <w:pPr>
+        <w:rPr>
+          <w:rFonts w:ascii="Arial" w:hAnsi="Arial" w:cs="Arial"/>
+        </w:rPr>
+      </w:pPr>
+      <w:r>
+        <w:rPr>
+          <w:rFonts w:ascii="Arial" w:hAnsi="Arial" w:cs="Arial"/>
+        </w:rPr>
+        <w:t xml:space="preserve">1. </w:t>
+      </w:r>
+      <w:r>
+        <w:rPr>
+          <w:rFonts w:ascii="Arial" w:hAnsi="Arial" w:cs="Arial"/>
+          <w:b/>
+          <w:bCs/>
+        </w:rPr>
+        <w:t>Description:</w:t>
+      </w:r>
+    </w:p>
+    <w:p>
+      <w:pPr>
+        <w:rPr>
+          <w:rFonts w:ascii="Arial" w:hAnsi="Arial" w:cs="Arial"/>
+        </w:rPr>
+      </w:pPr>
+      <w:r>
+        <w:rPr>
+          <w:rFonts w:ascii="Arial" w:hAnsi="Arial" w:cs="Arial"/>
+          <w:b/>
+          <w:bCs/>
+        </w:rPr>
+        <w:tab/>
+      </w:r>
+      <w:r>
+        <w:rPr>
+          <w:rFonts w:ascii="Arial" w:hAnsi="Arial" w:cs="Arial"/>
+        </w:rPr>
+        <w:t>Use case will describe all cases in which the user can move across the board to complete certain actions.</w:t>
+      </w:r>
+    </w:p>
+    <w:p>
+      <w:pPr>
+        <w:rPr>
+          <w:rFonts w:ascii="Arial" w:hAnsi="Arial" w:cs="Arial"/>
+        </w:rPr>
+      </w:pPr>
+      <w:r>
+        <w:rPr>
+          <w:rFonts w:ascii="Arial" w:hAnsi="Arial" w:cs="Arial"/>
+        </w:rPr>
+        <w:t xml:space="preserve">2. </w:t>
+      </w:r>
+      <w:r>
+        <w:rPr>
+          <w:rFonts w:ascii="Arial" w:hAnsi="Arial" w:cs="Arial"/>
+          <w:b/>
+          <w:bCs/>
+        </w:rPr>
+        <w:t>Actors:</w:t>
+      </w:r>
+    </w:p>
+    <w:p>
+      <w:pPr>
+        <w:rPr>
+          <w:rFonts w:ascii="Arial" w:hAnsi="Arial" w:cs="Arial"/>
+        </w:rPr>
+      </w:pPr>
+      <w:r>
+        <w:rPr>
+          <w:rFonts w:ascii="Arial" w:hAnsi="Arial" w:cs="Arial"/>
+          <w:b/>
+          <w:bCs/>
+        </w:rPr>
+        <w:tab/>
+      </w:r>
+      <w:r>
+        <w:rPr>
+          <w:rFonts w:ascii="Arial" w:hAnsi="Arial" w:cs="Arial"/>
+        </w:rPr>
+        <w:t>2.1 User</w:t>
+      </w:r>
+    </w:p>
+    <w:p>
+      <w:pPr>
+        <w:rPr>
+          <w:rFonts w:ascii="Arial" w:hAnsi="Arial" w:cs="Arial"/>
+        </w:rPr>
+      </w:pPr>
+      <w:r>
+        <w:rPr>
+          <w:rFonts w:ascii="Arial" w:hAnsi="Arial" w:cs="Arial"/>
+        </w:rPr>
+        <w:tab/>
+        <w:t>2.2 System</w:t>
+      </w:r>
+    </w:p>
+    <w:p>
+      <w:pPr>
+        <w:rPr>
+          <w:rFonts w:ascii="Arial" w:hAnsi="Arial" w:cs="Arial"/>
+        </w:rPr>
+      </w:pPr>
+      <w:r>
+        <w:rPr>
+          <w:rFonts w:ascii="Arial" w:hAnsi="Arial" w:cs="Arial"/>
+        </w:rPr>
+        <w:t xml:space="preserve">3. </w:t>
+      </w:r>
+      <w:r>
+        <w:rPr>
+          <w:rFonts w:ascii="Arial" w:hAnsi="Arial" w:cs="Arial"/>
+          <w:b/>
+          <w:bCs/>
+        </w:rPr>
+        <w:t>Preconditions: </w:t>
+      </w:r>
+    </w:p>
+    <w:p>
+      <w:pPr>
+        <w:ind w:firstLine="720"/>
+        <w:rPr>
+          <w:rFonts w:ascii="Arial" w:hAnsi="Arial" w:cs="Arial"/>
+        </w:rPr>
+      </w:pPr>
+      <w:r>
+        <w:rPr>
+          <w:rFonts w:ascii="Arial" w:hAnsi="Arial" w:cs="Arial"/>
+        </w:rPr>
+        <w:t>3.1 User is stationary on the canvas.</w:t>
+      </w:r>
+    </w:p>
+    <w:p>
+      <w:pPr>
+        <w:ind w:firstLine="720"/>
+        <w:rPr>
+          <w:rFonts w:ascii="Arial" w:hAnsi="Arial" w:cs="Arial"/>
+        </w:rPr>
+      </w:pPr>
+      <w:r>
+        <w:rPr>
+          <w:rFonts w:ascii="Arial" w:hAnsi="Arial" w:cs="Arial"/>
+        </w:rPr>
+        <w:t>3.2 User wants to move to shoot the vaccine at a covid cell.</w:t>
+      </w:r>
+    </w:p>
+    <w:p>
+      <w:pPr>
+        <w:ind w:firstLine="720"/>
+        <w:rPr>
+          <w:rFonts w:ascii="Arial" w:hAnsi="Arial" w:cs="Arial"/>
+        </w:rPr>
+      </w:pPr>
+      <w:r>
+        <w:rPr>
+          <w:rFonts w:ascii="Arial" w:hAnsi="Arial" w:cs="Arial"/>
+        </w:rPr>
+        <w:t>3.3 User wants to move to collect a piece of the vaccine to replenish ammunition.</w:t>
+      </w:r>
+    </w:p>
+    <w:p>
+      <w:pPr>
+        <w:rPr>
+          <w:rFonts w:ascii="Arial" w:hAnsi="Arial" w:cs="Arial"/>
+        </w:rPr>
+      </w:pPr>
+      <w:r>
+        <w:rPr>
+          <w:rFonts w:ascii="Arial" w:hAnsi="Arial" w:cs="Arial"/>
+        </w:rPr>
+        <w:t xml:space="preserve">4. </w:t>
+      </w:r>
+      <w:r>
+        <w:rPr>
+          <w:rFonts w:ascii="Arial" w:hAnsi="Arial" w:cs="Arial"/>
+          <w:b/>
+          <w:bCs/>
+        </w:rPr>
+        <w:t>Primary flow of events:</w:t>
+      </w:r>
+    </w:p>
+    <w:p>
+      <w:pPr>
+        <w:rPr>
+          <w:rFonts w:ascii="Arial" w:hAnsi="Arial" w:cs="Arial"/>
+        </w:rPr>
+      </w:pPr>
+      <w:r>
+        <w:rPr>
+          <w:rFonts w:ascii="Arial" w:hAnsi="Arial" w:cs="Arial"/>
+          <w:b/>
+          <w:bCs/>
+        </w:rPr>
+        <w:tab/>
+      </w:r>
+      <w:r>
+        <w:rPr>
+          <w:rFonts w:ascii="Arial" w:hAnsi="Arial" w:cs="Arial"/>
+        </w:rPr>
+        <w:t>4.1 Covid cell appears on the user's screen.</w:t>
+      </w:r>
+    </w:p>
+    <w:p>
+      <w:pPr>
+        <w:rPr>
+          <w:rFonts w:ascii="Arial" w:hAnsi="Arial" w:cs="Arial"/>
+        </w:rPr>
+      </w:pPr>
+      <w:r>
+        <w:rPr>
+          <w:rFonts w:ascii="Arial" w:hAnsi="Arial" w:cs="Arial"/>
+        </w:rPr>
+        <w:tab/>
+        <w:t>4.2 User uses arrow keys on keyboard to move the vaccine to shoot said covid cell mentioned in 4.1.</w:t>
+      </w:r>
+    </w:p>
+    <w:p>
+      <w:pPr>
+        <w:rPr>
+          <w:rFonts w:ascii="Arial" w:hAnsi="Arial" w:cs="Arial"/>
+        </w:rPr>
+      </w:pPr>
+      <w:r>
+        <w:rPr>
+          <w:rFonts w:ascii="Arial" w:hAnsi="Arial" w:cs="Arial"/>
+        </w:rPr>
+        <w:tab/>
+        <w:t>4.3 User uses arrow keys on keyboard to collect a potential spawn of the vaccine to replenish ammunition.</w:t>
+      </w:r>
+    </w:p>
+    <w:p>
+      <w:pPr>
         <w:rPr>
           <w:rFonts w:ascii="Arial" w:hAnsi="Arial" w:cs="Arial"/>
         </w:rPr>
@@ -1934,7 +5757,6 @@
           <w:sz w:val="22"/>
           <w:szCs w:val="22"/>
         </w:rPr>
-        <w:lastRenderedPageBreak/>
         <w:t>List of Non-Functional Requirements</w:t>
       </w:r>
     </w:p>
@@ -2114,6 +5936,7 @@
           <w:bCs/>
           <w:color w:val="000000"/>
         </w:rPr>
+        <w:lastRenderedPageBreak/>
         <w:t xml:space="preserve">Visual Studio </w:t>
       </w:r>
       <w:proofErr w:type="gramStart"/>
@@ -2498,6 +6321,263 @@
         </w:rPr>
         <w:t>Team Members and Roles</w:t>
       </w:r>
+    </w:p>
+    <w:p>
+      <w:pPr>
+        <w:pStyle w:val="NormalWeb"/>
+        <w:spacing w:before="0" w:beforeAutospacing="0" w:after="0" w:afterAutospacing="0"/>
+      </w:pPr>
+    </w:p>
+    <w:p>
+      <w:pPr>
+        <w:pStyle w:val="NormalWeb"/>
+        <w:spacing w:before="0" w:beforeAutospacing="0" w:after="0" w:afterAutospacing="0"/>
+        <w:ind w:firstLine="720"/>
+      </w:pPr>
+      <w:r>
+        <w:rPr>
+          <w:rFonts w:ascii="Arial" w:hAnsi="Arial" w:cs="Arial"/>
+          <w:color w:val="000000"/>
+          <w:sz w:val="22"/>
+          <w:szCs w:val="22"/>
+        </w:rPr>
+        <w:t xml:space="preserve">Robert </w:t>
+      </w:r>
+      <w:proofErr w:type="gramStart"/>
+      <w:r>
+        <w:rPr>
+          <w:rFonts w:ascii="Arial" w:hAnsi="Arial" w:cs="Arial"/>
+          <w:color w:val="000000"/>
+          <w:sz w:val="22"/>
+          <w:szCs w:val="22"/>
+        </w:rPr>
+        <w:t>Johnson(</w:t>
+      </w:r>
+      <w:proofErr w:type="gramEnd"/>
+      <w:r>
+        <w:rPr>
+          <w:rFonts w:ascii="Arial" w:hAnsi="Arial" w:cs="Arial"/>
+          <w:color w:val="000000"/>
+          <w:sz w:val="22"/>
+          <w:szCs w:val="22"/>
+        </w:rPr>
+        <w:t xml:space="preserve">Product Owner) - </w:t>
+      </w:r>
+      <w:hyperlink r:id="rId5" w:history="1">
+        <w:r>
+          <w:rPr>
+            <w:rStyle w:val="Hyperlink"/>
+            <w:rFonts w:ascii="Arial" w:hAnsi="Arial" w:cs="Arial"/>
+            <w:color w:val="1155CC"/>
+            <w:sz w:val="22"/>
+            <w:szCs w:val="22"/>
+          </w:rPr>
+          <w:t>rjohnson2018@fau.edu</w:t>
+        </w:r>
+      </w:hyperlink>
+    </w:p>
+    <w:p>
+      <w:pPr>
+        <w:pStyle w:val="NormalWeb"/>
+        <w:spacing w:before="0" w:beforeAutospacing="0" w:after="0" w:afterAutospacing="0"/>
+        <w:ind w:firstLine="720"/>
+      </w:pPr>
+      <w:r>
+        <w:rPr>
+          <w:rFonts w:ascii="Arial" w:hAnsi="Arial" w:cs="Arial"/>
+          <w:color w:val="000000"/>
+          <w:sz w:val="22"/>
+          <w:szCs w:val="22"/>
+        </w:rPr>
+        <w:t xml:space="preserve">Tony </w:t>
+      </w:r>
+      <w:proofErr w:type="gramStart"/>
+      <w:r>
+        <w:rPr>
+          <w:rFonts w:ascii="Arial" w:hAnsi="Arial" w:cs="Arial"/>
+          <w:color w:val="000000"/>
+          <w:sz w:val="22"/>
+          <w:szCs w:val="22"/>
+        </w:rPr>
+        <w:t>Rojas(</w:t>
+      </w:r>
+      <w:proofErr w:type="gramEnd"/>
+      <w:r>
+        <w:rPr>
+          <w:rFonts w:ascii="Arial" w:hAnsi="Arial" w:cs="Arial"/>
+          <w:color w:val="000000"/>
+          <w:sz w:val="22"/>
+          <w:szCs w:val="22"/>
+        </w:rPr>
+        <w:t xml:space="preserve">Scrum Master) - </w:t>
+      </w:r>
+      <w:hyperlink r:id="rId6" w:history="1">
+        <w:r>
+          <w:rPr>
+            <w:rStyle w:val="Hyperlink"/>
+            <w:rFonts w:ascii="Arial" w:hAnsi="Arial" w:cs="Arial"/>
+            <w:color w:val="1155CC"/>
+            <w:sz w:val="22"/>
+            <w:szCs w:val="22"/>
+          </w:rPr>
+          <w:t>trojas2019@fau.edu</w:t>
+        </w:r>
+      </w:hyperlink>
+    </w:p>
+    <w:p>
+      <w:pPr>
+        <w:pStyle w:val="NormalWeb"/>
+        <w:spacing w:before="0" w:beforeAutospacing="0" w:after="0" w:afterAutospacing="0"/>
+        <w:ind w:firstLine="720"/>
+      </w:pPr>
+      <w:r>
+        <w:rPr>
+          <w:rFonts w:ascii="Arial" w:hAnsi="Arial" w:cs="Arial"/>
+          <w:color w:val="000000"/>
+          <w:sz w:val="22"/>
+          <w:szCs w:val="22"/>
+        </w:rPr>
+        <w:t xml:space="preserve">Renan </w:t>
+      </w:r>
+      <w:proofErr w:type="gramStart"/>
+      <w:r>
+        <w:rPr>
+          <w:rFonts w:ascii="Arial" w:hAnsi="Arial" w:cs="Arial"/>
+          <w:color w:val="000000"/>
+          <w:sz w:val="22"/>
+          <w:szCs w:val="22"/>
+        </w:rPr>
+        <w:t>Quiroz(</w:t>
+      </w:r>
+      <w:proofErr w:type="gramEnd"/>
+      <w:r>
+        <w:rPr>
+          <w:rFonts w:ascii="Arial" w:hAnsi="Arial" w:cs="Arial"/>
+          <w:color w:val="000000"/>
+          <w:sz w:val="22"/>
+          <w:szCs w:val="22"/>
+        </w:rPr>
+        <w:t xml:space="preserve">Backend) - </w:t>
+      </w:r>
+      <w:hyperlink r:id="rId7" w:history="1">
+        <w:r>
+          <w:rPr>
+            <w:rStyle w:val="Hyperlink"/>
+            <w:rFonts w:ascii="Arial" w:hAnsi="Arial" w:cs="Arial"/>
+            <w:color w:val="1155CC"/>
+            <w:sz w:val="22"/>
+            <w:szCs w:val="22"/>
+          </w:rPr>
+          <w:t>rqueiroz2019@fau.edu</w:t>
+        </w:r>
+      </w:hyperlink>
+    </w:p>
+    <w:p>
+      <w:pPr>
+        <w:pStyle w:val="NormalWeb"/>
+        <w:spacing w:before="0" w:beforeAutospacing="0" w:after="0" w:afterAutospacing="0"/>
+        <w:ind w:firstLine="720"/>
+      </w:pPr>
+      <w:r>
+        <w:rPr>
+          <w:rFonts w:ascii="Arial" w:hAnsi="Arial" w:cs="Arial"/>
+          <w:color w:val="000000"/>
+          <w:sz w:val="22"/>
+          <w:szCs w:val="22"/>
+        </w:rPr>
+        <w:t xml:space="preserve">Ajay </w:t>
+      </w:r>
+      <w:proofErr w:type="spellStart"/>
+      <w:proofErr w:type="gramStart"/>
+      <w:r>
+        <w:rPr>
+          <w:rFonts w:ascii="Arial" w:hAnsi="Arial" w:cs="Arial"/>
+          <w:color w:val="000000"/>
+          <w:sz w:val="22"/>
+          <w:szCs w:val="22"/>
+        </w:rPr>
+        <w:t>Seedoo</w:t>
+      </w:r>
+      <w:proofErr w:type="spellEnd"/>
+      <w:r>
+        <w:rPr>
+          <w:rFonts w:ascii="Arial" w:hAnsi="Arial" w:cs="Arial"/>
+          <w:color w:val="000000"/>
+          <w:sz w:val="22"/>
+          <w:szCs w:val="22"/>
+        </w:rPr>
+        <w:t>(</w:t>
+      </w:r>
+      <w:proofErr w:type="gramEnd"/>
+      <w:r>
+        <w:rPr>
+          <w:rFonts w:ascii="Arial" w:hAnsi="Arial" w:cs="Arial"/>
+          <w:color w:val="000000"/>
+          <w:sz w:val="22"/>
+          <w:szCs w:val="22"/>
+        </w:rPr>
+        <w:t xml:space="preserve">Backend and Frontend) - </w:t>
+      </w:r>
+      <w:hyperlink r:id="rId8" w:history="1">
+        <w:r>
+          <w:rPr>
+            <w:rStyle w:val="Hyperlink"/>
+            <w:rFonts w:ascii="Arial" w:hAnsi="Arial" w:cs="Arial"/>
+            <w:color w:val="1155CC"/>
+            <w:sz w:val="22"/>
+            <w:szCs w:val="22"/>
+          </w:rPr>
+          <w:t>aseedoo2020@fau.edu</w:t>
+        </w:r>
+      </w:hyperlink>
+    </w:p>
+    <w:p>
+      <w:pPr>
+        <w:pStyle w:val="NormalWeb"/>
+        <w:spacing w:before="0" w:beforeAutospacing="0" w:after="0" w:afterAutospacing="0"/>
+        <w:ind w:firstLine="720"/>
+      </w:pPr>
+      <w:r>
+        <w:rPr>
+          <w:rFonts w:ascii="Arial" w:hAnsi="Arial" w:cs="Arial"/>
+          <w:color w:val="000000"/>
+          <w:sz w:val="22"/>
+          <w:szCs w:val="22"/>
+        </w:rPr>
+        <w:t xml:space="preserve">Mykyta </w:t>
+      </w:r>
+      <w:proofErr w:type="gramStart"/>
+      <w:r>
+        <w:rPr>
+          <w:rFonts w:ascii="Arial" w:hAnsi="Arial" w:cs="Arial"/>
+          <w:color w:val="000000"/>
+          <w:sz w:val="22"/>
+          <w:szCs w:val="22"/>
+        </w:rPr>
+        <w:t>Palamarchuk(</w:t>
+      </w:r>
+      <w:proofErr w:type="gramEnd"/>
+      <w:r>
+        <w:rPr>
+          <w:rFonts w:ascii="Arial" w:hAnsi="Arial" w:cs="Arial"/>
+          <w:color w:val="000000"/>
+          <w:sz w:val="22"/>
+          <w:szCs w:val="22"/>
+        </w:rPr>
+        <w:t xml:space="preserve">Frontend) - </w:t>
+      </w:r>
+      <w:hyperlink r:id="rId9" w:history="1">
+        <w:r>
+          <w:rPr>
+            <w:rStyle w:val="Hyperlink"/>
+            <w:rFonts w:ascii="Arial" w:hAnsi="Arial" w:cs="Arial"/>
+            <w:color w:val="1155CC"/>
+            <w:sz w:val="22"/>
+            <w:szCs w:val="22"/>
+          </w:rPr>
+          <w:t>mpalamarchuk2019@fau.edu</w:t>
+        </w:r>
+      </w:hyperlink>
     </w:p>
     <w:p>
       <w:pPr>
@@ -3773,7 +7853,6 @@
   <w:style w:type="character" w:default="1" w:styleId="DefaultParagraphFont">
     <w:name w:val="Default Paragraph Font"/>
     <w:uiPriority w:val="1"/>
-    <w:semiHidden/>
     <w:unhideWhenUsed/>
   </w:style>
   <w:style w:type="table" w:default="1" w:styleId="TableNormal">
@@ -3823,6 +7902,18 @@
       <w:ind w:left="720"/>
       <w:contextualSpacing/>
     </w:pPr>
+  </w:style>
+  <w:style w:type="character" w:styleId="Hyperlink">
+    <w:name w:val="Hyperlink"/>
+    <w:basedOn w:val="DefaultParagraphFont"/>
+    <w:uiPriority w:val="99"/>
+    <w:semiHidden/>
+    <w:unhideWhenUsed/>
+    <w:rsid w:val="00E900A6"/>
+    <w:rPr>
+      <w:color w:val="0000FF"/>
+      <w:u w:val="single"/>
+    </w:rPr>
   </w:style>
 </w:styles>
 </file>

</xml_diff>

<commit_message>
Added Functional and Non functional Reqs
</commit_message>
<xml_diff>
--- a/M1/milestone1.docx
+++ b/M1/milestone1.docx
@@ -6,14 +6,14 @@
       <w:pPr>
         <w:spacing w:after="0" w:line="240" w:lineRule="auto"/>
         <w:rPr>
-          <w:rFonts w:ascii="Times New Roman" w:eastAsia="Times New Roman" w:hAnsi="Times New Roman" w:cs="Times New Roman"/>
+          <w:rFonts w:ascii="Times New Roman" w:hAnsi="Times New Roman" w:eastAsia="Times New Roman" w:cs="Times New Roman"/>
           <w:sz w:val="24"/>
           <w:szCs w:val="24"/>
         </w:rPr>
       </w:pPr>
       <w:r>
         <w:rPr>
-          <w:rFonts w:ascii="Arial" w:eastAsia="Times New Roman" w:hAnsi="Arial" w:cs="Arial"/>
+          <w:rFonts w:ascii="Arial" w:hAnsi="Arial" w:eastAsia="Times New Roman" w:cs="Arial"/>
           <w:color w:val="000000"/>
           <w:sz w:val="28"/>
           <w:szCs w:val="28"/>
@@ -25,14 +25,14 @@
       <w:pPr>
         <w:spacing w:after="0" w:line="240" w:lineRule="auto"/>
         <w:rPr>
-          <w:rFonts w:ascii="Times New Roman" w:eastAsia="Times New Roman" w:hAnsi="Times New Roman" w:cs="Times New Roman"/>
+          <w:rFonts w:ascii="Times New Roman" w:hAnsi="Times New Roman" w:eastAsia="Times New Roman" w:cs="Times New Roman"/>
           <w:sz w:val="24"/>
           <w:szCs w:val="24"/>
         </w:rPr>
       </w:pPr>
       <w:r>
         <w:rPr>
-          <w:rFonts w:ascii="Arial" w:eastAsia="Times New Roman" w:hAnsi="Arial" w:cs="Arial"/>
+          <w:rFonts w:ascii="Arial" w:hAnsi="Arial" w:eastAsia="Times New Roman" w:cs="Arial"/>
           <w:color w:val="000000"/>
           <w:sz w:val="28"/>
           <w:szCs w:val="28"/>
@@ -44,7 +44,7 @@
       <w:pPr>
         <w:spacing w:after="0" w:line="240" w:lineRule="auto"/>
         <w:rPr>
-          <w:rFonts w:ascii="Times New Roman" w:eastAsia="Times New Roman" w:hAnsi="Times New Roman" w:cs="Times New Roman"/>
+          <w:rFonts w:ascii="Times New Roman" w:hAnsi="Times New Roman" w:eastAsia="Times New Roman" w:cs="Times New Roman"/>
           <w:sz w:val="24"/>
           <w:szCs w:val="24"/>
         </w:rPr>
@@ -54,14 +54,14 @@
       <w:pPr>
         <w:spacing w:after="0" w:line="240" w:lineRule="auto"/>
         <w:rPr>
-          <w:rFonts w:ascii="Times New Roman" w:eastAsia="Times New Roman" w:hAnsi="Times New Roman" w:cs="Times New Roman"/>
+          <w:rFonts w:ascii="Times New Roman" w:hAnsi="Times New Roman" w:eastAsia="Times New Roman" w:cs="Times New Roman"/>
           <w:sz w:val="24"/>
           <w:szCs w:val="24"/>
         </w:rPr>
       </w:pPr>
       <w:r>
         <w:rPr>
-          <w:rFonts w:ascii="Arial" w:eastAsia="Times New Roman" w:hAnsi="Arial" w:cs="Arial"/>
+          <w:rFonts w:ascii="Arial" w:hAnsi="Arial" w:eastAsia="Times New Roman" w:cs="Arial"/>
           <w:color w:val="000000"/>
           <w:sz w:val="28"/>
           <w:szCs w:val="28"/>
@@ -70,7 +70,7 @@
       </w:r>
       <w:r>
         <w:rPr>
-          <w:rFonts w:ascii="Arial" w:eastAsia="Times New Roman" w:hAnsi="Arial" w:cs="Arial"/>
+          <w:rFonts w:ascii="Arial" w:hAnsi="Arial" w:eastAsia="Times New Roman" w:cs="Arial"/>
           <w:b/>
           <w:bCs/>
           <w:color w:val="000000"/>
@@ -85,7 +85,7 @@
       <w:pPr>
         <w:spacing w:after="0" w:line="240" w:lineRule="auto"/>
         <w:rPr>
-          <w:rFonts w:ascii="Times New Roman" w:eastAsia="Times New Roman" w:hAnsi="Times New Roman" w:cs="Times New Roman"/>
+          <w:rFonts w:ascii="Times New Roman" w:hAnsi="Times New Roman" w:eastAsia="Times New Roman" w:cs="Times New Roman"/>
           <w:sz w:val="24"/>
           <w:szCs w:val="24"/>
         </w:rPr>
@@ -95,14 +95,14 @@
       <w:pPr>
         <w:spacing w:after="0" w:line="240" w:lineRule="auto"/>
         <w:rPr>
-          <w:rFonts w:ascii="Times New Roman" w:eastAsia="Times New Roman" w:hAnsi="Times New Roman" w:cs="Times New Roman"/>
+          <w:rFonts w:ascii="Times New Roman" w:hAnsi="Times New Roman" w:eastAsia="Times New Roman" w:cs="Times New Roman"/>
           <w:sz w:val="24"/>
           <w:szCs w:val="24"/>
         </w:rPr>
       </w:pPr>
       <w:r>
         <w:rPr>
-          <w:rFonts w:ascii="Arial" w:eastAsia="Times New Roman" w:hAnsi="Arial" w:cs="Arial"/>
+          <w:rFonts w:ascii="Arial" w:hAnsi="Arial" w:eastAsia="Times New Roman" w:cs="Arial"/>
           <w:b/>
           <w:bCs/>
           <w:color w:val="000000"/>
@@ -113,7 +113,7 @@
       </w:r>
       <w:r>
         <w:rPr>
-          <w:rFonts w:ascii="Arial" w:eastAsia="Times New Roman" w:hAnsi="Arial" w:cs="Arial"/>
+          <w:rFonts w:ascii="Arial" w:hAnsi="Arial" w:eastAsia="Times New Roman" w:cs="Arial"/>
           <w:color w:val="000000"/>
           <w:sz w:val="28"/>
           <w:szCs w:val="28"/>
@@ -125,7 +125,7 @@
       <w:pPr>
         <w:spacing w:after="0" w:line="240" w:lineRule="auto"/>
         <w:rPr>
-          <w:rFonts w:ascii="Times New Roman" w:eastAsia="Times New Roman" w:hAnsi="Times New Roman" w:cs="Times New Roman"/>
+          <w:rFonts w:ascii="Times New Roman" w:hAnsi="Times New Roman" w:eastAsia="Times New Roman" w:cs="Times New Roman"/>
           <w:sz w:val="24"/>
           <w:szCs w:val="24"/>
         </w:rPr>
@@ -135,14 +135,14 @@
       <w:pPr>
         <w:spacing w:after="0" w:line="240" w:lineRule="auto"/>
         <w:rPr>
-          <w:rFonts w:ascii="Times New Roman" w:eastAsia="Times New Roman" w:hAnsi="Times New Roman" w:cs="Times New Roman"/>
+          <w:rFonts w:ascii="Times New Roman" w:hAnsi="Times New Roman" w:eastAsia="Times New Roman" w:cs="Times New Roman"/>
           <w:sz w:val="24"/>
           <w:szCs w:val="24"/>
         </w:rPr>
       </w:pPr>
       <w:r>
         <w:rPr>
-          <w:rFonts w:ascii="Arial" w:eastAsia="Times New Roman" w:hAnsi="Arial" w:cs="Arial"/>
+          <w:rFonts w:ascii="Arial" w:hAnsi="Arial" w:eastAsia="Times New Roman" w:cs="Arial"/>
           <w:color w:val="000000"/>
           <w:sz w:val="28"/>
           <w:szCs w:val="28"/>
@@ -154,14 +154,14 @@
       <w:pPr>
         <w:spacing w:after="0" w:line="240" w:lineRule="auto"/>
         <w:rPr>
-          <w:rFonts w:ascii="Times New Roman" w:eastAsia="Times New Roman" w:hAnsi="Times New Roman" w:cs="Times New Roman"/>
+          <w:rFonts w:ascii="Times New Roman" w:hAnsi="Times New Roman" w:eastAsia="Times New Roman" w:cs="Times New Roman"/>
           <w:sz w:val="24"/>
           <w:szCs w:val="24"/>
         </w:rPr>
       </w:pPr>
       <w:r>
         <w:rPr>
-          <w:rFonts w:ascii="Arial" w:eastAsia="Times New Roman" w:hAnsi="Arial" w:cs="Arial"/>
+          <w:rFonts w:ascii="Arial" w:hAnsi="Arial" w:eastAsia="Times New Roman" w:cs="Arial"/>
           <w:color w:val="000000"/>
           <w:sz w:val="28"/>
           <w:szCs w:val="28"/>
@@ -173,14 +173,14 @@
       <w:pPr>
         <w:spacing w:after="0" w:line="240" w:lineRule="auto"/>
         <w:rPr>
-          <w:rFonts w:ascii="Times New Roman" w:eastAsia="Times New Roman" w:hAnsi="Times New Roman" w:cs="Times New Roman"/>
+          <w:rFonts w:ascii="Times New Roman" w:hAnsi="Times New Roman" w:eastAsia="Times New Roman" w:cs="Times New Roman"/>
           <w:sz w:val="24"/>
           <w:szCs w:val="24"/>
         </w:rPr>
       </w:pPr>
       <w:r>
         <w:rPr>
-          <w:rFonts w:ascii="Arial" w:eastAsia="Times New Roman" w:hAnsi="Arial" w:cs="Arial"/>
+          <w:rFonts w:ascii="Arial" w:hAnsi="Arial" w:eastAsia="Times New Roman" w:cs="Arial"/>
           <w:color w:val="000000"/>
           <w:sz w:val="28"/>
           <w:szCs w:val="28"/>
@@ -320,21 +320,21 @@
       <w:pPr>
         <w:spacing w:after="0" w:line="240" w:lineRule="auto"/>
         <w:rPr>
-          <w:rFonts w:ascii="Times New Roman" w:eastAsia="Times New Roman" w:hAnsi="Times New Roman" w:cs="Times New Roman"/>
+          <w:rFonts w:ascii="Times New Roman" w:hAnsi="Times New Roman" w:eastAsia="Times New Roman" w:cs="Times New Roman"/>
           <w:sz w:val="24"/>
           <w:szCs w:val="24"/>
         </w:rPr>
       </w:pPr>
       <w:r>
         <w:rPr>
-          <w:rFonts w:ascii="Arial" w:eastAsia="Times New Roman" w:hAnsi="Arial" w:cs="Arial"/>
+          <w:rFonts w:ascii="Arial" w:hAnsi="Arial" w:eastAsia="Times New Roman" w:cs="Arial"/>
           <w:color w:val="000000"/>
         </w:rPr>
         <w:t xml:space="preserve">     </w:t>
       </w:r>
       <w:r>
         <w:rPr>
-          <w:rFonts w:ascii="Times New Roman" w:eastAsia="Times New Roman" w:hAnsi="Times New Roman" w:cs="Times New Roman"/>
+          <w:rFonts w:ascii="Times New Roman" w:hAnsi="Times New Roman" w:eastAsia="Times New Roman" w:cs="Times New Roman"/>
           <w:sz w:val="24"/>
           <w:szCs w:val="24"/>
         </w:rPr>
@@ -343,7 +343,7 @@
       <w:proofErr w:type="gramStart"/>
       <w:r>
         <w:rPr>
-          <w:rFonts w:ascii="Times New Roman" w:eastAsia="Times New Roman" w:hAnsi="Times New Roman" w:cs="Times New Roman"/>
+          <w:rFonts w:ascii="Times New Roman" w:hAnsi="Times New Roman" w:eastAsia="Times New Roman" w:cs="Times New Roman"/>
           <w:sz w:val="24"/>
           <w:szCs w:val="24"/>
         </w:rPr>
@@ -352,7 +352,7 @@
       <w:proofErr w:type="gramEnd"/>
       <w:r>
         <w:rPr>
-          <w:rFonts w:ascii="Times New Roman" w:eastAsia="Times New Roman" w:hAnsi="Times New Roman" w:cs="Times New Roman"/>
+          <w:rFonts w:ascii="Times New Roman" w:hAnsi="Times New Roman" w:eastAsia="Times New Roman" w:cs="Times New Roman"/>
           <w:sz w:val="24"/>
           <w:szCs w:val="24"/>
         </w:rPr>
@@ -361,7 +361,7 @@
       <w:proofErr w:type="spellStart"/>
       <w:r>
         <w:rPr>
-          <w:rFonts w:ascii="Times New Roman" w:eastAsia="Times New Roman" w:hAnsi="Times New Roman" w:cs="Times New Roman"/>
+          <w:rFonts w:ascii="Times New Roman" w:hAnsi="Times New Roman" w:eastAsia="Times New Roman" w:cs="Times New Roman"/>
           <w:sz w:val="24"/>
           <w:szCs w:val="24"/>
         </w:rPr>
@@ -370,7 +370,7 @@
       <w:proofErr w:type="spellEnd"/>
       <w:r>
         <w:rPr>
-          <w:rFonts w:ascii="Times New Roman" w:eastAsia="Times New Roman" w:hAnsi="Times New Roman" w:cs="Times New Roman"/>
+          <w:rFonts w:ascii="Times New Roman" w:hAnsi="Times New Roman" w:eastAsia="Times New Roman" w:cs="Times New Roman"/>
           <w:sz w:val="24"/>
           <w:szCs w:val="24"/>
         </w:rPr>
@@ -378,7 +378,7 @@
       </w:r>
       <w:r>
         <w:rPr>
-          <w:rFonts w:ascii="Times New Roman" w:eastAsia="Times New Roman" w:hAnsi="Times New Roman" w:cs="Times New Roman"/>
+          <w:rFonts w:ascii="Times New Roman" w:hAnsi="Times New Roman" w:eastAsia="Times New Roman" w:cs="Times New Roman"/>
           <w:sz w:val="24"/>
           <w:szCs w:val="24"/>
         </w:rPr>
@@ -390,7 +390,7 @@
       <w:pPr>
         <w:spacing w:after="0" w:line="240" w:lineRule="auto"/>
         <w:rPr>
-          <w:rFonts w:ascii="Times New Roman" w:eastAsia="Times New Roman" w:hAnsi="Times New Roman" w:cs="Times New Roman"/>
+          <w:rFonts w:ascii="Times New Roman" w:hAnsi="Times New Roman" w:eastAsia="Times New Roman" w:cs="Times New Roman"/>
           <w:sz w:val="24"/>
           <w:szCs w:val="24"/>
         </w:rPr>
@@ -419,10 +419,10 @@
           <w:tcPr>
             <w:tcW w:w="0" w:type="auto"/>
             <w:tcBorders>
-              <w:top w:val="single" w:sz="8" w:space="0" w:color="000000"/>
-              <w:left w:val="single" w:sz="8" w:space="0" w:color="000000"/>
-              <w:bottom w:val="single" w:sz="8" w:space="0" w:color="000000"/>
-              <w:right w:val="single" w:sz="8" w:space="0" w:color="000000"/>
+              <w:top w:val="single" w:color="000000" w:sz="8" w:space="0"/>
+              <w:left w:val="single" w:color="000000" w:sz="8" w:space="0"/>
+              <w:bottom w:val="single" w:color="000000" w:sz="8" w:space="0"/>
+              <w:right w:val="single" w:color="000000" w:sz="8" w:space="0"/>
             </w:tcBorders>
             <w:tcMar>
               <w:top w:w="100" w:type="dxa"/>
@@ -436,14 +436,14 @@
             <w:pPr>
               <w:spacing w:after="0" w:line="240" w:lineRule="auto"/>
               <w:rPr>
-                <w:rFonts w:ascii="Times New Roman" w:eastAsia="Times New Roman" w:hAnsi="Times New Roman" w:cs="Times New Roman"/>
+                <w:rFonts w:ascii="Times New Roman" w:hAnsi="Times New Roman" w:eastAsia="Times New Roman" w:cs="Times New Roman"/>
                 <w:sz w:val="24"/>
                 <w:szCs w:val="24"/>
               </w:rPr>
             </w:pPr>
             <w:r>
               <w:rPr>
-                <w:rFonts w:ascii="Times New Roman" w:eastAsia="Times New Roman" w:hAnsi="Times New Roman" w:cs="Times New Roman"/>
+                <w:rFonts w:ascii="Times New Roman" w:hAnsi="Times New Roman" w:eastAsia="Times New Roman" w:cs="Times New Roman"/>
                 <w:sz w:val="24"/>
                 <w:szCs w:val="24"/>
               </w:rPr>
@@ -455,10 +455,10 @@
           <w:tcPr>
             <w:tcW w:w="0" w:type="auto"/>
             <w:tcBorders>
-              <w:top w:val="single" w:sz="8" w:space="0" w:color="000000"/>
-              <w:left w:val="single" w:sz="8" w:space="0" w:color="000000"/>
-              <w:bottom w:val="single" w:sz="8" w:space="0" w:color="000000"/>
-              <w:right w:val="single" w:sz="8" w:space="0" w:color="000000"/>
+              <w:top w:val="single" w:color="000000" w:sz="8" w:space="0"/>
+              <w:left w:val="single" w:color="000000" w:sz="8" w:space="0"/>
+              <w:bottom w:val="single" w:color="000000" w:sz="8" w:space="0"/>
+              <w:right w:val="single" w:color="000000" w:sz="8" w:space="0"/>
             </w:tcBorders>
             <w:tcMar>
               <w:top w:w="100" w:type="dxa"/>
@@ -472,14 +472,14 @@
             <w:pPr>
               <w:spacing w:after="0" w:line="240" w:lineRule="auto"/>
               <w:rPr>
-                <w:rFonts w:ascii="Times New Roman" w:eastAsia="Times New Roman" w:hAnsi="Times New Roman" w:cs="Times New Roman"/>
+                <w:rFonts w:ascii="Times New Roman" w:hAnsi="Times New Roman" w:eastAsia="Times New Roman" w:cs="Times New Roman"/>
                 <w:sz w:val="24"/>
                 <w:szCs w:val="24"/>
               </w:rPr>
             </w:pPr>
             <w:r>
               <w:rPr>
-                <w:rFonts w:ascii="Times New Roman" w:eastAsia="Times New Roman" w:hAnsi="Times New Roman" w:cs="Times New Roman"/>
+                <w:rFonts w:ascii="Times New Roman" w:hAnsi="Times New Roman" w:eastAsia="Times New Roman" w:cs="Times New Roman"/>
                 <w:sz w:val="24"/>
                 <w:szCs w:val="24"/>
               </w:rPr>
@@ -491,10 +491,10 @@
           <w:tcPr>
             <w:tcW w:w="0" w:type="auto"/>
             <w:tcBorders>
-              <w:top w:val="single" w:sz="8" w:space="0" w:color="000000"/>
-              <w:left w:val="single" w:sz="8" w:space="0" w:color="000000"/>
-              <w:bottom w:val="single" w:sz="8" w:space="0" w:color="000000"/>
-              <w:right w:val="single" w:sz="8" w:space="0" w:color="000000"/>
+              <w:top w:val="single" w:color="000000" w:sz="8" w:space="0"/>
+              <w:left w:val="single" w:color="000000" w:sz="8" w:space="0"/>
+              <w:bottom w:val="single" w:color="000000" w:sz="8" w:space="0"/>
+              <w:right w:val="single" w:color="000000" w:sz="8" w:space="0"/>
             </w:tcBorders>
             <w:tcMar>
               <w:top w:w="100" w:type="dxa"/>
@@ -508,14 +508,14 @@
             <w:pPr>
               <w:spacing w:after="0" w:line="240" w:lineRule="auto"/>
               <w:rPr>
-                <w:rFonts w:ascii="Times New Roman" w:eastAsia="Times New Roman" w:hAnsi="Times New Roman" w:cs="Times New Roman"/>
+                <w:rFonts w:ascii="Times New Roman" w:hAnsi="Times New Roman" w:eastAsia="Times New Roman" w:cs="Times New Roman"/>
                 <w:sz w:val="24"/>
                 <w:szCs w:val="24"/>
               </w:rPr>
             </w:pPr>
             <w:r>
               <w:rPr>
-                <w:rFonts w:ascii="Times New Roman" w:eastAsia="Times New Roman" w:hAnsi="Times New Roman" w:cs="Times New Roman"/>
+                <w:rFonts w:ascii="Times New Roman" w:hAnsi="Times New Roman" w:eastAsia="Times New Roman" w:cs="Times New Roman"/>
                 <w:sz w:val="24"/>
                 <w:szCs w:val="24"/>
               </w:rPr>
@@ -527,10 +527,10 @@
           <w:tcPr>
             <w:tcW w:w="0" w:type="auto"/>
             <w:tcBorders>
-              <w:top w:val="single" w:sz="8" w:space="0" w:color="000000"/>
-              <w:left w:val="single" w:sz="8" w:space="0" w:color="000000"/>
-              <w:bottom w:val="single" w:sz="8" w:space="0" w:color="000000"/>
-              <w:right w:val="single" w:sz="8" w:space="0" w:color="000000"/>
+              <w:top w:val="single" w:color="000000" w:sz="8" w:space="0"/>
+              <w:left w:val="single" w:color="000000" w:sz="8" w:space="0"/>
+              <w:bottom w:val="single" w:color="000000" w:sz="8" w:space="0"/>
+              <w:right w:val="single" w:color="000000" w:sz="8" w:space="0"/>
             </w:tcBorders>
             <w:tcMar>
               <w:top w:w="100" w:type="dxa"/>
@@ -544,7 +544,7 @@
             <w:pPr>
               <w:spacing w:after="0" w:line="240" w:lineRule="auto"/>
               <w:rPr>
-                <w:rFonts w:ascii="Times New Roman" w:eastAsia="Times New Roman" w:hAnsi="Times New Roman" w:cs="Times New Roman"/>
+                <w:rFonts w:ascii="Times New Roman" w:hAnsi="Times New Roman" w:eastAsia="Times New Roman" w:cs="Times New Roman"/>
                 <w:sz w:val="24"/>
                 <w:szCs w:val="24"/>
               </w:rPr>
@@ -552,7 +552,7 @@
             <w:proofErr w:type="spellStart"/>
             <w:r>
               <w:rPr>
-                <w:rFonts w:ascii="Times New Roman" w:eastAsia="Times New Roman" w:hAnsi="Times New Roman" w:cs="Times New Roman"/>
+                <w:rFonts w:ascii="Times New Roman" w:hAnsi="Times New Roman" w:eastAsia="Times New Roman" w:cs="Times New Roman"/>
                 <w:sz w:val="24"/>
                 <w:szCs w:val="24"/>
               </w:rPr>
@@ -565,10 +565,10 @@
           <w:tcPr>
             <w:tcW w:w="0" w:type="auto"/>
             <w:tcBorders>
-              <w:top w:val="single" w:sz="8" w:space="0" w:color="000000"/>
-              <w:left w:val="single" w:sz="8" w:space="0" w:color="000000"/>
-              <w:bottom w:val="single" w:sz="8" w:space="0" w:color="000000"/>
-              <w:right w:val="single" w:sz="8" w:space="0" w:color="000000"/>
+              <w:top w:val="single" w:color="000000" w:sz="8" w:space="0"/>
+              <w:left w:val="single" w:color="000000" w:sz="8" w:space="0"/>
+              <w:bottom w:val="single" w:color="000000" w:sz="8" w:space="0"/>
+              <w:right w:val="single" w:color="000000" w:sz="8" w:space="0"/>
             </w:tcBorders>
             <w:tcMar>
               <w:top w:w="100" w:type="dxa"/>
@@ -582,14 +582,14 @@
             <w:pPr>
               <w:spacing w:after="0" w:line="240" w:lineRule="auto"/>
               <w:rPr>
-                <w:rFonts w:ascii="Times New Roman" w:eastAsia="Times New Roman" w:hAnsi="Times New Roman" w:cs="Times New Roman"/>
+                <w:rFonts w:ascii="Times New Roman" w:hAnsi="Times New Roman" w:eastAsia="Times New Roman" w:cs="Times New Roman"/>
                 <w:sz w:val="24"/>
                 <w:szCs w:val="24"/>
               </w:rPr>
             </w:pPr>
             <w:r>
               <w:rPr>
-                <w:rFonts w:ascii="Times New Roman" w:eastAsia="Times New Roman" w:hAnsi="Times New Roman" w:cs="Times New Roman"/>
+                <w:rFonts w:ascii="Times New Roman" w:hAnsi="Times New Roman" w:eastAsia="Times New Roman" w:cs="Times New Roman"/>
                 <w:sz w:val="24"/>
                 <w:szCs w:val="24"/>
               </w:rPr>
@@ -603,10 +603,10 @@
           <w:tcPr>
             <w:tcW w:w="0" w:type="auto"/>
             <w:tcBorders>
-              <w:top w:val="single" w:sz="8" w:space="0" w:color="000000"/>
-              <w:left w:val="single" w:sz="8" w:space="0" w:color="000000"/>
-              <w:bottom w:val="single" w:sz="8" w:space="0" w:color="000000"/>
-              <w:right w:val="single" w:sz="8" w:space="0" w:color="000000"/>
+              <w:top w:val="single" w:color="000000" w:sz="8" w:space="0"/>
+              <w:left w:val="single" w:color="000000" w:sz="8" w:space="0"/>
+              <w:bottom w:val="single" w:color="000000" w:sz="8" w:space="0"/>
+              <w:right w:val="single" w:color="000000" w:sz="8" w:space="0"/>
             </w:tcBorders>
             <w:tcMar>
               <w:top w:w="100" w:type="dxa"/>
@@ -620,14 +620,14 @@
             <w:pPr>
               <w:spacing w:after="0" w:line="240" w:lineRule="auto"/>
               <w:rPr>
-                <w:rFonts w:ascii="Times New Roman" w:eastAsia="Times New Roman" w:hAnsi="Times New Roman" w:cs="Times New Roman"/>
+                <w:rFonts w:ascii="Times New Roman" w:hAnsi="Times New Roman" w:eastAsia="Times New Roman" w:cs="Times New Roman"/>
                 <w:sz w:val="24"/>
                 <w:szCs w:val="24"/>
               </w:rPr>
             </w:pPr>
             <w:r>
               <w:rPr>
-                <w:rFonts w:ascii="Times New Roman" w:eastAsia="Times New Roman" w:hAnsi="Times New Roman" w:cs="Times New Roman"/>
+                <w:rFonts w:ascii="Times New Roman" w:hAnsi="Times New Roman" w:eastAsia="Times New Roman" w:cs="Times New Roman"/>
                 <w:sz w:val="24"/>
                 <w:szCs w:val="24"/>
               </w:rPr>
@@ -639,10 +639,10 @@
           <w:tcPr>
             <w:tcW w:w="0" w:type="auto"/>
             <w:tcBorders>
-              <w:top w:val="single" w:sz="8" w:space="0" w:color="000000"/>
-              <w:left w:val="single" w:sz="8" w:space="0" w:color="000000"/>
-              <w:bottom w:val="single" w:sz="8" w:space="0" w:color="000000"/>
-              <w:right w:val="single" w:sz="8" w:space="0" w:color="000000"/>
+              <w:top w:val="single" w:color="000000" w:sz="8" w:space="0"/>
+              <w:left w:val="single" w:color="000000" w:sz="8" w:space="0"/>
+              <w:bottom w:val="single" w:color="000000" w:sz="8" w:space="0"/>
+              <w:right w:val="single" w:color="000000" w:sz="8" w:space="0"/>
             </w:tcBorders>
             <w:tcMar>
               <w:top w:w="100" w:type="dxa"/>
@@ -656,14 +656,14 @@
             <w:pPr>
               <w:spacing w:after="0" w:line="240" w:lineRule="auto"/>
               <w:rPr>
-                <w:rFonts w:ascii="Times New Roman" w:eastAsia="Times New Roman" w:hAnsi="Times New Roman" w:cs="Times New Roman"/>
+                <w:rFonts w:ascii="Times New Roman" w:hAnsi="Times New Roman" w:eastAsia="Times New Roman" w:cs="Times New Roman"/>
                 <w:sz w:val="24"/>
                 <w:szCs w:val="24"/>
               </w:rPr>
             </w:pPr>
             <w:r>
               <w:rPr>
-                <w:rFonts w:ascii="Times New Roman" w:eastAsia="Times New Roman" w:hAnsi="Times New Roman" w:cs="Times New Roman"/>
+                <w:rFonts w:ascii="Times New Roman" w:hAnsi="Times New Roman" w:eastAsia="Times New Roman" w:cs="Times New Roman"/>
                 <w:sz w:val="24"/>
                 <w:szCs w:val="24"/>
               </w:rPr>
@@ -675,10 +675,10 @@
           <w:tcPr>
             <w:tcW w:w="0" w:type="auto"/>
             <w:tcBorders>
-              <w:top w:val="single" w:sz="8" w:space="0" w:color="000000"/>
-              <w:left w:val="single" w:sz="8" w:space="0" w:color="000000"/>
-              <w:bottom w:val="single" w:sz="8" w:space="0" w:color="000000"/>
-              <w:right w:val="single" w:sz="8" w:space="0" w:color="000000"/>
+              <w:top w:val="single" w:color="000000" w:sz="8" w:space="0"/>
+              <w:left w:val="single" w:color="000000" w:sz="8" w:space="0"/>
+              <w:bottom w:val="single" w:color="000000" w:sz="8" w:space="0"/>
+              <w:right w:val="single" w:color="000000" w:sz="8" w:space="0"/>
             </w:tcBorders>
             <w:tcMar>
               <w:top w:w="100" w:type="dxa"/>
@@ -692,7 +692,7 @@
             <w:pPr>
               <w:spacing w:after="0" w:line="240" w:lineRule="auto"/>
               <w:rPr>
-                <w:rFonts w:ascii="Times New Roman" w:eastAsia="Times New Roman" w:hAnsi="Times New Roman" w:cs="Times New Roman"/>
+                <w:rFonts w:ascii="Times New Roman" w:hAnsi="Times New Roman" w:eastAsia="Times New Roman" w:cs="Times New Roman"/>
                 <w:sz w:val="24"/>
                 <w:szCs w:val="24"/>
               </w:rPr>
@@ -703,10 +703,10 @@
           <w:tcPr>
             <w:tcW w:w="0" w:type="auto"/>
             <w:tcBorders>
-              <w:top w:val="single" w:sz="8" w:space="0" w:color="000000"/>
-              <w:left w:val="single" w:sz="8" w:space="0" w:color="000000"/>
-              <w:bottom w:val="single" w:sz="8" w:space="0" w:color="000000"/>
-              <w:right w:val="single" w:sz="8" w:space="0" w:color="000000"/>
+              <w:top w:val="single" w:color="000000" w:sz="8" w:space="0"/>
+              <w:left w:val="single" w:color="000000" w:sz="8" w:space="0"/>
+              <w:bottom w:val="single" w:color="000000" w:sz="8" w:space="0"/>
+              <w:right w:val="single" w:color="000000" w:sz="8" w:space="0"/>
             </w:tcBorders>
             <w:tcMar>
               <w:top w:w="100" w:type="dxa"/>
@@ -720,14 +720,14 @@
             <w:pPr>
               <w:spacing w:after="0" w:line="240" w:lineRule="auto"/>
               <w:rPr>
-                <w:rFonts w:ascii="Times New Roman" w:eastAsia="Times New Roman" w:hAnsi="Times New Roman" w:cs="Times New Roman"/>
+                <w:rFonts w:ascii="Times New Roman" w:hAnsi="Times New Roman" w:eastAsia="Times New Roman" w:cs="Times New Roman"/>
                 <w:sz w:val="24"/>
                 <w:szCs w:val="24"/>
               </w:rPr>
             </w:pPr>
             <w:r>
               <w:rPr>
-                <w:rFonts w:ascii="Times New Roman" w:eastAsia="Times New Roman" w:hAnsi="Times New Roman" w:cs="Times New Roman"/>
+                <w:rFonts w:ascii="Times New Roman" w:hAnsi="Times New Roman" w:eastAsia="Times New Roman" w:cs="Times New Roman"/>
                 <w:sz w:val="24"/>
                 <w:szCs w:val="24"/>
               </w:rPr>
@@ -739,10 +739,10 @@
           <w:tcPr>
             <w:tcW w:w="0" w:type="auto"/>
             <w:tcBorders>
-              <w:top w:val="single" w:sz="8" w:space="0" w:color="000000"/>
-              <w:left w:val="single" w:sz="8" w:space="0" w:color="000000"/>
-              <w:bottom w:val="single" w:sz="8" w:space="0" w:color="000000"/>
-              <w:right w:val="single" w:sz="8" w:space="0" w:color="000000"/>
+              <w:top w:val="single" w:color="000000" w:sz="8" w:space="0"/>
+              <w:left w:val="single" w:color="000000" w:sz="8" w:space="0"/>
+              <w:bottom w:val="single" w:color="000000" w:sz="8" w:space="0"/>
+              <w:right w:val="single" w:color="000000" w:sz="8" w:space="0"/>
             </w:tcBorders>
             <w:tcMar>
               <w:top w:w="100" w:type="dxa"/>
@@ -756,14 +756,14 @@
             <w:pPr>
               <w:spacing w:after="0" w:line="240" w:lineRule="auto"/>
               <w:rPr>
-                <w:rFonts w:ascii="Times New Roman" w:eastAsia="Times New Roman" w:hAnsi="Times New Roman" w:cs="Times New Roman"/>
+                <w:rFonts w:ascii="Times New Roman" w:hAnsi="Times New Roman" w:eastAsia="Times New Roman" w:cs="Times New Roman"/>
                 <w:sz w:val="24"/>
                 <w:szCs w:val="24"/>
               </w:rPr>
             </w:pPr>
             <w:r>
               <w:rPr>
-                <w:rFonts w:ascii="Times New Roman" w:eastAsia="Times New Roman" w:hAnsi="Times New Roman" w:cs="Times New Roman"/>
+                <w:rFonts w:ascii="Times New Roman" w:hAnsi="Times New Roman" w:eastAsia="Times New Roman" w:cs="Times New Roman"/>
                 <w:sz w:val="24"/>
                 <w:szCs w:val="24"/>
               </w:rPr>
@@ -777,10 +777,10 @@
           <w:tcPr>
             <w:tcW w:w="0" w:type="auto"/>
             <w:tcBorders>
-              <w:top w:val="single" w:sz="8" w:space="0" w:color="000000"/>
-              <w:left w:val="single" w:sz="8" w:space="0" w:color="000000"/>
-              <w:bottom w:val="single" w:sz="8" w:space="0" w:color="000000"/>
-              <w:right w:val="single" w:sz="8" w:space="0" w:color="000000"/>
+              <w:top w:val="single" w:color="000000" w:sz="8" w:space="0"/>
+              <w:left w:val="single" w:color="000000" w:sz="8" w:space="0"/>
+              <w:bottom w:val="single" w:color="000000" w:sz="8" w:space="0"/>
+              <w:right w:val="single" w:color="000000" w:sz="8" w:space="0"/>
             </w:tcBorders>
             <w:tcMar>
               <w:top w:w="100" w:type="dxa"/>
@@ -794,14 +794,14 @@
             <w:pPr>
               <w:spacing w:after="0" w:line="240" w:lineRule="auto"/>
               <w:rPr>
-                <w:rFonts w:ascii="Times New Roman" w:eastAsia="Times New Roman" w:hAnsi="Times New Roman" w:cs="Times New Roman"/>
+                <w:rFonts w:ascii="Times New Roman" w:hAnsi="Times New Roman" w:eastAsia="Times New Roman" w:cs="Times New Roman"/>
                 <w:sz w:val="24"/>
                 <w:szCs w:val="24"/>
               </w:rPr>
             </w:pPr>
             <w:r>
               <w:rPr>
-                <w:rFonts w:ascii="Times New Roman" w:eastAsia="Times New Roman" w:hAnsi="Times New Roman" w:cs="Times New Roman"/>
+                <w:rFonts w:ascii="Times New Roman" w:hAnsi="Times New Roman" w:eastAsia="Times New Roman" w:cs="Times New Roman"/>
                 <w:sz w:val="24"/>
                 <w:szCs w:val="24"/>
               </w:rPr>
@@ -813,10 +813,10 @@
           <w:tcPr>
             <w:tcW w:w="0" w:type="auto"/>
             <w:tcBorders>
-              <w:top w:val="single" w:sz="8" w:space="0" w:color="000000"/>
-              <w:left w:val="single" w:sz="8" w:space="0" w:color="000000"/>
-              <w:bottom w:val="single" w:sz="8" w:space="0" w:color="000000"/>
-              <w:right w:val="single" w:sz="8" w:space="0" w:color="000000"/>
+              <w:top w:val="single" w:color="000000" w:sz="8" w:space="0"/>
+              <w:left w:val="single" w:color="000000" w:sz="8" w:space="0"/>
+              <w:bottom w:val="single" w:color="000000" w:sz="8" w:space="0"/>
+              <w:right w:val="single" w:color="000000" w:sz="8" w:space="0"/>
             </w:tcBorders>
             <w:tcMar>
               <w:top w:w="100" w:type="dxa"/>
@@ -830,7 +830,7 @@
             <w:pPr>
               <w:spacing w:after="0" w:line="240" w:lineRule="auto"/>
               <w:rPr>
-                <w:rFonts w:ascii="Times New Roman" w:eastAsia="Times New Roman" w:hAnsi="Times New Roman" w:cs="Times New Roman"/>
+                <w:rFonts w:ascii="Times New Roman" w:hAnsi="Times New Roman" w:eastAsia="Times New Roman" w:cs="Times New Roman"/>
                 <w:sz w:val="24"/>
                 <w:szCs w:val="24"/>
               </w:rPr>
@@ -841,10 +841,10 @@
           <w:tcPr>
             <w:tcW w:w="0" w:type="auto"/>
             <w:tcBorders>
-              <w:top w:val="single" w:sz="8" w:space="0" w:color="000000"/>
-              <w:left w:val="single" w:sz="8" w:space="0" w:color="000000"/>
-              <w:bottom w:val="single" w:sz="8" w:space="0" w:color="000000"/>
-              <w:right w:val="single" w:sz="8" w:space="0" w:color="000000"/>
+              <w:top w:val="single" w:color="000000" w:sz="8" w:space="0"/>
+              <w:left w:val="single" w:color="000000" w:sz="8" w:space="0"/>
+              <w:bottom w:val="single" w:color="000000" w:sz="8" w:space="0"/>
+              <w:right w:val="single" w:color="000000" w:sz="8" w:space="0"/>
             </w:tcBorders>
             <w:tcMar>
               <w:top w:w="100" w:type="dxa"/>
@@ -858,7 +858,7 @@
             <w:pPr>
               <w:spacing w:after="0" w:line="240" w:lineRule="auto"/>
               <w:rPr>
-                <w:rFonts w:ascii="Times New Roman" w:eastAsia="Times New Roman" w:hAnsi="Times New Roman" w:cs="Times New Roman"/>
+                <w:rFonts w:ascii="Times New Roman" w:hAnsi="Times New Roman" w:eastAsia="Times New Roman" w:cs="Times New Roman"/>
                 <w:sz w:val="24"/>
                 <w:szCs w:val="24"/>
               </w:rPr>
@@ -869,10 +869,10 @@
           <w:tcPr>
             <w:tcW w:w="0" w:type="auto"/>
             <w:tcBorders>
-              <w:top w:val="single" w:sz="8" w:space="0" w:color="000000"/>
-              <w:left w:val="single" w:sz="8" w:space="0" w:color="000000"/>
-              <w:bottom w:val="single" w:sz="8" w:space="0" w:color="000000"/>
-              <w:right w:val="single" w:sz="8" w:space="0" w:color="000000"/>
+              <w:top w:val="single" w:color="000000" w:sz="8" w:space="0"/>
+              <w:left w:val="single" w:color="000000" w:sz="8" w:space="0"/>
+              <w:bottom w:val="single" w:color="000000" w:sz="8" w:space="0"/>
+              <w:right w:val="single" w:color="000000" w:sz="8" w:space="0"/>
             </w:tcBorders>
             <w:tcMar>
               <w:top w:w="100" w:type="dxa"/>
@@ -886,7 +886,7 @@
             <w:pPr>
               <w:spacing w:after="0" w:line="240" w:lineRule="auto"/>
               <w:rPr>
-                <w:rFonts w:ascii="Times New Roman" w:eastAsia="Times New Roman" w:hAnsi="Times New Roman" w:cs="Times New Roman"/>
+                <w:rFonts w:ascii="Times New Roman" w:hAnsi="Times New Roman" w:eastAsia="Times New Roman" w:cs="Times New Roman"/>
                 <w:sz w:val="24"/>
                 <w:szCs w:val="24"/>
               </w:rPr>
@@ -897,10 +897,10 @@
           <w:tcPr>
             <w:tcW w:w="0" w:type="auto"/>
             <w:tcBorders>
-              <w:top w:val="single" w:sz="8" w:space="0" w:color="000000"/>
-              <w:left w:val="single" w:sz="8" w:space="0" w:color="000000"/>
-              <w:bottom w:val="single" w:sz="8" w:space="0" w:color="000000"/>
-              <w:right w:val="single" w:sz="8" w:space="0" w:color="000000"/>
+              <w:top w:val="single" w:color="000000" w:sz="8" w:space="0"/>
+              <w:left w:val="single" w:color="000000" w:sz="8" w:space="0"/>
+              <w:bottom w:val="single" w:color="000000" w:sz="8" w:space="0"/>
+              <w:right w:val="single" w:color="000000" w:sz="8" w:space="0"/>
             </w:tcBorders>
             <w:tcMar>
               <w:top w:w="100" w:type="dxa"/>
@@ -914,14 +914,14 @@
             <w:pPr>
               <w:spacing w:after="0" w:line="240" w:lineRule="auto"/>
               <w:rPr>
-                <w:rFonts w:ascii="Times New Roman" w:eastAsia="Times New Roman" w:hAnsi="Times New Roman" w:cs="Times New Roman"/>
+                <w:rFonts w:ascii="Times New Roman" w:hAnsi="Times New Roman" w:eastAsia="Times New Roman" w:cs="Times New Roman"/>
                 <w:sz w:val="24"/>
                 <w:szCs w:val="24"/>
               </w:rPr>
             </w:pPr>
             <w:r>
               <w:rPr>
-                <w:rFonts w:ascii="Times New Roman" w:eastAsia="Times New Roman" w:hAnsi="Times New Roman" w:cs="Times New Roman"/>
+                <w:rFonts w:ascii="Times New Roman" w:hAnsi="Times New Roman" w:eastAsia="Times New Roman" w:cs="Times New Roman"/>
                 <w:sz w:val="24"/>
                 <w:szCs w:val="24"/>
               </w:rPr>
@@ -935,10 +935,10 @@
           <w:tcPr>
             <w:tcW w:w="0" w:type="auto"/>
             <w:tcBorders>
-              <w:top w:val="single" w:sz="8" w:space="0" w:color="000000"/>
-              <w:left w:val="single" w:sz="8" w:space="0" w:color="000000"/>
-              <w:bottom w:val="single" w:sz="8" w:space="0" w:color="000000"/>
-              <w:right w:val="single" w:sz="8" w:space="0" w:color="000000"/>
+              <w:top w:val="single" w:color="000000" w:sz="8" w:space="0"/>
+              <w:left w:val="single" w:color="000000" w:sz="8" w:space="0"/>
+              <w:bottom w:val="single" w:color="000000" w:sz="8" w:space="0"/>
+              <w:right w:val="single" w:color="000000" w:sz="8" w:space="0"/>
             </w:tcBorders>
             <w:tcMar>
               <w:top w:w="100" w:type="dxa"/>
@@ -952,14 +952,14 @@
             <w:pPr>
               <w:spacing w:after="0" w:line="240" w:lineRule="auto"/>
               <w:rPr>
-                <w:rFonts w:ascii="Times New Roman" w:eastAsia="Times New Roman" w:hAnsi="Times New Roman" w:cs="Times New Roman"/>
+                <w:rFonts w:ascii="Times New Roman" w:hAnsi="Times New Roman" w:eastAsia="Times New Roman" w:cs="Times New Roman"/>
                 <w:sz w:val="24"/>
                 <w:szCs w:val="24"/>
               </w:rPr>
             </w:pPr>
             <w:r>
               <w:rPr>
-                <w:rFonts w:ascii="Times New Roman" w:eastAsia="Times New Roman" w:hAnsi="Times New Roman" w:cs="Times New Roman"/>
+                <w:rFonts w:ascii="Times New Roman" w:hAnsi="Times New Roman" w:eastAsia="Times New Roman" w:cs="Times New Roman"/>
                 <w:sz w:val="24"/>
                 <w:szCs w:val="24"/>
               </w:rPr>
@@ -971,10 +971,10 @@
           <w:tcPr>
             <w:tcW w:w="0" w:type="auto"/>
             <w:tcBorders>
-              <w:top w:val="single" w:sz="8" w:space="0" w:color="000000"/>
-              <w:left w:val="single" w:sz="8" w:space="0" w:color="000000"/>
-              <w:bottom w:val="single" w:sz="8" w:space="0" w:color="000000"/>
-              <w:right w:val="single" w:sz="8" w:space="0" w:color="000000"/>
+              <w:top w:val="single" w:color="000000" w:sz="8" w:space="0"/>
+              <w:left w:val="single" w:color="000000" w:sz="8" w:space="0"/>
+              <w:bottom w:val="single" w:color="000000" w:sz="8" w:space="0"/>
+              <w:right w:val="single" w:color="000000" w:sz="8" w:space="0"/>
             </w:tcBorders>
             <w:tcMar>
               <w:top w:w="100" w:type="dxa"/>
@@ -988,14 +988,14 @@
             <w:pPr>
               <w:spacing w:after="0" w:line="240" w:lineRule="auto"/>
               <w:rPr>
-                <w:rFonts w:ascii="Times New Roman" w:eastAsia="Times New Roman" w:hAnsi="Times New Roman" w:cs="Times New Roman"/>
+                <w:rFonts w:ascii="Times New Roman" w:hAnsi="Times New Roman" w:eastAsia="Times New Roman" w:cs="Times New Roman"/>
                 <w:sz w:val="24"/>
                 <w:szCs w:val="24"/>
               </w:rPr>
             </w:pPr>
             <w:r>
               <w:rPr>
-                <w:rFonts w:ascii="Times New Roman" w:eastAsia="Times New Roman" w:hAnsi="Times New Roman" w:cs="Times New Roman"/>
+                <w:rFonts w:ascii="Times New Roman" w:hAnsi="Times New Roman" w:eastAsia="Times New Roman" w:cs="Times New Roman"/>
                 <w:sz w:val="24"/>
                 <w:szCs w:val="24"/>
               </w:rPr>
@@ -1007,10 +1007,10 @@
           <w:tcPr>
             <w:tcW w:w="0" w:type="auto"/>
             <w:tcBorders>
-              <w:top w:val="single" w:sz="8" w:space="0" w:color="000000"/>
-              <w:left w:val="single" w:sz="8" w:space="0" w:color="000000"/>
-              <w:bottom w:val="single" w:sz="8" w:space="0" w:color="000000"/>
-              <w:right w:val="single" w:sz="8" w:space="0" w:color="000000"/>
+              <w:top w:val="single" w:color="000000" w:sz="8" w:space="0"/>
+              <w:left w:val="single" w:color="000000" w:sz="8" w:space="0"/>
+              <w:bottom w:val="single" w:color="000000" w:sz="8" w:space="0"/>
+              <w:right w:val="single" w:color="000000" w:sz="8" w:space="0"/>
             </w:tcBorders>
             <w:tcMar>
               <w:top w:w="100" w:type="dxa"/>
@@ -1024,14 +1024,14 @@
             <w:pPr>
               <w:spacing w:after="0" w:line="240" w:lineRule="auto"/>
               <w:rPr>
-                <w:rFonts w:ascii="Times New Roman" w:eastAsia="Times New Roman" w:hAnsi="Times New Roman" w:cs="Times New Roman"/>
+                <w:rFonts w:ascii="Times New Roman" w:hAnsi="Times New Roman" w:eastAsia="Times New Roman" w:cs="Times New Roman"/>
                 <w:sz w:val="24"/>
                 <w:szCs w:val="24"/>
               </w:rPr>
             </w:pPr>
             <w:r>
               <w:rPr>
-                <w:rFonts w:ascii="Times New Roman" w:eastAsia="Times New Roman" w:hAnsi="Times New Roman" w:cs="Times New Roman"/>
+                <w:rFonts w:ascii="Times New Roman" w:hAnsi="Times New Roman" w:eastAsia="Times New Roman" w:cs="Times New Roman"/>
                 <w:sz w:val="24"/>
                 <w:szCs w:val="24"/>
               </w:rPr>
@@ -1043,10 +1043,10 @@
           <w:tcPr>
             <w:tcW w:w="0" w:type="auto"/>
             <w:tcBorders>
-              <w:top w:val="single" w:sz="8" w:space="0" w:color="000000"/>
-              <w:left w:val="single" w:sz="8" w:space="0" w:color="000000"/>
-              <w:bottom w:val="single" w:sz="8" w:space="0" w:color="000000"/>
-              <w:right w:val="single" w:sz="8" w:space="0" w:color="000000"/>
+              <w:top w:val="single" w:color="000000" w:sz="8" w:space="0"/>
+              <w:left w:val="single" w:color="000000" w:sz="8" w:space="0"/>
+              <w:bottom w:val="single" w:color="000000" w:sz="8" w:space="0"/>
+              <w:right w:val="single" w:color="000000" w:sz="8" w:space="0"/>
             </w:tcBorders>
             <w:tcMar>
               <w:top w:w="100" w:type="dxa"/>
@@ -1060,14 +1060,14 @@
             <w:pPr>
               <w:spacing w:after="0" w:line="240" w:lineRule="auto"/>
               <w:rPr>
-                <w:rFonts w:ascii="Times New Roman" w:eastAsia="Times New Roman" w:hAnsi="Times New Roman" w:cs="Times New Roman"/>
+                <w:rFonts w:ascii="Times New Roman" w:hAnsi="Times New Roman" w:eastAsia="Times New Roman" w:cs="Times New Roman"/>
                 <w:sz w:val="24"/>
                 <w:szCs w:val="24"/>
               </w:rPr>
             </w:pPr>
             <w:r>
               <w:rPr>
-                <w:rFonts w:ascii="Times New Roman" w:eastAsia="Times New Roman" w:hAnsi="Times New Roman" w:cs="Times New Roman"/>
+                <w:rFonts w:ascii="Times New Roman" w:hAnsi="Times New Roman" w:eastAsia="Times New Roman" w:cs="Times New Roman"/>
                 <w:sz w:val="24"/>
                 <w:szCs w:val="24"/>
               </w:rPr>
@@ -1079,10 +1079,10 @@
           <w:tcPr>
             <w:tcW w:w="0" w:type="auto"/>
             <w:tcBorders>
-              <w:top w:val="single" w:sz="8" w:space="0" w:color="000000"/>
-              <w:left w:val="single" w:sz="8" w:space="0" w:color="000000"/>
-              <w:bottom w:val="single" w:sz="8" w:space="0" w:color="000000"/>
-              <w:right w:val="single" w:sz="8" w:space="0" w:color="000000"/>
+              <w:top w:val="single" w:color="000000" w:sz="8" w:space="0"/>
+              <w:left w:val="single" w:color="000000" w:sz="8" w:space="0"/>
+              <w:bottom w:val="single" w:color="000000" w:sz="8" w:space="0"/>
+              <w:right w:val="single" w:color="000000" w:sz="8" w:space="0"/>
             </w:tcBorders>
             <w:tcMar>
               <w:top w:w="100" w:type="dxa"/>
@@ -1096,14 +1096,14 @@
             <w:pPr>
               <w:spacing w:after="0" w:line="240" w:lineRule="auto"/>
               <w:rPr>
-                <w:rFonts w:ascii="Times New Roman" w:eastAsia="Times New Roman" w:hAnsi="Times New Roman" w:cs="Times New Roman"/>
+                <w:rFonts w:ascii="Times New Roman" w:hAnsi="Times New Roman" w:eastAsia="Times New Roman" w:cs="Times New Roman"/>
                 <w:sz w:val="24"/>
                 <w:szCs w:val="24"/>
               </w:rPr>
             </w:pPr>
             <w:r>
               <w:rPr>
-                <w:rFonts w:ascii="Times New Roman" w:eastAsia="Times New Roman" w:hAnsi="Times New Roman" w:cs="Times New Roman"/>
+                <w:rFonts w:ascii="Times New Roman" w:hAnsi="Times New Roman" w:eastAsia="Times New Roman" w:cs="Times New Roman"/>
                 <w:sz w:val="24"/>
                 <w:szCs w:val="24"/>
               </w:rPr>
@@ -1117,10 +1117,10 @@
           <w:tcPr>
             <w:tcW w:w="0" w:type="auto"/>
             <w:tcBorders>
-              <w:top w:val="single" w:sz="8" w:space="0" w:color="000000"/>
-              <w:left w:val="single" w:sz="8" w:space="0" w:color="000000"/>
-              <w:bottom w:val="single" w:sz="8" w:space="0" w:color="000000"/>
-              <w:right w:val="single" w:sz="8" w:space="0" w:color="000000"/>
+              <w:top w:val="single" w:color="000000" w:sz="8" w:space="0"/>
+              <w:left w:val="single" w:color="000000" w:sz="8" w:space="0"/>
+              <w:bottom w:val="single" w:color="000000" w:sz="8" w:space="0"/>
+              <w:right w:val="single" w:color="000000" w:sz="8" w:space="0"/>
             </w:tcBorders>
             <w:tcMar>
               <w:top w:w="100" w:type="dxa"/>
@@ -1134,14 +1134,14 @@
             <w:pPr>
               <w:spacing w:after="0" w:line="240" w:lineRule="auto"/>
               <w:rPr>
-                <w:rFonts w:ascii="Times New Roman" w:eastAsia="Times New Roman" w:hAnsi="Times New Roman" w:cs="Times New Roman"/>
+                <w:rFonts w:ascii="Times New Roman" w:hAnsi="Times New Roman" w:eastAsia="Times New Roman" w:cs="Times New Roman"/>
                 <w:sz w:val="24"/>
                 <w:szCs w:val="24"/>
               </w:rPr>
             </w:pPr>
             <w:r>
               <w:rPr>
-                <w:rFonts w:ascii="Times New Roman" w:eastAsia="Times New Roman" w:hAnsi="Times New Roman" w:cs="Times New Roman"/>
+                <w:rFonts w:ascii="Times New Roman" w:hAnsi="Times New Roman" w:eastAsia="Times New Roman" w:cs="Times New Roman"/>
                 <w:sz w:val="24"/>
                 <w:szCs w:val="24"/>
               </w:rPr>
@@ -1153,10 +1153,10 @@
           <w:tcPr>
             <w:tcW w:w="0" w:type="auto"/>
             <w:tcBorders>
-              <w:top w:val="single" w:sz="8" w:space="0" w:color="000000"/>
-              <w:left w:val="single" w:sz="8" w:space="0" w:color="000000"/>
-              <w:bottom w:val="single" w:sz="8" w:space="0" w:color="000000"/>
-              <w:right w:val="single" w:sz="8" w:space="0" w:color="000000"/>
+              <w:top w:val="single" w:color="000000" w:sz="8" w:space="0"/>
+              <w:left w:val="single" w:color="000000" w:sz="8" w:space="0"/>
+              <w:bottom w:val="single" w:color="000000" w:sz="8" w:space="0"/>
+              <w:right w:val="single" w:color="000000" w:sz="8" w:space="0"/>
             </w:tcBorders>
             <w:tcMar>
               <w:top w:w="100" w:type="dxa"/>
@@ -1170,14 +1170,14 @@
             <w:pPr>
               <w:spacing w:after="0" w:line="240" w:lineRule="auto"/>
               <w:rPr>
-                <w:rFonts w:ascii="Times New Roman" w:eastAsia="Times New Roman" w:hAnsi="Times New Roman" w:cs="Times New Roman"/>
+                <w:rFonts w:ascii="Times New Roman" w:hAnsi="Times New Roman" w:eastAsia="Times New Roman" w:cs="Times New Roman"/>
                 <w:sz w:val="24"/>
                 <w:szCs w:val="24"/>
               </w:rPr>
             </w:pPr>
             <w:r>
               <w:rPr>
-                <w:rFonts w:ascii="Times New Roman" w:eastAsia="Times New Roman" w:hAnsi="Times New Roman" w:cs="Times New Roman"/>
+                <w:rFonts w:ascii="Times New Roman" w:hAnsi="Times New Roman" w:eastAsia="Times New Roman" w:cs="Times New Roman"/>
                 <w:sz w:val="24"/>
                 <w:szCs w:val="24"/>
               </w:rPr>
@@ -1189,10 +1189,10 @@
           <w:tcPr>
             <w:tcW w:w="0" w:type="auto"/>
             <w:tcBorders>
-              <w:top w:val="single" w:sz="8" w:space="0" w:color="000000"/>
-              <w:left w:val="single" w:sz="8" w:space="0" w:color="000000"/>
-              <w:bottom w:val="single" w:sz="8" w:space="0" w:color="000000"/>
-              <w:right w:val="single" w:sz="8" w:space="0" w:color="000000"/>
+              <w:top w:val="single" w:color="000000" w:sz="8" w:space="0"/>
+              <w:left w:val="single" w:color="000000" w:sz="8" w:space="0"/>
+              <w:bottom w:val="single" w:color="000000" w:sz="8" w:space="0"/>
+              <w:right w:val="single" w:color="000000" w:sz="8" w:space="0"/>
             </w:tcBorders>
             <w:tcMar>
               <w:top w:w="100" w:type="dxa"/>
@@ -1206,7 +1206,7 @@
             <w:pPr>
               <w:spacing w:after="0" w:line="240" w:lineRule="auto"/>
               <w:rPr>
-                <w:rFonts w:ascii="Times New Roman" w:eastAsia="Times New Roman" w:hAnsi="Times New Roman" w:cs="Times New Roman"/>
+                <w:rFonts w:ascii="Times New Roman" w:hAnsi="Times New Roman" w:eastAsia="Times New Roman" w:cs="Times New Roman"/>
                 <w:sz w:val="24"/>
                 <w:szCs w:val="24"/>
               </w:rPr>
@@ -1217,10 +1217,10 @@
           <w:tcPr>
             <w:tcW w:w="0" w:type="auto"/>
             <w:tcBorders>
-              <w:top w:val="single" w:sz="8" w:space="0" w:color="000000"/>
-              <w:left w:val="single" w:sz="8" w:space="0" w:color="000000"/>
-              <w:bottom w:val="single" w:sz="8" w:space="0" w:color="000000"/>
-              <w:right w:val="single" w:sz="8" w:space="0" w:color="000000"/>
+              <w:top w:val="single" w:color="000000" w:sz="8" w:space="0"/>
+              <w:left w:val="single" w:color="000000" w:sz="8" w:space="0"/>
+              <w:bottom w:val="single" w:color="000000" w:sz="8" w:space="0"/>
+              <w:right w:val="single" w:color="000000" w:sz="8" w:space="0"/>
             </w:tcBorders>
             <w:tcMar>
               <w:top w:w="100" w:type="dxa"/>
@@ -1234,14 +1234,14 @@
             <w:pPr>
               <w:spacing w:after="0" w:line="240" w:lineRule="auto"/>
               <w:rPr>
-                <w:rFonts w:ascii="Times New Roman" w:eastAsia="Times New Roman" w:hAnsi="Times New Roman" w:cs="Times New Roman"/>
+                <w:rFonts w:ascii="Times New Roman" w:hAnsi="Times New Roman" w:eastAsia="Times New Roman" w:cs="Times New Roman"/>
                 <w:sz w:val="24"/>
                 <w:szCs w:val="24"/>
               </w:rPr>
             </w:pPr>
             <w:r>
               <w:rPr>
-                <w:rFonts w:ascii="Times New Roman" w:eastAsia="Times New Roman" w:hAnsi="Times New Roman" w:cs="Times New Roman"/>
+                <w:rFonts w:ascii="Times New Roman" w:hAnsi="Times New Roman" w:eastAsia="Times New Roman" w:cs="Times New Roman"/>
                 <w:sz w:val="24"/>
                 <w:szCs w:val="24"/>
               </w:rPr>
@@ -1253,10 +1253,10 @@
           <w:tcPr>
             <w:tcW w:w="0" w:type="auto"/>
             <w:tcBorders>
-              <w:top w:val="single" w:sz="8" w:space="0" w:color="000000"/>
-              <w:left w:val="single" w:sz="8" w:space="0" w:color="000000"/>
-              <w:bottom w:val="single" w:sz="8" w:space="0" w:color="000000"/>
-              <w:right w:val="single" w:sz="8" w:space="0" w:color="000000"/>
+              <w:top w:val="single" w:color="000000" w:sz="8" w:space="0"/>
+              <w:left w:val="single" w:color="000000" w:sz="8" w:space="0"/>
+              <w:bottom w:val="single" w:color="000000" w:sz="8" w:space="0"/>
+              <w:right w:val="single" w:color="000000" w:sz="8" w:space="0"/>
             </w:tcBorders>
             <w:tcMar>
               <w:top w:w="100" w:type="dxa"/>
@@ -1270,14 +1270,14 @@
             <w:pPr>
               <w:spacing w:after="0" w:line="240" w:lineRule="auto"/>
               <w:rPr>
-                <w:rFonts w:ascii="Times New Roman" w:eastAsia="Times New Roman" w:hAnsi="Times New Roman" w:cs="Times New Roman"/>
+                <w:rFonts w:ascii="Times New Roman" w:hAnsi="Times New Roman" w:eastAsia="Times New Roman" w:cs="Times New Roman"/>
                 <w:sz w:val="24"/>
                 <w:szCs w:val="24"/>
               </w:rPr>
             </w:pPr>
             <w:r>
               <w:rPr>
-                <w:rFonts w:ascii="Times New Roman" w:eastAsia="Times New Roman" w:hAnsi="Times New Roman" w:cs="Times New Roman"/>
+                <w:rFonts w:ascii="Times New Roman" w:hAnsi="Times New Roman" w:eastAsia="Times New Roman" w:cs="Times New Roman"/>
                 <w:sz w:val="24"/>
                 <w:szCs w:val="24"/>
               </w:rPr>
@@ -1291,10 +1291,10 @@
           <w:tcPr>
             <w:tcW w:w="0" w:type="auto"/>
             <w:tcBorders>
-              <w:top w:val="single" w:sz="8" w:space="0" w:color="000000"/>
-              <w:left w:val="single" w:sz="8" w:space="0" w:color="000000"/>
-              <w:bottom w:val="single" w:sz="8" w:space="0" w:color="000000"/>
-              <w:right w:val="single" w:sz="8" w:space="0" w:color="000000"/>
+              <w:top w:val="single" w:color="000000" w:sz="8" w:space="0"/>
+              <w:left w:val="single" w:color="000000" w:sz="8" w:space="0"/>
+              <w:bottom w:val="single" w:color="000000" w:sz="8" w:space="0"/>
+              <w:right w:val="single" w:color="000000" w:sz="8" w:space="0"/>
             </w:tcBorders>
             <w:tcMar>
               <w:top w:w="100" w:type="dxa"/>
@@ -1308,14 +1308,14 @@
             <w:pPr>
               <w:spacing w:after="0" w:line="240" w:lineRule="auto"/>
               <w:rPr>
-                <w:rFonts w:ascii="Times New Roman" w:eastAsia="Times New Roman" w:hAnsi="Times New Roman" w:cs="Times New Roman"/>
+                <w:rFonts w:ascii="Times New Roman" w:hAnsi="Times New Roman" w:eastAsia="Times New Roman" w:cs="Times New Roman"/>
                 <w:sz w:val="24"/>
                 <w:szCs w:val="24"/>
               </w:rPr>
             </w:pPr>
             <w:r>
               <w:rPr>
-                <w:rFonts w:ascii="Times New Roman" w:eastAsia="Times New Roman" w:hAnsi="Times New Roman" w:cs="Times New Roman"/>
+                <w:rFonts w:ascii="Times New Roman" w:hAnsi="Times New Roman" w:eastAsia="Times New Roman" w:cs="Times New Roman"/>
                 <w:sz w:val="24"/>
                 <w:szCs w:val="24"/>
               </w:rPr>
@@ -1327,10 +1327,10 @@
           <w:tcPr>
             <w:tcW w:w="0" w:type="auto"/>
             <w:tcBorders>
-              <w:top w:val="single" w:sz="8" w:space="0" w:color="000000"/>
-              <w:left w:val="single" w:sz="8" w:space="0" w:color="000000"/>
-              <w:bottom w:val="single" w:sz="8" w:space="0" w:color="000000"/>
-              <w:right w:val="single" w:sz="8" w:space="0" w:color="000000"/>
+              <w:top w:val="single" w:color="000000" w:sz="8" w:space="0"/>
+              <w:left w:val="single" w:color="000000" w:sz="8" w:space="0"/>
+              <w:bottom w:val="single" w:color="000000" w:sz="8" w:space="0"/>
+              <w:right w:val="single" w:color="000000" w:sz="8" w:space="0"/>
             </w:tcBorders>
             <w:tcMar>
               <w:top w:w="100" w:type="dxa"/>
@@ -1344,7 +1344,7 @@
             <w:pPr>
               <w:spacing w:after="0" w:line="240" w:lineRule="auto"/>
               <w:rPr>
-                <w:rFonts w:ascii="Times New Roman" w:eastAsia="Times New Roman" w:hAnsi="Times New Roman" w:cs="Times New Roman"/>
+                <w:rFonts w:ascii="Times New Roman" w:hAnsi="Times New Roman" w:eastAsia="Times New Roman" w:cs="Times New Roman"/>
                 <w:sz w:val="24"/>
                 <w:szCs w:val="24"/>
               </w:rPr>
@@ -1355,10 +1355,10 @@
           <w:tcPr>
             <w:tcW w:w="0" w:type="auto"/>
             <w:tcBorders>
-              <w:top w:val="single" w:sz="8" w:space="0" w:color="000000"/>
-              <w:left w:val="single" w:sz="8" w:space="0" w:color="000000"/>
-              <w:bottom w:val="single" w:sz="8" w:space="0" w:color="000000"/>
-              <w:right w:val="single" w:sz="8" w:space="0" w:color="000000"/>
+              <w:top w:val="single" w:color="000000" w:sz="8" w:space="0"/>
+              <w:left w:val="single" w:color="000000" w:sz="8" w:space="0"/>
+              <w:bottom w:val="single" w:color="000000" w:sz="8" w:space="0"/>
+              <w:right w:val="single" w:color="000000" w:sz="8" w:space="0"/>
             </w:tcBorders>
             <w:tcMar>
               <w:top w:w="100" w:type="dxa"/>
@@ -1372,7 +1372,7 @@
             <w:pPr>
               <w:spacing w:after="0" w:line="240" w:lineRule="auto"/>
               <w:rPr>
-                <w:rFonts w:ascii="Times New Roman" w:eastAsia="Times New Roman" w:hAnsi="Times New Roman" w:cs="Times New Roman"/>
+                <w:rFonts w:ascii="Times New Roman" w:hAnsi="Times New Roman" w:eastAsia="Times New Roman" w:cs="Times New Roman"/>
                 <w:sz w:val="24"/>
                 <w:szCs w:val="24"/>
               </w:rPr>
@@ -1383,10 +1383,10 @@
           <w:tcPr>
             <w:tcW w:w="0" w:type="auto"/>
             <w:tcBorders>
-              <w:top w:val="single" w:sz="8" w:space="0" w:color="000000"/>
-              <w:left w:val="single" w:sz="8" w:space="0" w:color="000000"/>
-              <w:bottom w:val="single" w:sz="8" w:space="0" w:color="000000"/>
-              <w:right w:val="single" w:sz="8" w:space="0" w:color="000000"/>
+              <w:top w:val="single" w:color="000000" w:sz="8" w:space="0"/>
+              <w:left w:val="single" w:color="000000" w:sz="8" w:space="0"/>
+              <w:bottom w:val="single" w:color="000000" w:sz="8" w:space="0"/>
+              <w:right w:val="single" w:color="000000" w:sz="8" w:space="0"/>
             </w:tcBorders>
             <w:tcMar>
               <w:top w:w="100" w:type="dxa"/>
@@ -1400,14 +1400,14 @@
             <w:pPr>
               <w:spacing w:after="0" w:line="240" w:lineRule="auto"/>
               <w:rPr>
-                <w:rFonts w:ascii="Times New Roman" w:eastAsia="Times New Roman" w:hAnsi="Times New Roman" w:cs="Times New Roman"/>
+                <w:rFonts w:ascii="Times New Roman" w:hAnsi="Times New Roman" w:eastAsia="Times New Roman" w:cs="Times New Roman"/>
                 <w:sz w:val="24"/>
                 <w:szCs w:val="24"/>
               </w:rPr>
             </w:pPr>
             <w:r>
               <w:rPr>
-                <w:rFonts w:ascii="Times New Roman" w:eastAsia="Times New Roman" w:hAnsi="Times New Roman" w:cs="Times New Roman"/>
+                <w:rFonts w:ascii="Times New Roman" w:hAnsi="Times New Roman" w:eastAsia="Times New Roman" w:cs="Times New Roman"/>
                 <w:sz w:val="24"/>
                 <w:szCs w:val="24"/>
               </w:rPr>
@@ -1419,10 +1419,10 @@
           <w:tcPr>
             <w:tcW w:w="0" w:type="auto"/>
             <w:tcBorders>
-              <w:top w:val="single" w:sz="8" w:space="0" w:color="000000"/>
-              <w:left w:val="single" w:sz="8" w:space="0" w:color="000000"/>
-              <w:bottom w:val="single" w:sz="8" w:space="0" w:color="000000"/>
-              <w:right w:val="single" w:sz="8" w:space="0" w:color="000000"/>
+              <w:top w:val="single" w:color="000000" w:sz="8" w:space="0"/>
+              <w:left w:val="single" w:color="000000" w:sz="8" w:space="0"/>
+              <w:bottom w:val="single" w:color="000000" w:sz="8" w:space="0"/>
+              <w:right w:val="single" w:color="000000" w:sz="8" w:space="0"/>
             </w:tcBorders>
             <w:tcMar>
               <w:top w:w="100" w:type="dxa"/>
@@ -1436,14 +1436,14 @@
             <w:pPr>
               <w:spacing w:after="0" w:line="240" w:lineRule="auto"/>
               <w:rPr>
-                <w:rFonts w:ascii="Times New Roman" w:eastAsia="Times New Roman" w:hAnsi="Times New Roman" w:cs="Times New Roman"/>
+                <w:rFonts w:ascii="Times New Roman" w:hAnsi="Times New Roman" w:eastAsia="Times New Roman" w:cs="Times New Roman"/>
                 <w:sz w:val="24"/>
                 <w:szCs w:val="24"/>
               </w:rPr>
             </w:pPr>
             <w:r>
               <w:rPr>
-                <w:rFonts w:ascii="Times New Roman" w:eastAsia="Times New Roman" w:hAnsi="Times New Roman" w:cs="Times New Roman"/>
+                <w:rFonts w:ascii="Times New Roman" w:hAnsi="Times New Roman" w:eastAsia="Times New Roman" w:cs="Times New Roman"/>
                 <w:sz w:val="24"/>
                 <w:szCs w:val="24"/>
               </w:rPr>
@@ -1457,10 +1457,10 @@
           <w:tcPr>
             <w:tcW w:w="0" w:type="auto"/>
             <w:tcBorders>
-              <w:top w:val="single" w:sz="8" w:space="0" w:color="000000"/>
-              <w:left w:val="single" w:sz="8" w:space="0" w:color="000000"/>
-              <w:bottom w:val="single" w:sz="8" w:space="0" w:color="000000"/>
-              <w:right w:val="single" w:sz="8" w:space="0" w:color="000000"/>
+              <w:top w:val="single" w:color="000000" w:sz="8" w:space="0"/>
+              <w:left w:val="single" w:color="000000" w:sz="8" w:space="0"/>
+              <w:bottom w:val="single" w:color="000000" w:sz="8" w:space="0"/>
+              <w:right w:val="single" w:color="000000" w:sz="8" w:space="0"/>
             </w:tcBorders>
             <w:tcMar>
               <w:top w:w="100" w:type="dxa"/>
@@ -1474,14 +1474,14 @@
             <w:pPr>
               <w:spacing w:after="0" w:line="240" w:lineRule="auto"/>
               <w:rPr>
-                <w:rFonts w:ascii="Times New Roman" w:eastAsia="Times New Roman" w:hAnsi="Times New Roman" w:cs="Times New Roman"/>
+                <w:rFonts w:ascii="Times New Roman" w:hAnsi="Times New Roman" w:eastAsia="Times New Roman" w:cs="Times New Roman"/>
                 <w:sz w:val="24"/>
                 <w:szCs w:val="24"/>
               </w:rPr>
             </w:pPr>
             <w:r>
               <w:rPr>
-                <w:rFonts w:ascii="Times New Roman" w:eastAsia="Times New Roman" w:hAnsi="Times New Roman" w:cs="Times New Roman"/>
+                <w:rFonts w:ascii="Times New Roman" w:hAnsi="Times New Roman" w:eastAsia="Times New Roman" w:cs="Times New Roman"/>
                 <w:sz w:val="24"/>
                 <w:szCs w:val="24"/>
               </w:rPr>
@@ -1493,10 +1493,10 @@
           <w:tcPr>
             <w:tcW w:w="0" w:type="auto"/>
             <w:tcBorders>
-              <w:top w:val="single" w:sz="8" w:space="0" w:color="000000"/>
-              <w:left w:val="single" w:sz="8" w:space="0" w:color="000000"/>
-              <w:bottom w:val="single" w:sz="8" w:space="0" w:color="000000"/>
-              <w:right w:val="single" w:sz="8" w:space="0" w:color="000000"/>
+              <w:top w:val="single" w:color="000000" w:sz="8" w:space="0"/>
+              <w:left w:val="single" w:color="000000" w:sz="8" w:space="0"/>
+              <w:bottom w:val="single" w:color="000000" w:sz="8" w:space="0"/>
+              <w:right w:val="single" w:color="000000" w:sz="8" w:space="0"/>
             </w:tcBorders>
             <w:tcMar>
               <w:top w:w="100" w:type="dxa"/>
@@ -1510,7 +1510,7 @@
             <w:pPr>
               <w:spacing w:after="0" w:line="240" w:lineRule="auto"/>
               <w:rPr>
-                <w:rFonts w:ascii="Times New Roman" w:eastAsia="Times New Roman" w:hAnsi="Times New Roman" w:cs="Times New Roman"/>
+                <w:rFonts w:ascii="Times New Roman" w:hAnsi="Times New Roman" w:eastAsia="Times New Roman" w:cs="Times New Roman"/>
                 <w:sz w:val="24"/>
                 <w:szCs w:val="24"/>
               </w:rPr>
@@ -1521,10 +1521,10 @@
           <w:tcPr>
             <w:tcW w:w="0" w:type="auto"/>
             <w:tcBorders>
-              <w:top w:val="single" w:sz="8" w:space="0" w:color="000000"/>
-              <w:left w:val="single" w:sz="8" w:space="0" w:color="000000"/>
-              <w:bottom w:val="single" w:sz="8" w:space="0" w:color="000000"/>
-              <w:right w:val="single" w:sz="8" w:space="0" w:color="000000"/>
+              <w:top w:val="single" w:color="000000" w:sz="8" w:space="0"/>
+              <w:left w:val="single" w:color="000000" w:sz="8" w:space="0"/>
+              <w:bottom w:val="single" w:color="000000" w:sz="8" w:space="0"/>
+              <w:right w:val="single" w:color="000000" w:sz="8" w:space="0"/>
             </w:tcBorders>
             <w:tcMar>
               <w:top w:w="100" w:type="dxa"/>
@@ -1538,7 +1538,7 @@
             <w:pPr>
               <w:spacing w:after="0" w:line="240" w:lineRule="auto"/>
               <w:rPr>
-                <w:rFonts w:ascii="Times New Roman" w:eastAsia="Times New Roman" w:hAnsi="Times New Roman" w:cs="Times New Roman"/>
+                <w:rFonts w:ascii="Times New Roman" w:hAnsi="Times New Roman" w:eastAsia="Times New Roman" w:cs="Times New Roman"/>
                 <w:sz w:val="24"/>
                 <w:szCs w:val="24"/>
               </w:rPr>
@@ -1549,10 +1549,10 @@
           <w:tcPr>
             <w:tcW w:w="0" w:type="auto"/>
             <w:tcBorders>
-              <w:top w:val="single" w:sz="8" w:space="0" w:color="000000"/>
-              <w:left w:val="single" w:sz="8" w:space="0" w:color="000000"/>
-              <w:bottom w:val="single" w:sz="8" w:space="0" w:color="000000"/>
-              <w:right w:val="single" w:sz="8" w:space="0" w:color="000000"/>
+              <w:top w:val="single" w:color="000000" w:sz="8" w:space="0"/>
+              <w:left w:val="single" w:color="000000" w:sz="8" w:space="0"/>
+              <w:bottom w:val="single" w:color="000000" w:sz="8" w:space="0"/>
+              <w:right w:val="single" w:color="000000" w:sz="8" w:space="0"/>
             </w:tcBorders>
             <w:tcMar>
               <w:top w:w="100" w:type="dxa"/>
@@ -1566,7 +1566,7 @@
             <w:pPr>
               <w:spacing w:after="0" w:line="240" w:lineRule="auto"/>
               <w:rPr>
-                <w:rFonts w:ascii="Times New Roman" w:eastAsia="Times New Roman" w:hAnsi="Times New Roman" w:cs="Times New Roman"/>
+                <w:rFonts w:ascii="Times New Roman" w:hAnsi="Times New Roman" w:eastAsia="Times New Roman" w:cs="Times New Roman"/>
                 <w:sz w:val="24"/>
                 <w:szCs w:val="24"/>
               </w:rPr>
@@ -1577,10 +1577,10 @@
           <w:tcPr>
             <w:tcW w:w="0" w:type="auto"/>
             <w:tcBorders>
-              <w:top w:val="single" w:sz="8" w:space="0" w:color="000000"/>
-              <w:left w:val="single" w:sz="8" w:space="0" w:color="000000"/>
-              <w:bottom w:val="single" w:sz="8" w:space="0" w:color="000000"/>
-              <w:right w:val="single" w:sz="8" w:space="0" w:color="000000"/>
+              <w:top w:val="single" w:color="000000" w:sz="8" w:space="0"/>
+              <w:left w:val="single" w:color="000000" w:sz="8" w:space="0"/>
+              <w:bottom w:val="single" w:color="000000" w:sz="8" w:space="0"/>
+              <w:right w:val="single" w:color="000000" w:sz="8" w:space="0"/>
             </w:tcBorders>
             <w:tcMar>
               <w:top w:w="100" w:type="dxa"/>
@@ -1594,14 +1594,14 @@
             <w:pPr>
               <w:spacing w:after="0" w:line="240" w:lineRule="auto"/>
               <w:rPr>
-                <w:rFonts w:ascii="Times New Roman" w:eastAsia="Times New Roman" w:hAnsi="Times New Roman" w:cs="Times New Roman"/>
+                <w:rFonts w:ascii="Times New Roman" w:hAnsi="Times New Roman" w:eastAsia="Times New Roman" w:cs="Times New Roman"/>
                 <w:sz w:val="24"/>
                 <w:szCs w:val="24"/>
               </w:rPr>
             </w:pPr>
             <w:r>
               <w:rPr>
-                <w:rFonts w:ascii="Times New Roman" w:eastAsia="Times New Roman" w:hAnsi="Times New Roman" w:cs="Times New Roman"/>
+                <w:rFonts w:ascii="Times New Roman" w:hAnsi="Times New Roman" w:eastAsia="Times New Roman" w:cs="Times New Roman"/>
                 <w:sz w:val="24"/>
                 <w:szCs w:val="24"/>
               </w:rPr>
@@ -1615,7 +1615,7 @@
       <w:pPr>
         <w:spacing w:after="0" w:line="240" w:lineRule="auto"/>
         <w:rPr>
-          <w:rFonts w:ascii="Times New Roman" w:eastAsia="Times New Roman" w:hAnsi="Times New Roman" w:cs="Times New Roman"/>
+          <w:rFonts w:ascii="Times New Roman" w:hAnsi="Times New Roman" w:eastAsia="Times New Roman" w:cs="Times New Roman"/>
           <w:sz w:val="24"/>
           <w:szCs w:val="24"/>
         </w:rPr>
@@ -1625,14 +1625,14 @@
       <w:pPr>
         <w:spacing w:after="0" w:line="240" w:lineRule="auto"/>
         <w:rPr>
-          <w:rFonts w:ascii="Times New Roman" w:eastAsia="Times New Roman" w:hAnsi="Times New Roman" w:cs="Times New Roman"/>
+          <w:rFonts w:ascii="Times New Roman" w:hAnsi="Times New Roman" w:eastAsia="Times New Roman" w:cs="Times New Roman"/>
           <w:sz w:val="24"/>
           <w:szCs w:val="24"/>
         </w:rPr>
       </w:pPr>
       <w:r>
         <w:rPr>
-          <w:rFonts w:ascii="Times New Roman" w:eastAsia="Times New Roman" w:hAnsi="Times New Roman" w:cs="Times New Roman"/>
+          <w:rFonts w:ascii="Times New Roman" w:hAnsi="Times New Roman" w:eastAsia="Times New Roman" w:cs="Times New Roman"/>
           <w:sz w:val="24"/>
           <w:szCs w:val="24"/>
         </w:rPr>
@@ -1640,7 +1640,7 @@
       </w:r>
       <w:r>
         <w:rPr>
-          <w:rFonts w:ascii="Times New Roman" w:eastAsia="Times New Roman" w:hAnsi="Times New Roman" w:cs="Times New Roman"/>
+          <w:rFonts w:ascii="Times New Roman" w:hAnsi="Times New Roman" w:eastAsia="Times New Roman" w:cs="Times New Roman"/>
           <w:b/>
           <w:bCs/>
           <w:sz w:val="24"/>
@@ -1650,7 +1650,7 @@
       </w:r>
       <w:r>
         <w:rPr>
-          <w:rFonts w:ascii="Times New Roman" w:eastAsia="Times New Roman" w:hAnsi="Times New Roman" w:cs="Times New Roman"/>
+          <w:rFonts w:ascii="Times New Roman" w:hAnsi="Times New Roman" w:eastAsia="Times New Roman" w:cs="Times New Roman"/>
           <w:sz w:val="24"/>
           <w:szCs w:val="24"/>
         </w:rPr>
@@ -1661,14 +1661,14 @@
       <w:pPr>
         <w:spacing w:after="0" w:line="240" w:lineRule="auto"/>
         <w:rPr>
-          <w:rFonts w:ascii="Times New Roman" w:eastAsia="Times New Roman" w:hAnsi="Times New Roman" w:cs="Times New Roman"/>
+          <w:rFonts w:ascii="Times New Roman" w:hAnsi="Times New Roman" w:eastAsia="Times New Roman" w:cs="Times New Roman"/>
           <w:sz w:val="24"/>
           <w:szCs w:val="24"/>
         </w:rPr>
       </w:pPr>
       <w:r>
         <w:rPr>
-          <w:rFonts w:ascii="Times New Roman" w:eastAsia="Times New Roman" w:hAnsi="Times New Roman" w:cs="Times New Roman"/>
+          <w:rFonts w:ascii="Times New Roman" w:hAnsi="Times New Roman" w:eastAsia="Times New Roman" w:cs="Times New Roman"/>
           <w:sz w:val="24"/>
           <w:szCs w:val="24"/>
         </w:rPr>
@@ -1676,7 +1676,7 @@
       </w:r>
       <w:r>
         <w:rPr>
-          <w:rFonts w:ascii="Times New Roman" w:eastAsia="Times New Roman" w:hAnsi="Times New Roman" w:cs="Times New Roman"/>
+          <w:rFonts w:ascii="Times New Roman" w:hAnsi="Times New Roman" w:eastAsia="Times New Roman" w:cs="Times New Roman"/>
           <w:b/>
           <w:bCs/>
           <w:sz w:val="24"/>
@@ -1686,7 +1686,7 @@
       </w:r>
       <w:r>
         <w:rPr>
-          <w:rFonts w:ascii="Times New Roman" w:eastAsia="Times New Roman" w:hAnsi="Times New Roman" w:cs="Times New Roman"/>
+          <w:rFonts w:ascii="Times New Roman" w:hAnsi="Times New Roman" w:eastAsia="Times New Roman" w:cs="Times New Roman"/>
           <w:sz w:val="24"/>
           <w:szCs w:val="24"/>
         </w:rPr>
@@ -1695,7 +1695,7 @@
       <w:proofErr w:type="gramStart"/>
       <w:r>
         <w:rPr>
-          <w:rFonts w:ascii="Times New Roman" w:eastAsia="Times New Roman" w:hAnsi="Times New Roman" w:cs="Times New Roman"/>
+          <w:rFonts w:ascii="Times New Roman" w:hAnsi="Times New Roman" w:eastAsia="Times New Roman" w:cs="Times New Roman"/>
           <w:sz w:val="24"/>
           <w:szCs w:val="24"/>
         </w:rPr>
@@ -1704,7 +1704,7 @@
       <w:proofErr w:type="gramEnd"/>
       <w:r>
         <w:rPr>
-          <w:rFonts w:ascii="Times New Roman" w:eastAsia="Times New Roman" w:hAnsi="Times New Roman" w:cs="Times New Roman"/>
+          <w:rFonts w:ascii="Times New Roman" w:hAnsi="Times New Roman" w:eastAsia="Times New Roman" w:cs="Times New Roman"/>
           <w:sz w:val="24"/>
           <w:szCs w:val="24"/>
         </w:rPr>
@@ -1715,14 +1715,14 @@
       <w:pPr>
         <w:spacing w:after="0" w:line="240" w:lineRule="auto"/>
         <w:rPr>
-          <w:rFonts w:ascii="Times New Roman" w:eastAsia="Times New Roman" w:hAnsi="Times New Roman" w:cs="Times New Roman"/>
+          <w:rFonts w:ascii="Times New Roman" w:hAnsi="Times New Roman" w:eastAsia="Times New Roman" w:cs="Times New Roman"/>
           <w:sz w:val="24"/>
           <w:szCs w:val="24"/>
         </w:rPr>
       </w:pPr>
       <w:r>
         <w:rPr>
-          <w:rFonts w:ascii="Times New Roman" w:eastAsia="Times New Roman" w:hAnsi="Times New Roman" w:cs="Times New Roman"/>
+          <w:rFonts w:ascii="Times New Roman" w:hAnsi="Times New Roman" w:eastAsia="Times New Roman" w:cs="Times New Roman"/>
           <w:sz w:val="24"/>
           <w:szCs w:val="24"/>
         </w:rPr>
@@ -1731,7 +1731,7 @@
       <w:proofErr w:type="spellStart"/>
       <w:r>
         <w:rPr>
-          <w:rFonts w:ascii="Times New Roman" w:eastAsia="Times New Roman" w:hAnsi="Times New Roman" w:cs="Times New Roman"/>
+          <w:rFonts w:ascii="Times New Roman" w:hAnsi="Times New Roman" w:eastAsia="Times New Roman" w:cs="Times New Roman"/>
           <w:b/>
           <w:bCs/>
           <w:sz w:val="24"/>
@@ -1742,7 +1742,7 @@
       <w:proofErr w:type="spellEnd"/>
       <w:r>
         <w:rPr>
-          <w:rFonts w:ascii="Times New Roman" w:eastAsia="Times New Roman" w:hAnsi="Times New Roman" w:cs="Times New Roman"/>
+          <w:rFonts w:ascii="Times New Roman" w:hAnsi="Times New Roman" w:eastAsia="Times New Roman" w:cs="Times New Roman"/>
           <w:b/>
           <w:bCs/>
           <w:sz w:val="24"/>
@@ -1752,7 +1752,7 @@
       </w:r>
       <w:r>
         <w:rPr>
-          <w:rFonts w:ascii="Times New Roman" w:eastAsia="Times New Roman" w:hAnsi="Times New Roman" w:cs="Times New Roman"/>
+          <w:rFonts w:ascii="Times New Roman" w:hAnsi="Times New Roman" w:eastAsia="Times New Roman" w:cs="Times New Roman"/>
           <w:sz w:val="24"/>
           <w:szCs w:val="24"/>
         </w:rPr>
@@ -1761,7 +1761,7 @@
       <w:proofErr w:type="spellStart"/>
       <w:r>
         <w:rPr>
-          <w:rFonts w:ascii="Times New Roman" w:eastAsia="Times New Roman" w:hAnsi="Times New Roman" w:cs="Times New Roman"/>
+          <w:rFonts w:ascii="Times New Roman" w:hAnsi="Times New Roman" w:eastAsia="Times New Roman" w:cs="Times New Roman"/>
           <w:sz w:val="24"/>
           <w:szCs w:val="24"/>
         </w:rPr>
@@ -1770,7 +1770,7 @@
       <w:proofErr w:type="spellEnd"/>
       <w:r>
         <w:rPr>
-          <w:rFonts w:ascii="Times New Roman" w:eastAsia="Times New Roman" w:hAnsi="Times New Roman" w:cs="Times New Roman"/>
+          <w:rFonts w:ascii="Times New Roman" w:hAnsi="Times New Roman" w:eastAsia="Times New Roman" w:cs="Times New Roman"/>
           <w:sz w:val="24"/>
           <w:szCs w:val="24"/>
         </w:rPr>
@@ -1779,7 +1779,7 @@
       <w:proofErr w:type="spellStart"/>
       <w:r>
         <w:rPr>
-          <w:rFonts w:ascii="Times New Roman" w:eastAsia="Times New Roman" w:hAnsi="Times New Roman" w:cs="Times New Roman"/>
+          <w:rFonts w:ascii="Times New Roman" w:hAnsi="Times New Roman" w:eastAsia="Times New Roman" w:cs="Times New Roman"/>
           <w:sz w:val="24"/>
           <w:szCs w:val="24"/>
         </w:rPr>
@@ -1788,7 +1788,7 @@
       <w:proofErr w:type="spellEnd"/>
       <w:r>
         <w:rPr>
-          <w:rFonts w:ascii="Times New Roman" w:eastAsia="Times New Roman" w:hAnsi="Times New Roman" w:cs="Times New Roman"/>
+          <w:rFonts w:ascii="Times New Roman" w:hAnsi="Times New Roman" w:eastAsia="Times New Roman" w:cs="Times New Roman"/>
           <w:sz w:val="24"/>
           <w:szCs w:val="24"/>
         </w:rPr>
@@ -1798,14 +1798,14 @@
     <w:p>
       <w:pPr>
         <w:rPr>
-          <w:rFonts w:ascii="Times New Roman" w:eastAsia="Times New Roman" w:hAnsi="Times New Roman" w:cs="Times New Roman"/>
+          <w:rFonts w:ascii="Times New Roman" w:hAnsi="Times New Roman" w:eastAsia="Times New Roman" w:cs="Times New Roman"/>
           <w:sz w:val="24"/>
           <w:szCs w:val="24"/>
         </w:rPr>
       </w:pPr>
       <w:r>
         <w:rPr>
-          <w:rFonts w:ascii="Times New Roman" w:eastAsia="Times New Roman" w:hAnsi="Times New Roman" w:cs="Times New Roman"/>
+          <w:rFonts w:ascii="Times New Roman" w:hAnsi="Times New Roman" w:eastAsia="Times New Roman" w:cs="Times New Roman"/>
           <w:sz w:val="24"/>
           <w:szCs w:val="24"/>
         </w:rPr>
@@ -1813,7 +1813,7 @@
       </w:r>
       <w:r>
         <w:rPr>
-          <w:rFonts w:ascii="Times New Roman" w:eastAsia="Times New Roman" w:hAnsi="Times New Roman" w:cs="Times New Roman"/>
+          <w:rFonts w:ascii="Times New Roman" w:hAnsi="Times New Roman" w:eastAsia="Times New Roman" w:cs="Times New Roman"/>
           <w:b/>
           <w:bCs/>
           <w:sz w:val="24"/>
@@ -1823,7 +1823,7 @@
       </w:r>
       <w:r>
         <w:rPr>
-          <w:rFonts w:ascii="Times New Roman" w:eastAsia="Times New Roman" w:hAnsi="Times New Roman" w:cs="Times New Roman"/>
+          <w:rFonts w:ascii="Times New Roman" w:hAnsi="Times New Roman" w:eastAsia="Times New Roman" w:cs="Times New Roman"/>
           <w:sz w:val="24"/>
           <w:szCs w:val="24"/>
         </w:rPr>
@@ -1832,7 +1832,7 @@
       <w:proofErr w:type="gramStart"/>
       <w:r>
         <w:rPr>
-          <w:rFonts w:ascii="Times New Roman" w:eastAsia="Times New Roman" w:hAnsi="Times New Roman" w:cs="Times New Roman"/>
+          <w:rFonts w:ascii="Times New Roman" w:hAnsi="Times New Roman" w:eastAsia="Times New Roman" w:cs="Times New Roman"/>
           <w:sz w:val="24"/>
           <w:szCs w:val="24"/>
         </w:rPr>
@@ -1841,7 +1841,7 @@
       <w:proofErr w:type="gramEnd"/>
       <w:r>
         <w:rPr>
-          <w:rFonts w:ascii="Times New Roman" w:eastAsia="Times New Roman" w:hAnsi="Times New Roman" w:cs="Times New Roman"/>
+          <w:rFonts w:ascii="Times New Roman" w:hAnsi="Times New Roman" w:eastAsia="Times New Roman" w:cs="Times New Roman"/>
           <w:sz w:val="24"/>
           <w:szCs w:val="24"/>
         </w:rPr>
@@ -1983,6 +1983,11 @@
           <w:rFonts w:ascii="Arial" w:hAnsi="Arial" w:cs="Arial"/>
         </w:rPr>
         <w:tab/>
+      </w:r>
+      <w:r>
+        <w:rPr>
+          <w:rFonts w:ascii="Arial" w:hAnsi="Arial" w:cs="Arial"/>
+        </w:rPr>
         <w:t>Use case will describe a process of how the user will start a game.</w:t>
       </w:r>
     </w:p>
@@ -2018,6 +2023,11 @@
           <w:rFonts w:ascii="Arial" w:hAnsi="Arial" w:cs="Arial"/>
         </w:rPr>
         <w:tab/>
+      </w:r>
+      <w:r>
+        <w:rPr>
+          <w:rFonts w:ascii="Arial" w:hAnsi="Arial" w:cs="Arial"/>
+        </w:rPr>
         <w:t>2.1 User</w:t>
       </w:r>
     </w:p>
@@ -2032,6 +2042,11 @@
           <w:rFonts w:ascii="Arial" w:hAnsi="Arial" w:cs="Arial"/>
         </w:rPr>
         <w:tab/>
+      </w:r>
+      <w:r>
+        <w:rPr>
+          <w:rFonts w:ascii="Arial" w:hAnsi="Arial" w:cs="Arial"/>
+        </w:rPr>
         <w:t>2.2 System</w:t>
       </w:r>
     </w:p>
@@ -2067,6 +2082,11 @@
           <w:rFonts w:ascii="Arial" w:hAnsi="Arial" w:cs="Arial"/>
         </w:rPr>
         <w:tab/>
+      </w:r>
+      <w:r>
+        <w:rPr>
+          <w:rFonts w:ascii="Arial" w:hAnsi="Arial" w:cs="Arial"/>
+        </w:rPr>
         <w:t>3.1 System is available</w:t>
       </w:r>
     </w:p>
@@ -2102,6 +2122,11 @@
           <w:rFonts w:ascii="Arial" w:hAnsi="Arial" w:cs="Arial"/>
         </w:rPr>
         <w:tab/>
+      </w:r>
+      <w:r>
+        <w:rPr>
+          <w:rFonts w:ascii="Arial" w:hAnsi="Arial" w:cs="Arial"/>
+        </w:rPr>
         <w:t>4.1 User opens the application and arrives on a home page</w:t>
       </w:r>
     </w:p>
@@ -2116,6 +2141,11 @@
           <w:rFonts w:ascii="Arial" w:hAnsi="Arial" w:cs="Arial"/>
         </w:rPr>
         <w:tab/>
+      </w:r>
+      <w:r>
+        <w:rPr>
+          <w:rFonts w:ascii="Arial" w:hAnsi="Arial" w:cs="Arial"/>
+        </w:rPr>
         <w:t>4.2 User selects a play button </w:t>
       </w:r>
     </w:p>
@@ -2130,6 +2160,11 @@
           <w:rFonts w:ascii="Arial" w:hAnsi="Arial" w:cs="Arial"/>
         </w:rPr>
         <w:tab/>
+      </w:r>
+      <w:r>
+        <w:rPr>
+          <w:rFonts w:ascii="Arial" w:hAnsi="Arial" w:cs="Arial"/>
+        </w:rPr>
         <w:t>4.3 System displays a quick tutorial </w:t>
       </w:r>
     </w:p>
@@ -2144,6 +2179,11 @@
           <w:rFonts w:ascii="Arial" w:hAnsi="Arial" w:cs="Arial"/>
         </w:rPr>
         <w:tab/>
+      </w:r>
+      <w:r>
+        <w:rPr>
+          <w:rFonts w:ascii="Arial" w:hAnsi="Arial" w:cs="Arial"/>
+        </w:rPr>
         <w:t>4.4 User closes a tutorial and starts a game</w:t>
       </w:r>
     </w:p>
@@ -2158,6 +2198,11 @@
           <w:rFonts w:ascii="Arial" w:hAnsi="Arial" w:cs="Arial"/>
         </w:rPr>
         <w:tab/>
+      </w:r>
+      <w:r>
+        <w:rPr>
+          <w:rFonts w:ascii="Arial" w:hAnsi="Arial" w:cs="Arial"/>
+        </w:rPr>
         <w:t>4.5 Terminate Use Case: Start</w:t>
       </w:r>
     </w:p>
@@ -2233,6 +2278,11 @@
           <w:rFonts w:ascii="Arial" w:hAnsi="Arial" w:cs="Arial"/>
         </w:rPr>
         <w:tab/>
+      </w:r>
+      <w:r>
+        <w:rPr>
+          <w:rFonts w:ascii="Arial" w:hAnsi="Arial" w:cs="Arial"/>
+        </w:rPr>
         <w:t>Use Case will describe a process of how the user gets to the settings screen to adjust settings.</w:t>
       </w:r>
     </w:p>
@@ -2268,6 +2318,11 @@
           <w:rFonts w:ascii="Arial" w:hAnsi="Arial" w:cs="Arial"/>
         </w:rPr>
         <w:tab/>
+      </w:r>
+      <w:r>
+        <w:rPr>
+          <w:rFonts w:ascii="Arial" w:hAnsi="Arial" w:cs="Arial"/>
+        </w:rPr>
         <w:t>2.1 User</w:t>
       </w:r>
     </w:p>
@@ -2282,6 +2337,11 @@
           <w:rFonts w:ascii="Arial" w:hAnsi="Arial" w:cs="Arial"/>
         </w:rPr>
         <w:tab/>
+      </w:r>
+      <w:r>
+        <w:rPr>
+          <w:rFonts w:ascii="Arial" w:hAnsi="Arial" w:cs="Arial"/>
+        </w:rPr>
         <w:t>2.2 System</w:t>
       </w:r>
     </w:p>
@@ -2317,6 +2377,11 @@
           <w:rFonts w:ascii="Arial" w:hAnsi="Arial" w:cs="Arial"/>
         </w:rPr>
         <w:tab/>
+      </w:r>
+      <w:r>
+        <w:rPr>
+          <w:rFonts w:ascii="Arial" w:hAnsi="Arial" w:cs="Arial"/>
+        </w:rPr>
         <w:t>3.1 System is available</w:t>
       </w:r>
     </w:p>
@@ -2373,6 +2438,11 @@
           <w:rFonts w:ascii="Arial" w:hAnsi="Arial" w:cs="Arial"/>
         </w:rPr>
         <w:tab/>
+      </w:r>
+      <w:r>
+        <w:rPr>
+          <w:rFonts w:ascii="Arial" w:hAnsi="Arial" w:cs="Arial"/>
+        </w:rPr>
         <w:t>4.2 User selects “Settings” button</w:t>
       </w:r>
     </w:p>
@@ -2387,6 +2457,11 @@
           <w:rFonts w:ascii="Arial" w:hAnsi="Arial" w:cs="Arial"/>
         </w:rPr>
         <w:tab/>
+      </w:r>
+      <w:r>
+        <w:rPr>
+          <w:rFonts w:ascii="Arial" w:hAnsi="Arial" w:cs="Arial"/>
+        </w:rPr>
         <w:t>4.3 System takes user to a Settings page</w:t>
       </w:r>
     </w:p>
@@ -2402,6 +2477,11 @@
         </w:rPr>
         <w:lastRenderedPageBreak/>
         <w:tab/>
+      </w:r>
+      <w:r>
+        <w:rPr>
+          <w:rFonts w:ascii="Arial" w:hAnsi="Arial" w:cs="Arial"/>
+        </w:rPr>
         <w:t>4.4 User adjusts Settings according to their needs:</w:t>
       </w:r>
     </w:p>
@@ -2422,6 +2502,11 @@
           <w:rFonts w:ascii="Arial" w:hAnsi="Arial" w:cs="Arial"/>
         </w:rPr>
         <w:tab/>
+      </w:r>
+      <w:r>
+        <w:rPr>
+          <w:rFonts w:ascii="Arial" w:hAnsi="Arial" w:cs="Arial"/>
+        </w:rPr>
         <w:t>4.4.1 User may adjust their volume</w:t>
       </w:r>
     </w:p>
@@ -2442,6 +2527,11 @@
           <w:rFonts w:ascii="Arial" w:hAnsi="Arial" w:cs="Arial"/>
         </w:rPr>
         <w:tab/>
+      </w:r>
+      <w:r>
+        <w:rPr>
+          <w:rFonts w:ascii="Arial" w:hAnsi="Arial" w:cs="Arial"/>
+        </w:rPr>
         <w:t>4.4.2 User may login or log out of their account (perform Use Case: Login)</w:t>
       </w:r>
     </w:p>
@@ -2456,6 +2546,11 @@
           <w:rFonts w:ascii="Arial" w:hAnsi="Arial" w:cs="Arial"/>
         </w:rPr>
         <w:tab/>
+      </w:r>
+      <w:r>
+        <w:rPr>
+          <w:rFonts w:ascii="Arial" w:hAnsi="Arial" w:cs="Arial"/>
+        </w:rPr>
         <w:t>4.5 System saves users adjustments</w:t>
       </w:r>
     </w:p>
@@ -2470,6 +2565,11 @@
           <w:rFonts w:ascii="Arial" w:hAnsi="Arial" w:cs="Arial"/>
         </w:rPr>
         <w:tab/>
+      </w:r>
+      <w:r>
+        <w:rPr>
+          <w:rFonts w:ascii="Arial" w:hAnsi="Arial" w:cs="Arial"/>
+        </w:rPr>
         <w:t>4.5 User presses “close” button</w:t>
       </w:r>
     </w:p>
@@ -2484,6 +2584,11 @@
           <w:rFonts w:ascii="Arial" w:hAnsi="Arial" w:cs="Arial"/>
         </w:rPr>
         <w:tab/>
+      </w:r>
+      <w:r>
+        <w:rPr>
+          <w:rFonts w:ascii="Arial" w:hAnsi="Arial" w:cs="Arial"/>
+        </w:rPr>
         <w:t>4.6 System takes user back to home page</w:t>
       </w:r>
     </w:p>
@@ -2498,6 +2603,11 @@
           <w:rFonts w:ascii="Arial" w:hAnsi="Arial" w:cs="Arial"/>
         </w:rPr>
         <w:tab/>
+      </w:r>
+      <w:r>
+        <w:rPr>
+          <w:rFonts w:ascii="Arial" w:hAnsi="Arial" w:cs="Arial"/>
+        </w:rPr>
         <w:t>4.7 Terminate Use Case: Settings</w:t>
       </w:r>
     </w:p>
@@ -2615,6 +2725,11 @@
           <w:rFonts w:ascii="Arial" w:hAnsi="Arial" w:cs="Arial"/>
         </w:rPr>
         <w:tab/>
+      </w:r>
+      <w:r>
+        <w:rPr>
+          <w:rFonts w:ascii="Arial" w:hAnsi="Arial" w:cs="Arial"/>
+        </w:rPr>
         <w:t>2.1 User</w:t>
       </w:r>
     </w:p>
@@ -2629,6 +2744,11 @@
           <w:rFonts w:ascii="Arial" w:hAnsi="Arial" w:cs="Arial"/>
         </w:rPr>
         <w:tab/>
+      </w:r>
+      <w:r>
+        <w:rPr>
+          <w:rFonts w:ascii="Arial" w:hAnsi="Arial" w:cs="Arial"/>
+        </w:rPr>
         <w:t>2.2 System</w:t>
       </w:r>
     </w:p>
@@ -2664,6 +2784,11 @@
           <w:rFonts w:ascii="Arial" w:hAnsi="Arial" w:cs="Arial"/>
         </w:rPr>
         <w:tab/>
+      </w:r>
+      <w:r>
+        <w:rPr>
+          <w:rFonts w:ascii="Arial" w:hAnsi="Arial" w:cs="Arial"/>
+        </w:rPr>
         <w:t>3.1 User has an internet connection</w:t>
       </w:r>
     </w:p>
@@ -2678,6 +2803,11 @@
           <w:rFonts w:ascii="Arial" w:hAnsi="Arial" w:cs="Arial"/>
         </w:rPr>
         <w:tab/>
+      </w:r>
+      <w:r>
+        <w:rPr>
+          <w:rFonts w:ascii="Arial" w:hAnsi="Arial" w:cs="Arial"/>
+        </w:rPr>
         <w:t>3.2 System is available</w:t>
       </w:r>
     </w:p>
@@ -2692,6 +2822,11 @@
           <w:rFonts w:ascii="Arial" w:hAnsi="Arial" w:cs="Arial"/>
         </w:rPr>
         <w:tab/>
+      </w:r>
+      <w:r>
+        <w:rPr>
+          <w:rFonts w:ascii="Arial" w:hAnsi="Arial" w:cs="Arial"/>
+        </w:rPr>
         <w:t>3.3 User has an account </w:t>
       </w:r>
     </w:p>
@@ -2706,6 +2841,11 @@
           <w:rFonts w:ascii="Arial" w:hAnsi="Arial" w:cs="Arial"/>
         </w:rPr>
         <w:tab/>
+      </w:r>
+      <w:r>
+        <w:rPr>
+          <w:rFonts w:ascii="Arial" w:hAnsi="Arial" w:cs="Arial"/>
+        </w:rPr>
         <w:t>3.4 User is in settings menu</w:t>
       </w:r>
     </w:p>
@@ -2762,6 +2902,11 @@
           <w:rFonts w:ascii="Arial" w:hAnsi="Arial" w:cs="Arial"/>
         </w:rPr>
         <w:tab/>
+      </w:r>
+      <w:r>
+        <w:rPr>
+          <w:rFonts w:ascii="Arial" w:hAnsi="Arial" w:cs="Arial"/>
+        </w:rPr>
         <w:t>4.2 User clicks on a log in button </w:t>
       </w:r>
     </w:p>
@@ -2776,6 +2921,11 @@
           <w:rFonts w:ascii="Arial" w:hAnsi="Arial" w:cs="Arial"/>
         </w:rPr>
         <w:tab/>
+      </w:r>
+      <w:r>
+        <w:rPr>
+          <w:rFonts w:ascii="Arial" w:hAnsi="Arial" w:cs="Arial"/>
+        </w:rPr>
         <w:t>4.3 System prompts user to enter their Login and Password information</w:t>
       </w:r>
     </w:p>
@@ -2790,6 +2940,11 @@
           <w:rFonts w:ascii="Arial" w:hAnsi="Arial" w:cs="Arial"/>
         </w:rPr>
         <w:tab/>
+      </w:r>
+      <w:r>
+        <w:rPr>
+          <w:rFonts w:ascii="Arial" w:hAnsi="Arial" w:cs="Arial"/>
+        </w:rPr>
         <w:t>4.4 User enters their information and clicks “Login”</w:t>
       </w:r>
     </w:p>
@@ -2810,6 +2965,11 @@
           <w:rFonts w:ascii="Arial" w:hAnsi="Arial" w:cs="Arial"/>
         </w:rPr>
         <w:tab/>
+      </w:r>
+      <w:r>
+        <w:rPr>
+          <w:rFonts w:ascii="Arial" w:hAnsi="Arial" w:cs="Arial"/>
+        </w:rPr>
         <w:t>4.4.1 If user doesn’t have existing account, go to alternate flow 5.1</w:t>
       </w:r>
     </w:p>
@@ -2824,6 +2984,11 @@
           <w:rFonts w:ascii="Arial" w:hAnsi="Arial" w:cs="Arial"/>
         </w:rPr>
         <w:tab/>
+      </w:r>
+      <w:r>
+        <w:rPr>
+          <w:rFonts w:ascii="Arial" w:hAnsi="Arial" w:cs="Arial"/>
+        </w:rPr>
         <w:t>4.5 System logged user into a system</w:t>
       </w:r>
     </w:p>
@@ -2838,6 +3003,11 @@
           <w:rFonts w:ascii="Arial" w:hAnsi="Arial" w:cs="Arial"/>
         </w:rPr>
         <w:tab/>
+      </w:r>
+      <w:r>
+        <w:rPr>
+          <w:rFonts w:ascii="Arial" w:hAnsi="Arial" w:cs="Arial"/>
+        </w:rPr>
         <w:t>4.6 Terminate Use Case: Login</w:t>
       </w:r>
     </w:p>
@@ -2874,6 +3044,11 @@
         </w:rPr>
         <w:lastRenderedPageBreak/>
         <w:tab/>
+      </w:r>
+      <w:r>
+        <w:rPr>
+          <w:rFonts w:ascii="Arial" w:hAnsi="Arial" w:cs="Arial"/>
+        </w:rPr>
         <w:t>5.1 User Does not have an existing account:</w:t>
       </w:r>
     </w:p>
@@ -3019,6 +3194,11 @@
           <w:rFonts w:ascii="Arial" w:hAnsi="Arial" w:cs="Arial"/>
         </w:rPr>
         <w:tab/>
+      </w:r>
+      <w:r>
+        <w:rPr>
+          <w:rFonts w:ascii="Arial" w:hAnsi="Arial" w:cs="Arial"/>
+        </w:rPr>
         <w:t>2.1 User</w:t>
       </w:r>
     </w:p>
@@ -3033,6 +3213,11 @@
           <w:rFonts w:ascii="Arial" w:hAnsi="Arial" w:cs="Arial"/>
         </w:rPr>
         <w:tab/>
+      </w:r>
+      <w:r>
+        <w:rPr>
+          <w:rFonts w:ascii="Arial" w:hAnsi="Arial" w:cs="Arial"/>
+        </w:rPr>
         <w:t>2.2 System</w:t>
       </w:r>
     </w:p>
@@ -3068,6 +3253,11 @@
           <w:rFonts w:ascii="Arial" w:hAnsi="Arial" w:cs="Arial"/>
         </w:rPr>
         <w:tab/>
+      </w:r>
+      <w:r>
+        <w:rPr>
+          <w:rFonts w:ascii="Arial" w:hAnsi="Arial" w:cs="Arial"/>
+        </w:rPr>
         <w:t>3.1 User has an internet connection</w:t>
       </w:r>
     </w:p>
@@ -3082,6 +3272,11 @@
           <w:rFonts w:ascii="Arial" w:hAnsi="Arial" w:cs="Arial"/>
         </w:rPr>
         <w:tab/>
+      </w:r>
+      <w:r>
+        <w:rPr>
+          <w:rFonts w:ascii="Arial" w:hAnsi="Arial" w:cs="Arial"/>
+        </w:rPr>
         <w:t>3.2 System is available</w:t>
       </w:r>
     </w:p>
@@ -3096,6 +3291,11 @@
           <w:rFonts w:ascii="Arial" w:hAnsi="Arial" w:cs="Arial"/>
         </w:rPr>
         <w:tab/>
+      </w:r>
+      <w:r>
+        <w:rPr>
+          <w:rFonts w:ascii="Arial" w:hAnsi="Arial" w:cs="Arial"/>
+        </w:rPr>
         <w:t>3.3 User is in settings menu</w:t>
       </w:r>
     </w:p>
@@ -3131,6 +3331,11 @@
           <w:rFonts w:ascii="Arial" w:hAnsi="Arial" w:cs="Arial"/>
         </w:rPr>
         <w:tab/>
+      </w:r>
+      <w:r>
+        <w:rPr>
+          <w:rFonts w:ascii="Arial" w:hAnsi="Arial" w:cs="Arial"/>
+        </w:rPr>
         <w:t>4.1 User arrives to “Settings” menu</w:t>
       </w:r>
     </w:p>
@@ -3145,6 +3350,11 @@
           <w:rFonts w:ascii="Arial" w:hAnsi="Arial" w:cs="Arial"/>
         </w:rPr>
         <w:tab/>
+      </w:r>
+      <w:r>
+        <w:rPr>
+          <w:rFonts w:ascii="Arial" w:hAnsi="Arial" w:cs="Arial"/>
+        </w:rPr>
         <w:t>4.2 User clicks on Create Account button</w:t>
       </w:r>
     </w:p>
@@ -3159,6 +3369,11 @@
           <w:rFonts w:ascii="Arial" w:hAnsi="Arial" w:cs="Arial"/>
         </w:rPr>
         <w:tab/>
+      </w:r>
+      <w:r>
+        <w:rPr>
+          <w:rFonts w:ascii="Arial" w:hAnsi="Arial" w:cs="Arial"/>
+        </w:rPr>
         <w:t>4.3 System Prompts user to Enter a new Login and Password</w:t>
       </w:r>
     </w:p>
@@ -3173,6 +3388,11 @@
           <w:rFonts w:ascii="Arial" w:hAnsi="Arial" w:cs="Arial"/>
         </w:rPr>
         <w:tab/>
+      </w:r>
+      <w:r>
+        <w:rPr>
+          <w:rFonts w:ascii="Arial" w:hAnsi="Arial" w:cs="Arial"/>
+        </w:rPr>
         <w:t>4.4 User enters login and password information and clicks create button</w:t>
       </w:r>
     </w:p>
@@ -3187,6 +3407,11 @@
           <w:rFonts w:ascii="Arial" w:hAnsi="Arial" w:cs="Arial"/>
         </w:rPr>
         <w:tab/>
+      </w:r>
+      <w:r>
+        <w:rPr>
+          <w:rFonts w:ascii="Arial" w:hAnsi="Arial" w:cs="Arial"/>
+        </w:rPr>
         <w:t>4.5 System Checks for the availability of the Login</w:t>
       </w:r>
     </w:p>
@@ -3207,6 +3432,11 @@
           <w:rFonts w:ascii="Arial" w:hAnsi="Arial" w:cs="Arial"/>
         </w:rPr>
         <w:tab/>
+      </w:r>
+      <w:r>
+        <w:rPr>
+          <w:rFonts w:ascii="Arial" w:hAnsi="Arial" w:cs="Arial"/>
+        </w:rPr>
         <w:t>4.5.1 If login isn’t available go to alternate flow 5.1</w:t>
       </w:r>
     </w:p>
@@ -3221,6 +3451,11 @@
           <w:rFonts w:ascii="Arial" w:hAnsi="Arial" w:cs="Arial"/>
         </w:rPr>
         <w:tab/>
+      </w:r>
+      <w:r>
+        <w:rPr>
+          <w:rFonts w:ascii="Arial" w:hAnsi="Arial" w:cs="Arial"/>
+        </w:rPr>
         <w:t>4.6 System saves Account information</w:t>
       </w:r>
     </w:p>
@@ -3235,6 +3470,11 @@
           <w:rFonts w:ascii="Arial" w:hAnsi="Arial" w:cs="Arial"/>
         </w:rPr>
         <w:tab/>
+      </w:r>
+      <w:r>
+        <w:rPr>
+          <w:rFonts w:ascii="Arial" w:hAnsi="Arial" w:cs="Arial"/>
+        </w:rPr>
         <w:t>4.7 Terminate Use Case: Create Account</w:t>
       </w:r>
     </w:p>
@@ -3311,6 +3551,11 @@
           <w:rFonts w:ascii="Arial" w:hAnsi="Arial" w:cs="Arial"/>
         </w:rPr>
         <w:tab/>
+      </w:r>
+      <w:r>
+        <w:rPr>
+          <w:rFonts w:ascii="Arial" w:hAnsi="Arial" w:cs="Arial"/>
+        </w:rPr>
         <w:t>5.1.1 System will notify a user that login isn’t available </w:t>
       </w:r>
     </w:p>
@@ -3331,6 +3576,11 @@
           <w:rFonts w:ascii="Arial" w:hAnsi="Arial" w:cs="Arial"/>
         </w:rPr>
         <w:tab/>
+      </w:r>
+      <w:r>
+        <w:rPr>
+          <w:rFonts w:ascii="Arial" w:hAnsi="Arial" w:cs="Arial"/>
+        </w:rPr>
         <w:t>5.1.2 Go back to 4.3</w:t>
       </w:r>
     </w:p>
@@ -3470,6 +3720,11 @@
           <w:rFonts w:ascii="Arial" w:hAnsi="Arial" w:cs="Arial"/>
         </w:rPr>
         <w:tab/>
+      </w:r>
+      <w:r>
+        <w:rPr>
+          <w:rFonts w:ascii="Arial" w:hAnsi="Arial" w:cs="Arial"/>
+        </w:rPr>
         <w:t>2.2 System</w:t>
       </w:r>
     </w:p>
@@ -3505,6 +3760,11 @@
           <w:rFonts w:ascii="Arial" w:hAnsi="Arial" w:cs="Arial"/>
         </w:rPr>
         <w:tab/>
+      </w:r>
+      <w:r>
+        <w:rPr>
+          <w:rFonts w:ascii="Arial" w:hAnsi="Arial" w:cs="Arial"/>
+        </w:rPr>
         <w:t>3.1 User has an internet connection</w:t>
       </w:r>
     </w:p>
@@ -3519,6 +3779,11 @@
           <w:rFonts w:ascii="Arial" w:hAnsi="Arial" w:cs="Arial"/>
         </w:rPr>
         <w:tab/>
+      </w:r>
+      <w:r>
+        <w:rPr>
+          <w:rFonts w:ascii="Arial" w:hAnsi="Arial" w:cs="Arial"/>
+        </w:rPr>
         <w:t>3.2 System is available</w:t>
       </w:r>
     </w:p>
@@ -3533,6 +3798,11 @@
           <w:rFonts w:ascii="Arial" w:hAnsi="Arial" w:cs="Arial"/>
         </w:rPr>
         <w:tab/>
+      </w:r>
+      <w:r>
+        <w:rPr>
+          <w:rFonts w:ascii="Arial" w:hAnsi="Arial" w:cs="Arial"/>
+        </w:rPr>
         <w:t>3.3 User has an active account</w:t>
       </w:r>
     </w:p>
@@ -3547,6 +3817,11 @@
           <w:rFonts w:ascii="Arial" w:hAnsi="Arial" w:cs="Arial"/>
         </w:rPr>
         <w:tab/>
+      </w:r>
+      <w:r>
+        <w:rPr>
+          <w:rFonts w:ascii="Arial" w:hAnsi="Arial" w:cs="Arial"/>
+        </w:rPr>
         <w:t>3.4 User is logged into their account</w:t>
       </w:r>
     </w:p>
@@ -3603,6 +3878,11 @@
           <w:rFonts w:ascii="Arial" w:hAnsi="Arial" w:cs="Arial"/>
         </w:rPr>
         <w:tab/>
+      </w:r>
+      <w:r>
+        <w:rPr>
+          <w:rFonts w:ascii="Arial" w:hAnsi="Arial" w:cs="Arial"/>
+        </w:rPr>
         <w:t>4.2 User clicks on a leaderboard button</w:t>
       </w:r>
     </w:p>
@@ -3617,6 +3897,11 @@
           <w:rFonts w:ascii="Arial" w:hAnsi="Arial" w:cs="Arial"/>
         </w:rPr>
         <w:tab/>
+      </w:r>
+      <w:r>
+        <w:rPr>
+          <w:rFonts w:ascii="Arial" w:hAnsi="Arial" w:cs="Arial"/>
+        </w:rPr>
         <w:t>4.3 System takes user to a Leaderboard menu</w:t>
       </w:r>
     </w:p>
@@ -3637,6 +3922,11 @@
           <w:rFonts w:ascii="Arial" w:hAnsi="Arial" w:cs="Arial"/>
         </w:rPr>
         <w:tab/>
+      </w:r>
+      <w:r>
+        <w:rPr>
+          <w:rFonts w:ascii="Arial" w:hAnsi="Arial" w:cs="Arial"/>
+        </w:rPr>
         <w:t>4.3.1 If user isn’t logged in, go to alternate flow 5.1</w:t>
       </w:r>
     </w:p>
@@ -3651,6 +3941,11 @@
           <w:rFonts w:ascii="Arial" w:hAnsi="Arial" w:cs="Arial"/>
         </w:rPr>
         <w:tab/>
+      </w:r>
+      <w:r>
+        <w:rPr>
+          <w:rFonts w:ascii="Arial" w:hAnsi="Arial" w:cs="Arial"/>
+        </w:rPr>
         <w:t>4.4 User can scroll and see their position on a leaderboard</w:t>
       </w:r>
     </w:p>
@@ -3665,6 +3960,11 @@
           <w:rFonts w:ascii="Arial" w:hAnsi="Arial" w:cs="Arial"/>
         </w:rPr>
         <w:tab/>
+      </w:r>
+      <w:r>
+        <w:rPr>
+          <w:rFonts w:ascii="Arial" w:hAnsi="Arial" w:cs="Arial"/>
+        </w:rPr>
         <w:t>4.5 User clicks on “X” to go back to home menu</w:t>
       </w:r>
     </w:p>
@@ -3679,6 +3979,11 @@
           <w:rFonts w:ascii="Arial" w:hAnsi="Arial" w:cs="Arial"/>
         </w:rPr>
         <w:tab/>
+      </w:r>
+      <w:r>
+        <w:rPr>
+          <w:rFonts w:ascii="Arial" w:hAnsi="Arial" w:cs="Arial"/>
+        </w:rPr>
         <w:t>4.6 Terminate Use Case: Leaderboard</w:t>
       </w:r>
     </w:p>
@@ -3741,6 +4046,11 @@
           <w:rFonts w:ascii="Arial" w:hAnsi="Arial" w:cs="Arial"/>
         </w:rPr>
         <w:tab/>
+      </w:r>
+      <w:r>
+        <w:rPr>
+          <w:rFonts w:ascii="Arial" w:hAnsi="Arial" w:cs="Arial"/>
+        </w:rPr>
         <w:t>5.1.1 Perform Use Case: Login</w:t>
       </w:r>
     </w:p>
@@ -3761,6 +4071,11 @@
           <w:rFonts w:ascii="Arial" w:hAnsi="Arial" w:cs="Arial"/>
         </w:rPr>
         <w:tab/>
+      </w:r>
+      <w:r>
+        <w:rPr>
+          <w:rFonts w:ascii="Arial" w:hAnsi="Arial" w:cs="Arial"/>
+        </w:rPr>
         <w:t>5.1.2 Go back to 4.3</w:t>
       </w:r>
     </w:p>
@@ -3893,6 +4208,11 @@
           <w:rFonts w:ascii="Arial" w:hAnsi="Arial" w:cs="Arial"/>
         </w:rPr>
         <w:tab/>
+      </w:r>
+      <w:r>
+        <w:rPr>
+          <w:rFonts w:ascii="Arial" w:hAnsi="Arial" w:cs="Arial"/>
+        </w:rPr>
         <w:t>2.1 User</w:t>
       </w:r>
     </w:p>
@@ -3907,6 +4227,11 @@
           <w:rFonts w:ascii="Arial" w:hAnsi="Arial" w:cs="Arial"/>
         </w:rPr>
         <w:tab/>
+      </w:r>
+      <w:r>
+        <w:rPr>
+          <w:rFonts w:ascii="Arial" w:hAnsi="Arial" w:cs="Arial"/>
+        </w:rPr>
         <w:t>2.2 System</w:t>
       </w:r>
     </w:p>
@@ -4005,6 +4330,11 @@
           <w:rFonts w:ascii="Arial" w:hAnsi="Arial" w:cs="Arial"/>
         </w:rPr>
         <w:tab/>
+      </w:r>
+      <w:r>
+        <w:rPr>
+          <w:rFonts w:ascii="Arial" w:hAnsi="Arial" w:cs="Arial"/>
+        </w:rPr>
         <w:t>4.2 User clicks on a shop button</w:t>
       </w:r>
     </w:p>
@@ -4019,6 +4349,11 @@
           <w:rFonts w:ascii="Arial" w:hAnsi="Arial" w:cs="Arial"/>
         </w:rPr>
         <w:tab/>
+      </w:r>
+      <w:r>
+        <w:rPr>
+          <w:rFonts w:ascii="Arial" w:hAnsi="Arial" w:cs="Arial"/>
+        </w:rPr>
         <w:t>4.3 System takes user to a shop menu</w:t>
       </w:r>
     </w:p>
@@ -4033,6 +4368,11 @@
           <w:rFonts w:ascii="Arial" w:hAnsi="Arial" w:cs="Arial"/>
         </w:rPr>
         <w:tab/>
+      </w:r>
+      <w:r>
+        <w:rPr>
+          <w:rFonts w:ascii="Arial" w:hAnsi="Arial" w:cs="Arial"/>
+        </w:rPr>
         <w:t>4.4 User clicks on the item he wants to buy/upgrade</w:t>
       </w:r>
     </w:p>
@@ -4053,6 +4393,11 @@
           <w:rFonts w:ascii="Arial" w:hAnsi="Arial" w:cs="Arial"/>
         </w:rPr>
         <w:tab/>
+      </w:r>
+      <w:r>
+        <w:rPr>
+          <w:rFonts w:ascii="Arial" w:hAnsi="Arial" w:cs="Arial"/>
+        </w:rPr>
         <w:t>4.4.1 If funds are insufficient, go to alternate flow 5.1</w:t>
       </w:r>
     </w:p>
@@ -4067,6 +4412,11 @@
           <w:rFonts w:ascii="Arial" w:hAnsi="Arial" w:cs="Arial"/>
         </w:rPr>
         <w:tab/>
+      </w:r>
+      <w:r>
+        <w:rPr>
+          <w:rFonts w:ascii="Arial" w:hAnsi="Arial" w:cs="Arial"/>
+        </w:rPr>
         <w:t xml:space="preserve">4.5 System processes </w:t>
       </w:r>
       <w:proofErr w:type="gramStart"/>
@@ -4095,6 +4445,11 @@
           <w:rFonts w:ascii="Arial" w:hAnsi="Arial" w:cs="Arial"/>
         </w:rPr>
         <w:tab/>
+      </w:r>
+      <w:r>
+        <w:rPr>
+          <w:rFonts w:ascii="Arial" w:hAnsi="Arial" w:cs="Arial"/>
+        </w:rPr>
         <w:t>4.6 User can go back to step 4.4 if necessary</w:t>
       </w:r>
     </w:p>
@@ -4109,6 +4464,11 @@
           <w:rFonts w:ascii="Arial" w:hAnsi="Arial" w:cs="Arial"/>
         </w:rPr>
         <w:tab/>
+      </w:r>
+      <w:r>
+        <w:rPr>
+          <w:rFonts w:ascii="Arial" w:hAnsi="Arial" w:cs="Arial"/>
+        </w:rPr>
         <w:t>4.7 User can click “X” to go back to home menu</w:t>
       </w:r>
     </w:p>
@@ -4123,6 +4483,11 @@
           <w:rFonts w:ascii="Arial" w:hAnsi="Arial" w:cs="Arial"/>
         </w:rPr>
         <w:tab/>
+      </w:r>
+      <w:r>
+        <w:rPr>
+          <w:rFonts w:ascii="Arial" w:hAnsi="Arial" w:cs="Arial"/>
+        </w:rPr>
         <w:t>4.8 System takes user to home menu</w:t>
       </w:r>
     </w:p>
@@ -4137,6 +4502,11 @@
           <w:rFonts w:ascii="Arial" w:hAnsi="Arial" w:cs="Arial"/>
         </w:rPr>
         <w:tab/>
+      </w:r>
+      <w:r>
+        <w:rPr>
+          <w:rFonts w:ascii="Arial" w:hAnsi="Arial" w:cs="Arial"/>
+        </w:rPr>
         <w:t>4.9 Terminate Use Case: Shop</w:t>
       </w:r>
     </w:p>
@@ -4172,6 +4542,11 @@
           <w:rFonts w:ascii="Arial" w:hAnsi="Arial" w:cs="Arial"/>
         </w:rPr>
         <w:tab/>
+      </w:r>
+      <w:r>
+        <w:rPr>
+          <w:rFonts w:ascii="Arial" w:hAnsi="Arial" w:cs="Arial"/>
+        </w:rPr>
         <w:t>5.1 If funds are insufficient</w:t>
       </w:r>
     </w:p>
@@ -4192,6 +4567,11 @@
           <w:rFonts w:ascii="Arial" w:hAnsi="Arial" w:cs="Arial"/>
         </w:rPr>
         <w:tab/>
+      </w:r>
+      <w:r>
+        <w:rPr>
+          <w:rFonts w:ascii="Arial" w:hAnsi="Arial" w:cs="Arial"/>
+        </w:rPr>
         <w:t>5.1.1 Notify user that funds are insufficient</w:t>
       </w:r>
     </w:p>
@@ -4212,6 +4592,11 @@
           <w:rFonts w:ascii="Arial" w:hAnsi="Arial" w:cs="Arial"/>
         </w:rPr>
         <w:tab/>
+      </w:r>
+      <w:r>
+        <w:rPr>
+          <w:rFonts w:ascii="Arial" w:hAnsi="Arial" w:cs="Arial"/>
+        </w:rPr>
         <w:t>5.1.2 Take user back to step 4.4</w:t>
       </w:r>
     </w:p>
@@ -4301,6 +4686,11 @@
           <w:rFonts w:ascii="Arial" w:hAnsi="Arial" w:cs="Arial"/>
         </w:rPr>
         <w:tab/>
+      </w:r>
+      <w:r>
+        <w:rPr>
+          <w:rFonts w:ascii="Arial" w:hAnsi="Arial" w:cs="Arial"/>
+        </w:rPr>
         <w:t>Use Case will describe how user will use shooting function of the game</w:t>
       </w:r>
     </w:p>
@@ -4357,6 +4747,11 @@
           <w:rFonts w:ascii="Arial" w:hAnsi="Arial" w:cs="Arial"/>
         </w:rPr>
         <w:tab/>
+      </w:r>
+      <w:r>
+        <w:rPr>
+          <w:rFonts w:ascii="Arial" w:hAnsi="Arial" w:cs="Arial"/>
+        </w:rPr>
         <w:t>2.2 System</w:t>
       </w:r>
     </w:p>
@@ -4414,6 +4809,11 @@
         </w:rPr>
         <w:lastRenderedPageBreak/>
         <w:tab/>
+      </w:r>
+      <w:r>
+        <w:rPr>
+          <w:rFonts w:ascii="Arial" w:hAnsi="Arial" w:cs="Arial"/>
+        </w:rPr>
         <w:t>3.2 User is in the game menu</w:t>
       </w:r>
     </w:p>
@@ -4428,6 +4828,11 @@
           <w:rFonts w:ascii="Arial" w:hAnsi="Arial" w:cs="Arial"/>
         </w:rPr>
         <w:tab/>
+      </w:r>
+      <w:r>
+        <w:rPr>
+          <w:rFonts w:ascii="Arial" w:hAnsi="Arial" w:cs="Arial"/>
+        </w:rPr>
         <w:t>3.3 User has ammunition</w:t>
       </w:r>
     </w:p>
@@ -4484,6 +4889,11 @@
           <w:rFonts w:ascii="Arial" w:hAnsi="Arial" w:cs="Arial"/>
         </w:rPr>
         <w:tab/>
+      </w:r>
+      <w:r>
+        <w:rPr>
+          <w:rFonts w:ascii="Arial" w:hAnsi="Arial" w:cs="Arial"/>
+        </w:rPr>
         <w:t>4.2 Covid Particles appear</w:t>
       </w:r>
     </w:p>
@@ -4498,6 +4908,11 @@
           <w:rFonts w:ascii="Arial" w:hAnsi="Arial" w:cs="Arial"/>
         </w:rPr>
         <w:tab/>
+      </w:r>
+      <w:r>
+        <w:rPr>
+          <w:rFonts w:ascii="Arial" w:hAnsi="Arial" w:cs="Arial"/>
+        </w:rPr>
         <w:t>4.3 User will press a “shoot” button </w:t>
       </w:r>
     </w:p>
@@ -4518,6 +4933,11 @@
           <w:rFonts w:ascii="Arial" w:hAnsi="Arial" w:cs="Arial"/>
         </w:rPr>
         <w:tab/>
+      </w:r>
+      <w:r>
+        <w:rPr>
+          <w:rFonts w:ascii="Arial" w:hAnsi="Arial" w:cs="Arial"/>
+        </w:rPr>
         <w:t>4.3.1 If there is no ammo, go to alternate flow 5.1</w:t>
       </w:r>
     </w:p>
@@ -4532,6 +4952,11 @@
           <w:rFonts w:ascii="Arial" w:hAnsi="Arial" w:cs="Arial"/>
         </w:rPr>
         <w:tab/>
+      </w:r>
+      <w:r>
+        <w:rPr>
+          <w:rFonts w:ascii="Arial" w:hAnsi="Arial" w:cs="Arial"/>
+        </w:rPr>
         <w:t>4.4 System will register the action and displays shooting animation and shows ammo particle</w:t>
       </w:r>
     </w:p>
@@ -4546,6 +4971,11 @@
           <w:rFonts w:ascii="Arial" w:hAnsi="Arial" w:cs="Arial"/>
         </w:rPr>
         <w:tab/>
+      </w:r>
+      <w:r>
+        <w:rPr>
+          <w:rFonts w:ascii="Arial" w:hAnsi="Arial" w:cs="Arial"/>
+        </w:rPr>
         <w:t>4.5 System will decrease ammo count</w:t>
       </w:r>
     </w:p>
@@ -4560,6 +4990,11 @@
           <w:rFonts w:ascii="Arial" w:hAnsi="Arial" w:cs="Arial"/>
         </w:rPr>
         <w:tab/>
+      </w:r>
+      <w:r>
+        <w:rPr>
+          <w:rFonts w:ascii="Arial" w:hAnsi="Arial" w:cs="Arial"/>
+        </w:rPr>
         <w:t>4.6 Terminate Use Case: Shoot</w:t>
       </w:r>
     </w:p>
@@ -4781,6 +5216,11 @@
           <w:rFonts w:ascii="Arial" w:hAnsi="Arial" w:cs="Arial"/>
         </w:rPr>
         <w:tab/>
+      </w:r>
+      <w:r>
+        <w:rPr>
+          <w:rFonts w:ascii="Arial" w:hAnsi="Arial" w:cs="Arial"/>
+        </w:rPr>
         <w:t>2.2 System</w:t>
       </w:r>
     </w:p>
@@ -4837,6 +5277,11 @@
           <w:rFonts w:ascii="Arial" w:hAnsi="Arial" w:cs="Arial"/>
         </w:rPr>
         <w:tab/>
+      </w:r>
+      <w:r>
+        <w:rPr>
+          <w:rFonts w:ascii="Arial" w:hAnsi="Arial" w:cs="Arial"/>
+        </w:rPr>
         <w:t>3.2 User is in the game menu</w:t>
       </w:r>
     </w:p>
@@ -4851,6 +5296,11 @@
           <w:rFonts w:ascii="Arial" w:hAnsi="Arial" w:cs="Arial"/>
         </w:rPr>
         <w:tab/>
+      </w:r>
+      <w:r>
+        <w:rPr>
+          <w:rFonts w:ascii="Arial" w:hAnsi="Arial" w:cs="Arial"/>
+        </w:rPr>
         <w:t>3.3 Ammunition is on the game canvas</w:t>
       </w:r>
     </w:p>
@@ -4907,6 +5357,11 @@
           <w:rFonts w:ascii="Arial" w:hAnsi="Arial" w:cs="Arial"/>
         </w:rPr>
         <w:tab/>
+      </w:r>
+      <w:r>
+        <w:rPr>
+          <w:rFonts w:ascii="Arial" w:hAnsi="Arial" w:cs="Arial"/>
+        </w:rPr>
         <w:t>4.2 System creates and displays ammunition particle on the canvas</w:t>
       </w:r>
     </w:p>
@@ -4922,6 +5377,11 @@
         </w:rPr>
         <w:lastRenderedPageBreak/>
         <w:tab/>
+      </w:r>
+      <w:r>
+        <w:rPr>
+          <w:rFonts w:ascii="Arial" w:hAnsi="Arial" w:cs="Arial"/>
+        </w:rPr>
         <w:t>4.3 User performs Use Case: Move</w:t>
       </w:r>
     </w:p>
@@ -4936,6 +5396,11 @@
           <w:rFonts w:ascii="Arial" w:hAnsi="Arial" w:cs="Arial"/>
         </w:rPr>
         <w:tab/>
+      </w:r>
+      <w:r>
+        <w:rPr>
+          <w:rFonts w:ascii="Arial" w:hAnsi="Arial" w:cs="Arial"/>
+        </w:rPr>
         <w:t>4.4 User hovers over the ammunition particle </w:t>
       </w:r>
     </w:p>
@@ -4950,6 +5415,11 @@
           <w:rFonts w:ascii="Arial" w:hAnsi="Arial" w:cs="Arial"/>
         </w:rPr>
         <w:tab/>
+      </w:r>
+      <w:r>
+        <w:rPr>
+          <w:rFonts w:ascii="Arial" w:hAnsi="Arial" w:cs="Arial"/>
+        </w:rPr>
         <w:t>4.5 System registers the interaction of the ammunition and a player</w:t>
       </w:r>
     </w:p>
@@ -4964,6 +5434,11 @@
           <w:rFonts w:ascii="Arial" w:hAnsi="Arial" w:cs="Arial"/>
         </w:rPr>
         <w:tab/>
+      </w:r>
+      <w:r>
+        <w:rPr>
+          <w:rFonts w:ascii="Arial" w:hAnsi="Arial" w:cs="Arial"/>
+        </w:rPr>
         <w:t>4.6 System increases amount of ammunition</w:t>
       </w:r>
     </w:p>
@@ -4978,6 +5453,11 @@
           <w:rFonts w:ascii="Arial" w:hAnsi="Arial" w:cs="Arial"/>
         </w:rPr>
         <w:tab/>
+      </w:r>
+      <w:r>
+        <w:rPr>
+          <w:rFonts w:ascii="Arial" w:hAnsi="Arial" w:cs="Arial"/>
+        </w:rPr>
         <w:t>4.7 Terminate Use Case: Collect ammunition</w:t>
       </w:r>
     </w:p>
@@ -5130,6 +5610,11 @@
           <w:rFonts w:ascii="Arial" w:hAnsi="Arial" w:cs="Arial"/>
         </w:rPr>
         <w:tab/>
+      </w:r>
+      <w:r>
+        <w:rPr>
+          <w:rFonts w:ascii="Arial" w:hAnsi="Arial" w:cs="Arial"/>
+        </w:rPr>
         <w:t>2.2 System</w:t>
       </w:r>
     </w:p>
@@ -5186,6 +5671,11 @@
           <w:rFonts w:ascii="Arial" w:hAnsi="Arial" w:cs="Arial"/>
         </w:rPr>
         <w:tab/>
+      </w:r>
+      <w:r>
+        <w:rPr>
+          <w:rFonts w:ascii="Arial" w:hAnsi="Arial" w:cs="Arial"/>
+        </w:rPr>
         <w:t>3.2 User is in the game screen</w:t>
       </w:r>
     </w:p>
@@ -5200,6 +5690,11 @@
           <w:rFonts w:ascii="Arial" w:hAnsi="Arial" w:cs="Arial"/>
         </w:rPr>
         <w:tab/>
+      </w:r>
+      <w:r>
+        <w:rPr>
+          <w:rFonts w:ascii="Arial" w:hAnsi="Arial" w:cs="Arial"/>
+        </w:rPr>
         <w:t>3.3 System has created Covid particles</w:t>
       </w:r>
     </w:p>
@@ -5214,6 +5709,11 @@
           <w:rFonts w:ascii="Arial" w:hAnsi="Arial" w:cs="Arial"/>
         </w:rPr>
         <w:tab/>
+      </w:r>
+      <w:r>
+        <w:rPr>
+          <w:rFonts w:ascii="Arial" w:hAnsi="Arial" w:cs="Arial"/>
+        </w:rPr>
         <w:t>3.4 User has ammunition</w:t>
       </w:r>
     </w:p>
@@ -5270,6 +5770,11 @@
           <w:rFonts w:ascii="Arial" w:hAnsi="Arial" w:cs="Arial"/>
         </w:rPr>
         <w:tab/>
+      </w:r>
+      <w:r>
+        <w:rPr>
+          <w:rFonts w:ascii="Arial" w:hAnsi="Arial" w:cs="Arial"/>
+        </w:rPr>
         <w:t>4.2 System created Covid particles</w:t>
       </w:r>
     </w:p>
@@ -5284,6 +5789,11 @@
           <w:rFonts w:ascii="Arial" w:hAnsi="Arial" w:cs="Arial"/>
         </w:rPr>
         <w:tab/>
+      </w:r>
+      <w:r>
+        <w:rPr>
+          <w:rFonts w:ascii="Arial" w:hAnsi="Arial" w:cs="Arial"/>
+        </w:rPr>
         <w:t>4.3 User performs Use Case: Move to line up with Covid Particle</w:t>
       </w:r>
     </w:p>
@@ -5298,6 +5808,11 @@
           <w:rFonts w:ascii="Arial" w:hAnsi="Arial" w:cs="Arial"/>
         </w:rPr>
         <w:tab/>
+      </w:r>
+      <w:r>
+        <w:rPr>
+          <w:rFonts w:ascii="Arial" w:hAnsi="Arial" w:cs="Arial"/>
+        </w:rPr>
         <w:t>4.4 User performs Use Case: Shoot</w:t>
       </w:r>
     </w:p>
@@ -5312,6 +5827,11 @@
           <w:rFonts w:ascii="Arial" w:hAnsi="Arial" w:cs="Arial"/>
         </w:rPr>
         <w:tab/>
+      </w:r>
+      <w:r>
+        <w:rPr>
+          <w:rFonts w:ascii="Arial" w:hAnsi="Arial" w:cs="Arial"/>
+        </w:rPr>
         <w:t>4.5 If ammunition particle touched Covid particle</w:t>
       </w:r>
     </w:p>
@@ -5332,6 +5852,11 @@
           <w:rFonts w:ascii="Arial" w:hAnsi="Arial" w:cs="Arial"/>
         </w:rPr>
         <w:tab/>
+      </w:r>
+      <w:r>
+        <w:rPr>
+          <w:rFonts w:ascii="Arial" w:hAnsi="Arial" w:cs="Arial"/>
+        </w:rPr>
         <w:t>4.5.1 System registers a hit</w:t>
       </w:r>
     </w:p>
@@ -5352,6 +5877,11 @@
           <w:rFonts w:ascii="Arial" w:hAnsi="Arial" w:cs="Arial"/>
         </w:rPr>
         <w:tab/>
+      </w:r>
+      <w:r>
+        <w:rPr>
+          <w:rFonts w:ascii="Arial" w:hAnsi="Arial" w:cs="Arial"/>
+        </w:rPr>
         <w:t>4.5.2 Covid particle life points will decrease</w:t>
       </w:r>
     </w:p>
@@ -5378,6 +5908,11 @@
           <w:rFonts w:ascii="Arial" w:hAnsi="Arial" w:cs="Arial"/>
         </w:rPr>
         <w:tab/>
+      </w:r>
+      <w:r>
+        <w:rPr>
+          <w:rFonts w:ascii="Arial" w:hAnsi="Arial" w:cs="Arial"/>
+        </w:rPr>
         <w:t>4.5.2.1 If life points reach 0 go to step 4.7</w:t>
       </w:r>
     </w:p>
@@ -5392,6 +5927,11 @@
           <w:rFonts w:ascii="Arial" w:hAnsi="Arial" w:cs="Arial"/>
         </w:rPr>
         <w:tab/>
+      </w:r>
+      <w:r>
+        <w:rPr>
+          <w:rFonts w:ascii="Arial" w:hAnsi="Arial" w:cs="Arial"/>
+        </w:rPr>
         <w:t>4.6 If life points are above 0, go back to step 4.3</w:t>
       </w:r>
     </w:p>
@@ -5406,6 +5946,11 @@
           <w:rFonts w:ascii="Arial" w:hAnsi="Arial" w:cs="Arial"/>
         </w:rPr>
         <w:tab/>
+      </w:r>
+      <w:r>
+        <w:rPr>
+          <w:rFonts w:ascii="Arial" w:hAnsi="Arial" w:cs="Arial"/>
+        </w:rPr>
         <w:t>4.7 System registers a destruction of a particle and hides it from the game screen</w:t>
       </w:r>
     </w:p>
@@ -5420,6 +5965,11 @@
           <w:rFonts w:ascii="Arial" w:hAnsi="Arial" w:cs="Arial"/>
         </w:rPr>
         <w:tab/>
+      </w:r>
+      <w:r>
+        <w:rPr>
+          <w:rFonts w:ascii="Arial" w:hAnsi="Arial" w:cs="Arial"/>
+        </w:rPr>
         <w:t>4.8 System registers points for destroying a Covid Particle</w:t>
       </w:r>
     </w:p>
@@ -5435,6 +5985,11 @@
         </w:rPr>
         <w:lastRenderedPageBreak/>
         <w:tab/>
+      </w:r>
+      <w:r>
+        <w:rPr>
+          <w:rFonts w:ascii="Arial" w:hAnsi="Arial" w:cs="Arial"/>
+        </w:rPr>
         <w:t>4.9 Terminate Use Case: Destroy</w:t>
       </w:r>
     </w:p>
@@ -5600,6 +6155,11 @@
           <w:rFonts w:ascii="Arial" w:hAnsi="Arial" w:cs="Arial"/>
         </w:rPr>
         <w:tab/>
+      </w:r>
+      <w:r>
+        <w:rPr>
+          <w:rFonts w:ascii="Arial" w:hAnsi="Arial" w:cs="Arial"/>
+        </w:rPr>
         <w:t>2.2 System</w:t>
       </w:r>
     </w:p>
@@ -5719,6 +6279,11 @@
           <w:rFonts w:ascii="Arial" w:hAnsi="Arial" w:cs="Arial"/>
         </w:rPr>
         <w:tab/>
+      </w:r>
+      <w:r>
+        <w:rPr>
+          <w:rFonts w:ascii="Arial" w:hAnsi="Arial" w:cs="Arial"/>
+        </w:rPr>
         <w:t>4.2 User uses arrow keys on keyboard to move the vaccine to shoot said covid cell mentioned in 4.1.</w:t>
       </w:r>
     </w:p>
@@ -5733,35 +6298,932 @@
           <w:rFonts w:ascii="Arial" w:hAnsi="Arial" w:cs="Arial"/>
         </w:rPr>
         <w:tab/>
+      </w:r>
+      <w:r>
+        <w:rPr>
+          <w:rFonts w:ascii="Arial" w:hAnsi="Arial" w:cs="Arial"/>
+        </w:rPr>
         <w:t>4.3 User uses arrow keys on keyboard to collect a potential spawn of the vaccine to replenish ammunition.</w:t>
       </w:r>
     </w:p>
     <w:p>
       <w:pPr>
-        <w:rPr>
-          <w:rFonts w:ascii="Arial" w:hAnsi="Arial" w:cs="Arial"/>
-        </w:rPr>
-      </w:pPr>
-    </w:p>
-    <w:p>
-      <w:pPr>
-        <w:pStyle w:val="NormalWeb"/>
-        <w:spacing w:before="0" w:beforeAutospacing="0" w:after="0" w:afterAutospacing="0"/>
-      </w:pPr>
-      <w:r>
-        <w:rPr>
-          <w:rFonts w:ascii="Arial" w:hAnsi="Arial" w:cs="Arial"/>
-          <w:b/>
-          <w:bCs/>
-          <w:color w:val="000000"/>
+        <w:pStyle w:val="Normal"/>
+        <w:rPr>
+          <w:rFonts w:ascii="Arial" w:hAnsi="Arial" w:cs="Arial"/>
+        </w:rPr>
+      </w:pPr>
+    </w:p>
+    <w:p>
+      <w:r>
+        <w:rPr>
+          <w:rFonts w:ascii="Arial" w:hAnsi="Arial" w:eastAsia="Arial" w:cs="Arial"/>
+          <w:b w:val="1"/>
+          <w:bCs w:val="1"/>
+          <w:i w:val="0"/>
+          <w:iCs w:val="0"/>
+          <w:strike w:val="0"/>
+          <w:dstrike w:val="0"/>
+          <w:noProof w:val="0"/>
+          <w:color w:val="000000" w:themeColor="text1" w:themeTint="FF" w:themeShade="FF"/>
           <w:sz w:val="22"/>
           <w:szCs w:val="22"/>
+          <w:u w:val="none"/>
+          <w:lang w:val="en-US"/>
+        </w:rPr>
+        <w:t>Initial list of High-Level Functional Requirements</w:t>
+      </w:r>
+    </w:p>
+    <w:p>
+      <w:pPr>
+        <w:pStyle w:val="ListParagraph"/>
+        <w:numPr>
+          <w:ilvl w:val="0"/>
+          <w:numId w:val="8"/>
+        </w:numPr>
+        <w:rPr>
+          <w:rFonts w:ascii="Arial" w:hAnsi="Arial" w:eastAsia="Arial" w:cs="Arial" w:asciiTheme="minorAscii" w:hAnsiTheme="minorAscii" w:eastAsiaTheme="minorAscii" w:cstheme="minorAscii"/>
+          <w:b w:val="1"/>
+          <w:bCs w:val="1"/>
+          <w:i w:val="0"/>
+          <w:iCs w:val="0"/>
+          <w:color w:val="000000" w:themeColor="text1" w:themeTint="FF" w:themeShade="FF"/>
+          <w:sz w:val="22"/>
+          <w:szCs w:val="22"/>
+        </w:rPr>
+      </w:pPr>
+      <w:r>
+        <w:rPr>
+          <w:rFonts w:ascii="Arial" w:hAnsi="Arial" w:eastAsia="Arial" w:cs="Arial"/>
+          <w:b w:val="1"/>
+          <w:bCs w:val="1"/>
+          <w:i w:val="0"/>
+          <w:iCs w:val="0"/>
+          <w:strike w:val="0"/>
+          <w:dstrike w:val="0"/>
+          <w:noProof w:val="0"/>
+          <w:color w:val="000000" w:themeColor="text1" w:themeTint="FF" w:themeShade="FF"/>
+          <w:sz w:val="22"/>
+          <w:szCs w:val="22"/>
+          <w:u w:val="none"/>
+          <w:lang w:val="en-US"/>
+        </w:rPr>
+        <w:t xml:space="preserve">Authentication </w:t>
+      </w:r>
+      <w:r>
+        <w:rPr>
+          <w:rFonts w:ascii="Arial" w:hAnsi="Arial" w:eastAsia="Arial" w:cs="Arial"/>
+          <w:b w:val="0"/>
+          <w:bCs w:val="0"/>
+          <w:i w:val="0"/>
+          <w:iCs w:val="0"/>
+          <w:strike w:val="0"/>
+          <w:dstrike w:val="0"/>
+          <w:noProof w:val="0"/>
+          <w:color w:val="000000" w:themeColor="text1" w:themeTint="FF" w:themeShade="FF"/>
+          <w:sz w:val="22"/>
+          <w:szCs w:val="22"/>
+          <w:u w:val="none"/>
+          <w:lang w:val="en-US"/>
+        </w:rPr>
+        <w:t xml:space="preserve">- The user will have to create a username / account in order to use this product. The user will be able to log in and log out whenever he or she pleases. The current plan is to only have the user create an account with only their first and last name as well as the username they would like. Later </w:t>
+      </w:r>
+      <w:proofErr w:type="gramStart"/>
+      <w:r>
+        <w:rPr>
+          <w:rFonts w:ascii="Arial" w:hAnsi="Arial" w:eastAsia="Arial" w:cs="Arial"/>
+          <w:b w:val="0"/>
+          <w:bCs w:val="0"/>
+          <w:i w:val="0"/>
+          <w:iCs w:val="0"/>
+          <w:strike w:val="0"/>
+          <w:dstrike w:val="0"/>
+          <w:noProof w:val="0"/>
+          <w:color w:val="000000" w:themeColor="text1" w:themeTint="FF" w:themeShade="FF"/>
+          <w:sz w:val="22"/>
+          <w:szCs w:val="22"/>
+          <w:u w:val="none"/>
+          <w:lang w:val="en-US"/>
+        </w:rPr>
+        <w:t>on</w:t>
+      </w:r>
+      <w:proofErr w:type="gramEnd"/>
+      <w:r>
+        <w:rPr>
+          <w:rFonts w:ascii="Arial" w:hAnsi="Arial" w:eastAsia="Arial" w:cs="Arial"/>
+          <w:b w:val="0"/>
+          <w:bCs w:val="0"/>
+          <w:i w:val="0"/>
+          <w:iCs w:val="0"/>
+          <w:strike w:val="0"/>
+          <w:dstrike w:val="0"/>
+          <w:noProof w:val="0"/>
+          <w:color w:val="000000" w:themeColor="text1" w:themeTint="FF" w:themeShade="FF"/>
+          <w:sz w:val="22"/>
+          <w:szCs w:val="22"/>
+          <w:u w:val="none"/>
+          <w:lang w:val="en-US"/>
+        </w:rPr>
+        <w:t xml:space="preserve"> we may switch to an email type of authentication or a username and password one.</w:t>
+      </w:r>
+    </w:p>
+    <w:p>
+      <w:pPr>
+        <w:pStyle w:val="Normal"/>
+        <w:ind w:left="0"/>
+        <w:rPr>
+          <w:rFonts w:ascii="Arial" w:hAnsi="Arial" w:eastAsia="Arial" w:cs="Arial"/>
+          <w:b w:val="0"/>
+          <w:bCs w:val="0"/>
+          <w:i w:val="0"/>
+          <w:iCs w:val="0"/>
+          <w:strike w:val="0"/>
+          <w:dstrike w:val="0"/>
+          <w:noProof w:val="0"/>
+          <w:color w:val="000000" w:themeColor="text1" w:themeTint="FF" w:themeShade="FF"/>
+          <w:sz w:val="22"/>
+          <w:szCs w:val="22"/>
+          <w:u w:val="none"/>
+          <w:lang w:val="en-US"/>
+        </w:rPr>
+      </w:pPr>
+    </w:p>
+    <w:p>
+      <w:pPr>
+        <w:pStyle w:val="ListParagraph"/>
+        <w:numPr>
+          <w:ilvl w:val="0"/>
+          <w:numId w:val="8"/>
+        </w:numPr>
+        <w:rPr>
+          <w:rFonts w:ascii="Arial" w:hAnsi="Arial" w:eastAsia="Arial" w:cs="Arial" w:asciiTheme="minorAscii" w:hAnsiTheme="minorAscii" w:eastAsiaTheme="minorAscii" w:cstheme="minorAscii"/>
+          <w:b w:val="1"/>
+          <w:bCs w:val="1"/>
+          <w:i w:val="0"/>
+          <w:iCs w:val="0"/>
+          <w:color w:val="000000" w:themeColor="text1" w:themeTint="FF" w:themeShade="FF"/>
+          <w:sz w:val="22"/>
+          <w:szCs w:val="22"/>
+        </w:rPr>
+      </w:pPr>
+      <w:r>
+        <w:rPr>
+          <w:rFonts w:ascii="Arial" w:hAnsi="Arial" w:eastAsia="Arial" w:cs="Arial"/>
+          <w:b w:val="1"/>
+          <w:bCs w:val="1"/>
+          <w:i w:val="0"/>
+          <w:iCs w:val="0"/>
+          <w:strike w:val="0"/>
+          <w:dstrike w:val="0"/>
+          <w:noProof w:val="0"/>
+          <w:color w:val="000000" w:themeColor="text1" w:themeTint="FF" w:themeShade="FF"/>
+          <w:sz w:val="22"/>
+          <w:szCs w:val="22"/>
+          <w:u w:val="none"/>
+          <w:lang w:val="en-US"/>
+        </w:rPr>
+        <w:t xml:space="preserve">Reporting </w:t>
+      </w:r>
+      <w:r>
+        <w:rPr>
+          <w:rFonts w:ascii="Arial" w:hAnsi="Arial" w:eastAsia="Arial" w:cs="Arial"/>
+          <w:b w:val="0"/>
+          <w:bCs w:val="0"/>
+          <w:i w:val="0"/>
+          <w:iCs w:val="0"/>
+          <w:strike w:val="0"/>
+          <w:dstrike w:val="0"/>
+          <w:noProof w:val="0"/>
+          <w:color w:val="000000" w:themeColor="text1" w:themeTint="FF" w:themeShade="FF"/>
+          <w:sz w:val="22"/>
+          <w:szCs w:val="22"/>
+          <w:u w:val="none"/>
+          <w:lang w:val="en-US"/>
+        </w:rPr>
+        <w:t>- There will be a report ticket/system implemented in the game, this will most likely be located in the login page or somewhere where the user can easily notice it. The report system will help us developers address issues or bugs that the user(s) happens to come across. Furthermore we will have some contact emails as well in case there is a fault with the report ticket system, that way the customer can address one of us developers directly about the issue with the product.</w:t>
+      </w:r>
+    </w:p>
+    <w:p>
+      <w:pPr>
+        <w:rPr>
+          <w:rFonts w:ascii="Arial" w:hAnsi="Arial" w:eastAsia="Arial" w:cs="Arial"/>
+          <w:b w:val="1"/>
+          <w:bCs w:val="1"/>
+          <w:i w:val="0"/>
+          <w:iCs w:val="0"/>
+          <w:strike w:val="0"/>
+          <w:dstrike w:val="0"/>
+          <w:noProof w:val="0"/>
+          <w:color w:val="000000" w:themeColor="text1" w:themeTint="FF" w:themeShade="FF"/>
+          <w:sz w:val="22"/>
+          <w:szCs w:val="22"/>
+          <w:u w:val="none"/>
+          <w:lang w:val="en-US"/>
+        </w:rPr>
+      </w:pPr>
+    </w:p>
+    <w:p>
+      <w:pPr>
+        <w:pStyle w:val="ListParagraph"/>
+        <w:numPr>
+          <w:ilvl w:val="0"/>
+          <w:numId w:val="8"/>
+        </w:numPr>
+        <w:rPr>
+          <w:rFonts w:ascii="Arial" w:hAnsi="Arial" w:eastAsia="Arial" w:cs="Arial" w:asciiTheme="minorAscii" w:hAnsiTheme="minorAscii" w:eastAsiaTheme="minorAscii" w:cstheme="minorAscii"/>
+          <w:b w:val="1"/>
+          <w:bCs w:val="1"/>
+          <w:i w:val="0"/>
+          <w:iCs w:val="0"/>
+          <w:color w:val="000000" w:themeColor="text1" w:themeTint="FF" w:themeShade="FF"/>
+          <w:sz w:val="22"/>
+          <w:szCs w:val="22"/>
+        </w:rPr>
+      </w:pPr>
+      <w:r>
+        <w:rPr>
+          <w:rFonts w:ascii="Arial" w:hAnsi="Arial" w:eastAsia="Arial" w:cs="Arial"/>
+          <w:b w:val="1"/>
+          <w:bCs w:val="1"/>
+          <w:i w:val="0"/>
+          <w:iCs w:val="0"/>
+          <w:strike w:val="0"/>
+          <w:dstrike w:val="0"/>
+          <w:noProof w:val="0"/>
+          <w:color w:val="000000" w:themeColor="text1" w:themeTint="FF" w:themeShade="FF"/>
+          <w:sz w:val="22"/>
+          <w:szCs w:val="22"/>
+          <w:u w:val="none"/>
+          <w:lang w:val="en-US"/>
+        </w:rPr>
+        <w:t xml:space="preserve">Historical Data - </w:t>
+      </w:r>
+      <w:r>
+        <w:rPr>
+          <w:rFonts w:ascii="Arial" w:hAnsi="Arial" w:eastAsia="Arial" w:cs="Arial"/>
+          <w:b w:val="0"/>
+          <w:bCs w:val="0"/>
+          <w:i w:val="0"/>
+          <w:iCs w:val="0"/>
+          <w:strike w:val="0"/>
+          <w:dstrike w:val="0"/>
+          <w:noProof w:val="0"/>
+          <w:color w:val="000000" w:themeColor="text1" w:themeTint="FF" w:themeShade="FF"/>
+          <w:sz w:val="22"/>
+          <w:szCs w:val="22"/>
+          <w:u w:val="none"/>
+          <w:lang w:val="en-US"/>
+        </w:rPr>
+        <w:t xml:space="preserve">The user’s progress within the product such as (High Score, Enemies destroyed, </w:t>
+      </w:r>
+      <w:proofErr w:type="spellStart"/>
+      <w:r>
+        <w:rPr>
+          <w:rFonts w:ascii="Arial" w:hAnsi="Arial" w:eastAsia="Arial" w:cs="Arial"/>
+          <w:b w:val="0"/>
+          <w:bCs w:val="0"/>
+          <w:i w:val="0"/>
+          <w:iCs w:val="0"/>
+          <w:strike w:val="0"/>
+          <w:dstrike w:val="0"/>
+          <w:noProof w:val="0"/>
+          <w:color w:val="000000" w:themeColor="text1" w:themeTint="FF" w:themeShade="FF"/>
+          <w:sz w:val="22"/>
+          <w:szCs w:val="22"/>
+          <w:u w:val="none"/>
+          <w:lang w:val="en-US"/>
+        </w:rPr>
+        <w:t>ect</w:t>
+      </w:r>
+      <w:proofErr w:type="spellEnd"/>
+      <w:r>
+        <w:rPr>
+          <w:rFonts w:ascii="Arial" w:hAnsi="Arial" w:eastAsia="Arial" w:cs="Arial"/>
+          <w:b w:val="0"/>
+          <w:bCs w:val="0"/>
+          <w:i w:val="0"/>
+          <w:iCs w:val="0"/>
+          <w:strike w:val="0"/>
+          <w:dstrike w:val="0"/>
+          <w:noProof w:val="0"/>
+          <w:color w:val="000000" w:themeColor="text1" w:themeTint="FF" w:themeShade="FF"/>
+          <w:sz w:val="22"/>
+          <w:szCs w:val="22"/>
+          <w:u w:val="none"/>
+          <w:lang w:val="en-US"/>
+        </w:rPr>
+        <w:t>) will be stored and updated whenever the user manages to surpass their previous score.</w:t>
+      </w:r>
+    </w:p>
+    <w:p>
+      <w:pPr>
+        <w:pStyle w:val="Normal"/>
+        <w:ind w:left="0"/>
+        <w:rPr>
+          <w:rFonts w:ascii="Arial" w:hAnsi="Arial" w:eastAsia="Arial" w:cs="Arial"/>
+          <w:b w:val="0"/>
+          <w:bCs w:val="0"/>
+          <w:i w:val="0"/>
+          <w:iCs w:val="0"/>
+          <w:strike w:val="0"/>
+          <w:dstrike w:val="0"/>
+          <w:noProof w:val="0"/>
+          <w:color w:val="000000" w:themeColor="text1" w:themeTint="FF" w:themeShade="FF"/>
+          <w:sz w:val="22"/>
+          <w:szCs w:val="22"/>
+          <w:u w:val="none"/>
+          <w:lang w:val="en-US"/>
+        </w:rPr>
+      </w:pPr>
+    </w:p>
+    <w:p>
+      <w:pPr>
+        <w:pStyle w:val="ListParagraph"/>
+        <w:numPr>
+          <w:ilvl w:val="0"/>
+          <w:numId w:val="8"/>
+        </w:numPr>
+        <w:rPr>
+          <w:rFonts w:ascii="Arial" w:hAnsi="Arial" w:eastAsia="Arial" w:cs="Arial" w:asciiTheme="minorAscii" w:hAnsiTheme="minorAscii" w:eastAsiaTheme="minorAscii" w:cstheme="minorAscii"/>
+          <w:b w:val="1"/>
+          <w:bCs w:val="1"/>
+          <w:i w:val="0"/>
+          <w:iCs w:val="0"/>
+          <w:color w:val="000000" w:themeColor="text1" w:themeTint="FF" w:themeShade="FF"/>
+          <w:sz w:val="22"/>
+          <w:szCs w:val="22"/>
+        </w:rPr>
+      </w:pPr>
+      <w:r>
+        <w:rPr>
+          <w:rFonts w:ascii="Arial" w:hAnsi="Arial" w:eastAsia="Arial" w:cs="Arial"/>
+          <w:b w:val="1"/>
+          <w:bCs w:val="1"/>
+          <w:i w:val="0"/>
+          <w:iCs w:val="0"/>
+          <w:strike w:val="0"/>
+          <w:dstrike w:val="0"/>
+          <w:noProof w:val="0"/>
+          <w:color w:val="000000" w:themeColor="text1" w:themeTint="FF" w:themeShade="FF"/>
+          <w:sz w:val="22"/>
+          <w:szCs w:val="22"/>
+          <w:u w:val="none"/>
+          <w:lang w:val="en-US"/>
+        </w:rPr>
+        <w:t xml:space="preserve">Recovery </w:t>
+      </w:r>
+      <w:r>
+        <w:rPr>
+          <w:rFonts w:ascii="Arial" w:hAnsi="Arial" w:eastAsia="Arial" w:cs="Arial"/>
+          <w:b w:val="0"/>
+          <w:bCs w:val="0"/>
+          <w:i w:val="0"/>
+          <w:iCs w:val="0"/>
+          <w:strike w:val="0"/>
+          <w:dstrike w:val="0"/>
+          <w:noProof w:val="0"/>
+          <w:color w:val="000000" w:themeColor="text1" w:themeTint="FF" w:themeShade="FF"/>
+          <w:sz w:val="22"/>
+          <w:szCs w:val="22"/>
+          <w:u w:val="none"/>
+          <w:lang w:val="en-US"/>
+        </w:rPr>
+        <w:t>- The user will be able to use a type of function similar to the report ticket system, in case they happen to forget their login/authentication info for the product. This function will likely work almost exactly a “forgot username or password” function that is commonly used for other applications. The recovery system is on our backlog of things to develop however it is the most urgent thing that we are currently working on. Once our team has managed to get the product working , this function will be implemented.</w:t>
+      </w:r>
+    </w:p>
+    <w:p>
+      <w:pPr>
+        <w:pStyle w:val="Normal"/>
+        <w:rPr>
+          <w:rFonts w:ascii="Arial" w:hAnsi="Arial" w:cs="Arial"/>
+        </w:rPr>
+      </w:pPr>
+    </w:p>
+    <w:p>
+      <w:pPr>
+        <w:rPr>
+          <w:rFonts w:ascii="Arial" w:hAnsi="Arial" w:cs="Arial"/>
+        </w:rPr>
+      </w:pPr>
+    </w:p>
+    <w:p>
+      <w:pPr>
+        <w:pStyle w:val="NormalWeb"/>
+        <w:spacing w:before="0" w:beforeAutospacing="off" w:after="0" w:afterAutospacing="off"/>
+      </w:pPr>
+      <w:r>
+        <w:rPr>
+          <w:rFonts w:ascii="Arial" w:hAnsi="Arial" w:cs="Arial"/>
+          <w:b w:val="1"/>
+          <w:bCs w:val="1"/>
+          <w:color w:val="000000" w:themeColor="text1" w:themeTint="FF" w:themeShade="FF"/>
+          <w:sz w:val="22"/>
+          <w:szCs w:val="22"/>
         </w:rPr>
         <w:t>List of Non-Functional Requirements</w:t>
       </w:r>
     </w:p>
     <w:p>
       <w:pPr>
+        <w:pStyle w:val="Normal"/>
+        <w:ind w:left="0"/>
+        <w:rPr>
+          <w:rFonts w:ascii="Arial" w:hAnsi="Arial" w:eastAsia="Arial" w:cs="Arial"/>
+          <w:b w:val="1"/>
+          <w:bCs w:val="1"/>
+          <w:i w:val="0"/>
+          <w:iCs w:val="0"/>
+          <w:strike w:val="0"/>
+          <w:dstrike w:val="0"/>
+          <w:noProof w:val="0"/>
+          <w:color w:val="000000" w:themeColor="text1" w:themeTint="FF" w:themeShade="FF"/>
+          <w:sz w:val="22"/>
+          <w:szCs w:val="22"/>
+          <w:u w:val="none"/>
+          <w:lang w:val="en-US"/>
+        </w:rPr>
+      </w:pPr>
+    </w:p>
+    <w:p>
+      <w:pPr>
+        <w:pStyle w:val="ListParagraph"/>
+        <w:numPr>
+          <w:ilvl w:val="0"/>
+          <w:numId w:val="8"/>
+        </w:numPr>
+        <w:rPr>
+          <w:rFonts w:ascii="Arial" w:hAnsi="Arial" w:eastAsia="Arial" w:cs="Arial" w:asciiTheme="minorAscii" w:hAnsiTheme="minorAscii" w:eastAsiaTheme="minorAscii" w:cstheme="minorAscii"/>
+          <w:b w:val="1"/>
+          <w:bCs w:val="1"/>
+          <w:i w:val="0"/>
+          <w:iCs w:val="0"/>
+          <w:color w:val="000000" w:themeColor="text1" w:themeTint="FF" w:themeShade="FF"/>
+          <w:sz w:val="22"/>
+          <w:szCs w:val="22"/>
+        </w:rPr>
+      </w:pPr>
+      <w:r>
+        <w:rPr>
+          <w:rFonts w:ascii="Arial" w:hAnsi="Arial" w:eastAsia="Arial" w:cs="Arial"/>
+          <w:b w:val="1"/>
+          <w:bCs w:val="1"/>
+          <w:i w:val="0"/>
+          <w:iCs w:val="0"/>
+          <w:strike w:val="0"/>
+          <w:dstrike w:val="0"/>
+          <w:noProof w:val="0"/>
+          <w:color w:val="000000" w:themeColor="text1" w:themeTint="FF" w:themeShade="FF"/>
+          <w:sz w:val="22"/>
+          <w:szCs w:val="22"/>
+          <w:u w:val="none"/>
+          <w:lang w:val="en-US"/>
+        </w:rPr>
+        <w:t xml:space="preserve">Performance - </w:t>
+      </w:r>
+      <w:r>
+        <w:rPr>
+          <w:rFonts w:ascii="Arial" w:hAnsi="Arial" w:eastAsia="Arial" w:cs="Arial"/>
+          <w:b w:val="0"/>
+          <w:bCs w:val="0"/>
+          <w:i w:val="0"/>
+          <w:iCs w:val="0"/>
+          <w:strike w:val="0"/>
+          <w:dstrike w:val="0"/>
+          <w:noProof w:val="0"/>
+          <w:color w:val="000000" w:themeColor="text1" w:themeTint="FF" w:themeShade="FF"/>
+          <w:sz w:val="22"/>
+          <w:szCs w:val="22"/>
+          <w:u w:val="none"/>
+          <w:lang w:val="en-US"/>
+        </w:rPr>
+        <w:t>The performance of this product will not be demanding on hardware as it will be used in the web itself. There should also be no delay in the response time in regards to inputs for the controls.</w:t>
+      </w:r>
+    </w:p>
+    <w:p>
+      <w:pPr>
+        <w:pStyle w:val="Normal"/>
+        <w:ind w:left="0"/>
+        <w:rPr>
+          <w:rFonts w:ascii="Arial" w:hAnsi="Arial" w:eastAsia="Arial" w:cs="Arial"/>
+          <w:b w:val="0"/>
+          <w:bCs w:val="0"/>
+          <w:i w:val="0"/>
+          <w:iCs w:val="0"/>
+          <w:strike w:val="0"/>
+          <w:dstrike w:val="0"/>
+          <w:noProof w:val="0"/>
+          <w:color w:val="000000" w:themeColor="text1" w:themeTint="FF" w:themeShade="FF"/>
+          <w:sz w:val="22"/>
+          <w:szCs w:val="22"/>
+          <w:u w:val="none"/>
+          <w:lang w:val="en-US"/>
+        </w:rPr>
+      </w:pPr>
+    </w:p>
+    <w:p>
+      <w:pPr>
+        <w:pStyle w:val="ListParagraph"/>
+        <w:numPr>
+          <w:ilvl w:val="0"/>
+          <w:numId w:val="8"/>
+        </w:numPr>
+        <w:rPr>
+          <w:rFonts w:ascii="Arial" w:hAnsi="Arial" w:eastAsia="Arial" w:cs="Arial" w:asciiTheme="minorAscii" w:hAnsiTheme="minorAscii" w:eastAsiaTheme="minorAscii" w:cstheme="minorAscii"/>
+          <w:b w:val="1"/>
+          <w:bCs w:val="1"/>
+          <w:i w:val="0"/>
+          <w:iCs w:val="0"/>
+          <w:color w:val="000000" w:themeColor="text1" w:themeTint="FF" w:themeShade="FF"/>
+          <w:sz w:val="22"/>
+          <w:szCs w:val="22"/>
+        </w:rPr>
+      </w:pPr>
+      <w:r>
+        <w:rPr>
+          <w:rFonts w:ascii="Arial" w:hAnsi="Arial" w:eastAsia="Arial" w:cs="Arial"/>
+          <w:b w:val="1"/>
+          <w:bCs w:val="1"/>
+          <w:i w:val="0"/>
+          <w:iCs w:val="0"/>
+          <w:strike w:val="0"/>
+          <w:dstrike w:val="0"/>
+          <w:noProof w:val="0"/>
+          <w:color w:val="000000" w:themeColor="text1" w:themeTint="FF" w:themeShade="FF"/>
+          <w:sz w:val="22"/>
+          <w:szCs w:val="22"/>
+          <w:u w:val="none"/>
+          <w:lang w:val="en-US"/>
+        </w:rPr>
+        <w:t xml:space="preserve">Reliability - </w:t>
+      </w:r>
+      <w:r>
+        <w:rPr>
+          <w:rFonts w:ascii="Arial" w:hAnsi="Arial" w:eastAsia="Arial" w:cs="Arial"/>
+          <w:b w:val="0"/>
+          <w:bCs w:val="0"/>
+          <w:i w:val="0"/>
+          <w:iCs w:val="0"/>
+          <w:strike w:val="0"/>
+          <w:dstrike w:val="0"/>
+          <w:noProof w:val="0"/>
+          <w:color w:val="000000" w:themeColor="text1" w:themeTint="FF" w:themeShade="FF"/>
+          <w:sz w:val="22"/>
+          <w:szCs w:val="22"/>
+          <w:u w:val="none"/>
+          <w:lang w:val="en-US"/>
+        </w:rPr>
+        <w:t>Since the product is web based, the main thing that is reliant on is that the user has access to the internet/wifi/service, and of course a computer or some other electronic device that can access it. We also plan to keep the product running non-stop unless there is an issue that needs to be addressed.</w:t>
+      </w:r>
+    </w:p>
+    <w:p>
+      <w:pPr/>
+    </w:p>
+    <w:p>
+      <w:pPr>
+        <w:pStyle w:val="ListParagraph"/>
+        <w:numPr>
+          <w:ilvl w:val="0"/>
+          <w:numId w:val="8"/>
+        </w:numPr>
+        <w:rPr>
+          <w:rFonts w:ascii="Arial" w:hAnsi="Arial" w:eastAsia="Arial" w:cs="Arial" w:asciiTheme="minorAscii" w:hAnsiTheme="minorAscii" w:eastAsiaTheme="minorAscii" w:cstheme="minorAscii"/>
+          <w:b w:val="1"/>
+          <w:bCs w:val="1"/>
+          <w:i w:val="0"/>
+          <w:iCs w:val="0"/>
+          <w:color w:val="000000" w:themeColor="text1" w:themeTint="FF" w:themeShade="FF"/>
+          <w:sz w:val="22"/>
+          <w:szCs w:val="22"/>
+        </w:rPr>
+      </w:pPr>
+      <w:r>
+        <w:rPr>
+          <w:rFonts w:ascii="Arial" w:hAnsi="Arial" w:eastAsia="Arial" w:cs="Arial"/>
+          <w:b w:val="1"/>
+          <w:bCs w:val="1"/>
+          <w:i w:val="0"/>
+          <w:iCs w:val="0"/>
+          <w:strike w:val="0"/>
+          <w:dstrike w:val="0"/>
+          <w:noProof w:val="0"/>
+          <w:color w:val="000000" w:themeColor="text1" w:themeTint="FF" w:themeShade="FF"/>
+          <w:sz w:val="22"/>
+          <w:szCs w:val="22"/>
+          <w:u w:val="none"/>
+          <w:lang w:val="en-US"/>
+        </w:rPr>
+        <w:t xml:space="preserve">Security - </w:t>
+      </w:r>
+      <w:r>
+        <w:rPr>
+          <w:rFonts w:ascii="Arial" w:hAnsi="Arial" w:eastAsia="Arial" w:cs="Arial"/>
+          <w:b w:val="0"/>
+          <w:bCs w:val="0"/>
+          <w:i w:val="0"/>
+          <w:iCs w:val="0"/>
+          <w:strike w:val="0"/>
+          <w:dstrike w:val="0"/>
+          <w:noProof w:val="0"/>
+          <w:color w:val="000000" w:themeColor="text1" w:themeTint="FF" w:themeShade="FF"/>
+          <w:sz w:val="22"/>
+          <w:szCs w:val="22"/>
+          <w:u w:val="none"/>
+          <w:lang w:val="en-US"/>
+        </w:rPr>
+        <w:t xml:space="preserve">For this product we will be using </w:t>
+      </w:r>
+      <w:proofErr w:type="gramStart"/>
+      <w:r>
+        <w:rPr>
+          <w:rFonts w:ascii="Arial" w:hAnsi="Arial" w:eastAsia="Arial" w:cs="Arial"/>
+          <w:b w:val="0"/>
+          <w:bCs w:val="0"/>
+          <w:i w:val="0"/>
+          <w:iCs w:val="0"/>
+          <w:strike w:val="0"/>
+          <w:dstrike w:val="0"/>
+          <w:noProof w:val="0"/>
+          <w:color w:val="000000" w:themeColor="text1" w:themeTint="FF" w:themeShade="FF"/>
+          <w:sz w:val="22"/>
+          <w:szCs w:val="22"/>
+          <w:u w:val="none"/>
+          <w:lang w:val="en-US"/>
+        </w:rPr>
+        <w:t>Firebase ,</w:t>
+      </w:r>
+      <w:proofErr w:type="gramEnd"/>
+      <w:r>
+        <w:rPr>
+          <w:rFonts w:ascii="Arial" w:hAnsi="Arial" w:eastAsia="Arial" w:cs="Arial"/>
+          <w:b w:val="0"/>
+          <w:bCs w:val="0"/>
+          <w:i w:val="0"/>
+          <w:iCs w:val="0"/>
+          <w:strike w:val="0"/>
+          <w:dstrike w:val="0"/>
+          <w:noProof w:val="0"/>
+          <w:color w:val="000000" w:themeColor="text1" w:themeTint="FF" w:themeShade="FF"/>
+          <w:sz w:val="22"/>
+          <w:szCs w:val="22"/>
+          <w:u w:val="none"/>
+          <w:lang w:val="en-US"/>
+        </w:rPr>
+        <w:t xml:space="preserve"> which is a Google created software that helps with security and creating web applications such as this. </w:t>
+      </w:r>
+      <w:proofErr w:type="gramStart"/>
+      <w:r>
+        <w:rPr>
+          <w:rFonts w:ascii="Arial" w:hAnsi="Arial" w:eastAsia="Arial" w:cs="Arial"/>
+          <w:b w:val="0"/>
+          <w:bCs w:val="0"/>
+          <w:i w:val="0"/>
+          <w:iCs w:val="0"/>
+          <w:strike w:val="0"/>
+          <w:dstrike w:val="0"/>
+          <w:noProof w:val="0"/>
+          <w:color w:val="000000" w:themeColor="text1" w:themeTint="FF" w:themeShade="FF"/>
+          <w:sz w:val="22"/>
+          <w:szCs w:val="22"/>
+          <w:u w:val="none"/>
+          <w:lang w:val="en-US"/>
+        </w:rPr>
+        <w:t>Furthermore</w:t>
+      </w:r>
+      <w:proofErr w:type="gramEnd"/>
+      <w:r>
+        <w:rPr>
+          <w:rFonts w:ascii="Arial" w:hAnsi="Arial" w:eastAsia="Arial" w:cs="Arial"/>
+          <w:b w:val="0"/>
+          <w:bCs w:val="0"/>
+          <w:i w:val="0"/>
+          <w:iCs w:val="0"/>
+          <w:strike w:val="0"/>
+          <w:dstrike w:val="0"/>
+          <w:noProof w:val="0"/>
+          <w:color w:val="000000" w:themeColor="text1" w:themeTint="FF" w:themeShade="FF"/>
+          <w:sz w:val="22"/>
+          <w:szCs w:val="22"/>
+          <w:u w:val="none"/>
+          <w:lang w:val="en-US"/>
+        </w:rPr>
+        <w:t xml:space="preserve"> the security regarding the user data (passwords, </w:t>
+      </w:r>
+      <w:proofErr w:type="spellStart"/>
+      <w:r>
+        <w:rPr>
+          <w:rFonts w:ascii="Arial" w:hAnsi="Arial" w:eastAsia="Arial" w:cs="Arial"/>
+          <w:b w:val="0"/>
+          <w:bCs w:val="0"/>
+          <w:i w:val="0"/>
+          <w:iCs w:val="0"/>
+          <w:strike w:val="0"/>
+          <w:dstrike w:val="0"/>
+          <w:noProof w:val="0"/>
+          <w:color w:val="000000" w:themeColor="text1" w:themeTint="FF" w:themeShade="FF"/>
+          <w:sz w:val="22"/>
+          <w:szCs w:val="22"/>
+          <w:u w:val="none"/>
+          <w:lang w:val="en-US"/>
+        </w:rPr>
+        <w:t>ect</w:t>
+      </w:r>
+      <w:proofErr w:type="spellEnd"/>
+      <w:r>
+        <w:rPr>
+          <w:rFonts w:ascii="Arial" w:hAnsi="Arial" w:eastAsia="Arial" w:cs="Arial"/>
+          <w:b w:val="0"/>
+          <w:bCs w:val="0"/>
+          <w:i w:val="0"/>
+          <w:iCs w:val="0"/>
+          <w:strike w:val="0"/>
+          <w:dstrike w:val="0"/>
+          <w:noProof w:val="0"/>
+          <w:color w:val="000000" w:themeColor="text1" w:themeTint="FF" w:themeShade="FF"/>
+          <w:sz w:val="22"/>
+          <w:szCs w:val="22"/>
+          <w:u w:val="none"/>
+          <w:lang w:val="en-US"/>
+        </w:rPr>
+        <w:t>) will be handled by Google through Firebase.</w:t>
+      </w:r>
+      <w:r>
+        <w:br/>
+      </w:r>
+    </w:p>
+    <w:p>
+      <w:pPr>
+        <w:pStyle w:val="ListParagraph"/>
+        <w:numPr>
+          <w:ilvl w:val="0"/>
+          <w:numId w:val="8"/>
+        </w:numPr>
+        <w:rPr>
+          <w:rFonts w:ascii="Arial" w:hAnsi="Arial" w:eastAsia="Arial" w:cs="Arial" w:asciiTheme="minorAscii" w:hAnsiTheme="minorAscii" w:eastAsiaTheme="minorAscii" w:cstheme="minorAscii"/>
+          <w:b w:val="1"/>
+          <w:bCs w:val="1"/>
+          <w:i w:val="0"/>
+          <w:iCs w:val="0"/>
+          <w:color w:val="000000" w:themeColor="text1" w:themeTint="FF" w:themeShade="FF"/>
+          <w:sz w:val="22"/>
+          <w:szCs w:val="22"/>
+        </w:rPr>
+      </w:pPr>
+      <w:r>
+        <w:rPr>
+          <w:rFonts w:ascii="Arial" w:hAnsi="Arial" w:eastAsia="Arial" w:cs="Arial"/>
+          <w:b w:val="1"/>
+          <w:bCs w:val="1"/>
+          <w:i w:val="0"/>
+          <w:iCs w:val="0"/>
+          <w:strike w:val="0"/>
+          <w:dstrike w:val="0"/>
+          <w:noProof w:val="0"/>
+          <w:color w:val="000000" w:themeColor="text1" w:themeTint="FF" w:themeShade="FF"/>
+          <w:sz w:val="22"/>
+          <w:szCs w:val="22"/>
+          <w:u w:val="none"/>
+          <w:lang w:val="en-US"/>
+        </w:rPr>
+        <w:t xml:space="preserve">Availability - </w:t>
+      </w:r>
+      <w:r>
+        <w:rPr>
+          <w:rFonts w:ascii="Arial" w:hAnsi="Arial" w:eastAsia="Arial" w:cs="Arial"/>
+          <w:b w:val="0"/>
+          <w:bCs w:val="0"/>
+          <w:i w:val="0"/>
+          <w:iCs w:val="0"/>
+          <w:strike w:val="0"/>
+          <w:dstrike w:val="0"/>
+          <w:noProof w:val="0"/>
+          <w:color w:val="000000" w:themeColor="text1" w:themeTint="FF" w:themeShade="FF"/>
+          <w:sz w:val="22"/>
+          <w:szCs w:val="22"/>
+          <w:u w:val="none"/>
+          <w:lang w:val="en-US"/>
+        </w:rPr>
+        <w:t>The product will be available in a short matter of weeks once we are able to launch it. Once it is released on the web , we will closely manage how it progresses and will decide if we will work on a non-web version through an app store. The product should be available 24/7 on the web once released unless it requires some maintenance.</w:t>
+      </w:r>
+    </w:p>
+    <w:p>
+      <w:pPr/>
+    </w:p>
+    <w:p>
+      <w:pPr>
+        <w:pStyle w:val="ListParagraph"/>
+        <w:numPr>
+          <w:ilvl w:val="0"/>
+          <w:numId w:val="8"/>
+        </w:numPr>
+        <w:rPr>
+          <w:rFonts w:ascii="Arial" w:hAnsi="Arial" w:eastAsia="Arial" w:cs="Arial" w:asciiTheme="minorAscii" w:hAnsiTheme="minorAscii" w:eastAsiaTheme="minorAscii" w:cstheme="minorAscii"/>
+          <w:b w:val="1"/>
+          <w:bCs w:val="1"/>
+          <w:i w:val="0"/>
+          <w:iCs w:val="0"/>
+          <w:color w:val="000000" w:themeColor="text1" w:themeTint="FF" w:themeShade="FF"/>
+          <w:sz w:val="22"/>
+          <w:szCs w:val="22"/>
+        </w:rPr>
+      </w:pPr>
+      <w:r>
+        <w:rPr>
+          <w:rFonts w:ascii="Arial" w:hAnsi="Arial" w:eastAsia="Arial" w:cs="Arial"/>
+          <w:b w:val="1"/>
+          <w:bCs w:val="1"/>
+          <w:i w:val="0"/>
+          <w:iCs w:val="0"/>
+          <w:strike w:val="0"/>
+          <w:dstrike w:val="0"/>
+          <w:noProof w:val="0"/>
+          <w:color w:val="000000" w:themeColor="text1" w:themeTint="FF" w:themeShade="FF"/>
+          <w:sz w:val="22"/>
+          <w:szCs w:val="22"/>
+          <w:u w:val="none"/>
+          <w:lang w:val="en-US"/>
+        </w:rPr>
+        <w:t xml:space="preserve">Usability - </w:t>
+      </w:r>
+      <w:r>
+        <w:rPr>
+          <w:rFonts w:ascii="Arial" w:hAnsi="Arial" w:eastAsia="Arial" w:cs="Arial"/>
+          <w:b w:val="0"/>
+          <w:bCs w:val="0"/>
+          <w:i w:val="0"/>
+          <w:iCs w:val="0"/>
+          <w:strike w:val="0"/>
+          <w:dstrike w:val="0"/>
+          <w:noProof w:val="0"/>
+          <w:color w:val="000000" w:themeColor="text1" w:themeTint="FF" w:themeShade="FF"/>
+          <w:sz w:val="22"/>
+          <w:szCs w:val="22"/>
+          <w:u w:val="none"/>
+          <w:lang w:val="en-US"/>
+        </w:rPr>
+        <w:t>For this web product the user is required to have some sort of internet access as well as a phone/computer/android device. Furthermore if the user plans to use it via a computer it is also required to have access to a keyboard , as the product will not be usable with a mouse alone.</w:t>
+      </w:r>
+    </w:p>
+    <w:p>
+      <w:pPr/>
+    </w:p>
+    <w:p>
+      <w:pPr>
+        <w:pStyle w:val="ListParagraph"/>
+        <w:numPr>
+          <w:ilvl w:val="0"/>
+          <w:numId w:val="8"/>
+        </w:numPr>
+        <w:rPr>
+          <w:rFonts w:ascii="Arial" w:hAnsi="Arial" w:eastAsia="Arial" w:cs="Arial" w:asciiTheme="minorAscii" w:hAnsiTheme="minorAscii" w:eastAsiaTheme="minorAscii" w:cstheme="minorAscii"/>
+          <w:b w:val="1"/>
+          <w:bCs w:val="1"/>
+          <w:i w:val="0"/>
+          <w:iCs w:val="0"/>
+          <w:color w:val="000000" w:themeColor="text1" w:themeTint="FF" w:themeShade="FF"/>
+          <w:sz w:val="22"/>
+          <w:szCs w:val="22"/>
+        </w:rPr>
+      </w:pPr>
+      <w:r>
+        <w:rPr>
+          <w:rFonts w:ascii="Arial" w:hAnsi="Arial" w:eastAsia="Arial" w:cs="Arial"/>
+          <w:b w:val="1"/>
+          <w:bCs w:val="1"/>
+          <w:i w:val="0"/>
+          <w:iCs w:val="0"/>
+          <w:strike w:val="0"/>
+          <w:dstrike w:val="0"/>
+          <w:noProof w:val="0"/>
+          <w:color w:val="000000" w:themeColor="text1" w:themeTint="FF" w:themeShade="FF"/>
+          <w:sz w:val="22"/>
+          <w:szCs w:val="22"/>
+          <w:u w:val="none"/>
+          <w:lang w:val="en-US"/>
+        </w:rPr>
+        <w:t xml:space="preserve">Services and Manageability - </w:t>
+      </w:r>
+      <w:r>
+        <w:rPr>
+          <w:rFonts w:ascii="Arial" w:hAnsi="Arial" w:eastAsia="Arial" w:cs="Arial"/>
+          <w:b w:val="0"/>
+          <w:bCs w:val="0"/>
+          <w:i w:val="0"/>
+          <w:iCs w:val="0"/>
+          <w:strike w:val="0"/>
+          <w:dstrike w:val="0"/>
+          <w:noProof w:val="0"/>
+          <w:color w:val="000000" w:themeColor="text1" w:themeTint="FF" w:themeShade="FF"/>
+          <w:sz w:val="22"/>
+          <w:szCs w:val="22"/>
+          <w:u w:val="none"/>
+          <w:lang w:val="en-US"/>
+        </w:rPr>
+        <w:t>For this product we plan on using a MySQL Database in order to store the user’s login information as well as other data through actions on the website. This data will be managed by us the developers, as well as other services in case the user may have found a bug/exploit that they would like to report.</w:t>
+      </w:r>
+    </w:p>
+    <w:p>
+      <w:pPr>
+        <w:pStyle w:val="Normal"/>
         <w:rPr>
           <w:rFonts w:ascii="Arial" w:hAnsi="Arial" w:cs="Arial"/>
         </w:rPr>
@@ -5816,14 +7278,14 @@
         <w:spacing w:after="0" w:line="240" w:lineRule="auto"/>
         <w:textAlignment w:val="baseline"/>
         <w:rPr>
-          <w:rFonts w:ascii="Arial" w:eastAsia="Times New Roman" w:hAnsi="Arial" w:cs="Arial"/>
+          <w:rFonts w:ascii="Arial" w:hAnsi="Arial" w:eastAsia="Times New Roman" w:cs="Arial"/>
           <w:color w:val="000000"/>
         </w:rPr>
       </w:pPr>
       <w:proofErr w:type="spellStart"/>
       <w:r>
         <w:rPr>
-          <w:rFonts w:ascii="Arial" w:eastAsia="Times New Roman" w:hAnsi="Arial" w:cs="Arial"/>
+          <w:rFonts w:ascii="Arial" w:hAnsi="Arial" w:eastAsia="Times New Roman" w:cs="Arial"/>
           <w:b/>
           <w:bCs/>
           <w:color w:val="000000"/>
@@ -5833,7 +7295,7 @@
       <w:proofErr w:type="spellEnd"/>
       <w:r>
         <w:rPr>
-          <w:rFonts w:ascii="Arial" w:eastAsia="Times New Roman" w:hAnsi="Arial" w:cs="Arial"/>
+          <w:rFonts w:ascii="Arial" w:hAnsi="Arial" w:eastAsia="Times New Roman" w:cs="Arial"/>
           <w:b/>
           <w:bCs/>
           <w:color w:val="000000"/>
@@ -5842,7 +7304,7 @@
       </w:r>
       <w:r>
         <w:rPr>
-          <w:rFonts w:ascii="Arial" w:eastAsia="Times New Roman" w:hAnsi="Arial" w:cs="Arial"/>
+          <w:rFonts w:ascii="Arial" w:hAnsi="Arial" w:eastAsia="Times New Roman" w:cs="Arial"/>
           <w:color w:val="000000"/>
         </w:rPr>
         <w:t xml:space="preserve">- </w:t>
@@ -5850,7 +7312,7 @@
       <w:proofErr w:type="spellStart"/>
       <w:r>
         <w:rPr>
-          <w:rFonts w:ascii="Arial" w:eastAsia="Times New Roman" w:hAnsi="Arial" w:cs="Arial"/>
+          <w:rFonts w:ascii="Arial" w:hAnsi="Arial" w:eastAsia="Times New Roman" w:cs="Arial"/>
           <w:color w:val="000000"/>
         </w:rPr>
         <w:t>mySQL</w:t>
@@ -5858,7 +7320,7 @@
       <w:proofErr w:type="spellEnd"/>
       <w:r>
         <w:rPr>
-          <w:rFonts w:ascii="Arial" w:eastAsia="Times New Roman" w:hAnsi="Arial" w:cs="Arial"/>
+          <w:rFonts w:ascii="Arial" w:hAnsi="Arial" w:eastAsia="Times New Roman" w:cs="Arial"/>
           <w:color w:val="000000"/>
         </w:rPr>
         <w:t xml:space="preserve"> is the database we will be using to handle the data in our project. Users will be adding to the database through actions on the website and we, the developers, will be managing the data on our side.</w:t>
@@ -5868,7 +7330,7 @@
       <w:pPr>
         <w:spacing w:after="0" w:line="240" w:lineRule="auto"/>
         <w:rPr>
-          <w:rFonts w:ascii="Times New Roman" w:eastAsia="Times New Roman" w:hAnsi="Times New Roman" w:cs="Times New Roman"/>
+          <w:rFonts w:ascii="Times New Roman" w:hAnsi="Times New Roman" w:eastAsia="Times New Roman" w:cs="Times New Roman"/>
           <w:sz w:val="24"/>
           <w:szCs w:val="24"/>
         </w:rPr>
@@ -5884,13 +7346,13 @@
         <w:spacing w:after="0" w:line="240" w:lineRule="auto"/>
         <w:textAlignment w:val="baseline"/>
         <w:rPr>
-          <w:rFonts w:ascii="Arial" w:eastAsia="Times New Roman" w:hAnsi="Arial" w:cs="Arial"/>
+          <w:rFonts w:ascii="Arial" w:hAnsi="Arial" w:eastAsia="Times New Roman" w:cs="Arial"/>
           <w:color w:val="000000"/>
         </w:rPr>
       </w:pPr>
       <w:r>
         <w:rPr>
-          <w:rFonts w:ascii="Arial" w:eastAsia="Times New Roman" w:hAnsi="Arial" w:cs="Arial"/>
+          <w:rFonts w:ascii="Arial" w:hAnsi="Arial" w:eastAsia="Times New Roman" w:cs="Arial"/>
           <w:b/>
           <w:bCs/>
           <w:color w:val="000000"/>
@@ -5899,7 +7361,7 @@
       </w:r>
       <w:r>
         <w:rPr>
-          <w:rFonts w:ascii="Arial" w:eastAsia="Times New Roman" w:hAnsi="Arial" w:cs="Arial"/>
+          <w:rFonts w:ascii="Arial" w:hAnsi="Arial" w:eastAsia="Times New Roman" w:cs="Arial"/>
           <w:color w:val="000000"/>
         </w:rPr>
         <w:t xml:space="preserve"> - Our game will be a web-based application that will work on all major browsers.</w:t>
@@ -5909,7 +7371,7 @@
       <w:pPr>
         <w:spacing w:after="0" w:line="240" w:lineRule="auto"/>
         <w:rPr>
-          <w:rFonts w:ascii="Times New Roman" w:eastAsia="Times New Roman" w:hAnsi="Times New Roman" w:cs="Times New Roman"/>
+          <w:rFonts w:ascii="Times New Roman" w:hAnsi="Times New Roman" w:eastAsia="Times New Roman" w:cs="Times New Roman"/>
           <w:sz w:val="24"/>
           <w:szCs w:val="24"/>
         </w:rPr>
@@ -5925,13 +7387,13 @@
         <w:spacing w:after="0" w:line="240" w:lineRule="auto"/>
         <w:textAlignment w:val="baseline"/>
         <w:rPr>
-          <w:rFonts w:ascii="Arial" w:eastAsia="Times New Roman" w:hAnsi="Arial" w:cs="Arial"/>
+          <w:rFonts w:ascii="Arial" w:hAnsi="Arial" w:eastAsia="Times New Roman" w:cs="Arial"/>
           <w:color w:val="000000"/>
         </w:rPr>
       </w:pPr>
       <w:r>
         <w:rPr>
-          <w:rFonts w:ascii="Arial" w:eastAsia="Times New Roman" w:hAnsi="Arial" w:cs="Arial"/>
+          <w:rFonts w:ascii="Arial" w:hAnsi="Arial" w:eastAsia="Times New Roman" w:cs="Arial"/>
           <w:b/>
           <w:bCs/>
           <w:color w:val="000000"/>
@@ -5942,7 +7404,7 @@
       <w:proofErr w:type="gramStart"/>
       <w:r>
         <w:rPr>
-          <w:rFonts w:ascii="Arial" w:eastAsia="Times New Roman" w:hAnsi="Arial" w:cs="Arial"/>
+          <w:rFonts w:ascii="Arial" w:hAnsi="Arial" w:eastAsia="Times New Roman" w:cs="Arial"/>
           <w:b/>
           <w:bCs/>
           <w:color w:val="000000"/>
@@ -5952,7 +7414,7 @@
       <w:proofErr w:type="gramEnd"/>
       <w:r>
         <w:rPr>
-          <w:rFonts w:ascii="Arial" w:eastAsia="Times New Roman" w:hAnsi="Arial" w:cs="Arial"/>
+          <w:rFonts w:ascii="Arial" w:hAnsi="Arial" w:eastAsia="Times New Roman" w:cs="Arial"/>
           <w:b/>
           <w:bCs/>
           <w:color w:val="000000"/>
@@ -5961,7 +7423,7 @@
       </w:r>
       <w:r>
         <w:rPr>
-          <w:rFonts w:ascii="Arial" w:eastAsia="Times New Roman" w:hAnsi="Arial" w:cs="Arial"/>
+          <w:rFonts w:ascii="Arial" w:hAnsi="Arial" w:eastAsia="Times New Roman" w:cs="Arial"/>
           <w:color w:val="000000"/>
         </w:rPr>
         <w:t>- Visual Studio Code is a code editor that we will be using to create the code for our web game application. The following languages will be used in our project:</w:t>
@@ -5971,14 +7433,14 @@
       <w:pPr>
         <w:spacing w:after="0" w:line="240" w:lineRule="auto"/>
         <w:rPr>
-          <w:rFonts w:ascii="Times New Roman" w:eastAsia="Times New Roman" w:hAnsi="Times New Roman" w:cs="Times New Roman"/>
+          <w:rFonts w:ascii="Times New Roman" w:hAnsi="Times New Roman" w:eastAsia="Times New Roman" w:cs="Times New Roman"/>
           <w:sz w:val="24"/>
           <w:szCs w:val="24"/>
         </w:rPr>
       </w:pPr>
       <w:r>
         <w:rPr>
-          <w:rFonts w:ascii="Arial" w:eastAsia="Times New Roman" w:hAnsi="Arial" w:cs="Arial"/>
+          <w:rFonts w:ascii="Arial" w:hAnsi="Arial" w:eastAsia="Times New Roman" w:cs="Arial"/>
           <w:color w:val="000000"/>
         </w:rPr>
         <w:t xml:space="preserve">                    a.) </w:t>
@@ -5986,7 +7448,7 @@
       <w:proofErr w:type="spellStart"/>
       <w:r>
         <w:rPr>
-          <w:rFonts w:ascii="Arial" w:eastAsia="Times New Roman" w:hAnsi="Arial" w:cs="Arial"/>
+          <w:rFonts w:ascii="Arial" w:hAnsi="Arial" w:eastAsia="Times New Roman" w:cs="Arial"/>
           <w:b/>
           <w:bCs/>
           <w:color w:val="000000"/>
@@ -5996,7 +7458,7 @@
       <w:proofErr w:type="spellEnd"/>
       <w:r>
         <w:rPr>
-          <w:rFonts w:ascii="Arial" w:eastAsia="Times New Roman" w:hAnsi="Arial" w:cs="Arial"/>
+          <w:rFonts w:ascii="Arial" w:hAnsi="Arial" w:eastAsia="Times New Roman" w:cs="Arial"/>
           <w:color w:val="000000"/>
         </w:rPr>
         <w:t xml:space="preserve"> - </w:t>
@@ -6004,7 +7466,7 @@
       <w:proofErr w:type="spellStart"/>
       <w:r>
         <w:rPr>
-          <w:rFonts w:ascii="Arial" w:eastAsia="Times New Roman" w:hAnsi="Arial" w:cs="Arial"/>
+          <w:rFonts w:ascii="Arial" w:hAnsi="Arial" w:eastAsia="Times New Roman" w:cs="Arial"/>
           <w:color w:val="000000"/>
         </w:rPr>
         <w:t>Javascript</w:t>
@@ -6012,7 +7474,7 @@
       <w:proofErr w:type="spellEnd"/>
       <w:r>
         <w:rPr>
-          <w:rFonts w:ascii="Arial" w:eastAsia="Times New Roman" w:hAnsi="Arial" w:cs="Arial"/>
+          <w:rFonts w:ascii="Arial" w:hAnsi="Arial" w:eastAsia="Times New Roman" w:cs="Arial"/>
           <w:color w:val="000000"/>
         </w:rPr>
         <w:t xml:space="preserve"> will be the language used for the backend of the game to make it very interactive and enjoyable for the user.        </w:t>
@@ -6022,14 +7484,14 @@
       <w:pPr>
         <w:spacing w:after="0" w:line="240" w:lineRule="auto"/>
         <w:rPr>
-          <w:rFonts w:ascii="Times New Roman" w:eastAsia="Times New Roman" w:hAnsi="Times New Roman" w:cs="Times New Roman"/>
+          <w:rFonts w:ascii="Times New Roman" w:hAnsi="Times New Roman" w:eastAsia="Times New Roman" w:cs="Times New Roman"/>
           <w:sz w:val="24"/>
           <w:szCs w:val="24"/>
         </w:rPr>
       </w:pPr>
       <w:r>
         <w:rPr>
-          <w:rFonts w:ascii="Arial" w:eastAsia="Times New Roman" w:hAnsi="Arial" w:cs="Arial"/>
+          <w:rFonts w:ascii="Arial" w:hAnsi="Arial" w:eastAsia="Times New Roman" w:cs="Arial"/>
           <w:color w:val="000000"/>
         </w:rPr>
         <w:t xml:space="preserve">                    b.) </w:t>
@@ -6037,7 +7499,7 @@
       <w:proofErr w:type="gramStart"/>
       <w:r>
         <w:rPr>
-          <w:rFonts w:ascii="Arial" w:eastAsia="Times New Roman" w:hAnsi="Arial" w:cs="Arial"/>
+          <w:rFonts w:ascii="Arial" w:hAnsi="Arial" w:eastAsia="Times New Roman" w:cs="Arial"/>
           <w:b/>
           <w:bCs/>
           <w:color w:val="000000"/>
@@ -6048,7 +7510,7 @@
       <w:proofErr w:type="gramEnd"/>
       <w:r>
         <w:rPr>
-          <w:rFonts w:ascii="Arial" w:eastAsia="Times New Roman" w:hAnsi="Arial" w:cs="Arial"/>
+          <w:rFonts w:ascii="Arial" w:hAnsi="Arial" w:eastAsia="Times New Roman" w:cs="Arial"/>
           <w:b/>
           <w:bCs/>
           <w:color w:val="000000"/>
@@ -6058,7 +7520,7 @@
       <w:proofErr w:type="spellEnd"/>
       <w:r>
         <w:rPr>
-          <w:rFonts w:ascii="Arial" w:eastAsia="Times New Roman" w:hAnsi="Arial" w:cs="Arial"/>
+          <w:rFonts w:ascii="Arial" w:hAnsi="Arial" w:eastAsia="Times New Roman" w:cs="Arial"/>
           <w:b/>
           <w:bCs/>
           <w:color w:val="000000"/>
@@ -6067,7 +7529,7 @@
       </w:r>
       <w:r>
         <w:rPr>
-          <w:rFonts w:ascii="Arial" w:eastAsia="Times New Roman" w:hAnsi="Arial" w:cs="Arial"/>
+          <w:rFonts w:ascii="Arial" w:hAnsi="Arial" w:eastAsia="Times New Roman" w:cs="Arial"/>
           <w:color w:val="000000"/>
         </w:rPr>
         <w:t xml:space="preserve"> - HTML will be the language used for the frontend to ensure that the UI(User Interface) is visually appealing and enjoyable for the user. HTML will allow the browser to display the game.</w:t>
@@ -6077,14 +7539,14 @@
       <w:pPr>
         <w:spacing w:after="0" w:line="240" w:lineRule="auto"/>
         <w:rPr>
-          <w:rFonts w:ascii="Times New Roman" w:eastAsia="Times New Roman" w:hAnsi="Times New Roman" w:cs="Times New Roman"/>
+          <w:rFonts w:ascii="Times New Roman" w:hAnsi="Times New Roman" w:eastAsia="Times New Roman" w:cs="Times New Roman"/>
           <w:sz w:val="24"/>
           <w:szCs w:val="24"/>
         </w:rPr>
       </w:pPr>
       <w:r>
         <w:rPr>
-          <w:rFonts w:ascii="Times New Roman" w:eastAsia="Times New Roman" w:hAnsi="Times New Roman" w:cs="Times New Roman"/>
+          <w:rFonts w:ascii="Times New Roman" w:hAnsi="Times New Roman" w:eastAsia="Times New Roman" w:cs="Times New Roman"/>
           <w:sz w:val="24"/>
           <w:szCs w:val="24"/>
         </w:rPr>
@@ -6101,13 +7563,13 @@
         <w:spacing w:after="0" w:line="240" w:lineRule="auto"/>
         <w:textAlignment w:val="baseline"/>
         <w:rPr>
-          <w:rFonts w:ascii="Arial" w:eastAsia="Times New Roman" w:hAnsi="Arial" w:cs="Arial"/>
+          <w:rFonts w:ascii="Arial" w:hAnsi="Arial" w:eastAsia="Times New Roman" w:cs="Arial"/>
           <w:color w:val="000000"/>
         </w:rPr>
       </w:pPr>
       <w:r>
         <w:rPr>
-          <w:rFonts w:ascii="Arial" w:eastAsia="Times New Roman" w:hAnsi="Arial" w:cs="Arial"/>
+          <w:rFonts w:ascii="Arial" w:hAnsi="Arial" w:eastAsia="Times New Roman" w:cs="Arial"/>
           <w:b/>
           <w:bCs/>
           <w:color w:val="000000"/>
@@ -6116,14 +7578,14 @@
       </w:r>
       <w:r>
         <w:rPr>
-          <w:rFonts w:ascii="Arial" w:eastAsia="Times New Roman" w:hAnsi="Arial" w:cs="Arial"/>
+          <w:rFonts w:ascii="Arial" w:hAnsi="Arial" w:eastAsia="Times New Roman" w:cs="Arial"/>
           <w:color w:val="000000"/>
         </w:rPr>
         <w:t>-</w:t>
       </w:r>
       <w:r>
         <w:rPr>
-          <w:rFonts w:ascii="Arial" w:eastAsia="Times New Roman" w:hAnsi="Arial" w:cs="Arial"/>
+          <w:rFonts w:ascii="Arial" w:hAnsi="Arial" w:eastAsia="Times New Roman" w:cs="Arial"/>
           <w:b/>
           <w:bCs/>
           <w:color w:val="000000"/>
@@ -6132,7 +7594,7 @@
       </w:r>
       <w:r>
         <w:rPr>
-          <w:rFonts w:ascii="Arial" w:eastAsia="Times New Roman" w:hAnsi="Arial" w:cs="Arial"/>
+          <w:rFonts w:ascii="Arial" w:hAnsi="Arial" w:eastAsia="Times New Roman" w:cs="Arial"/>
           <w:color w:val="000000"/>
         </w:rPr>
         <w:t>The FAU lamp server is what we will be using to host our project.</w:t>
@@ -6142,14 +7604,14 @@
       <w:pPr>
         <w:spacing w:after="0" w:line="240" w:lineRule="auto"/>
         <w:rPr>
-          <w:rFonts w:ascii="Times New Roman" w:eastAsia="Times New Roman" w:hAnsi="Times New Roman" w:cs="Times New Roman"/>
+          <w:rFonts w:ascii="Times New Roman" w:hAnsi="Times New Roman" w:eastAsia="Times New Roman" w:cs="Times New Roman"/>
           <w:sz w:val="24"/>
           <w:szCs w:val="24"/>
         </w:rPr>
       </w:pPr>
       <w:r>
         <w:rPr>
-          <w:rFonts w:ascii="Times New Roman" w:eastAsia="Times New Roman" w:hAnsi="Times New Roman" w:cs="Times New Roman"/>
+          <w:rFonts w:ascii="Times New Roman" w:hAnsi="Times New Roman" w:eastAsia="Times New Roman" w:cs="Times New Roman"/>
           <w:sz w:val="24"/>
           <w:szCs w:val="24"/>
         </w:rPr>
@@ -6166,7 +7628,7 @@
         <w:spacing w:after="0" w:line="240" w:lineRule="auto"/>
         <w:textAlignment w:val="baseline"/>
         <w:rPr>
-          <w:rFonts w:ascii="Arial" w:eastAsia="Times New Roman" w:hAnsi="Arial" w:cs="Arial"/>
+          <w:rFonts w:ascii="Arial" w:hAnsi="Arial" w:eastAsia="Times New Roman" w:cs="Arial"/>
           <w:b/>
           <w:bCs/>
           <w:color w:val="000000"/>
@@ -6174,7 +7636,7 @@
       </w:pPr>
       <w:r>
         <w:rPr>
-          <w:rFonts w:ascii="Arial" w:eastAsia="Times New Roman" w:hAnsi="Arial" w:cs="Arial"/>
+          <w:rFonts w:ascii="Arial" w:hAnsi="Arial" w:eastAsia="Times New Roman" w:cs="Arial"/>
           <w:b/>
           <w:bCs/>
           <w:color w:val="000000"/>
@@ -6184,7 +7646,7 @@
       <w:proofErr w:type="gramStart"/>
       <w:r>
         <w:rPr>
-          <w:rFonts w:ascii="Arial" w:eastAsia="Times New Roman" w:hAnsi="Arial" w:cs="Arial"/>
+          <w:rFonts w:ascii="Arial" w:hAnsi="Arial" w:eastAsia="Times New Roman" w:cs="Arial"/>
           <w:b/>
           <w:bCs/>
           <w:color w:val="000000"/>
@@ -6194,7 +7656,7 @@
       <w:proofErr w:type="gramEnd"/>
       <w:r>
         <w:rPr>
-          <w:rFonts w:ascii="Arial" w:eastAsia="Times New Roman" w:hAnsi="Arial" w:cs="Arial"/>
+          <w:rFonts w:ascii="Arial" w:hAnsi="Arial" w:eastAsia="Times New Roman" w:cs="Arial"/>
           <w:b/>
           <w:bCs/>
           <w:color w:val="000000"/>
@@ -6203,7 +7665,7 @@
       </w:r>
       <w:r>
         <w:rPr>
-          <w:rFonts w:ascii="Arial" w:eastAsia="Times New Roman" w:hAnsi="Arial" w:cs="Arial"/>
+          <w:rFonts w:ascii="Arial" w:hAnsi="Arial" w:eastAsia="Times New Roman" w:cs="Arial"/>
           <w:color w:val="000000"/>
         </w:rPr>
         <w:t xml:space="preserve">- P5.Play is a </w:t>
@@ -6211,7 +7673,7 @@
       <w:proofErr w:type="spellStart"/>
       <w:r>
         <w:rPr>
-          <w:rFonts w:ascii="Arial" w:eastAsia="Times New Roman" w:hAnsi="Arial" w:cs="Arial"/>
+          <w:rFonts w:ascii="Arial" w:hAnsi="Arial" w:eastAsia="Times New Roman" w:cs="Arial"/>
           <w:color w:val="000000"/>
         </w:rPr>
         <w:t>Javascript</w:t>
@@ -6219,7 +7681,7 @@
       <w:proofErr w:type="spellEnd"/>
       <w:r>
         <w:rPr>
-          <w:rFonts w:ascii="Arial" w:eastAsia="Times New Roman" w:hAnsi="Arial" w:cs="Arial"/>
+          <w:rFonts w:ascii="Arial" w:hAnsi="Arial" w:eastAsia="Times New Roman" w:cs="Arial"/>
           <w:color w:val="000000"/>
         </w:rPr>
         <w:t xml:space="preserve"> library for the creation of games. This is what we will be using for </w:t>
@@ -6227,7 +7689,7 @@
       <w:proofErr w:type="gramStart"/>
       <w:r>
         <w:rPr>
-          <w:rFonts w:ascii="Arial" w:eastAsia="Times New Roman" w:hAnsi="Arial" w:cs="Arial"/>
+          <w:rFonts w:ascii="Arial" w:hAnsi="Arial" w:eastAsia="Times New Roman" w:cs="Arial"/>
           <w:color w:val="000000"/>
         </w:rPr>
         <w:t>all of</w:t>
@@ -6235,7 +7697,7 @@
       <w:proofErr w:type="gramEnd"/>
       <w:r>
         <w:rPr>
-          <w:rFonts w:ascii="Arial" w:eastAsia="Times New Roman" w:hAnsi="Arial" w:cs="Arial"/>
+          <w:rFonts w:ascii="Arial" w:hAnsi="Arial" w:eastAsia="Times New Roman" w:cs="Arial"/>
           <w:color w:val="000000"/>
         </w:rPr>
         <w:t xml:space="preserve"> our animations, interactions, collision detections, etc. </w:t>
@@ -6245,14 +7707,14 @@
       <w:pPr>
         <w:spacing w:after="0" w:line="240" w:lineRule="auto"/>
         <w:rPr>
-          <w:rFonts w:ascii="Times New Roman" w:eastAsia="Times New Roman" w:hAnsi="Times New Roman" w:cs="Times New Roman"/>
+          <w:rFonts w:ascii="Times New Roman" w:hAnsi="Times New Roman" w:eastAsia="Times New Roman" w:cs="Times New Roman"/>
           <w:sz w:val="24"/>
           <w:szCs w:val="24"/>
         </w:rPr>
       </w:pPr>
       <w:r>
         <w:rPr>
-          <w:rFonts w:ascii="Times New Roman" w:eastAsia="Times New Roman" w:hAnsi="Times New Roman" w:cs="Times New Roman"/>
+          <w:rFonts w:ascii="Times New Roman" w:hAnsi="Times New Roman" w:eastAsia="Times New Roman" w:cs="Times New Roman"/>
           <w:sz w:val="24"/>
           <w:szCs w:val="24"/>
         </w:rPr>
@@ -6269,7 +7731,7 @@
         <w:spacing w:after="0" w:line="240" w:lineRule="auto"/>
         <w:textAlignment w:val="baseline"/>
         <w:rPr>
-          <w:rFonts w:ascii="Arial" w:eastAsia="Times New Roman" w:hAnsi="Arial" w:cs="Arial"/>
+          <w:rFonts w:ascii="Arial" w:hAnsi="Arial" w:eastAsia="Times New Roman" w:cs="Arial"/>
           <w:b/>
           <w:bCs/>
           <w:color w:val="000000"/>
@@ -6277,7 +7739,7 @@
       </w:pPr>
       <w:r>
         <w:rPr>
-          <w:rFonts w:ascii="Arial" w:eastAsia="Times New Roman" w:hAnsi="Arial" w:cs="Arial"/>
+          <w:rFonts w:ascii="Arial" w:hAnsi="Arial" w:eastAsia="Times New Roman" w:cs="Arial"/>
           <w:b/>
           <w:bCs/>
           <w:color w:val="000000"/>
@@ -6286,7 +7748,7 @@
       </w:r>
       <w:r>
         <w:rPr>
-          <w:rFonts w:ascii="Arial" w:eastAsia="Times New Roman" w:hAnsi="Arial" w:cs="Arial"/>
+          <w:rFonts w:ascii="Arial" w:hAnsi="Arial" w:eastAsia="Times New Roman" w:cs="Arial"/>
           <w:color w:val="000000"/>
         </w:rPr>
         <w:t>- We will be using Firebase to handle user authentication for our project. We will not be able to see user passwords, and encryption is handled on Google’s end. This seemed like the best option for our type of project.</w:t>
@@ -6363,7 +7825,7 @@
         </w:rPr>
         <w:t xml:space="preserve">Product Owner) - </w:t>
       </w:r>
-      <w:hyperlink r:id="rId5" w:history="1">
+      <w:hyperlink w:history="1" r:id="rId5">
         <w:r>
           <w:rPr>
             <w:rStyle w:val="Hyperlink"/>
@@ -6411,7 +7873,7 @@
         </w:rPr>
         <w:t xml:space="preserve">Scrum Master) - </w:t>
       </w:r>
-      <w:hyperlink r:id="rId6" w:history="1">
+      <w:hyperlink w:history="1" r:id="rId6">
         <w:r>
           <w:rPr>
             <w:rStyle w:val="Hyperlink"/>
@@ -6459,7 +7921,7 @@
         </w:rPr>
         <w:t xml:space="preserve">Backend) - </w:t>
       </w:r>
-      <w:hyperlink r:id="rId7" w:history="1">
+      <w:hyperlink w:history="1" r:id="rId7">
         <w:r>
           <w:rPr>
             <w:rStyle w:val="Hyperlink"/>
@@ -6518,7 +7980,7 @@
         </w:rPr>
         <w:t xml:space="preserve">Backend and Frontend) - </w:t>
       </w:r>
-      <w:hyperlink r:id="rId8" w:history="1">
+      <w:hyperlink w:history="1" r:id="rId8">
         <w:r>
           <w:rPr>
             <w:rStyle w:val="Hyperlink"/>
@@ -6566,7 +8028,7 @@
         </w:rPr>
         <w:t xml:space="preserve">Frontend) - </w:t>
       </w:r>
-      <w:hyperlink r:id="rId9" w:history="1">
+      <w:hyperlink w:history="1" r:id="rId9">
         <w:r>
           <w:rPr>
             <w:rStyle w:val="Hyperlink"/>
@@ -6607,147 +8069,13 @@
     </w:p>
     <w:p>
       <w:pPr>
-        <w:spacing w:after="0" w:line="240" w:lineRule="auto"/>
-        <w:rPr>
-          <w:rFonts w:ascii="Times New Roman" w:eastAsia="Times New Roman" w:hAnsi="Times New Roman" w:cs="Times New Roman"/>
-          <w:sz w:val="24"/>
-          <w:szCs w:val="24"/>
-        </w:rPr>
-      </w:pPr>
-      <w:r>
-        <w:rPr>
-          <w:rFonts w:ascii="Arial" w:eastAsia="Times New Roman" w:hAnsi="Arial" w:cs="Arial"/>
-          <w:color w:val="000000"/>
-        </w:rPr>
-        <w:t>  a.) Team decided on basic means of communications: DONE</w:t>
-      </w:r>
-    </w:p>
-    <w:p>
-      <w:pPr>
-        <w:spacing w:after="0" w:line="240" w:lineRule="auto"/>
-        <w:rPr>
-          <w:rFonts w:ascii="Times New Roman" w:eastAsia="Times New Roman" w:hAnsi="Times New Roman" w:cs="Times New Roman"/>
-          <w:sz w:val="24"/>
-          <w:szCs w:val="24"/>
-        </w:rPr>
-      </w:pPr>
-      <w:r>
-        <w:rPr>
-          <w:rFonts w:ascii="Arial" w:eastAsia="Times New Roman" w:hAnsi="Arial" w:cs="Arial"/>
-          <w:color w:val="000000"/>
-        </w:rPr>
-        <w:t>  b.) Team found a time slot to meet out of the class: DONE</w:t>
-      </w:r>
-    </w:p>
-    <w:p>
-      <w:pPr>
-        <w:spacing w:after="0" w:line="240" w:lineRule="auto"/>
-        <w:rPr>
-          <w:rFonts w:ascii="Times New Roman" w:eastAsia="Times New Roman" w:hAnsi="Times New Roman" w:cs="Times New Roman"/>
-          <w:sz w:val="24"/>
-          <w:szCs w:val="24"/>
-        </w:rPr>
-      </w:pPr>
-      <w:r>
-        <w:rPr>
-          <w:rFonts w:ascii="Arial" w:eastAsia="Times New Roman" w:hAnsi="Arial" w:cs="Arial"/>
-          <w:color w:val="000000"/>
-        </w:rPr>
-        <w:t xml:space="preserve">  c.) Front and </w:t>
-      </w:r>
-      <w:proofErr w:type="gramStart"/>
-      <w:r>
-        <w:rPr>
-          <w:rFonts w:ascii="Arial" w:eastAsia="Times New Roman" w:hAnsi="Arial" w:cs="Arial"/>
-          <w:color w:val="000000"/>
-        </w:rPr>
-        <w:t>back end</w:t>
-      </w:r>
-      <w:proofErr w:type="gramEnd"/>
-      <w:r>
-        <w:rPr>
-          <w:rFonts w:ascii="Arial" w:eastAsia="Times New Roman" w:hAnsi="Arial" w:cs="Arial"/>
-          <w:color w:val="000000"/>
-        </w:rPr>
-        <w:t xml:space="preserve"> team leads chosen: DONE</w:t>
-      </w:r>
-    </w:p>
-    <w:p>
-      <w:pPr>
-        <w:spacing w:after="0" w:line="240" w:lineRule="auto"/>
-        <w:rPr>
-          <w:rFonts w:ascii="Times New Roman" w:eastAsia="Times New Roman" w:hAnsi="Times New Roman" w:cs="Times New Roman"/>
-          <w:sz w:val="24"/>
-          <w:szCs w:val="24"/>
-        </w:rPr>
-      </w:pPr>
-      <w:r>
-        <w:rPr>
-          <w:rFonts w:ascii="Arial" w:eastAsia="Times New Roman" w:hAnsi="Arial" w:cs="Arial"/>
-          <w:color w:val="000000"/>
-        </w:rPr>
-        <w:t xml:space="preserve">  d.) </w:t>
-      </w:r>
-      <w:proofErr w:type="spellStart"/>
-      <w:r>
-        <w:rPr>
-          <w:rFonts w:ascii="Arial" w:eastAsia="Times New Roman" w:hAnsi="Arial" w:cs="Arial"/>
-          <w:color w:val="000000"/>
-        </w:rPr>
-        <w:t>Github</w:t>
-      </w:r>
-      <w:proofErr w:type="spellEnd"/>
-      <w:r>
-        <w:rPr>
-          <w:rFonts w:ascii="Arial" w:eastAsia="Times New Roman" w:hAnsi="Arial" w:cs="Arial"/>
-          <w:color w:val="000000"/>
-        </w:rPr>
-        <w:t xml:space="preserve"> master - DONE</w:t>
-      </w:r>
-    </w:p>
-    <w:p>
-      <w:pPr>
-        <w:spacing w:after="0" w:line="240" w:lineRule="auto"/>
-        <w:rPr>
-          <w:rFonts w:ascii="Times New Roman" w:eastAsia="Times New Roman" w:hAnsi="Times New Roman" w:cs="Times New Roman"/>
-          <w:sz w:val="24"/>
-          <w:szCs w:val="24"/>
-        </w:rPr>
-      </w:pPr>
-      <w:r>
-        <w:rPr>
-          <w:rFonts w:ascii="Arial" w:eastAsia="Times New Roman" w:hAnsi="Arial" w:cs="Arial"/>
-          <w:color w:val="000000"/>
-        </w:rPr>
-        <w:t>  e.) Team ready and able to use the chosen back and front-end frameworks.: DONE</w:t>
-      </w:r>
-    </w:p>
-    <w:p>
-      <w:pPr>
-        <w:spacing w:after="0" w:line="240" w:lineRule="auto"/>
-        <w:rPr>
-          <w:rFonts w:ascii="Times New Roman" w:eastAsia="Times New Roman" w:hAnsi="Times New Roman" w:cs="Times New Roman"/>
-          <w:sz w:val="24"/>
-          <w:szCs w:val="24"/>
-        </w:rPr>
-      </w:pPr>
-      <w:r>
-        <w:rPr>
-          <w:rFonts w:ascii="Arial" w:eastAsia="Times New Roman" w:hAnsi="Arial" w:cs="Arial"/>
-          <w:color w:val="000000"/>
-        </w:rPr>
-        <w:t>   f.) Skill of each team member defined and known to all: DONE</w:t>
-      </w:r>
-    </w:p>
-    <w:p>
-      <w:pPr>
         <w:rPr>
           <w:rFonts w:ascii="Arial" w:hAnsi="Arial" w:cs="Arial"/>
         </w:rPr>
       </w:pPr>
     </w:p>
     <w:sectPr>
-      <w:pgSz w:w="12240" w:h="15840"/>
+      <w:pgSz w:w="12240" w:h="15840" w:orient="portrait"/>
       <w:pgMar w:top="1440" w:right="1440" w:bottom="1440" w:left="1440" w:header="720" w:footer="720" w:gutter="0"/>
       <w:cols w:space="720"/>
       <w:docGrid w:linePitch="360"/>
@@ -6758,6 +8086,117 @@
 
 <file path=word/numbering.xml><?xml version="1.0" encoding="utf-8"?>
 <w:numbering xmlns:wpc="http://schemas.microsoft.com/office/word/2010/wordprocessingCanvas" xmlns:cx="http://schemas.microsoft.com/office/drawing/2014/chartex" xmlns:cx1="http://schemas.microsoft.com/office/drawing/2015/9/8/chartex" xmlns:cx2="http://schemas.microsoft.com/office/drawing/2015/10/21/chartex" xmlns:cx3="http://schemas.microsoft.com/office/drawing/2016/5/9/chartex" xmlns:cx4="http://schemas.microsoft.com/office/drawing/2016/5/10/chartex" xmlns:cx5="http://schemas.microsoft.com/office/drawing/2016/5/11/chartex" xmlns:cx6="http://schemas.microsoft.com/office/drawing/2016/5/12/chartex" xmlns:cx7="http://schemas.microsoft.com/office/drawing/2016/5/13/chartex" xmlns:cx8="http://schemas.microsoft.com/office/drawing/2016/5/14/chartex" xmlns:mc="http://schemas.openxmlformats.org/markup-compatibility/2006" xmlns:aink="http://schemas.microsoft.com/office/drawing/2016/ink" xmlns:am3d="http://schemas.microsoft.com/office/drawing/2017/model3d" xmlns:o="urn:schemas-microsoft-com:office:office" xmlns:r="http://schemas.openxmlformats.org/officeDocument/2006/relationships" xmlns:m="http://schemas.openxmlformats.org/officeDocument/2006/math" xmlns:v="urn:schemas-microsoft-com:vml" xmlns:wp14="http://schemas.microsoft.com/office/word/2010/wordprocessingDrawing" xmlns:wp="http://schemas.openxmlformats.org/drawingml/2006/wordprocessingDrawing" xmlns:w10="urn:schemas-microsoft-com:office:word" xmlns:w="http://schemas.openxmlformats.org/wordprocessingml/2006/main" xmlns:w14="http://schemas.microsoft.com/office/word/2010/wordml" xmlns:w15="http://schemas.microsoft.com/office/word/2012/wordml" xmlns:w16cex="http://schemas.microsoft.com/office/word/2018/wordml/cex" xmlns:w16cid="http://schemas.microsoft.com/office/word/2016/wordml/cid" xmlns:w16="http://schemas.microsoft.com/office/word/2018/wordml" xmlns:w16sdtdh="http://schemas.microsoft.com/office/word/2020/wordml/sdtdatahash" xmlns:w16se="http://schemas.microsoft.com/office/word/2015/wordml/symex" xmlns:wpg="http://schemas.microsoft.com/office/word/2010/wordprocessingGroup" xmlns:wpi="http://schemas.microsoft.com/office/word/2010/wordprocessingInk" xmlns:wne="http://schemas.microsoft.com/office/word/2006/wordml" xmlns:wps="http://schemas.microsoft.com/office/word/2010/wordprocessingShape" mc:Ignorable="w14 w15 w16se w16cid w16 w16cex w16sdtdh wp14">
+  <w:abstractNum xmlns:w="http://schemas.openxmlformats.org/wordprocessingml/2006/main" w:abstractNumId="7">
+    <w:multiLevelType xmlns:w="http://schemas.openxmlformats.org/wordprocessingml/2006/main" w:val="hybridMultilevel"/>
+    <w:lvl xmlns:w="http://schemas.openxmlformats.org/wordprocessingml/2006/main" w:ilvl="0">
+      <w:start w:val="1"/>
+      <w:numFmt w:val="bullet"/>
+      <w:lvlText w:val=""/>
+      <w:lvlJc w:val="left"/>
+      <w:pPr>
+        <w:ind w:left="720" w:hanging="360"/>
+      </w:pPr>
+      <w:rPr>
+        <w:rFonts w:hint="default" w:ascii="Symbol" w:hAnsi="Symbol"/>
+      </w:rPr>
+    </w:lvl>
+    <w:lvl xmlns:w="http://schemas.openxmlformats.org/wordprocessingml/2006/main" w:ilvl="1">
+      <w:start w:val="1"/>
+      <w:numFmt w:val="bullet"/>
+      <w:lvlText w:val="o"/>
+      <w:lvlJc w:val="left"/>
+      <w:pPr>
+        <w:ind w:left="1440" w:hanging="360"/>
+      </w:pPr>
+      <w:rPr>
+        <w:rFonts w:hint="default" w:ascii="Courier New" w:hAnsi="Courier New"/>
+      </w:rPr>
+    </w:lvl>
+    <w:lvl xmlns:w="http://schemas.openxmlformats.org/wordprocessingml/2006/main" w:ilvl="2">
+      <w:start w:val="1"/>
+      <w:numFmt w:val="bullet"/>
+      <w:lvlText w:val=""/>
+      <w:lvlJc w:val="left"/>
+      <w:pPr>
+        <w:ind w:left="2160" w:hanging="360"/>
+      </w:pPr>
+      <w:rPr>
+        <w:rFonts w:hint="default" w:ascii="Wingdings" w:hAnsi="Wingdings"/>
+      </w:rPr>
+    </w:lvl>
+    <w:lvl xmlns:w="http://schemas.openxmlformats.org/wordprocessingml/2006/main" w:ilvl="3">
+      <w:start w:val="1"/>
+      <w:numFmt w:val="bullet"/>
+      <w:lvlText w:val=""/>
+      <w:lvlJc w:val="left"/>
+      <w:pPr>
+        <w:ind w:left="2880" w:hanging="360"/>
+      </w:pPr>
+      <w:rPr>
+        <w:rFonts w:hint="default" w:ascii="Symbol" w:hAnsi="Symbol"/>
+      </w:rPr>
+    </w:lvl>
+    <w:lvl xmlns:w="http://schemas.openxmlformats.org/wordprocessingml/2006/main" w:ilvl="4">
+      <w:start w:val="1"/>
+      <w:numFmt w:val="bullet"/>
+      <w:lvlText w:val="o"/>
+      <w:lvlJc w:val="left"/>
+      <w:pPr>
+        <w:ind w:left="3600" w:hanging="360"/>
+      </w:pPr>
+      <w:rPr>
+        <w:rFonts w:hint="default" w:ascii="Courier New" w:hAnsi="Courier New"/>
+      </w:rPr>
+    </w:lvl>
+    <w:lvl xmlns:w="http://schemas.openxmlformats.org/wordprocessingml/2006/main" w:ilvl="5">
+      <w:start w:val="1"/>
+      <w:numFmt w:val="bullet"/>
+      <w:lvlText w:val=""/>
+      <w:lvlJc w:val="left"/>
+      <w:pPr>
+        <w:ind w:left="4320" w:hanging="360"/>
+      </w:pPr>
+      <w:rPr>
+        <w:rFonts w:hint="default" w:ascii="Wingdings" w:hAnsi="Wingdings"/>
+      </w:rPr>
+    </w:lvl>
+    <w:lvl xmlns:w="http://schemas.openxmlformats.org/wordprocessingml/2006/main" w:ilvl="6">
+      <w:start w:val="1"/>
+      <w:numFmt w:val="bullet"/>
+      <w:lvlText w:val=""/>
+      <w:lvlJc w:val="left"/>
+      <w:pPr>
+        <w:ind w:left="5040" w:hanging="360"/>
+      </w:pPr>
+      <w:rPr>
+        <w:rFonts w:hint="default" w:ascii="Symbol" w:hAnsi="Symbol"/>
+      </w:rPr>
+    </w:lvl>
+    <w:lvl xmlns:w="http://schemas.openxmlformats.org/wordprocessingml/2006/main" w:ilvl="7">
+      <w:start w:val="1"/>
+      <w:numFmt w:val="bullet"/>
+      <w:lvlText w:val="o"/>
+      <w:lvlJc w:val="left"/>
+      <w:pPr>
+        <w:ind w:left="5760" w:hanging="360"/>
+      </w:pPr>
+      <w:rPr>
+        <w:rFonts w:hint="default" w:ascii="Courier New" w:hAnsi="Courier New"/>
+      </w:rPr>
+    </w:lvl>
+    <w:lvl xmlns:w="http://schemas.openxmlformats.org/wordprocessingml/2006/main" w:ilvl="8">
+      <w:start w:val="1"/>
+      <w:numFmt w:val="bullet"/>
+      <w:lvlText w:val=""/>
+      <w:lvlJc w:val="left"/>
+      <w:pPr>
+        <w:ind w:left="6480" w:hanging="360"/>
+      </w:pPr>
+      <w:rPr>
+        <w:rFonts w:hint="default" w:ascii="Wingdings" w:hAnsi="Wingdings"/>
+      </w:rPr>
+    </w:lvl>
+  </w:abstractNum>
   <w:abstractNum w:abstractNumId="0" w15:restartNumberingAfterBreak="0">
     <w:nsid w:val="045A227A"/>
     <w:multiLevelType w:val="multilevel"/>
@@ -7526,6 +8965,9 @@
       </w:pPr>
     </w:lvl>
   </w:abstractNum>
+  <w:num w:numId="8">
+    <w:abstractNumId w:val="7"/>
+  </w:num>
   <w:num w:numId="1">
     <w:abstractNumId w:val="3"/>
   </w:num>
@@ -7586,11 +9028,11 @@
 </file>
 
 <file path=word/styles.xml><?xml version="1.0" encoding="utf-8"?>
-<w:styles xmlns:mc="http://schemas.openxmlformats.org/markup-compatibility/2006" xmlns:r="http://schemas.openxmlformats.org/officeDocument/2006/relationships" xmlns:w="http://schemas.openxmlformats.org/wordprocessingml/2006/main" xmlns:w14="http://schemas.microsoft.com/office/word/2010/wordml" xmlns:w15="http://schemas.microsoft.com/office/word/2012/wordml" xmlns:w16cex="http://schemas.microsoft.com/office/word/2018/wordml/cex" xmlns:w16cid="http://schemas.microsoft.com/office/word/2016/wordml/cid" xmlns:w16="http://schemas.microsoft.com/office/word/2018/wordml" xmlns:w16sdtdh="http://schemas.microsoft.com/office/word/2020/wordml/sdtdatahash" xmlns:w16se="http://schemas.microsoft.com/office/word/2015/wordml/symex" mc:Ignorable="w14 w15 w16se w16cid w16 w16cex w16sdtdh">
+<w:styles xmlns:wp14="http://schemas.microsoft.com/office/word/2010/wordprocessingDrawing" xmlns:mc="http://schemas.openxmlformats.org/markup-compatibility/2006" xmlns:r="http://schemas.openxmlformats.org/officeDocument/2006/relationships" xmlns:w="http://schemas.openxmlformats.org/wordprocessingml/2006/main" xmlns:w14="http://schemas.microsoft.com/office/word/2010/wordml" xmlns:w15="http://schemas.microsoft.com/office/word/2012/wordml" xmlns:w16cex="http://schemas.microsoft.com/office/word/2018/wordml/cex" xmlns:w16cid="http://schemas.microsoft.com/office/word/2016/wordml/cid" xmlns:w16="http://schemas.microsoft.com/office/word/2018/wordml" xmlns:w16sdtdh="http://schemas.microsoft.com/office/word/2020/wordml/sdtdatahash" xmlns:w16se="http://schemas.microsoft.com/office/word/2015/wordml/symex" mc:Ignorable="w14 w15 w16se w16cid w16 w16cex w16sdtdh wp14">
   <w:docDefaults>
     <w:rPrDefault>
       <w:rPr>
-        <w:rFonts w:asciiTheme="minorHAnsi" w:eastAsiaTheme="minorHAnsi" w:hAnsiTheme="minorHAnsi" w:cstheme="minorBidi"/>
+        <w:rFonts w:asciiTheme="minorHAnsi" w:hAnsiTheme="minorHAnsi" w:eastAsiaTheme="minorHAnsi" w:cstheme="minorBidi"/>
         <w:sz w:val="22"/>
         <w:szCs w:val="22"/>
         <w:lang w:val="en-US" w:eastAsia="en-US" w:bidi="ar-SA"/>
@@ -7605,14 +9047,14 @@
   <w:latentStyles w:defLockedState="0" w:defUIPriority="99" w:defSemiHidden="0" w:defUnhideWhenUsed="0" w:defQFormat="0" w:count="376">
     <w:lsdException w:name="Normal" w:uiPriority="0" w:qFormat="1"/>
     <w:lsdException w:name="heading 1" w:uiPriority="9" w:qFormat="1"/>
-    <w:lsdException w:name="heading 2" w:semiHidden="1" w:uiPriority="9" w:unhideWhenUsed="1" w:qFormat="1"/>
-    <w:lsdException w:name="heading 3" w:semiHidden="1" w:uiPriority="9" w:unhideWhenUsed="1" w:qFormat="1"/>
-    <w:lsdException w:name="heading 4" w:semiHidden="1" w:uiPriority="9" w:unhideWhenUsed="1" w:qFormat="1"/>
-    <w:lsdException w:name="heading 5" w:semiHidden="1" w:uiPriority="9" w:unhideWhenUsed="1" w:qFormat="1"/>
-    <w:lsdException w:name="heading 6" w:semiHidden="1" w:uiPriority="9" w:unhideWhenUsed="1" w:qFormat="1"/>
-    <w:lsdException w:name="heading 7" w:semiHidden="1" w:uiPriority="9" w:unhideWhenUsed="1" w:qFormat="1"/>
-    <w:lsdException w:name="heading 8" w:semiHidden="1" w:uiPriority="9" w:unhideWhenUsed="1" w:qFormat="1"/>
-    <w:lsdException w:name="heading 9" w:semiHidden="1" w:uiPriority="9" w:unhideWhenUsed="1" w:qFormat="1"/>
+    <w:lsdException w:name="heading 2" w:uiPriority="9" w:semiHidden="1" w:unhideWhenUsed="1" w:qFormat="1"/>
+    <w:lsdException w:name="heading 3" w:uiPriority="9" w:semiHidden="1" w:unhideWhenUsed="1" w:qFormat="1"/>
+    <w:lsdException w:name="heading 4" w:uiPriority="9" w:semiHidden="1" w:unhideWhenUsed="1" w:qFormat="1"/>
+    <w:lsdException w:name="heading 5" w:uiPriority="9" w:semiHidden="1" w:unhideWhenUsed="1" w:qFormat="1"/>
+    <w:lsdException w:name="heading 6" w:uiPriority="9" w:semiHidden="1" w:unhideWhenUsed="1" w:qFormat="1"/>
+    <w:lsdException w:name="heading 7" w:uiPriority="9" w:semiHidden="1" w:unhideWhenUsed="1" w:qFormat="1"/>
+    <w:lsdException w:name="heading 8" w:uiPriority="9" w:semiHidden="1" w:unhideWhenUsed="1" w:qFormat="1"/>
+    <w:lsdException w:name="heading 9" w:uiPriority="9" w:semiHidden="1" w:unhideWhenUsed="1" w:qFormat="1"/>
     <w:lsdException w:name="index 1" w:semiHidden="1" w:unhideWhenUsed="1"/>
     <w:lsdException w:name="index 2" w:semiHidden="1" w:unhideWhenUsed="1"/>
     <w:lsdException w:name="index 3" w:semiHidden="1" w:unhideWhenUsed="1"/>
@@ -7622,22 +9064,22 @@
     <w:lsdException w:name="index 7" w:semiHidden="1" w:unhideWhenUsed="1"/>
     <w:lsdException w:name="index 8" w:semiHidden="1" w:unhideWhenUsed="1"/>
     <w:lsdException w:name="index 9" w:semiHidden="1" w:unhideWhenUsed="1"/>
-    <w:lsdException w:name="toc 1" w:semiHidden="1" w:uiPriority="39" w:unhideWhenUsed="1"/>
-    <w:lsdException w:name="toc 2" w:semiHidden="1" w:uiPriority="39" w:unhideWhenUsed="1"/>
-    <w:lsdException w:name="toc 3" w:semiHidden="1" w:uiPriority="39" w:unhideWhenUsed="1"/>
-    <w:lsdException w:name="toc 4" w:semiHidden="1" w:uiPriority="39" w:unhideWhenUsed="1"/>
-    <w:lsdException w:name="toc 5" w:semiHidden="1" w:uiPriority="39" w:unhideWhenUsed="1"/>
-    <w:lsdException w:name="toc 6" w:semiHidden="1" w:uiPriority="39" w:unhideWhenUsed="1"/>
-    <w:lsdException w:name="toc 7" w:semiHidden="1" w:uiPriority="39" w:unhideWhenUsed="1"/>
-    <w:lsdException w:name="toc 8" w:semiHidden="1" w:uiPriority="39" w:unhideWhenUsed="1"/>
-    <w:lsdException w:name="toc 9" w:semiHidden="1" w:uiPriority="39" w:unhideWhenUsed="1"/>
+    <w:lsdException w:name="toc 1" w:uiPriority="39" w:semiHidden="1" w:unhideWhenUsed="1"/>
+    <w:lsdException w:name="toc 2" w:uiPriority="39" w:semiHidden="1" w:unhideWhenUsed="1"/>
+    <w:lsdException w:name="toc 3" w:uiPriority="39" w:semiHidden="1" w:unhideWhenUsed="1"/>
+    <w:lsdException w:name="toc 4" w:uiPriority="39" w:semiHidden="1" w:unhideWhenUsed="1"/>
+    <w:lsdException w:name="toc 5" w:uiPriority="39" w:semiHidden="1" w:unhideWhenUsed="1"/>
+    <w:lsdException w:name="toc 6" w:uiPriority="39" w:semiHidden="1" w:unhideWhenUsed="1"/>
+    <w:lsdException w:name="toc 7" w:uiPriority="39" w:semiHidden="1" w:unhideWhenUsed="1"/>
+    <w:lsdException w:name="toc 8" w:uiPriority="39" w:semiHidden="1" w:unhideWhenUsed="1"/>
+    <w:lsdException w:name="toc 9" w:uiPriority="39" w:semiHidden="1" w:unhideWhenUsed="1"/>
     <w:lsdException w:name="Normal Indent" w:semiHidden="1" w:unhideWhenUsed="1"/>
     <w:lsdException w:name="footnote text" w:semiHidden="1" w:unhideWhenUsed="1"/>
     <w:lsdException w:name="annotation text" w:semiHidden="1" w:unhideWhenUsed="1"/>
     <w:lsdException w:name="header" w:semiHidden="1" w:unhideWhenUsed="1"/>
     <w:lsdException w:name="footer" w:semiHidden="1" w:unhideWhenUsed="1"/>
     <w:lsdException w:name="index heading" w:semiHidden="1" w:unhideWhenUsed="1"/>
-    <w:lsdException w:name="caption" w:semiHidden="1" w:uiPriority="35" w:unhideWhenUsed="1" w:qFormat="1"/>
+    <w:lsdException w:name="caption" w:uiPriority="35" w:semiHidden="1" w:unhideWhenUsed="1" w:qFormat="1"/>
     <w:lsdException w:name="table of figures" w:semiHidden="1" w:unhideWhenUsed="1"/>
     <w:lsdException w:name="envelope address" w:semiHidden="1" w:unhideWhenUsed="1"/>
     <w:lsdException w:name="envelope return" w:semiHidden="1" w:unhideWhenUsed="1"/>
@@ -7668,7 +9110,7 @@
     <w:lsdException w:name="Title" w:uiPriority="10" w:qFormat="1"/>
     <w:lsdException w:name="Closing" w:semiHidden="1" w:unhideWhenUsed="1"/>
     <w:lsdException w:name="Signature" w:semiHidden="1" w:unhideWhenUsed="1"/>
-    <w:lsdException w:name="Default Paragraph Font" w:semiHidden="1" w:uiPriority="1" w:unhideWhenUsed="1"/>
+    <w:lsdException w:name="Default Paragraph Font" w:uiPriority="1" w:semiHidden="1" w:unhideWhenUsed="1"/>
     <w:lsdException w:name="Body Text" w:semiHidden="1" w:unhideWhenUsed="1"/>
     <w:lsdException w:name="Body Text Indent" w:semiHidden="1" w:unhideWhenUsed="1"/>
     <w:lsdException w:name="List Continue" w:semiHidden="1" w:unhideWhenUsed="1"/>
@@ -7868,8 +9310,8 @@
     <w:lsdException w:name="Subtle Reference" w:uiPriority="31" w:qFormat="1"/>
     <w:lsdException w:name="Intense Reference" w:uiPriority="32" w:qFormat="1"/>
     <w:lsdException w:name="Book Title" w:uiPriority="33" w:qFormat="1"/>
-    <w:lsdException w:name="Bibliography" w:semiHidden="1" w:uiPriority="37" w:unhideWhenUsed="1"/>
-    <w:lsdException w:name="TOC Heading" w:semiHidden="1" w:uiPriority="39" w:unhideWhenUsed="1" w:qFormat="1"/>
+    <w:lsdException w:name="Bibliography" w:uiPriority="37" w:semiHidden="1" w:unhideWhenUsed="1"/>
+    <w:lsdException w:name="TOC Heading" w:uiPriority="39" w:semiHidden="1" w:unhideWhenUsed="1" w:qFormat="1"/>
     <w:lsdException w:name="Plain Table 1" w:uiPriority="41"/>
     <w:lsdException w:name="Plain Table 2" w:uiPriority="42"/>
     <w:lsdException w:name="Plain Table 3" w:uiPriority="43"/>
@@ -7980,17 +9422,16 @@
     <w:lsdException w:name="Unresolved Mention" w:semiHidden="1" w:unhideWhenUsed="1"/>
     <w:lsdException w:name="Smart Link" w:semiHidden="1" w:unhideWhenUsed="1"/>
   </w:latentStyles>
-  <w:style w:type="paragraph" w:default="1" w:styleId="Normal">
+  <w:style w:type="paragraph" w:styleId="Normal" w:default="1">
     <w:name w:val="Normal"/>
     <w:qFormat/>
   </w:style>
-  <w:style w:type="character" w:default="1" w:styleId="DefaultParagraphFont">
+  <w:style w:type="character" w:styleId="DefaultParagraphFont" w:default="1">
     <w:name w:val="Default Paragraph Font"/>
     <w:uiPriority w:val="1"/>
-    <w:semiHidden/>
     <w:unhideWhenUsed/>
   </w:style>
-  <w:style w:type="table" w:default="1" w:styleId="TableNormal">
+  <w:style w:type="table" w:styleId="TableNormal" w:default="1">
     <w:name w:val="Normal Table"/>
     <w:uiPriority w:val="99"/>
     <w:semiHidden/>
@@ -8005,7 +9446,7 @@
       </w:tblCellMar>
     </w:tblPr>
   </w:style>
-  <w:style w:type="numbering" w:default="1" w:styleId="NoList">
+  <w:style w:type="numbering" w:styleId="NoList" w:default="1">
     <w:name w:val="No List"/>
     <w:uiPriority w:val="99"/>
     <w:semiHidden/>
@@ -8022,7 +9463,7 @@
       <w:spacing w:before="100" w:beforeAutospacing="1" w:after="100" w:afterAutospacing="1" w:line="240" w:lineRule="auto"/>
     </w:pPr>
     <w:rPr>
-      <w:rFonts w:ascii="Times New Roman" w:eastAsia="Times New Roman" w:hAnsi="Times New Roman" w:cs="Times New Roman"/>
+      <w:rFonts w:ascii="Times New Roman" w:hAnsi="Times New Roman" w:eastAsia="Times New Roman" w:cs="Times New Roman"/>
       <w:sz w:val="24"/>
       <w:szCs w:val="24"/>
     </w:rPr>

</xml_diff>